<commit_message>
WB: Ajout graphs test de puissance de l'algo conventionnel, strassen et strassenSeuil
</commit_message>
<xml_diff>
--- a/tp1_A18_multMat/1733231_1770039TP1.docx
+++ b/tp1_A18_multMat/1733231_1770039TP1.docx
@@ -1326,10 +1326,10 @@
           <w:noProof/>
         </w:rPr>
         <w:drawing>
-          <wp:inline distT="0" distB="0" distL="0" distR="0" wp14:anchorId="43F13E66" wp14:editId="18F3B363">
+          <wp:inline distT="0" distB="0" distL="0" distR="0" wp14:anchorId="1CD9250A" wp14:editId="516EB2F2">
             <wp:extent cx="4572000" cy="2743200"/>
             <wp:effectExtent l="0" t="0" r="0" b="0"/>
-            <wp:docPr id="2" name="Graphique 2">
+            <wp:docPr id="1" name="Graphique 1">
               <a:extLst xmlns:a="http://schemas.openxmlformats.org/drawingml/2006/main">
                 <a:ext uri="{FF2B5EF4-FFF2-40B4-BE49-F238E27FC236}">
                   <a16:creationId xmlns:a16="http://schemas.microsoft.com/office/drawing/2014/main" id="{84C77AE6-0BF8-47CA-A1FF-F765101FFB54}"/>
@@ -1345,8 +1345,196 @@
           </wp:inline>
         </w:drawing>
       </w:r>
+    </w:p>
+    <w:p>
+      <w:pPr>
+        <w:pStyle w:val="Textbody"/>
+        <w:rPr>
+          <w:iCs/>
+          <w:lang w:val="fr-FR"/>
+        </w:rPr>
+      </w:pPr>
+    </w:p>
+    <w:p>
+      <w:pPr>
+        <w:pStyle w:val="Textbody"/>
+        <w:rPr>
+          <w:iCs/>
+          <w:lang w:val="fr-FR"/>
+        </w:rPr>
+      </w:pPr>
+    </w:p>
+    <w:p>
+      <w:pPr>
+        <w:pStyle w:val="Textbody"/>
+        <w:rPr>
+          <w:iCs/>
+          <w:lang w:val="fr-FR"/>
+        </w:rPr>
+      </w:pPr>
+    </w:p>
+    <w:p>
+      <w:pPr>
+        <w:pStyle w:val="Textbody"/>
+        <w:rPr>
+          <w:iCs/>
+          <w:lang w:val="fr-FR"/>
+        </w:rPr>
+      </w:pPr>
+    </w:p>
+    <w:p>
+      <w:pPr>
+        <w:pStyle w:val="Textbody"/>
+        <w:rPr>
+          <w:iCs/>
+          <w:lang w:val="fr-FR"/>
+        </w:rPr>
+      </w:pPr>
+    </w:p>
+    <w:p>
+      <w:pPr>
+        <w:pStyle w:val="Textbody"/>
+        <w:rPr>
+          <w:iCs/>
+          <w:lang w:val="fr-FR"/>
+        </w:rPr>
+      </w:pPr>
+    </w:p>
+    <w:p>
+      <w:pPr>
+        <w:pStyle w:val="Textbody"/>
+        <w:rPr>
+          <w:iCs/>
+          <w:lang w:val="fr-FR"/>
+        </w:rPr>
+      </w:pPr>
+    </w:p>
+    <w:p>
+      <w:pPr>
+        <w:pStyle w:val="Textbody"/>
+        <w:rPr>
+          <w:iCs/>
+          <w:lang w:val="fr-FR"/>
+        </w:rPr>
+      </w:pPr>
+    </w:p>
+    <w:p>
+      <w:pPr>
+        <w:pStyle w:val="Textbody"/>
+        <w:rPr>
+          <w:iCs/>
+          <w:lang w:val="fr-FR"/>
+        </w:rPr>
+      </w:pPr>
+    </w:p>
+    <w:p>
+      <w:pPr>
+        <w:pStyle w:val="Textbody"/>
+        <w:rPr>
+          <w:iCs/>
+          <w:lang w:val="fr-FR"/>
+        </w:rPr>
+      </w:pPr>
+      <w:r>
+        <w:rPr>
+          <w:iCs/>
+          <w:lang w:val="fr-FR"/>
+        </w:rPr>
+        <w:lastRenderedPageBreak/>
+        <w:t xml:space="preserve">Algorithme </w:t>
+      </w:r>
+      <w:proofErr w:type="spellStart"/>
+      <w:r>
+        <w:rPr>
+          <w:iCs/>
+          <w:lang w:val="fr-FR"/>
+        </w:rPr>
+        <w:t>Strassen</w:t>
+      </w:r>
+      <w:proofErr w:type="spellEnd"/>
+      <w:r>
+        <w:rPr>
+          <w:iCs/>
+          <w:lang w:val="fr-FR"/>
+        </w:rPr>
+        <w:t> :</w:t>
+      </w:r>
+    </w:p>
+    <w:p>
+      <w:pPr>
+        <w:pStyle w:val="Textbody"/>
+        <w:rPr>
+          <w:iCs/>
+          <w:lang w:val="fr-FR"/>
+        </w:rPr>
+      </w:pPr>
+      <w:r>
+        <w:rPr>
+          <w:noProof/>
+        </w:rPr>
+        <w:drawing>
+          <wp:inline distT="0" distB="0" distL="0" distR="0" wp14:anchorId="3A401019" wp14:editId="46B6640D">
+            <wp:extent cx="4572000" cy="2743200"/>
+            <wp:effectExtent l="0" t="0" r="0" b="0"/>
+            <wp:docPr id="3" name="Graphique 3">
+              <a:extLst xmlns:a="http://schemas.openxmlformats.org/drawingml/2006/main">
+                <a:ext uri="{FF2B5EF4-FFF2-40B4-BE49-F238E27FC236}">
+                  <a16:creationId xmlns:a16="http://schemas.microsoft.com/office/drawing/2014/main" id="{354573A1-8E2E-4A92-BF64-DD3D9629ED51}"/>
+                </a:ext>
+              </a:extLst>
+            </wp:docPr>
+            <wp:cNvGraphicFramePr/>
+            <a:graphic xmlns:a="http://schemas.openxmlformats.org/drawingml/2006/main">
+              <a:graphicData uri="http://schemas.openxmlformats.org/drawingml/2006/chart">
+                <c:chart xmlns:c="http://schemas.openxmlformats.org/drawingml/2006/chart" xmlns:r="http://schemas.openxmlformats.org/officeDocument/2006/relationships" r:id="rId8"/>
+              </a:graphicData>
+            </a:graphic>
+          </wp:inline>
+        </w:drawing>
+      </w:r>
+    </w:p>
+    <w:p>
+      <w:pPr>
+        <w:pStyle w:val="Textbody"/>
+        <w:rPr>
+          <w:iCs/>
+          <w:lang w:val="fr-FR"/>
+        </w:rPr>
+      </w:pPr>
+    </w:p>
+    <w:p>
+      <w:pPr>
+        <w:pStyle w:val="Textbody"/>
+        <w:rPr>
+          <w:iCs/>
+          <w:lang w:val="fr-FR"/>
+        </w:rPr>
+      </w:pPr>
       <w:bookmarkStart w:id="0" w:name="_GoBack"/>
       <w:bookmarkEnd w:id="0"/>
+      <w:r>
+        <w:rPr>
+          <w:iCs/>
+          <w:lang w:val="fr-FR"/>
+        </w:rPr>
+        <w:t xml:space="preserve">Algorithme </w:t>
+      </w:r>
+      <w:proofErr w:type="spellStart"/>
+      <w:r>
+        <w:rPr>
+          <w:iCs/>
+          <w:lang w:val="fr-FR"/>
+        </w:rPr>
+        <w:t>StrassenSeuil</w:t>
+      </w:r>
+      <w:proofErr w:type="spellEnd"/>
+      <w:r>
+        <w:rPr>
+          <w:iCs/>
+          <w:lang w:val="fr-FR"/>
+        </w:rPr>
+        <w:t> :</w:t>
+      </w:r>
     </w:p>
     <w:p>
       <w:pPr>
@@ -1358,58 +1546,27 @@
       </w:pPr>
       <w:r>
         <w:rPr>
-          <w:iCs/>
-          <w:lang w:val="fr-FR"/>
-        </w:rPr>
-        <w:t xml:space="preserve">Algorithme </w:t>
-      </w:r>
-      <w:proofErr w:type="spellStart"/>
-      <w:r>
-        <w:rPr>
-          <w:iCs/>
-          <w:lang w:val="fr-FR"/>
-        </w:rPr>
-        <w:t>Strassen</w:t>
-      </w:r>
-      <w:proofErr w:type="spellEnd"/>
-      <w:r>
-        <w:rPr>
-          <w:iCs/>
-          <w:lang w:val="fr-FR"/>
-        </w:rPr>
-        <w:t> :</w:t>
-      </w:r>
-    </w:p>
-    <w:p>
-      <w:pPr>
-        <w:pStyle w:val="Textbody"/>
-        <w:rPr>
-          <w:iCs/>
-          <w:lang w:val="fr-FR"/>
-        </w:rPr>
-      </w:pPr>
-      <w:r>
-        <w:rPr>
-          <w:iCs/>
-          <w:lang w:val="fr-FR"/>
-        </w:rPr>
-        <w:t xml:space="preserve">Algorithme </w:t>
-      </w:r>
-      <w:proofErr w:type="spellStart"/>
-      <w:r>
-        <w:rPr>
-          <w:iCs/>
-          <w:lang w:val="fr-FR"/>
-        </w:rPr>
-        <w:t>StrassenSeuil</w:t>
-      </w:r>
-      <w:proofErr w:type="spellEnd"/>
-      <w:r>
-        <w:rPr>
-          <w:iCs/>
-          <w:lang w:val="fr-FR"/>
-        </w:rPr>
-        <w:t> :</w:t>
+          <w:noProof/>
+        </w:rPr>
+        <w:drawing>
+          <wp:inline distT="0" distB="0" distL="0" distR="0" wp14:anchorId="34582865" wp14:editId="351273C0">
+            <wp:extent cx="4572000" cy="2743200"/>
+            <wp:effectExtent l="0" t="0" r="0" b="0"/>
+            <wp:docPr id="4" name="Graphique 4">
+              <a:extLst xmlns:a="http://schemas.openxmlformats.org/drawingml/2006/main">
+                <a:ext uri="{FF2B5EF4-FFF2-40B4-BE49-F238E27FC236}">
+                  <a16:creationId xmlns:a16="http://schemas.microsoft.com/office/drawing/2014/main" id="{64C9893E-8C23-4BD0-9B35-081298F52840}"/>
+                </a:ext>
+              </a:extLst>
+            </wp:docPr>
+            <wp:cNvGraphicFramePr/>
+            <a:graphic xmlns:a="http://schemas.openxmlformats.org/drawingml/2006/main">
+              <a:graphicData uri="http://schemas.openxmlformats.org/drawingml/2006/chart">
+                <c:chart xmlns:c="http://schemas.openxmlformats.org/drawingml/2006/chart" xmlns:r="http://schemas.openxmlformats.org/officeDocument/2006/relationships" r:id="rId9"/>
+              </a:graphicData>
+            </a:graphic>
+          </wp:inline>
+        </w:drawing>
       </w:r>
     </w:p>
     <w:p>
@@ -1524,6 +1681,7 @@
           <w:iCs/>
           <w:lang w:val="fr-FR"/>
         </w:rPr>
+        <w:lastRenderedPageBreak/>
         <w:t xml:space="preserve">Note : Pour effectuer vos régressions linéaires, vous pouvez utiliser l'outil de </w:t>
       </w:r>
       <w:r>
@@ -1568,16 +1726,7 @@
           <w:iCs/>
           <w:lang w:val="fr-FR"/>
         </w:rPr>
-        <w:t xml:space="preserve">, etc. Il vous serait probablement plus rapide en bout de ligne d’utiliser </w:t>
-      </w:r>
-      <w:r>
-        <w:rPr>
-          <w:i/>
-          <w:iCs/>
-          <w:lang w:val="fr-FR"/>
-        </w:rPr>
-        <w:lastRenderedPageBreak/>
-        <w:t>une méthode qui vous permette d'automatiser la génération de vos graphiques, mais ce choix vous revient. Le guide intitulé “g</w:t>
+        <w:t>, etc. Il vous serait probablement plus rapide en bout de ligne d’utiliser une méthode qui vous permette d'automatiser la génération de vos graphiques, mais ce choix vous revient. Le guide intitulé “g</w:t>
       </w:r>
       <w:r>
         <w:rPr>
@@ -3973,11 +4122,10 @@
           <a:lstStyle/>
           <a:p>
             <a:pPr>
-              <a:defRPr sz="1400" b="0" i="0" u="none" strike="noStrike" kern="1200" spc="0" baseline="0">
+              <a:defRPr sz="1400" b="1" i="0" u="none" strike="noStrike" kern="1200" cap="none" baseline="0">
                 <a:solidFill>
-                  <a:schemeClr val="tx1">
-                    <a:lumMod val="65000"/>
-                    <a:lumOff val="35000"/>
+                  <a:schemeClr val="lt1">
+                    <a:lumMod val="85000"/>
                   </a:schemeClr>
                 </a:solidFill>
                 <a:latin typeface="+mn-lt"/>
@@ -4005,11 +4153,10 @@
         <a:lstStyle/>
         <a:p>
           <a:pPr>
-            <a:defRPr sz="1400" b="0" i="0" u="none" strike="noStrike" kern="1200" spc="0" baseline="0">
+            <a:defRPr sz="1400" b="1" i="0" u="none" strike="noStrike" kern="1200" cap="none" baseline="0">
               <a:solidFill>
-                <a:schemeClr val="tx1">
-                  <a:lumMod val="65000"/>
-                  <a:lumOff val="35000"/>
+                <a:schemeClr val="lt1">
+                  <a:lumMod val="85000"/>
                 </a:schemeClr>
               </a:solidFill>
               <a:latin typeface="+mn-lt"/>
@@ -4042,36 +4189,51 @@
             </c:strRef>
           </c:tx>
           <c:spPr>
-            <a:ln w="19050" cap="rnd">
+            <a:ln w="22225" cap="rnd">
               <a:solidFill>
                 <a:schemeClr val="accent1"/>
               </a:solidFill>
-              <a:round/>
             </a:ln>
-            <a:effectLst/>
+            <a:effectLst>
+              <a:glow rad="139700">
+                <a:schemeClr val="accent1">
+                  <a:satMod val="175000"/>
+                  <a:alpha val="14000"/>
+                </a:schemeClr>
+              </a:glow>
+            </a:effectLst>
           </c:spPr>
           <c:marker>
             <c:symbol val="circle"/>
-            <c:size val="5"/>
+            <c:size val="3"/>
             <c:spPr>
               <a:solidFill>
-                <a:schemeClr val="accent1"/>
+                <a:schemeClr val="accent1">
+                  <a:lumMod val="60000"/>
+                  <a:lumOff val="40000"/>
+                </a:schemeClr>
               </a:solidFill>
-              <a:ln w="9525">
-                <a:solidFill>
-                  <a:schemeClr val="accent1"/>
-                </a:solidFill>
+              <a:ln>
+                <a:noFill/>
               </a:ln>
-              <a:effectLst/>
+              <a:effectLst>
+                <a:glow rad="63500">
+                  <a:schemeClr val="accent1">
+                    <a:satMod val="175000"/>
+                    <a:alpha val="25000"/>
+                  </a:schemeClr>
+                </a:glow>
+              </a:effectLst>
             </c:spPr>
           </c:marker>
           <c:trendline>
             <c:spPr>
-              <a:ln w="19050" cap="rnd">
+              <a:ln w="25400" cap="rnd">
                 <a:solidFill>
-                  <a:schemeClr val="accent1"/>
+                  <a:schemeClr val="accent1">
+                    <a:alpha val="50000"/>
+                  </a:schemeClr>
                 </a:solidFill>
-                <a:prstDash val="sysDot"/>
               </a:ln>
               <a:effectLst/>
             </c:spPr>
@@ -4081,7 +4243,7 @@
             <c:trendlineLbl>
               <c:layout>
                 <c:manualLayout>
-                  <c:x val="0.12688670166229221"/>
+                  <c:x val="0.11299781277340333"/>
                   <c:y val="0.17087962962962963"/>
                 </c:manualLayout>
               </c:layout>
@@ -4100,9 +4262,8 @@
                   <a:pPr>
                     <a:defRPr sz="900" b="0" i="0" u="none" strike="noStrike" kern="1200" baseline="0">
                       <a:solidFill>
-                        <a:schemeClr val="tx1">
-                          <a:lumMod val="65000"/>
-                          <a:lumOff val="35000"/>
+                        <a:schemeClr val="lt1">
+                          <a:lumMod val="75000"/>
                         </a:schemeClr>
                       </a:solidFill>
                       <a:latin typeface="+mn-lt"/>
@@ -4190,7 +4351,7 @@
           <c:smooth val="0"/>
           <c:extLst>
             <c:ext xmlns:c16="http://schemas.microsoft.com/office/drawing/2014/chart" uri="{C3380CC4-5D6E-409C-BE32-E72D297353CC}">
-              <c16:uniqueId val="{00000001-F006-449C-9388-F09E9E740635}"/>
+              <c16:uniqueId val="{00000001-78EE-428B-BE8C-338848BD48FE}"/>
             </c:ext>
           </c:extLst>
         </c:ser>
@@ -4217,9 +4378,10 @@
           <c:spPr>
             <a:ln w="9525" cap="flat" cmpd="sng" algn="ctr">
               <a:solidFill>
-                <a:schemeClr val="tx1">
-                  <a:lumMod val="15000"/>
-                  <a:lumOff val="85000"/>
+                <a:schemeClr val="dk1">
+                  <a:lumMod val="65000"/>
+                  <a:lumOff val="35000"/>
+                  <a:alpha val="75000"/>
                 </a:schemeClr>
               </a:solidFill>
               <a:round/>
@@ -4234,12 +4396,7 @@
         <c:spPr>
           <a:noFill/>
           <a:ln w="9525" cap="flat" cmpd="sng" algn="ctr">
-            <a:solidFill>
-              <a:schemeClr val="tx1">
-                <a:lumMod val="25000"/>
-                <a:lumOff val="75000"/>
-              </a:schemeClr>
-            </a:solidFill>
+            <a:noFill/>
             <a:round/>
           </a:ln>
           <a:effectLst/>
@@ -4251,9 +4408,8 @@
             <a:pPr>
               <a:defRPr sz="900" b="0" i="0" u="none" strike="noStrike" kern="1200" baseline="0">
                 <a:solidFill>
-                  <a:schemeClr val="tx1">
-                    <a:lumMod val="65000"/>
-                    <a:lumOff val="35000"/>
+                  <a:schemeClr val="lt1">
+                    <a:lumMod val="75000"/>
                   </a:schemeClr>
                 </a:solidFill>
                 <a:latin typeface="+mn-lt"/>
@@ -4280,9 +4436,10 @@
           <c:spPr>
             <a:ln w="9525" cap="flat" cmpd="sng" algn="ctr">
               <a:solidFill>
-                <a:schemeClr val="tx1">
-                  <a:lumMod val="15000"/>
-                  <a:lumOff val="85000"/>
+                <a:schemeClr val="dk1">
+                  <a:lumMod val="65000"/>
+                  <a:lumOff val="35000"/>
+                  <a:alpha val="75000"/>
                 </a:schemeClr>
               </a:solidFill>
               <a:round/>
@@ -4298,9 +4455,8 @@
           <a:noFill/>
           <a:ln w="9525" cap="flat" cmpd="sng" algn="ctr">
             <a:solidFill>
-              <a:schemeClr val="tx1">
-                <a:lumMod val="25000"/>
-                <a:lumOff val="75000"/>
+              <a:schemeClr val="lt1">
+                <a:lumMod val="50000"/>
               </a:schemeClr>
             </a:solidFill>
             <a:round/>
@@ -4314,9 +4470,8 @@
             <a:pPr>
               <a:defRPr sz="900" b="0" i="0" u="none" strike="noStrike" kern="1200" baseline="0">
                 <a:solidFill>
-                  <a:schemeClr val="tx1">
-                    <a:lumMod val="65000"/>
-                    <a:lumOff val="35000"/>
+                  <a:schemeClr val="lt1">
+                    <a:lumMod val="75000"/>
                   </a:schemeClr>
                 </a:solidFill>
                 <a:latin typeface="+mn-lt"/>
@@ -4345,11 +4500,876 @@
   </c:chart>
   <c:spPr>
     <a:solidFill>
-      <a:schemeClr val="bg1"/>
+      <a:schemeClr val="dk1">
+        <a:lumMod val="75000"/>
+        <a:lumOff val="25000"/>
+      </a:schemeClr>
     </a:solidFill>
     <a:ln w="9525" cap="flat" cmpd="sng" algn="ctr">
       <a:solidFill>
-        <a:schemeClr val="tx1">
+        <a:schemeClr val="dk1">
+          <a:lumMod val="15000"/>
+          <a:lumOff val="85000"/>
+        </a:schemeClr>
+      </a:solidFill>
+      <a:round/>
+    </a:ln>
+    <a:effectLst/>
+  </c:spPr>
+  <c:txPr>
+    <a:bodyPr/>
+    <a:lstStyle/>
+    <a:p>
+      <a:pPr>
+        <a:defRPr/>
+      </a:pPr>
+      <a:endParaRPr lang="en-US"/>
+    </a:p>
+  </c:txPr>
+  <c:externalData r:id="rId3">
+    <c:autoUpdate val="0"/>
+  </c:externalData>
+</c:chartSpace>
+</file>
+
+<file path=word/charts/chart2.xml><?xml version="1.0" encoding="utf-8"?>
+<c:chartSpace xmlns:c="http://schemas.openxmlformats.org/drawingml/2006/chart" xmlns:a="http://schemas.openxmlformats.org/drawingml/2006/main" xmlns:r="http://schemas.openxmlformats.org/officeDocument/2006/relationships" xmlns:c16r2="http://schemas.microsoft.com/office/drawing/2015/06/chart">
+  <c:date1904 val="0"/>
+  <c:lang val="fr-FR"/>
+  <c:roundedCorners val="0"/>
+  <mc:AlternateContent xmlns:mc="http://schemas.openxmlformats.org/markup-compatibility/2006">
+    <mc:Choice xmlns:c14="http://schemas.microsoft.com/office/drawing/2007/8/2/chart" Requires="c14">
+      <c14:style val="102"/>
+    </mc:Choice>
+    <mc:Fallback>
+      <c:style val="2"/>
+    </mc:Fallback>
+  </mc:AlternateContent>
+  <c:chart>
+    <c:title>
+      <c:tx>
+        <c:rich>
+          <a:bodyPr rot="0" spcFirstLastPara="1" vertOverflow="ellipsis" vert="horz" wrap="square" anchor="ctr" anchorCtr="1"/>
+          <a:lstStyle/>
+          <a:p>
+            <a:pPr>
+              <a:defRPr sz="1400" b="1" i="0" u="none" strike="noStrike" kern="1200" cap="none" baseline="0">
+                <a:solidFill>
+                  <a:schemeClr val="lt1">
+                    <a:lumMod val="85000"/>
+                  </a:schemeClr>
+                </a:solidFill>
+                <a:latin typeface="+mn-lt"/>
+                <a:ea typeface="+mn-ea"/>
+                <a:cs typeface="+mn-cs"/>
+              </a:defRPr>
+            </a:pPr>
+            <a:r>
+              <a:rPr lang="en-US"/>
+              <a:t>Algo Strassen</a:t>
+            </a:r>
+          </a:p>
+        </c:rich>
+      </c:tx>
+      <c:overlay val="0"/>
+      <c:spPr>
+        <a:noFill/>
+        <a:ln>
+          <a:noFill/>
+        </a:ln>
+        <a:effectLst/>
+      </c:spPr>
+      <c:txPr>
+        <a:bodyPr rot="0" spcFirstLastPara="1" vertOverflow="ellipsis" vert="horz" wrap="square" anchor="ctr" anchorCtr="1"/>
+        <a:lstStyle/>
+        <a:p>
+          <a:pPr>
+            <a:defRPr sz="1400" b="1" i="0" u="none" strike="noStrike" kern="1200" cap="none" baseline="0">
+              <a:solidFill>
+                <a:schemeClr val="lt1">
+                  <a:lumMod val="85000"/>
+                </a:schemeClr>
+              </a:solidFill>
+              <a:latin typeface="+mn-lt"/>
+              <a:ea typeface="+mn-ea"/>
+              <a:cs typeface="+mn-cs"/>
+            </a:defRPr>
+          </a:pPr>
+          <a:endParaRPr lang="en-US"/>
+        </a:p>
+      </c:txPr>
+    </c:title>
+    <c:autoTitleDeleted val="0"/>
+    <c:plotArea>
+      <c:layout/>
+      <c:scatterChart>
+        <c:scatterStyle val="lineMarker"/>
+        <c:varyColors val="0"/>
+        <c:ser>
+          <c:idx val="0"/>
+          <c:order val="0"/>
+          <c:tx>
+            <c:strRef>
+              <c:f>'Graphe de synthese'!$C$1</c:f>
+              <c:strCache>
+                <c:ptCount val="1"/>
+                <c:pt idx="0">
+                  <c:v>Strassen</c:v>
+                </c:pt>
+              </c:strCache>
+            </c:strRef>
+          </c:tx>
+          <c:spPr>
+            <a:ln w="22225" cap="rnd">
+              <a:solidFill>
+                <a:schemeClr val="accent1"/>
+              </a:solidFill>
+            </a:ln>
+            <a:effectLst>
+              <a:glow rad="139700">
+                <a:schemeClr val="accent1">
+                  <a:satMod val="175000"/>
+                  <a:alpha val="14000"/>
+                </a:schemeClr>
+              </a:glow>
+            </a:effectLst>
+          </c:spPr>
+          <c:marker>
+            <c:symbol val="circle"/>
+            <c:size val="3"/>
+            <c:spPr>
+              <a:solidFill>
+                <a:schemeClr val="accent1">
+                  <a:lumMod val="60000"/>
+                  <a:lumOff val="40000"/>
+                </a:schemeClr>
+              </a:solidFill>
+              <a:ln>
+                <a:noFill/>
+              </a:ln>
+              <a:effectLst>
+                <a:glow rad="63500">
+                  <a:schemeClr val="accent1">
+                    <a:satMod val="175000"/>
+                    <a:alpha val="25000"/>
+                  </a:schemeClr>
+                </a:glow>
+              </a:effectLst>
+            </c:spPr>
+          </c:marker>
+          <c:trendline>
+            <c:spPr>
+              <a:ln w="25400" cap="rnd">
+                <a:solidFill>
+                  <a:schemeClr val="accent1">
+                    <a:alpha val="50000"/>
+                  </a:schemeClr>
+                </a:solidFill>
+              </a:ln>
+              <a:effectLst/>
+            </c:spPr>
+            <c:trendlineType val="linear"/>
+            <c:dispRSqr val="0"/>
+            <c:dispEq val="1"/>
+            <c:trendlineLbl>
+              <c:layout>
+                <c:manualLayout>
+                  <c:x val="8.6770341207349083E-2"/>
+                  <c:y val="0.16625000000000004"/>
+                </c:manualLayout>
+              </c:layout>
+              <c:numFmt formatCode="General" sourceLinked="0"/>
+              <c:spPr>
+                <a:noFill/>
+                <a:ln>
+                  <a:noFill/>
+                </a:ln>
+                <a:effectLst/>
+              </c:spPr>
+              <c:txPr>
+                <a:bodyPr rot="0" spcFirstLastPara="1" vertOverflow="ellipsis" vert="horz" wrap="square" anchor="ctr" anchorCtr="1"/>
+                <a:lstStyle/>
+                <a:p>
+                  <a:pPr>
+                    <a:defRPr sz="900" b="0" i="0" u="none" strike="noStrike" kern="1200" baseline="0">
+                      <a:solidFill>
+                        <a:schemeClr val="lt1">
+                          <a:lumMod val="75000"/>
+                        </a:schemeClr>
+                      </a:solidFill>
+                      <a:latin typeface="+mn-lt"/>
+                      <a:ea typeface="+mn-ea"/>
+                      <a:cs typeface="+mn-cs"/>
+                    </a:defRPr>
+                  </a:pPr>
+                  <a:endParaRPr lang="en-US"/>
+                </a:p>
+              </c:txPr>
+            </c:trendlineLbl>
+          </c:trendline>
+          <c:xVal>
+            <c:numRef>
+              <c:f>'Graphe de synthese'!$A$2:$A$10</c:f>
+              <c:numCache>
+                <c:formatCode>General</c:formatCode>
+                <c:ptCount val="9"/>
+                <c:pt idx="0">
+                  <c:v>2</c:v>
+                </c:pt>
+                <c:pt idx="1">
+                  <c:v>4</c:v>
+                </c:pt>
+                <c:pt idx="2">
+                  <c:v>8</c:v>
+                </c:pt>
+                <c:pt idx="3">
+                  <c:v>16</c:v>
+                </c:pt>
+                <c:pt idx="4">
+                  <c:v>32</c:v>
+                </c:pt>
+                <c:pt idx="5">
+                  <c:v>64</c:v>
+                </c:pt>
+                <c:pt idx="6">
+                  <c:v>128</c:v>
+                </c:pt>
+                <c:pt idx="7">
+                  <c:v>256</c:v>
+                </c:pt>
+                <c:pt idx="8">
+                  <c:v>512</c:v>
+                </c:pt>
+              </c:numCache>
+            </c:numRef>
+          </c:xVal>
+          <c:yVal>
+            <c:numRef>
+              <c:f>'Graphe de synthese'!$C$2:$C$10</c:f>
+              <c:numCache>
+                <c:formatCode>General</c:formatCode>
+                <c:ptCount val="9"/>
+                <c:pt idx="0">
+                  <c:v>1.9962787628173819E-4</c:v>
+                </c:pt>
+                <c:pt idx="1">
+                  <c:v>3.0540227890014553E-3</c:v>
+                </c:pt>
+                <c:pt idx="2">
+                  <c:v>3.5508322715759225E-2</c:v>
+                </c:pt>
+                <c:pt idx="3">
+                  <c:v>0.26522810459136908</c:v>
+                </c:pt>
+                <c:pt idx="4">
+                  <c:v>1.835711431503291</c:v>
+                </c:pt>
+                <c:pt idx="5">
+                  <c:v>13.452552032470649</c:v>
+                </c:pt>
+                <c:pt idx="6">
+                  <c:v>108.28972136974315</c:v>
+                </c:pt>
+                <c:pt idx="7">
+                  <c:v>659.59216358661592</c:v>
+                </c:pt>
+                <c:pt idx="8">
+                  <c:v>4981.1286074876743</c:v>
+                </c:pt>
+              </c:numCache>
+            </c:numRef>
+          </c:yVal>
+          <c:smooth val="0"/>
+          <c:extLst>
+            <c:ext xmlns:c16="http://schemas.microsoft.com/office/drawing/2014/chart" uri="{C3380CC4-5D6E-409C-BE32-E72D297353CC}">
+              <c16:uniqueId val="{00000001-EE21-4281-9C72-625591353091}"/>
+            </c:ext>
+          </c:extLst>
+        </c:ser>
+        <c:dLbls>
+          <c:showLegendKey val="0"/>
+          <c:showVal val="0"/>
+          <c:showCatName val="0"/>
+          <c:showSerName val="0"/>
+          <c:showPercent val="0"/>
+          <c:showBubbleSize val="0"/>
+        </c:dLbls>
+        <c:axId val="357893544"/>
+        <c:axId val="357892888"/>
+      </c:scatterChart>
+      <c:valAx>
+        <c:axId val="357893544"/>
+        <c:scaling>
+          <c:logBase val="10"/>
+          <c:orientation val="minMax"/>
+        </c:scaling>
+        <c:delete val="0"/>
+        <c:axPos val="b"/>
+        <c:majorGridlines>
+          <c:spPr>
+            <a:ln w="9525" cap="flat" cmpd="sng" algn="ctr">
+              <a:solidFill>
+                <a:schemeClr val="dk1">
+                  <a:lumMod val="65000"/>
+                  <a:lumOff val="35000"/>
+                  <a:alpha val="75000"/>
+                </a:schemeClr>
+              </a:solidFill>
+              <a:round/>
+            </a:ln>
+            <a:effectLst/>
+          </c:spPr>
+        </c:majorGridlines>
+        <c:numFmt formatCode="General" sourceLinked="1"/>
+        <c:majorTickMark val="none"/>
+        <c:minorTickMark val="none"/>
+        <c:tickLblPos val="nextTo"/>
+        <c:spPr>
+          <a:noFill/>
+          <a:ln w="9525" cap="flat" cmpd="sng" algn="ctr">
+            <a:noFill/>
+            <a:round/>
+          </a:ln>
+          <a:effectLst/>
+        </c:spPr>
+        <c:txPr>
+          <a:bodyPr rot="-60000000" spcFirstLastPara="1" vertOverflow="ellipsis" vert="horz" wrap="square" anchor="ctr" anchorCtr="1"/>
+          <a:lstStyle/>
+          <a:p>
+            <a:pPr>
+              <a:defRPr sz="900" b="0" i="0" u="none" strike="noStrike" kern="1200" baseline="0">
+                <a:solidFill>
+                  <a:schemeClr val="lt1">
+                    <a:lumMod val="75000"/>
+                  </a:schemeClr>
+                </a:solidFill>
+                <a:latin typeface="+mn-lt"/>
+                <a:ea typeface="+mn-ea"/>
+                <a:cs typeface="+mn-cs"/>
+              </a:defRPr>
+            </a:pPr>
+            <a:endParaRPr lang="en-US"/>
+          </a:p>
+        </c:txPr>
+        <c:crossAx val="357892888"/>
+        <c:crosses val="autoZero"/>
+        <c:crossBetween val="midCat"/>
+      </c:valAx>
+      <c:valAx>
+        <c:axId val="357892888"/>
+        <c:scaling>
+          <c:logBase val="10"/>
+          <c:orientation val="minMax"/>
+        </c:scaling>
+        <c:delete val="0"/>
+        <c:axPos val="l"/>
+        <c:majorGridlines>
+          <c:spPr>
+            <a:ln w="9525" cap="flat" cmpd="sng" algn="ctr">
+              <a:solidFill>
+                <a:schemeClr val="dk1">
+                  <a:lumMod val="65000"/>
+                  <a:lumOff val="35000"/>
+                  <a:alpha val="75000"/>
+                </a:schemeClr>
+              </a:solidFill>
+              <a:round/>
+            </a:ln>
+            <a:effectLst/>
+          </c:spPr>
+        </c:majorGridlines>
+        <c:numFmt formatCode="General" sourceLinked="1"/>
+        <c:majorTickMark val="none"/>
+        <c:minorTickMark val="none"/>
+        <c:tickLblPos val="nextTo"/>
+        <c:spPr>
+          <a:noFill/>
+          <a:ln w="9525" cap="flat" cmpd="sng" algn="ctr">
+            <a:solidFill>
+              <a:schemeClr val="lt1">
+                <a:lumMod val="50000"/>
+              </a:schemeClr>
+            </a:solidFill>
+            <a:round/>
+          </a:ln>
+          <a:effectLst/>
+        </c:spPr>
+        <c:txPr>
+          <a:bodyPr rot="-60000000" spcFirstLastPara="1" vertOverflow="ellipsis" vert="horz" wrap="square" anchor="ctr" anchorCtr="1"/>
+          <a:lstStyle/>
+          <a:p>
+            <a:pPr>
+              <a:defRPr sz="900" b="0" i="0" u="none" strike="noStrike" kern="1200" baseline="0">
+                <a:solidFill>
+                  <a:schemeClr val="lt1">
+                    <a:lumMod val="75000"/>
+                  </a:schemeClr>
+                </a:solidFill>
+                <a:latin typeface="+mn-lt"/>
+                <a:ea typeface="+mn-ea"/>
+                <a:cs typeface="+mn-cs"/>
+              </a:defRPr>
+            </a:pPr>
+            <a:endParaRPr lang="en-US"/>
+          </a:p>
+        </c:txPr>
+        <c:crossAx val="357893544"/>
+        <c:crosses val="autoZero"/>
+        <c:crossBetween val="midCat"/>
+      </c:valAx>
+      <c:spPr>
+        <a:noFill/>
+        <a:ln>
+          <a:noFill/>
+        </a:ln>
+        <a:effectLst/>
+      </c:spPr>
+    </c:plotArea>
+    <c:plotVisOnly val="1"/>
+    <c:dispBlanksAs val="gap"/>
+    <c:showDLblsOverMax val="0"/>
+  </c:chart>
+  <c:spPr>
+    <a:solidFill>
+      <a:schemeClr val="dk1">
+        <a:lumMod val="75000"/>
+        <a:lumOff val="25000"/>
+      </a:schemeClr>
+    </a:solidFill>
+    <a:ln w="9525" cap="flat" cmpd="sng" algn="ctr">
+      <a:solidFill>
+        <a:schemeClr val="dk1">
+          <a:lumMod val="15000"/>
+          <a:lumOff val="85000"/>
+        </a:schemeClr>
+      </a:solidFill>
+      <a:round/>
+    </a:ln>
+    <a:effectLst/>
+  </c:spPr>
+  <c:txPr>
+    <a:bodyPr/>
+    <a:lstStyle/>
+    <a:p>
+      <a:pPr>
+        <a:defRPr/>
+      </a:pPr>
+      <a:endParaRPr lang="en-US"/>
+    </a:p>
+  </c:txPr>
+  <c:externalData r:id="rId3">
+    <c:autoUpdate val="0"/>
+  </c:externalData>
+</c:chartSpace>
+</file>
+
+<file path=word/charts/chart3.xml><?xml version="1.0" encoding="utf-8"?>
+<c:chartSpace xmlns:c="http://schemas.openxmlformats.org/drawingml/2006/chart" xmlns:a="http://schemas.openxmlformats.org/drawingml/2006/main" xmlns:r="http://schemas.openxmlformats.org/officeDocument/2006/relationships" xmlns:c16r2="http://schemas.microsoft.com/office/drawing/2015/06/chart">
+  <c:date1904 val="0"/>
+  <c:lang val="fr-FR"/>
+  <c:roundedCorners val="0"/>
+  <mc:AlternateContent xmlns:mc="http://schemas.openxmlformats.org/markup-compatibility/2006">
+    <mc:Choice xmlns:c14="http://schemas.microsoft.com/office/drawing/2007/8/2/chart" Requires="c14">
+      <c14:style val="102"/>
+    </mc:Choice>
+    <mc:Fallback>
+      <c:style val="2"/>
+    </mc:Fallback>
+  </mc:AlternateContent>
+  <c:chart>
+    <c:title>
+      <c:tx>
+        <c:rich>
+          <a:bodyPr rot="0" spcFirstLastPara="1" vertOverflow="ellipsis" vert="horz" wrap="square" anchor="ctr" anchorCtr="1"/>
+          <a:lstStyle/>
+          <a:p>
+            <a:pPr>
+              <a:defRPr sz="1400" b="1" i="0" u="none" strike="noStrike" kern="1200" cap="none" baseline="0">
+                <a:solidFill>
+                  <a:schemeClr val="lt1">
+                    <a:lumMod val="85000"/>
+                  </a:schemeClr>
+                </a:solidFill>
+                <a:latin typeface="+mn-lt"/>
+                <a:ea typeface="+mn-ea"/>
+                <a:cs typeface="+mn-cs"/>
+              </a:defRPr>
+            </a:pPr>
+            <a:r>
+              <a:rPr lang="en-US"/>
+              <a:t>Algo StrassenSeuil</a:t>
+            </a:r>
+          </a:p>
+        </c:rich>
+      </c:tx>
+      <c:overlay val="0"/>
+      <c:spPr>
+        <a:noFill/>
+        <a:ln>
+          <a:noFill/>
+        </a:ln>
+        <a:effectLst/>
+      </c:spPr>
+      <c:txPr>
+        <a:bodyPr rot="0" spcFirstLastPara="1" vertOverflow="ellipsis" vert="horz" wrap="square" anchor="ctr" anchorCtr="1"/>
+        <a:lstStyle/>
+        <a:p>
+          <a:pPr>
+            <a:defRPr sz="1400" b="1" i="0" u="none" strike="noStrike" kern="1200" cap="none" baseline="0">
+              <a:solidFill>
+                <a:schemeClr val="lt1">
+                  <a:lumMod val="85000"/>
+                </a:schemeClr>
+              </a:solidFill>
+              <a:latin typeface="+mn-lt"/>
+              <a:ea typeface="+mn-ea"/>
+              <a:cs typeface="+mn-cs"/>
+            </a:defRPr>
+          </a:pPr>
+          <a:endParaRPr lang="en-US"/>
+        </a:p>
+      </c:txPr>
+    </c:title>
+    <c:autoTitleDeleted val="0"/>
+    <c:plotArea>
+      <c:layout/>
+      <c:scatterChart>
+        <c:scatterStyle val="lineMarker"/>
+        <c:varyColors val="0"/>
+        <c:ser>
+          <c:idx val="0"/>
+          <c:order val="0"/>
+          <c:tx>
+            <c:strRef>
+              <c:f>'Graphe de synthese'!$D$1</c:f>
+              <c:strCache>
+                <c:ptCount val="1"/>
+                <c:pt idx="0">
+                  <c:v>StrassenSeuil</c:v>
+                </c:pt>
+              </c:strCache>
+            </c:strRef>
+          </c:tx>
+          <c:spPr>
+            <a:ln w="22225" cap="rnd">
+              <a:solidFill>
+                <a:schemeClr val="accent1"/>
+              </a:solidFill>
+            </a:ln>
+            <a:effectLst>
+              <a:glow rad="139700">
+                <a:schemeClr val="accent1">
+                  <a:satMod val="175000"/>
+                  <a:alpha val="14000"/>
+                </a:schemeClr>
+              </a:glow>
+            </a:effectLst>
+          </c:spPr>
+          <c:marker>
+            <c:symbol val="circle"/>
+            <c:size val="3"/>
+            <c:spPr>
+              <a:solidFill>
+                <a:schemeClr val="accent1">
+                  <a:lumMod val="60000"/>
+                  <a:lumOff val="40000"/>
+                </a:schemeClr>
+              </a:solidFill>
+              <a:ln>
+                <a:noFill/>
+              </a:ln>
+              <a:effectLst>
+                <a:glow rad="63500">
+                  <a:schemeClr val="accent1">
+                    <a:satMod val="175000"/>
+                    <a:alpha val="25000"/>
+                  </a:schemeClr>
+                </a:glow>
+              </a:effectLst>
+            </c:spPr>
+          </c:marker>
+          <c:trendline>
+            <c:spPr>
+              <a:ln w="25400" cap="rnd">
+                <a:solidFill>
+                  <a:schemeClr val="accent1">
+                    <a:alpha val="50000"/>
+                  </a:schemeClr>
+                </a:solidFill>
+              </a:ln>
+              <a:effectLst/>
+            </c:spPr>
+            <c:trendlineType val="linear"/>
+            <c:dispRSqr val="0"/>
+            <c:dispEq val="1"/>
+            <c:trendlineLbl>
+              <c:layout>
+                <c:manualLayout>
+                  <c:x val="9.0775590551181104E-2"/>
+                  <c:y val="0.23569444444444446"/>
+                </c:manualLayout>
+              </c:layout>
+              <c:numFmt formatCode="General" sourceLinked="0"/>
+              <c:spPr>
+                <a:noFill/>
+                <a:ln>
+                  <a:noFill/>
+                </a:ln>
+                <a:effectLst/>
+              </c:spPr>
+              <c:txPr>
+                <a:bodyPr rot="0" spcFirstLastPara="1" vertOverflow="ellipsis" vert="horz" wrap="square" anchor="ctr" anchorCtr="1"/>
+                <a:lstStyle/>
+                <a:p>
+                  <a:pPr>
+                    <a:defRPr sz="900" b="0" i="0" u="none" strike="noStrike" kern="1200" baseline="0">
+                      <a:solidFill>
+                        <a:schemeClr val="lt1">
+                          <a:lumMod val="75000"/>
+                        </a:schemeClr>
+                      </a:solidFill>
+                      <a:latin typeface="+mn-lt"/>
+                      <a:ea typeface="+mn-ea"/>
+                      <a:cs typeface="+mn-cs"/>
+                    </a:defRPr>
+                  </a:pPr>
+                  <a:endParaRPr lang="en-US"/>
+                </a:p>
+              </c:txPr>
+            </c:trendlineLbl>
+          </c:trendline>
+          <c:xVal>
+            <c:numRef>
+              <c:f>'Graphe de synthese'!$A$2:$A$10</c:f>
+              <c:numCache>
+                <c:formatCode>General</c:formatCode>
+                <c:ptCount val="9"/>
+                <c:pt idx="0">
+                  <c:v>2</c:v>
+                </c:pt>
+                <c:pt idx="1">
+                  <c:v>4</c:v>
+                </c:pt>
+                <c:pt idx="2">
+                  <c:v>8</c:v>
+                </c:pt>
+                <c:pt idx="3">
+                  <c:v>16</c:v>
+                </c:pt>
+                <c:pt idx="4">
+                  <c:v>32</c:v>
+                </c:pt>
+                <c:pt idx="5">
+                  <c:v>64</c:v>
+                </c:pt>
+                <c:pt idx="6">
+                  <c:v>128</c:v>
+                </c:pt>
+                <c:pt idx="7">
+                  <c:v>256</c:v>
+                </c:pt>
+                <c:pt idx="8">
+                  <c:v>512</c:v>
+                </c:pt>
+              </c:numCache>
+            </c:numRef>
+          </c:xVal>
+          <c:yVal>
+            <c:numRef>
+              <c:f>'Graphe de synthese'!$D$2:$D$10</c:f>
+              <c:numCache>
+                <c:formatCode>General</c:formatCode>
+                <c:ptCount val="9"/>
+                <c:pt idx="0">
+                  <c:v>0</c:v>
+                </c:pt>
+                <c:pt idx="1">
+                  <c:v>0</c:v>
+                </c:pt>
+                <c:pt idx="2">
+                  <c:v>4.7168016433715657E-3</c:v>
+                </c:pt>
+                <c:pt idx="3">
+                  <c:v>2.881908416748042E-2</c:v>
+                </c:pt>
+                <c:pt idx="4">
+                  <c:v>0.16761271953582707</c:v>
+                </c:pt>
+                <c:pt idx="5">
+                  <c:v>1.177203655242915</c:v>
+                </c:pt>
+                <c:pt idx="6">
+                  <c:v>8.3561937093734677</c:v>
+                </c:pt>
+                <c:pt idx="7">
+                  <c:v>59.267461752891492</c:v>
+                </c:pt>
+                <c:pt idx="8">
+                  <c:v>417.98071944713536</c:v>
+                </c:pt>
+              </c:numCache>
+            </c:numRef>
+          </c:yVal>
+          <c:smooth val="0"/>
+          <c:extLst>
+            <c:ext xmlns:c16="http://schemas.microsoft.com/office/drawing/2014/chart" uri="{C3380CC4-5D6E-409C-BE32-E72D297353CC}">
+              <c16:uniqueId val="{00000001-67B0-4244-B65D-C97DF06108ED}"/>
+            </c:ext>
+          </c:extLst>
+        </c:ser>
+        <c:dLbls>
+          <c:showLegendKey val="0"/>
+          <c:showVal val="0"/>
+          <c:showCatName val="0"/>
+          <c:showSerName val="0"/>
+          <c:showPercent val="0"/>
+          <c:showBubbleSize val="0"/>
+        </c:dLbls>
+        <c:axId val="357894528"/>
+        <c:axId val="357892560"/>
+      </c:scatterChart>
+      <c:valAx>
+        <c:axId val="357894528"/>
+        <c:scaling>
+          <c:logBase val="10"/>
+          <c:orientation val="minMax"/>
+        </c:scaling>
+        <c:delete val="0"/>
+        <c:axPos val="b"/>
+        <c:majorGridlines>
+          <c:spPr>
+            <a:ln w="9525" cap="flat" cmpd="sng" algn="ctr">
+              <a:solidFill>
+                <a:schemeClr val="dk1">
+                  <a:lumMod val="65000"/>
+                  <a:lumOff val="35000"/>
+                  <a:alpha val="75000"/>
+                </a:schemeClr>
+              </a:solidFill>
+              <a:round/>
+            </a:ln>
+            <a:effectLst/>
+          </c:spPr>
+        </c:majorGridlines>
+        <c:numFmt formatCode="General" sourceLinked="1"/>
+        <c:majorTickMark val="none"/>
+        <c:minorTickMark val="none"/>
+        <c:tickLblPos val="nextTo"/>
+        <c:spPr>
+          <a:noFill/>
+          <a:ln w="9525" cap="flat" cmpd="sng" algn="ctr">
+            <a:noFill/>
+            <a:round/>
+          </a:ln>
+          <a:effectLst/>
+        </c:spPr>
+        <c:txPr>
+          <a:bodyPr rot="-60000000" spcFirstLastPara="1" vertOverflow="ellipsis" vert="horz" wrap="square" anchor="ctr" anchorCtr="1"/>
+          <a:lstStyle/>
+          <a:p>
+            <a:pPr>
+              <a:defRPr sz="900" b="0" i="0" u="none" strike="noStrike" kern="1200" baseline="0">
+                <a:solidFill>
+                  <a:schemeClr val="lt1">
+                    <a:lumMod val="75000"/>
+                  </a:schemeClr>
+                </a:solidFill>
+                <a:latin typeface="+mn-lt"/>
+                <a:ea typeface="+mn-ea"/>
+                <a:cs typeface="+mn-cs"/>
+              </a:defRPr>
+            </a:pPr>
+            <a:endParaRPr lang="en-US"/>
+          </a:p>
+        </c:txPr>
+        <c:crossAx val="357892560"/>
+        <c:crosses val="autoZero"/>
+        <c:crossBetween val="midCat"/>
+      </c:valAx>
+      <c:valAx>
+        <c:axId val="357892560"/>
+        <c:scaling>
+          <c:logBase val="10"/>
+          <c:orientation val="minMax"/>
+        </c:scaling>
+        <c:delete val="0"/>
+        <c:axPos val="l"/>
+        <c:majorGridlines>
+          <c:spPr>
+            <a:ln w="9525" cap="flat" cmpd="sng" algn="ctr">
+              <a:solidFill>
+                <a:schemeClr val="dk1">
+                  <a:lumMod val="65000"/>
+                  <a:lumOff val="35000"/>
+                  <a:alpha val="75000"/>
+                </a:schemeClr>
+              </a:solidFill>
+              <a:round/>
+            </a:ln>
+            <a:effectLst/>
+          </c:spPr>
+        </c:majorGridlines>
+        <c:numFmt formatCode="General" sourceLinked="1"/>
+        <c:majorTickMark val="none"/>
+        <c:minorTickMark val="none"/>
+        <c:tickLblPos val="nextTo"/>
+        <c:spPr>
+          <a:noFill/>
+          <a:ln w="9525" cap="flat" cmpd="sng" algn="ctr">
+            <a:solidFill>
+              <a:schemeClr val="lt1">
+                <a:lumMod val="50000"/>
+              </a:schemeClr>
+            </a:solidFill>
+            <a:round/>
+          </a:ln>
+          <a:effectLst/>
+        </c:spPr>
+        <c:txPr>
+          <a:bodyPr rot="-60000000" spcFirstLastPara="1" vertOverflow="ellipsis" vert="horz" wrap="square" anchor="ctr" anchorCtr="1"/>
+          <a:lstStyle/>
+          <a:p>
+            <a:pPr>
+              <a:defRPr sz="900" b="0" i="0" u="none" strike="noStrike" kern="1200" baseline="0">
+                <a:solidFill>
+                  <a:schemeClr val="lt1">
+                    <a:lumMod val="75000"/>
+                  </a:schemeClr>
+                </a:solidFill>
+                <a:latin typeface="+mn-lt"/>
+                <a:ea typeface="+mn-ea"/>
+                <a:cs typeface="+mn-cs"/>
+              </a:defRPr>
+            </a:pPr>
+            <a:endParaRPr lang="en-US"/>
+          </a:p>
+        </c:txPr>
+        <c:crossAx val="357894528"/>
+        <c:crosses val="autoZero"/>
+        <c:crossBetween val="midCat"/>
+      </c:valAx>
+      <c:spPr>
+        <a:noFill/>
+        <a:ln>
+          <a:noFill/>
+        </a:ln>
+        <a:effectLst/>
+      </c:spPr>
+    </c:plotArea>
+    <c:plotVisOnly val="1"/>
+    <c:dispBlanksAs val="gap"/>
+    <c:showDLblsOverMax val="0"/>
+  </c:chart>
+  <c:spPr>
+    <a:solidFill>
+      <a:schemeClr val="dk1">
+        <a:lumMod val="75000"/>
+        <a:lumOff val="25000"/>
+      </a:schemeClr>
+    </a:solidFill>
+    <a:ln w="9525" cap="flat" cmpd="sng" algn="ctr">
+      <a:solidFill>
+        <a:schemeClr val="dk1">
           <a:lumMod val="15000"/>
           <a:lumOff val="85000"/>
         </a:schemeClr>
@@ -4375,6 +5395,83 @@
 </file>
 
 <file path=word/charts/colors1.xml><?xml version="1.0" encoding="utf-8"?>
+<cs:colorStyle xmlns:cs="http://schemas.microsoft.com/office/drawing/2012/chartStyle" xmlns:a="http://schemas.openxmlformats.org/drawingml/2006/main" meth="cycle" id="11">
+  <a:schemeClr val="accent1"/>
+  <a:schemeClr val="accent3"/>
+  <a:schemeClr val="accent5"/>
+  <cs:variation/>
+  <cs:variation>
+    <a:lumMod val="60000"/>
+  </cs:variation>
+  <cs:variation>
+    <a:lumMod val="80000"/>
+    <a:lumOff val="20000"/>
+  </cs:variation>
+  <cs:variation>
+    <a:lumMod val="80000"/>
+  </cs:variation>
+  <cs:variation>
+    <a:lumMod val="60000"/>
+    <a:lumOff val="40000"/>
+  </cs:variation>
+  <cs:variation>
+    <a:lumMod val="50000"/>
+  </cs:variation>
+  <cs:variation>
+    <a:lumMod val="70000"/>
+    <a:lumOff val="30000"/>
+  </cs:variation>
+  <cs:variation>
+    <a:lumMod val="70000"/>
+  </cs:variation>
+  <cs:variation>
+    <a:lumMod val="50000"/>
+    <a:lumOff val="50000"/>
+  </cs:variation>
+</cs:colorStyle>
+</file>
+
+<file path=word/charts/colors2.xml><?xml version="1.0" encoding="utf-8"?>
+<cs:colorStyle xmlns:cs="http://schemas.microsoft.com/office/drawing/2012/chartStyle" xmlns:a="http://schemas.openxmlformats.org/drawingml/2006/main" meth="cycle" id="10">
+  <a:schemeClr val="accent1"/>
+  <a:schemeClr val="accent2"/>
+  <a:schemeClr val="accent3"/>
+  <a:schemeClr val="accent4"/>
+  <a:schemeClr val="accent5"/>
+  <a:schemeClr val="accent6"/>
+  <cs:variation/>
+  <cs:variation>
+    <a:lumMod val="60000"/>
+  </cs:variation>
+  <cs:variation>
+    <a:lumMod val="80000"/>
+    <a:lumOff val="20000"/>
+  </cs:variation>
+  <cs:variation>
+    <a:lumMod val="80000"/>
+  </cs:variation>
+  <cs:variation>
+    <a:lumMod val="60000"/>
+    <a:lumOff val="40000"/>
+  </cs:variation>
+  <cs:variation>
+    <a:lumMod val="50000"/>
+  </cs:variation>
+  <cs:variation>
+    <a:lumMod val="70000"/>
+    <a:lumOff val="30000"/>
+  </cs:variation>
+  <cs:variation>
+    <a:lumMod val="70000"/>
+  </cs:variation>
+  <cs:variation>
+    <a:lumMod val="50000"/>
+    <a:lumOff val="50000"/>
+  </cs:variation>
+</cs:colorStyle>
+</file>
+
+<file path=word/charts/colors3.xml><?xml version="1.0" encoding="utf-8"?>
 <cs:colorStyle xmlns:cs="http://schemas.microsoft.com/office/drawing/2012/chartStyle" xmlns:a="http://schemas.openxmlformats.org/drawingml/2006/main" meth="cycle" id="10">
   <a:schemeClr val="accent1"/>
   <a:schemeClr val="accent2"/>
@@ -4415,56 +5512,46 @@
 </file>
 
 <file path=word/charts/style1.xml><?xml version="1.0" encoding="utf-8"?>
-<cs:chartStyle xmlns:cs="http://schemas.microsoft.com/office/drawing/2012/chartStyle" xmlns:a="http://schemas.openxmlformats.org/drawingml/2006/main" id="240">
+<cs:chartStyle xmlns:cs="http://schemas.microsoft.com/office/drawing/2012/chartStyle" xmlns:a="http://schemas.openxmlformats.org/drawingml/2006/main" id="245">
   <cs:axisTitle>
     <cs:lnRef idx="0"/>
     <cs:fillRef idx="0"/>
     <cs:effectRef idx="0"/>
     <cs:fontRef idx="minor">
-      <a:schemeClr val="tx1">
-        <a:lumMod val="65000"/>
-        <a:lumOff val="35000"/>
+      <a:schemeClr val="lt1">
+        <a:lumMod val="75000"/>
       </a:schemeClr>
     </cs:fontRef>
-    <cs:defRPr sz="1000" kern="1200"/>
+    <cs:defRPr sz="900" b="1" kern="1200"/>
   </cs:axisTitle>
   <cs:categoryAxis>
     <cs:lnRef idx="0"/>
     <cs:fillRef idx="0"/>
     <cs:effectRef idx="0"/>
     <cs:fontRef idx="minor">
-      <a:schemeClr val="tx1">
-        <a:lumMod val="65000"/>
-        <a:lumOff val="35000"/>
+      <a:schemeClr val="lt1">
+        <a:lumMod val="75000"/>
       </a:schemeClr>
     </cs:fontRef>
-    <cs:spPr>
-      <a:ln w="9525" cap="flat" cmpd="sng" algn="ctr">
-        <a:solidFill>
-          <a:schemeClr val="tx1">
-            <a:lumMod val="25000"/>
-            <a:lumOff val="75000"/>
-          </a:schemeClr>
-        </a:solidFill>
-        <a:round/>
-      </a:ln>
-    </cs:spPr>
     <cs:defRPr sz="900" kern="1200"/>
   </cs:categoryAxis>
-  <cs:chartArea mods="allowNoFillOverride allowNoLineOverride">
+  <cs:chartArea>
     <cs:lnRef idx="0"/>
     <cs:fillRef idx="0"/>
     <cs:effectRef idx="0"/>
     <cs:fontRef idx="minor">
-      <a:schemeClr val="tx1"/>
+      <a:schemeClr val="dk1"/>
     </cs:fontRef>
     <cs:spPr>
       <a:solidFill>
-        <a:schemeClr val="bg1"/>
+        <a:schemeClr val="dk1">
+          <a:lumMod val="75000"/>
+          <a:lumOff val="25000"/>
+        </a:schemeClr>
       </a:solidFill>
       <a:ln w="9525" cap="flat" cmpd="sng" algn="ctr">
         <a:solidFill>
-          <a:schemeClr val="tx1">
+          <a:schemeClr val="dk1">
             <a:lumMod val="15000"/>
             <a:lumOff val="85000"/>
           </a:schemeClr>
@@ -4472,16 +5559,15 @@
         <a:round/>
       </a:ln>
     </cs:spPr>
-    <cs:defRPr sz="1000" kern="1200"/>
+    <cs:defRPr sz="900" kern="1200"/>
   </cs:chartArea>
   <cs:dataLabel>
     <cs:lnRef idx="0"/>
     <cs:fillRef idx="0"/>
     <cs:effectRef idx="0"/>
     <cs:fontRef idx="minor">
-      <a:schemeClr val="tx1">
+      <a:schemeClr val="lt1">
         <a:lumMod val="75000"/>
-        <a:lumOff val="25000"/>
       </a:schemeClr>
     </cs:fontRef>
     <cs:defRPr sz="900" kern="1200"/>
@@ -4491,23 +5577,18 @@
     <cs:fillRef idx="0"/>
     <cs:effectRef idx="0"/>
     <cs:fontRef idx="minor">
-      <a:schemeClr val="dk1">
-        <a:lumMod val="65000"/>
-        <a:lumOff val="35000"/>
+      <a:schemeClr val="lt1">
+        <a:lumMod val="15000"/>
+        <a:lumOff val="85000"/>
       </a:schemeClr>
     </cs:fontRef>
     <cs:spPr>
       <a:solidFill>
-        <a:schemeClr val="lt1"/>
+        <a:schemeClr val="dk1">
+          <a:lumMod val="65000"/>
+          <a:lumOff val="35000"/>
+        </a:schemeClr>
       </a:solidFill>
-      <a:ln>
-        <a:solidFill>
-          <a:schemeClr val="dk1">
-            <a:lumMod val="25000"/>
-            <a:lumOff val="75000"/>
-          </a:schemeClr>
-        </a:solidFill>
-      </a:ln>
     </cs:spPr>
     <cs:defRPr sz="900" kern="1200"/>
     <cs:bodyPr rot="0" spcFirstLastPara="1" vertOverflow="clip" horzOverflow="clip" vert="horz" wrap="square" lIns="36576" tIns="18288" rIns="36576" bIns="18288" anchor="ctr" anchorCtr="1">
@@ -4515,63 +5596,123 @@
     </cs:bodyPr>
   </cs:dataLabelCallout>
   <cs:dataPoint>
-    <cs:lnRef idx="0"/>
-    <cs:fillRef idx="1">
+    <cs:lnRef idx="0">
+      <cs:styleClr val="auto"/>
+    </cs:lnRef>
+    <cs:fillRef idx="0"/>
+    <cs:effectRef idx="0">
+      <cs:styleClr val="auto"/>
+    </cs:effectRef>
+    <cs:fontRef idx="minor">
+      <a:schemeClr val="dk1"/>
+    </cs:fontRef>
+    <cs:spPr>
+      <a:ln w="9525" cap="flat" cmpd="sng" algn="ctr">
+        <a:solidFill>
+          <a:schemeClr val="phClr"/>
+        </a:solidFill>
+        <a:miter lim="800000"/>
+      </a:ln>
+      <a:effectLst>
+        <a:glow rad="63500">
+          <a:schemeClr val="phClr">
+            <a:satMod val="175000"/>
+            <a:alpha val="25000"/>
+          </a:schemeClr>
+        </a:glow>
+      </a:effectLst>
+    </cs:spPr>
+  </cs:dataPoint>
+  <cs:dataPoint3D>
+    <cs:lnRef idx="0">
+      <cs:styleClr val="auto"/>
+    </cs:lnRef>
+    <cs:fillRef idx="0">
       <cs:styleClr val="auto"/>
     </cs:fillRef>
-    <cs:effectRef idx="0"/>
-    <cs:fontRef idx="minor">
-      <a:schemeClr val="tx1"/>
-    </cs:fontRef>
-  </cs:dataPoint>
-  <cs:dataPoint3D>
-    <cs:lnRef idx="0"/>
-    <cs:fillRef idx="1">
+    <cs:effectRef idx="0">
       <cs:styleClr val="auto"/>
-    </cs:fillRef>
-    <cs:effectRef idx="0"/>
-    <cs:fontRef idx="minor">
-      <a:schemeClr val="tx1"/>
-    </cs:fontRef>
+    </cs:effectRef>
+    <cs:fontRef idx="minor">
+      <a:schemeClr val="dk1"/>
+    </cs:fontRef>
+    <cs:spPr>
+      <a:ln w="9525" cap="flat" cmpd="sng" algn="ctr">
+        <a:solidFill>
+          <a:schemeClr val="phClr"/>
+        </a:solidFill>
+        <a:miter lim="800000"/>
+      </a:ln>
+      <a:effectLst>
+        <a:glow rad="63500">
+          <a:schemeClr val="phClr">
+            <a:satMod val="175000"/>
+            <a:alpha val="25000"/>
+          </a:schemeClr>
+        </a:glow>
+      </a:effectLst>
+    </cs:spPr>
   </cs:dataPoint3D>
   <cs:dataPointLine>
     <cs:lnRef idx="0">
       <cs:styleClr val="auto"/>
     </cs:lnRef>
-    <cs:fillRef idx="1"/>
-    <cs:effectRef idx="0"/>
-    <cs:fontRef idx="minor">
-      <a:schemeClr val="tx1"/>
+    <cs:fillRef idx="0">
+      <cs:styleClr val="auto"/>
+    </cs:fillRef>
+    <cs:effectRef idx="0">
+      <cs:styleClr val="auto"/>
+    </cs:effectRef>
+    <cs:fontRef idx="minor">
+      <a:schemeClr val="dk1"/>
     </cs:fontRef>
     <cs:spPr>
-      <a:ln w="19050" cap="rnd">
+      <a:ln w="22225" cap="rnd">
         <a:solidFill>
           <a:schemeClr val="phClr"/>
         </a:solidFill>
-        <a:round/>
       </a:ln>
+      <a:effectLst>
+        <a:glow rad="139700">
+          <a:schemeClr val="phClr">
+            <a:satMod val="175000"/>
+            <a:alpha val="14000"/>
+          </a:schemeClr>
+        </a:glow>
+      </a:effectLst>
     </cs:spPr>
   </cs:dataPointLine>
   <cs:dataPointMarker>
     <cs:lnRef idx="0">
       <cs:styleClr val="auto"/>
     </cs:lnRef>
-    <cs:fillRef idx="1">
+    <cs:fillRef idx="0">
       <cs:styleClr val="auto"/>
     </cs:fillRef>
-    <cs:effectRef idx="0"/>
-    <cs:fontRef idx="minor">
-      <a:schemeClr val="tx1"/>
+    <cs:effectRef idx="0">
+      <cs:styleClr val="auto"/>
+    </cs:effectRef>
+    <cs:fontRef idx="minor">
+      <a:schemeClr val="dk1"/>
     </cs:fontRef>
     <cs:spPr>
-      <a:ln w="9525">
-        <a:solidFill>
-          <a:schemeClr val="phClr"/>
-        </a:solidFill>
-      </a:ln>
+      <a:solidFill>
+        <a:schemeClr val="phClr">
+          <a:lumMod val="60000"/>
+          <a:lumOff val="40000"/>
+        </a:schemeClr>
+      </a:solidFill>
+      <a:effectLst>
+        <a:glow rad="63500">
+          <a:schemeClr val="phClr">
+            <a:satMod val="175000"/>
+            <a:alpha val="25000"/>
+          </a:schemeClr>
+        </a:glow>
+      </a:effectLst>
     </cs:spPr>
   </cs:dataPointMarker>
-  <cs:dataPointMarkerLayout symbol="circle" size="5"/>
+  <cs:dataPointMarkerLayout symbol="circle" size="3"/>
   <cs:dataPointWireframe>
     <cs:lnRef idx="0">
       <cs:styleClr val="auto"/>
@@ -4595,31 +5736,349 @@
     <cs:fillRef idx="0"/>
     <cs:effectRef idx="0"/>
     <cs:fontRef idx="minor">
-      <a:schemeClr val="tx1">
-        <a:lumMod val="65000"/>
-        <a:lumOff val="35000"/>
+      <a:schemeClr val="lt1">
+        <a:lumMod val="75000"/>
       </a:schemeClr>
     </cs:fontRef>
     <cs:spPr>
-      <a:noFill/>
+      <a:ln w="9525">
+        <a:solidFill>
+          <a:schemeClr val="dk1">
+            <a:lumMod val="50000"/>
+            <a:lumOff val="50000"/>
+          </a:schemeClr>
+        </a:solidFill>
+      </a:ln>
+    </cs:spPr>
+    <cs:defRPr sz="900" kern="1200"/>
+  </cs:dataTable>
+  <cs:downBar>
+    <cs:lnRef idx="0"/>
+    <cs:fillRef idx="0"/>
+    <cs:effectRef idx="0"/>
+    <cs:fontRef idx="minor">
+      <a:schemeClr val="lt1"/>
+    </cs:fontRef>
+    <cs:spPr>
+      <a:solidFill>
+        <a:schemeClr val="dk1">
+          <a:lumMod val="50000"/>
+          <a:lumOff val="50000"/>
+        </a:schemeClr>
+      </a:solidFill>
+      <a:ln w="9525">
+        <a:solidFill>
+          <a:schemeClr val="dk1">
+            <a:lumMod val="75000"/>
+          </a:schemeClr>
+        </a:solidFill>
+        <a:round/>
+      </a:ln>
+    </cs:spPr>
+  </cs:downBar>
+  <cs:dropLine>
+    <cs:lnRef idx="0"/>
+    <cs:fillRef idx="0"/>
+    <cs:effectRef idx="0"/>
+    <cs:fontRef idx="minor">
+      <a:schemeClr val="dk1"/>
+    </cs:fontRef>
+    <cs:spPr>
+      <a:ln w="9525">
+        <a:solidFill>
+          <a:schemeClr val="lt1">
+            <a:lumMod val="50000"/>
+          </a:schemeClr>
+        </a:solidFill>
+        <a:round/>
+      </a:ln>
+    </cs:spPr>
+  </cs:dropLine>
+  <cs:errorBar>
+    <cs:lnRef idx="0"/>
+    <cs:fillRef idx="0"/>
+    <cs:effectRef idx="0"/>
+    <cs:fontRef idx="minor">
+      <a:schemeClr val="dk1"/>
+    </cs:fontRef>
+    <cs:spPr>
+      <a:ln w="9525">
+        <a:solidFill>
+          <a:schemeClr val="lt1">
+            <a:lumMod val="50000"/>
+          </a:schemeClr>
+        </a:solidFill>
+        <a:round/>
+      </a:ln>
+    </cs:spPr>
+  </cs:errorBar>
+  <cs:floor>
+    <cs:lnRef idx="0"/>
+    <cs:fillRef idx="0"/>
+    <cs:effectRef idx="0"/>
+    <cs:fontRef idx="minor">
+      <a:schemeClr val="dk1"/>
+    </cs:fontRef>
+  </cs:floor>
+  <cs:gridlineMajor>
+    <cs:lnRef idx="0"/>
+    <cs:fillRef idx="0"/>
+    <cs:effectRef idx="0"/>
+    <cs:fontRef idx="minor">
+      <a:schemeClr val="tx1"/>
+    </cs:fontRef>
+    <cs:spPr>
       <a:ln w="9525" cap="flat" cmpd="sng" algn="ctr">
         <a:solidFill>
-          <a:schemeClr val="tx1">
-            <a:lumMod val="15000"/>
-            <a:lumOff val="85000"/>
+          <a:schemeClr val="dk1">
+            <a:lumMod val="65000"/>
+            <a:lumOff val="35000"/>
+            <a:alpha val="75000"/>
+          </a:schemeClr>
+        </a:solidFill>
+        <a:round/>
+      </a:ln>
+    </cs:spPr>
+  </cs:gridlineMajor>
+  <cs:gridlineMinor>
+    <cs:lnRef idx="0"/>
+    <cs:fillRef idx="0"/>
+    <cs:effectRef idx="0"/>
+    <cs:fontRef idx="minor">
+      <a:schemeClr val="tx1"/>
+    </cs:fontRef>
+    <cs:spPr>
+      <a:ln w="9525" cap="flat" cmpd="sng" algn="ctr">
+        <a:solidFill>
+          <a:schemeClr val="dk1">
+            <a:lumMod val="65000"/>
+            <a:lumOff val="35000"/>
+            <a:alpha val="25000"/>
+          </a:schemeClr>
+        </a:solidFill>
+        <a:round/>
+      </a:ln>
+    </cs:spPr>
+  </cs:gridlineMinor>
+  <cs:hiLoLine>
+    <cs:lnRef idx="0"/>
+    <cs:fillRef idx="0"/>
+    <cs:effectRef idx="0"/>
+    <cs:fontRef idx="minor">
+      <a:schemeClr val="dk1"/>
+    </cs:fontRef>
+    <cs:spPr>
+      <a:ln w="9525">
+        <a:solidFill>
+          <a:schemeClr val="lt1">
+            <a:lumMod val="50000"/>
+          </a:schemeClr>
+        </a:solidFill>
+        <a:round/>
+      </a:ln>
+    </cs:spPr>
+  </cs:hiLoLine>
+  <cs:leaderLine>
+    <cs:lnRef idx="0"/>
+    <cs:fillRef idx="0"/>
+    <cs:effectRef idx="0"/>
+    <cs:fontRef idx="minor">
+      <a:schemeClr val="dk1"/>
+    </cs:fontRef>
+    <cs:spPr>
+      <a:ln w="9525">
+        <a:solidFill>
+          <a:schemeClr val="lt1">
+            <a:lumMod val="50000"/>
+          </a:schemeClr>
+        </a:solidFill>
+        <a:round/>
+      </a:ln>
+    </cs:spPr>
+  </cs:leaderLine>
+  <cs:legend>
+    <cs:lnRef idx="0"/>
+    <cs:fillRef idx="0"/>
+    <cs:effectRef idx="0"/>
+    <cs:fontRef idx="minor">
+      <a:schemeClr val="lt1">
+        <a:lumMod val="75000"/>
+      </a:schemeClr>
+    </cs:fontRef>
+    <cs:defRPr sz="900" kern="1200"/>
+  </cs:legend>
+  <cs:plotArea>
+    <cs:lnRef idx="0"/>
+    <cs:fillRef idx="0"/>
+    <cs:effectRef idx="0"/>
+    <cs:fontRef idx="minor">
+      <a:schemeClr val="dk1"/>
+    </cs:fontRef>
+  </cs:plotArea>
+  <cs:plotArea3D>
+    <cs:lnRef idx="0"/>
+    <cs:fillRef idx="0"/>
+    <cs:effectRef idx="0"/>
+    <cs:fontRef idx="minor">
+      <a:schemeClr val="dk1"/>
+    </cs:fontRef>
+  </cs:plotArea3D>
+  <cs:seriesAxis>
+    <cs:lnRef idx="0"/>
+    <cs:fillRef idx="0"/>
+    <cs:effectRef idx="0"/>
+    <cs:fontRef idx="minor">
+      <a:schemeClr val="lt1">
+        <a:lumMod val="75000"/>
+      </a:schemeClr>
+    </cs:fontRef>
+    <cs:defRPr sz="900" kern="1200"/>
+  </cs:seriesAxis>
+  <cs:seriesLine>
+    <cs:lnRef idx="0"/>
+    <cs:fillRef idx="0"/>
+    <cs:effectRef idx="0"/>
+    <cs:fontRef idx="minor">
+      <a:schemeClr val="dk1"/>
+    </cs:fontRef>
+    <cs:spPr>
+      <a:ln w="9525">
+        <a:solidFill>
+          <a:schemeClr val="lt1">
+            <a:lumMod val="50000"/>
+          </a:schemeClr>
+        </a:solidFill>
+        <a:round/>
+      </a:ln>
+    </cs:spPr>
+  </cs:seriesLine>
+  <cs:title>
+    <cs:lnRef idx="0"/>
+    <cs:fillRef idx="0"/>
+    <cs:effectRef idx="0"/>
+    <cs:fontRef idx="minor">
+      <a:schemeClr val="lt1">
+        <a:lumMod val="85000"/>
+      </a:schemeClr>
+    </cs:fontRef>
+    <cs:defRPr sz="1400" b="1" kern="1200" cap="none" baseline="0"/>
+  </cs:title>
+  <cs:trendline>
+    <cs:lnRef idx="0">
+      <cs:styleClr val="auto"/>
+    </cs:lnRef>
+    <cs:fillRef idx="0"/>
+    <cs:effectRef idx="0"/>
+    <cs:fontRef idx="minor">
+      <a:schemeClr val="lt1"/>
+    </cs:fontRef>
+    <cs:spPr>
+      <a:ln w="25400" cap="rnd">
+        <a:solidFill>
+          <a:schemeClr val="phClr">
+            <a:alpha val="50000"/>
+          </a:schemeClr>
+        </a:solidFill>
+      </a:ln>
+    </cs:spPr>
+  </cs:trendline>
+  <cs:trendlineLabel>
+    <cs:lnRef idx="0"/>
+    <cs:fillRef idx="0"/>
+    <cs:effectRef idx="0"/>
+    <cs:fontRef idx="minor">
+      <a:schemeClr val="lt1">
+        <a:lumMod val="75000"/>
+      </a:schemeClr>
+    </cs:fontRef>
+    <cs:defRPr sz="900" kern="1200"/>
+  </cs:trendlineLabel>
+  <cs:upBar>
+    <cs:lnRef idx="0"/>
+    <cs:fillRef idx="0"/>
+    <cs:effectRef idx="0"/>
+    <cs:fontRef idx="minor">
+      <a:schemeClr val="dk1"/>
+    </cs:fontRef>
+    <cs:spPr>
+      <a:solidFill>
+        <a:schemeClr val="lt1">
+          <a:lumMod val="85000"/>
+        </a:schemeClr>
+      </a:solidFill>
+      <a:ln w="9525">
+        <a:solidFill>
+          <a:schemeClr val="dk1">
+            <a:lumMod val="50000"/>
+          </a:schemeClr>
+        </a:solidFill>
+        <a:round/>
+      </a:ln>
+    </cs:spPr>
+  </cs:upBar>
+  <cs:valueAxis>
+    <cs:lnRef idx="0"/>
+    <cs:fillRef idx="0"/>
+    <cs:effectRef idx="0"/>
+    <cs:fontRef idx="minor">
+      <a:schemeClr val="lt1">
+        <a:lumMod val="75000"/>
+      </a:schemeClr>
+    </cs:fontRef>
+    <cs:spPr>
+      <a:ln w="9525" cap="flat" cmpd="sng" algn="ctr">
+        <a:solidFill>
+          <a:schemeClr val="lt1">
+            <a:lumMod val="50000"/>
           </a:schemeClr>
         </a:solidFill>
         <a:round/>
       </a:ln>
     </cs:spPr>
     <cs:defRPr sz="900" kern="1200"/>
-  </cs:dataTable>
-  <cs:downBar>
+    <cs:bodyPr/>
+  </cs:valueAxis>
+  <cs:wall>
     <cs:lnRef idx="0"/>
     <cs:fillRef idx="0"/>
     <cs:effectRef idx="0"/>
     <cs:fontRef idx="minor">
-      <a:schemeClr val="tx1"/>
+      <a:schemeClr val="dk1"/>
+    </cs:fontRef>
+  </cs:wall>
+</cs:chartStyle>
+</file>
+
+<file path=word/charts/style2.xml><?xml version="1.0" encoding="utf-8"?>
+<cs:chartStyle xmlns:cs="http://schemas.microsoft.com/office/drawing/2012/chartStyle" xmlns:a="http://schemas.openxmlformats.org/drawingml/2006/main" id="245">
+  <cs:axisTitle>
+    <cs:lnRef idx="0"/>
+    <cs:fillRef idx="0"/>
+    <cs:effectRef idx="0"/>
+    <cs:fontRef idx="minor">
+      <a:schemeClr val="lt1">
+        <a:lumMod val="75000"/>
+      </a:schemeClr>
+    </cs:fontRef>
+    <cs:defRPr sz="900" b="1" kern="1200"/>
+  </cs:axisTitle>
+  <cs:categoryAxis>
+    <cs:lnRef idx="0"/>
+    <cs:fillRef idx="0"/>
+    <cs:effectRef idx="0"/>
+    <cs:fontRef idx="minor">
+      <a:schemeClr val="lt1">
+        <a:lumMod val="75000"/>
+      </a:schemeClr>
+    </cs:fontRef>
+    <cs:defRPr sz="900" kern="1200"/>
+  </cs:categoryAxis>
+  <cs:chartArea>
+    <cs:lnRef idx="0"/>
+    <cs:fillRef idx="0"/>
+    <cs:effectRef idx="0"/>
+    <cs:fontRef idx="minor">
+      <a:schemeClr val="dk1"/>
     </cs:fontRef>
     <cs:spPr>
       <a:solidFill>
@@ -4630,9 +6089,225 @@
       </a:solidFill>
       <a:ln w="9525" cap="flat" cmpd="sng" algn="ctr">
         <a:solidFill>
-          <a:schemeClr val="tx1">
-            <a:lumMod val="65000"/>
-            <a:lumOff val="35000"/>
+          <a:schemeClr val="dk1">
+            <a:lumMod val="15000"/>
+            <a:lumOff val="85000"/>
+          </a:schemeClr>
+        </a:solidFill>
+        <a:round/>
+      </a:ln>
+    </cs:spPr>
+    <cs:defRPr sz="900" kern="1200"/>
+  </cs:chartArea>
+  <cs:dataLabel>
+    <cs:lnRef idx="0"/>
+    <cs:fillRef idx="0"/>
+    <cs:effectRef idx="0"/>
+    <cs:fontRef idx="minor">
+      <a:schemeClr val="lt1">
+        <a:lumMod val="75000"/>
+      </a:schemeClr>
+    </cs:fontRef>
+    <cs:defRPr sz="900" kern="1200"/>
+  </cs:dataLabel>
+  <cs:dataLabelCallout>
+    <cs:lnRef idx="0"/>
+    <cs:fillRef idx="0"/>
+    <cs:effectRef idx="0"/>
+    <cs:fontRef idx="minor">
+      <a:schemeClr val="lt1">
+        <a:lumMod val="15000"/>
+        <a:lumOff val="85000"/>
+      </a:schemeClr>
+    </cs:fontRef>
+    <cs:spPr>
+      <a:solidFill>
+        <a:schemeClr val="dk1">
+          <a:lumMod val="65000"/>
+          <a:lumOff val="35000"/>
+        </a:schemeClr>
+      </a:solidFill>
+    </cs:spPr>
+    <cs:defRPr sz="900" kern="1200"/>
+    <cs:bodyPr rot="0" spcFirstLastPara="1" vertOverflow="clip" horzOverflow="clip" vert="horz" wrap="square" lIns="36576" tIns="18288" rIns="36576" bIns="18288" anchor="ctr" anchorCtr="1">
+      <a:spAutoFit/>
+    </cs:bodyPr>
+  </cs:dataLabelCallout>
+  <cs:dataPoint>
+    <cs:lnRef idx="0">
+      <cs:styleClr val="auto"/>
+    </cs:lnRef>
+    <cs:fillRef idx="0"/>
+    <cs:effectRef idx="0">
+      <cs:styleClr val="auto"/>
+    </cs:effectRef>
+    <cs:fontRef idx="minor">
+      <a:schemeClr val="dk1"/>
+    </cs:fontRef>
+    <cs:spPr>
+      <a:ln w="9525" cap="flat" cmpd="sng" algn="ctr">
+        <a:solidFill>
+          <a:schemeClr val="phClr"/>
+        </a:solidFill>
+        <a:miter lim="800000"/>
+      </a:ln>
+      <a:effectLst>
+        <a:glow rad="63500">
+          <a:schemeClr val="phClr">
+            <a:satMod val="175000"/>
+            <a:alpha val="25000"/>
+          </a:schemeClr>
+        </a:glow>
+      </a:effectLst>
+    </cs:spPr>
+  </cs:dataPoint>
+  <cs:dataPoint3D>
+    <cs:lnRef idx="0">
+      <cs:styleClr val="auto"/>
+    </cs:lnRef>
+    <cs:fillRef idx="0">
+      <cs:styleClr val="auto"/>
+    </cs:fillRef>
+    <cs:effectRef idx="0">
+      <cs:styleClr val="auto"/>
+    </cs:effectRef>
+    <cs:fontRef idx="minor">
+      <a:schemeClr val="dk1"/>
+    </cs:fontRef>
+    <cs:spPr>
+      <a:ln w="9525" cap="flat" cmpd="sng" algn="ctr">
+        <a:solidFill>
+          <a:schemeClr val="phClr"/>
+        </a:solidFill>
+        <a:miter lim="800000"/>
+      </a:ln>
+      <a:effectLst>
+        <a:glow rad="63500">
+          <a:schemeClr val="phClr">
+            <a:satMod val="175000"/>
+            <a:alpha val="25000"/>
+          </a:schemeClr>
+        </a:glow>
+      </a:effectLst>
+    </cs:spPr>
+  </cs:dataPoint3D>
+  <cs:dataPointLine>
+    <cs:lnRef idx="0">
+      <cs:styleClr val="auto"/>
+    </cs:lnRef>
+    <cs:fillRef idx="0">
+      <cs:styleClr val="auto"/>
+    </cs:fillRef>
+    <cs:effectRef idx="0">
+      <cs:styleClr val="auto"/>
+    </cs:effectRef>
+    <cs:fontRef idx="minor">
+      <a:schemeClr val="dk1"/>
+    </cs:fontRef>
+    <cs:spPr>
+      <a:ln w="22225" cap="rnd">
+        <a:solidFill>
+          <a:schemeClr val="phClr"/>
+        </a:solidFill>
+      </a:ln>
+      <a:effectLst>
+        <a:glow rad="139700">
+          <a:schemeClr val="phClr">
+            <a:satMod val="175000"/>
+            <a:alpha val="14000"/>
+          </a:schemeClr>
+        </a:glow>
+      </a:effectLst>
+    </cs:spPr>
+  </cs:dataPointLine>
+  <cs:dataPointMarker>
+    <cs:lnRef idx="0">
+      <cs:styleClr val="auto"/>
+    </cs:lnRef>
+    <cs:fillRef idx="0">
+      <cs:styleClr val="auto"/>
+    </cs:fillRef>
+    <cs:effectRef idx="0">
+      <cs:styleClr val="auto"/>
+    </cs:effectRef>
+    <cs:fontRef idx="minor">
+      <a:schemeClr val="dk1"/>
+    </cs:fontRef>
+    <cs:spPr>
+      <a:solidFill>
+        <a:schemeClr val="phClr">
+          <a:lumMod val="60000"/>
+          <a:lumOff val="40000"/>
+        </a:schemeClr>
+      </a:solidFill>
+      <a:effectLst>
+        <a:glow rad="63500">
+          <a:schemeClr val="phClr">
+            <a:satMod val="175000"/>
+            <a:alpha val="25000"/>
+          </a:schemeClr>
+        </a:glow>
+      </a:effectLst>
+    </cs:spPr>
+  </cs:dataPointMarker>
+  <cs:dataPointMarkerLayout symbol="circle" size="3"/>
+  <cs:dataPointWireframe>
+    <cs:lnRef idx="0">
+      <cs:styleClr val="auto"/>
+    </cs:lnRef>
+    <cs:fillRef idx="0"/>
+    <cs:effectRef idx="0"/>
+    <cs:fontRef idx="minor">
+      <a:schemeClr val="dk1"/>
+    </cs:fontRef>
+    <cs:spPr>
+      <a:ln w="9525" cap="rnd">
+        <a:solidFill>
+          <a:schemeClr val="phClr"/>
+        </a:solidFill>
+        <a:round/>
+      </a:ln>
+    </cs:spPr>
+  </cs:dataPointWireframe>
+  <cs:dataTable>
+    <cs:lnRef idx="0"/>
+    <cs:fillRef idx="0"/>
+    <cs:effectRef idx="0"/>
+    <cs:fontRef idx="minor">
+      <a:schemeClr val="lt1">
+        <a:lumMod val="75000"/>
+      </a:schemeClr>
+    </cs:fontRef>
+    <cs:spPr>
+      <a:ln w="9525">
+        <a:solidFill>
+          <a:schemeClr val="dk1">
+            <a:lumMod val="50000"/>
+            <a:lumOff val="50000"/>
+          </a:schemeClr>
+        </a:solidFill>
+      </a:ln>
+    </cs:spPr>
+    <cs:defRPr sz="900" kern="1200"/>
+  </cs:dataTable>
+  <cs:downBar>
+    <cs:lnRef idx="0"/>
+    <cs:fillRef idx="0"/>
+    <cs:effectRef idx="0"/>
+    <cs:fontRef idx="minor">
+      <a:schemeClr val="lt1"/>
+    </cs:fontRef>
+    <cs:spPr>
+      <a:solidFill>
+        <a:schemeClr val="dk1">
+          <a:lumMod val="50000"/>
+          <a:lumOff val="50000"/>
+        </a:schemeClr>
+      </a:solidFill>
+      <a:ln w="9525">
+        <a:solidFill>
+          <a:schemeClr val="dk1">
+            <a:lumMod val="75000"/>
           </a:schemeClr>
         </a:solidFill>
         <a:round/>
@@ -4644,14 +6319,13 @@
     <cs:fillRef idx="0"/>
     <cs:effectRef idx="0"/>
     <cs:fontRef idx="minor">
-      <a:schemeClr val="tx1"/>
+      <a:schemeClr val="dk1"/>
     </cs:fontRef>
     <cs:spPr>
-      <a:ln w="9525" cap="flat" cmpd="sng" algn="ctr">
+      <a:ln w="9525">
         <a:solidFill>
-          <a:schemeClr val="tx1">
-            <a:lumMod val="35000"/>
-            <a:lumOff val="65000"/>
+          <a:schemeClr val="lt1">
+            <a:lumMod val="50000"/>
           </a:schemeClr>
         </a:solidFill>
         <a:round/>
@@ -4663,14 +6337,13 @@
     <cs:fillRef idx="0"/>
     <cs:effectRef idx="0"/>
     <cs:fontRef idx="minor">
-      <a:schemeClr val="tx1"/>
+      <a:schemeClr val="dk1"/>
     </cs:fontRef>
     <cs:spPr>
-      <a:ln w="9525" cap="flat" cmpd="sng" algn="ctr">
+      <a:ln w="9525">
         <a:solidFill>
-          <a:schemeClr val="tx1">
-            <a:lumMod val="65000"/>
-            <a:lumOff val="35000"/>
+          <a:schemeClr val="lt1">
+            <a:lumMod val="50000"/>
           </a:schemeClr>
         </a:solidFill>
         <a:round/>
@@ -4682,14 +6355,8 @@
     <cs:fillRef idx="0"/>
     <cs:effectRef idx="0"/>
     <cs:fontRef idx="minor">
-      <a:schemeClr val="tx1"/>
-    </cs:fontRef>
-    <cs:spPr>
-      <a:noFill/>
-      <a:ln>
-        <a:noFill/>
-      </a:ln>
-    </cs:spPr>
+      <a:schemeClr val="dk1"/>
+    </cs:fontRef>
   </cs:floor>
   <cs:gridlineMajor>
     <cs:lnRef idx="0"/>
@@ -4701,9 +6368,10 @@
     <cs:spPr>
       <a:ln w="9525" cap="flat" cmpd="sng" algn="ctr">
         <a:solidFill>
-          <a:schemeClr val="tx1">
-            <a:lumMod val="15000"/>
-            <a:lumOff val="85000"/>
+          <a:schemeClr val="dk1">
+            <a:lumMod val="65000"/>
+            <a:lumOff val="35000"/>
+            <a:alpha val="75000"/>
           </a:schemeClr>
         </a:solidFill>
         <a:round/>
@@ -4720,9 +6388,10 @@
     <cs:spPr>
       <a:ln w="9525" cap="flat" cmpd="sng" algn="ctr">
         <a:solidFill>
-          <a:schemeClr val="tx1">
-            <a:lumMod val="5000"/>
-            <a:lumOff val="95000"/>
+          <a:schemeClr val="dk1">
+            <a:lumMod val="65000"/>
+            <a:lumOff val="35000"/>
+            <a:alpha val="25000"/>
           </a:schemeClr>
         </a:solidFill>
         <a:round/>
@@ -4734,14 +6403,13 @@
     <cs:fillRef idx="0"/>
     <cs:effectRef idx="0"/>
     <cs:fontRef idx="minor">
-      <a:schemeClr val="tx1"/>
+      <a:schemeClr val="dk1"/>
     </cs:fontRef>
     <cs:spPr>
-      <a:ln w="9525" cap="flat" cmpd="sng" algn="ctr">
+      <a:ln w="9525">
         <a:solidFill>
-          <a:schemeClr val="tx1">
+          <a:schemeClr val="lt1">
             <a:lumMod val="50000"/>
-            <a:lumOff val="50000"/>
           </a:schemeClr>
         </a:solidFill>
         <a:round/>
@@ -4753,14 +6421,13 @@
     <cs:fillRef idx="0"/>
     <cs:effectRef idx="0"/>
     <cs:fontRef idx="minor">
-      <a:schemeClr val="tx1"/>
+      <a:schemeClr val="dk1"/>
     </cs:fontRef>
     <cs:spPr>
-      <a:ln w="9525" cap="flat" cmpd="sng" algn="ctr">
+      <a:ln w="9525">
         <a:solidFill>
-          <a:schemeClr val="tx1">
-            <a:lumMod val="35000"/>
-            <a:lumOff val="65000"/>
+          <a:schemeClr val="lt1">
+            <a:lumMod val="50000"/>
           </a:schemeClr>
         </a:solidFill>
         <a:round/>
@@ -4772,27 +6439,26 @@
     <cs:fillRef idx="0"/>
     <cs:effectRef idx="0"/>
     <cs:fontRef idx="minor">
-      <a:schemeClr val="tx1">
-        <a:lumMod val="65000"/>
-        <a:lumOff val="35000"/>
+      <a:schemeClr val="lt1">
+        <a:lumMod val="75000"/>
       </a:schemeClr>
     </cs:fontRef>
     <cs:defRPr sz="900" kern="1200"/>
   </cs:legend>
-  <cs:plotArea mods="allowNoFillOverride allowNoLineOverride">
+  <cs:plotArea>
     <cs:lnRef idx="0"/>
     <cs:fillRef idx="0"/>
     <cs:effectRef idx="0"/>
     <cs:fontRef idx="minor">
-      <a:schemeClr val="tx1"/>
+      <a:schemeClr val="dk1"/>
     </cs:fontRef>
   </cs:plotArea>
-  <cs:plotArea3D mods="allowNoFillOverride allowNoLineOverride">
+  <cs:plotArea3D>
     <cs:lnRef idx="0"/>
     <cs:fillRef idx="0"/>
     <cs:effectRef idx="0"/>
     <cs:fontRef idx="minor">
-      <a:schemeClr val="tx1"/>
+      <a:schemeClr val="dk1"/>
     </cs:fontRef>
   </cs:plotArea3D>
   <cs:seriesAxis>
@@ -4800,9 +6466,8 @@
     <cs:fillRef idx="0"/>
     <cs:effectRef idx="0"/>
     <cs:fontRef idx="minor">
-      <a:schemeClr val="tx1">
-        <a:lumMod val="65000"/>
-        <a:lumOff val="35000"/>
+      <a:schemeClr val="lt1">
+        <a:lumMod val="75000"/>
       </a:schemeClr>
     </cs:fontRef>
     <cs:defRPr sz="900" kern="1200"/>
@@ -4812,14 +6477,13 @@
     <cs:fillRef idx="0"/>
     <cs:effectRef idx="0"/>
     <cs:fontRef idx="minor">
-      <a:schemeClr val="tx1"/>
+      <a:schemeClr val="dk1"/>
     </cs:fontRef>
     <cs:spPr>
-      <a:ln w="9525" cap="flat" cmpd="sng" algn="ctr">
+      <a:ln w="9525">
         <a:solidFill>
-          <a:schemeClr val="tx1">
-            <a:lumMod val="35000"/>
-            <a:lumOff val="65000"/>
+          <a:schemeClr val="lt1">
+            <a:lumMod val="50000"/>
           </a:schemeClr>
         </a:solidFill>
         <a:round/>
@@ -4831,12 +6495,11 @@
     <cs:fillRef idx="0"/>
     <cs:effectRef idx="0"/>
     <cs:fontRef idx="minor">
-      <a:schemeClr val="tx1">
-        <a:lumMod val="65000"/>
-        <a:lumOff val="35000"/>
+      <a:schemeClr val="lt1">
+        <a:lumMod val="85000"/>
       </a:schemeClr>
     </cs:fontRef>
-    <cs:defRPr sz="1400" b="0" kern="1200" spc="0" baseline="0"/>
+    <cs:defRPr sz="1400" b="1" kern="1200" cap="none" baseline="0"/>
   </cs:title>
   <cs:trendline>
     <cs:lnRef idx="0">
@@ -4845,14 +6508,15 @@
     <cs:fillRef idx="0"/>
     <cs:effectRef idx="0"/>
     <cs:fontRef idx="minor">
-      <a:schemeClr val="tx1"/>
+      <a:schemeClr val="lt1"/>
     </cs:fontRef>
     <cs:spPr>
-      <a:ln w="19050" cap="rnd">
+      <a:ln w="25400" cap="rnd">
         <a:solidFill>
-          <a:schemeClr val="phClr"/>
+          <a:schemeClr val="phClr">
+            <a:alpha val="50000"/>
+          </a:schemeClr>
         </a:solidFill>
-        <a:prstDash val="sysDot"/>
       </a:ln>
     </cs:spPr>
   </cs:trendline>
@@ -4861,9 +6525,8 @@
     <cs:fillRef idx="0"/>
     <cs:effectRef idx="0"/>
     <cs:fontRef idx="minor">
-      <a:schemeClr val="tx1">
-        <a:lumMod val="65000"/>
-        <a:lumOff val="35000"/>
+      <a:schemeClr val="lt1">
+        <a:lumMod val="75000"/>
       </a:schemeClr>
     </cs:fontRef>
     <cs:defRPr sz="900" kern="1200"/>
@@ -4873,17 +6536,18 @@
     <cs:fillRef idx="0"/>
     <cs:effectRef idx="0"/>
     <cs:fontRef idx="minor">
-      <a:schemeClr val="tx1"/>
+      <a:schemeClr val="dk1"/>
     </cs:fontRef>
     <cs:spPr>
       <a:solidFill>
-        <a:schemeClr val="lt1"/>
+        <a:schemeClr val="lt1">
+          <a:lumMod val="85000"/>
+        </a:schemeClr>
       </a:solidFill>
-      <a:ln w="9525" cap="flat" cmpd="sng" algn="ctr">
+      <a:ln w="9525">
         <a:solidFill>
-          <a:schemeClr val="tx1">
-            <a:lumMod val="65000"/>
-            <a:lumOff val="35000"/>
+          <a:schemeClr val="dk1">
+            <a:lumMod val="50000"/>
           </a:schemeClr>
         </a:solidFill>
         <a:round/>
@@ -4895,37 +6559,568 @@
     <cs:fillRef idx="0"/>
     <cs:effectRef idx="0"/>
     <cs:fontRef idx="minor">
-      <a:schemeClr val="tx1">
-        <a:lumMod val="65000"/>
-        <a:lumOff val="35000"/>
+      <a:schemeClr val="lt1">
+        <a:lumMod val="75000"/>
       </a:schemeClr>
     </cs:fontRef>
     <cs:spPr>
       <a:ln w="9525" cap="flat" cmpd="sng" algn="ctr">
         <a:solidFill>
-          <a:schemeClr val="tx1">
-            <a:lumMod val="25000"/>
-            <a:lumOff val="75000"/>
+          <a:schemeClr val="lt1">
+            <a:lumMod val="50000"/>
           </a:schemeClr>
         </a:solidFill>
         <a:round/>
       </a:ln>
     </cs:spPr>
     <cs:defRPr sz="900" kern="1200"/>
+    <cs:bodyPr/>
   </cs:valueAxis>
   <cs:wall>
     <cs:lnRef idx="0"/>
     <cs:fillRef idx="0"/>
     <cs:effectRef idx="0"/>
     <cs:fontRef idx="minor">
-      <a:schemeClr val="tx1"/>
+      <a:schemeClr val="dk1"/>
+    </cs:fontRef>
+  </cs:wall>
+</cs:chartStyle>
+</file>
+
+<file path=word/charts/style3.xml><?xml version="1.0" encoding="utf-8"?>
+<cs:chartStyle xmlns:cs="http://schemas.microsoft.com/office/drawing/2012/chartStyle" xmlns:a="http://schemas.openxmlformats.org/drawingml/2006/main" id="245">
+  <cs:axisTitle>
+    <cs:lnRef idx="0"/>
+    <cs:fillRef idx="0"/>
+    <cs:effectRef idx="0"/>
+    <cs:fontRef idx="minor">
+      <a:schemeClr val="lt1">
+        <a:lumMod val="75000"/>
+      </a:schemeClr>
+    </cs:fontRef>
+    <cs:defRPr sz="900" b="1" kern="1200"/>
+  </cs:axisTitle>
+  <cs:categoryAxis>
+    <cs:lnRef idx="0"/>
+    <cs:fillRef idx="0"/>
+    <cs:effectRef idx="0"/>
+    <cs:fontRef idx="minor">
+      <a:schemeClr val="lt1">
+        <a:lumMod val="75000"/>
+      </a:schemeClr>
+    </cs:fontRef>
+    <cs:defRPr sz="900" kern="1200"/>
+  </cs:categoryAxis>
+  <cs:chartArea>
+    <cs:lnRef idx="0"/>
+    <cs:fillRef idx="0"/>
+    <cs:effectRef idx="0"/>
+    <cs:fontRef idx="minor">
+      <a:schemeClr val="dk1"/>
     </cs:fontRef>
     <cs:spPr>
-      <a:noFill/>
-      <a:ln>
-        <a:noFill/>
+      <a:solidFill>
+        <a:schemeClr val="dk1">
+          <a:lumMod val="75000"/>
+          <a:lumOff val="25000"/>
+        </a:schemeClr>
+      </a:solidFill>
+      <a:ln w="9525" cap="flat" cmpd="sng" algn="ctr">
+        <a:solidFill>
+          <a:schemeClr val="dk1">
+            <a:lumMod val="15000"/>
+            <a:lumOff val="85000"/>
+          </a:schemeClr>
+        </a:solidFill>
+        <a:round/>
       </a:ln>
     </cs:spPr>
+    <cs:defRPr sz="900" kern="1200"/>
+  </cs:chartArea>
+  <cs:dataLabel>
+    <cs:lnRef idx="0"/>
+    <cs:fillRef idx="0"/>
+    <cs:effectRef idx="0"/>
+    <cs:fontRef idx="minor">
+      <a:schemeClr val="lt1">
+        <a:lumMod val="75000"/>
+      </a:schemeClr>
+    </cs:fontRef>
+    <cs:defRPr sz="900" kern="1200"/>
+  </cs:dataLabel>
+  <cs:dataLabelCallout>
+    <cs:lnRef idx="0"/>
+    <cs:fillRef idx="0"/>
+    <cs:effectRef idx="0"/>
+    <cs:fontRef idx="minor">
+      <a:schemeClr val="lt1">
+        <a:lumMod val="15000"/>
+        <a:lumOff val="85000"/>
+      </a:schemeClr>
+    </cs:fontRef>
+    <cs:spPr>
+      <a:solidFill>
+        <a:schemeClr val="dk1">
+          <a:lumMod val="65000"/>
+          <a:lumOff val="35000"/>
+        </a:schemeClr>
+      </a:solidFill>
+    </cs:spPr>
+    <cs:defRPr sz="900" kern="1200"/>
+    <cs:bodyPr rot="0" spcFirstLastPara="1" vertOverflow="clip" horzOverflow="clip" vert="horz" wrap="square" lIns="36576" tIns="18288" rIns="36576" bIns="18288" anchor="ctr" anchorCtr="1">
+      <a:spAutoFit/>
+    </cs:bodyPr>
+  </cs:dataLabelCallout>
+  <cs:dataPoint>
+    <cs:lnRef idx="0">
+      <cs:styleClr val="auto"/>
+    </cs:lnRef>
+    <cs:fillRef idx="0"/>
+    <cs:effectRef idx="0">
+      <cs:styleClr val="auto"/>
+    </cs:effectRef>
+    <cs:fontRef idx="minor">
+      <a:schemeClr val="dk1"/>
+    </cs:fontRef>
+    <cs:spPr>
+      <a:ln w="9525" cap="flat" cmpd="sng" algn="ctr">
+        <a:solidFill>
+          <a:schemeClr val="phClr"/>
+        </a:solidFill>
+        <a:miter lim="800000"/>
+      </a:ln>
+      <a:effectLst>
+        <a:glow rad="63500">
+          <a:schemeClr val="phClr">
+            <a:satMod val="175000"/>
+            <a:alpha val="25000"/>
+          </a:schemeClr>
+        </a:glow>
+      </a:effectLst>
+    </cs:spPr>
+  </cs:dataPoint>
+  <cs:dataPoint3D>
+    <cs:lnRef idx="0">
+      <cs:styleClr val="auto"/>
+    </cs:lnRef>
+    <cs:fillRef idx="0">
+      <cs:styleClr val="auto"/>
+    </cs:fillRef>
+    <cs:effectRef idx="0">
+      <cs:styleClr val="auto"/>
+    </cs:effectRef>
+    <cs:fontRef idx="minor">
+      <a:schemeClr val="dk1"/>
+    </cs:fontRef>
+    <cs:spPr>
+      <a:ln w="9525" cap="flat" cmpd="sng" algn="ctr">
+        <a:solidFill>
+          <a:schemeClr val="phClr"/>
+        </a:solidFill>
+        <a:miter lim="800000"/>
+      </a:ln>
+      <a:effectLst>
+        <a:glow rad="63500">
+          <a:schemeClr val="phClr">
+            <a:satMod val="175000"/>
+            <a:alpha val="25000"/>
+          </a:schemeClr>
+        </a:glow>
+      </a:effectLst>
+    </cs:spPr>
+  </cs:dataPoint3D>
+  <cs:dataPointLine>
+    <cs:lnRef idx="0">
+      <cs:styleClr val="auto"/>
+    </cs:lnRef>
+    <cs:fillRef idx="0">
+      <cs:styleClr val="auto"/>
+    </cs:fillRef>
+    <cs:effectRef idx="0">
+      <cs:styleClr val="auto"/>
+    </cs:effectRef>
+    <cs:fontRef idx="minor">
+      <a:schemeClr val="dk1"/>
+    </cs:fontRef>
+    <cs:spPr>
+      <a:ln w="22225" cap="rnd">
+        <a:solidFill>
+          <a:schemeClr val="phClr"/>
+        </a:solidFill>
+      </a:ln>
+      <a:effectLst>
+        <a:glow rad="139700">
+          <a:schemeClr val="phClr">
+            <a:satMod val="175000"/>
+            <a:alpha val="14000"/>
+          </a:schemeClr>
+        </a:glow>
+      </a:effectLst>
+    </cs:spPr>
+  </cs:dataPointLine>
+  <cs:dataPointMarker>
+    <cs:lnRef idx="0">
+      <cs:styleClr val="auto"/>
+    </cs:lnRef>
+    <cs:fillRef idx="0">
+      <cs:styleClr val="auto"/>
+    </cs:fillRef>
+    <cs:effectRef idx="0">
+      <cs:styleClr val="auto"/>
+    </cs:effectRef>
+    <cs:fontRef idx="minor">
+      <a:schemeClr val="dk1"/>
+    </cs:fontRef>
+    <cs:spPr>
+      <a:solidFill>
+        <a:schemeClr val="phClr">
+          <a:lumMod val="60000"/>
+          <a:lumOff val="40000"/>
+        </a:schemeClr>
+      </a:solidFill>
+      <a:effectLst>
+        <a:glow rad="63500">
+          <a:schemeClr val="phClr">
+            <a:satMod val="175000"/>
+            <a:alpha val="25000"/>
+          </a:schemeClr>
+        </a:glow>
+      </a:effectLst>
+    </cs:spPr>
+  </cs:dataPointMarker>
+  <cs:dataPointMarkerLayout symbol="circle" size="3"/>
+  <cs:dataPointWireframe>
+    <cs:lnRef idx="0">
+      <cs:styleClr val="auto"/>
+    </cs:lnRef>
+    <cs:fillRef idx="0"/>
+    <cs:effectRef idx="0"/>
+    <cs:fontRef idx="minor">
+      <a:schemeClr val="dk1"/>
+    </cs:fontRef>
+    <cs:spPr>
+      <a:ln w="9525" cap="rnd">
+        <a:solidFill>
+          <a:schemeClr val="phClr"/>
+        </a:solidFill>
+        <a:round/>
+      </a:ln>
+    </cs:spPr>
+  </cs:dataPointWireframe>
+  <cs:dataTable>
+    <cs:lnRef idx="0"/>
+    <cs:fillRef idx="0"/>
+    <cs:effectRef idx="0"/>
+    <cs:fontRef idx="minor">
+      <a:schemeClr val="lt1">
+        <a:lumMod val="75000"/>
+      </a:schemeClr>
+    </cs:fontRef>
+    <cs:spPr>
+      <a:ln w="9525">
+        <a:solidFill>
+          <a:schemeClr val="dk1">
+            <a:lumMod val="50000"/>
+            <a:lumOff val="50000"/>
+          </a:schemeClr>
+        </a:solidFill>
+      </a:ln>
+    </cs:spPr>
+    <cs:defRPr sz="900" kern="1200"/>
+  </cs:dataTable>
+  <cs:downBar>
+    <cs:lnRef idx="0"/>
+    <cs:fillRef idx="0"/>
+    <cs:effectRef idx="0"/>
+    <cs:fontRef idx="minor">
+      <a:schemeClr val="lt1"/>
+    </cs:fontRef>
+    <cs:spPr>
+      <a:solidFill>
+        <a:schemeClr val="dk1">
+          <a:lumMod val="50000"/>
+          <a:lumOff val="50000"/>
+        </a:schemeClr>
+      </a:solidFill>
+      <a:ln w="9525">
+        <a:solidFill>
+          <a:schemeClr val="dk1">
+            <a:lumMod val="75000"/>
+          </a:schemeClr>
+        </a:solidFill>
+        <a:round/>
+      </a:ln>
+    </cs:spPr>
+  </cs:downBar>
+  <cs:dropLine>
+    <cs:lnRef idx="0"/>
+    <cs:fillRef idx="0"/>
+    <cs:effectRef idx="0"/>
+    <cs:fontRef idx="minor">
+      <a:schemeClr val="dk1"/>
+    </cs:fontRef>
+    <cs:spPr>
+      <a:ln w="9525">
+        <a:solidFill>
+          <a:schemeClr val="lt1">
+            <a:lumMod val="50000"/>
+          </a:schemeClr>
+        </a:solidFill>
+        <a:round/>
+      </a:ln>
+    </cs:spPr>
+  </cs:dropLine>
+  <cs:errorBar>
+    <cs:lnRef idx="0"/>
+    <cs:fillRef idx="0"/>
+    <cs:effectRef idx="0"/>
+    <cs:fontRef idx="minor">
+      <a:schemeClr val="dk1"/>
+    </cs:fontRef>
+    <cs:spPr>
+      <a:ln w="9525">
+        <a:solidFill>
+          <a:schemeClr val="lt1">
+            <a:lumMod val="50000"/>
+          </a:schemeClr>
+        </a:solidFill>
+        <a:round/>
+      </a:ln>
+    </cs:spPr>
+  </cs:errorBar>
+  <cs:floor>
+    <cs:lnRef idx="0"/>
+    <cs:fillRef idx="0"/>
+    <cs:effectRef idx="0"/>
+    <cs:fontRef idx="minor">
+      <a:schemeClr val="dk1"/>
+    </cs:fontRef>
+  </cs:floor>
+  <cs:gridlineMajor>
+    <cs:lnRef idx="0"/>
+    <cs:fillRef idx="0"/>
+    <cs:effectRef idx="0"/>
+    <cs:fontRef idx="minor">
+      <a:schemeClr val="tx1"/>
+    </cs:fontRef>
+    <cs:spPr>
+      <a:ln w="9525" cap="flat" cmpd="sng" algn="ctr">
+        <a:solidFill>
+          <a:schemeClr val="dk1">
+            <a:lumMod val="65000"/>
+            <a:lumOff val="35000"/>
+            <a:alpha val="75000"/>
+          </a:schemeClr>
+        </a:solidFill>
+        <a:round/>
+      </a:ln>
+    </cs:spPr>
+  </cs:gridlineMajor>
+  <cs:gridlineMinor>
+    <cs:lnRef idx="0"/>
+    <cs:fillRef idx="0"/>
+    <cs:effectRef idx="0"/>
+    <cs:fontRef idx="minor">
+      <a:schemeClr val="tx1"/>
+    </cs:fontRef>
+    <cs:spPr>
+      <a:ln w="9525" cap="flat" cmpd="sng" algn="ctr">
+        <a:solidFill>
+          <a:schemeClr val="dk1">
+            <a:lumMod val="65000"/>
+            <a:lumOff val="35000"/>
+            <a:alpha val="25000"/>
+          </a:schemeClr>
+        </a:solidFill>
+        <a:round/>
+      </a:ln>
+    </cs:spPr>
+  </cs:gridlineMinor>
+  <cs:hiLoLine>
+    <cs:lnRef idx="0"/>
+    <cs:fillRef idx="0"/>
+    <cs:effectRef idx="0"/>
+    <cs:fontRef idx="minor">
+      <a:schemeClr val="dk1"/>
+    </cs:fontRef>
+    <cs:spPr>
+      <a:ln w="9525">
+        <a:solidFill>
+          <a:schemeClr val="lt1">
+            <a:lumMod val="50000"/>
+          </a:schemeClr>
+        </a:solidFill>
+        <a:round/>
+      </a:ln>
+    </cs:spPr>
+  </cs:hiLoLine>
+  <cs:leaderLine>
+    <cs:lnRef idx="0"/>
+    <cs:fillRef idx="0"/>
+    <cs:effectRef idx="0"/>
+    <cs:fontRef idx="minor">
+      <a:schemeClr val="dk1"/>
+    </cs:fontRef>
+    <cs:spPr>
+      <a:ln w="9525">
+        <a:solidFill>
+          <a:schemeClr val="lt1">
+            <a:lumMod val="50000"/>
+          </a:schemeClr>
+        </a:solidFill>
+        <a:round/>
+      </a:ln>
+    </cs:spPr>
+  </cs:leaderLine>
+  <cs:legend>
+    <cs:lnRef idx="0"/>
+    <cs:fillRef idx="0"/>
+    <cs:effectRef idx="0"/>
+    <cs:fontRef idx="minor">
+      <a:schemeClr val="lt1">
+        <a:lumMod val="75000"/>
+      </a:schemeClr>
+    </cs:fontRef>
+    <cs:defRPr sz="900" kern="1200"/>
+  </cs:legend>
+  <cs:plotArea>
+    <cs:lnRef idx="0"/>
+    <cs:fillRef idx="0"/>
+    <cs:effectRef idx="0"/>
+    <cs:fontRef idx="minor">
+      <a:schemeClr val="dk1"/>
+    </cs:fontRef>
+  </cs:plotArea>
+  <cs:plotArea3D>
+    <cs:lnRef idx="0"/>
+    <cs:fillRef idx="0"/>
+    <cs:effectRef idx="0"/>
+    <cs:fontRef idx="minor">
+      <a:schemeClr val="dk1"/>
+    </cs:fontRef>
+  </cs:plotArea3D>
+  <cs:seriesAxis>
+    <cs:lnRef idx="0"/>
+    <cs:fillRef idx="0"/>
+    <cs:effectRef idx="0"/>
+    <cs:fontRef idx="minor">
+      <a:schemeClr val="lt1">
+        <a:lumMod val="75000"/>
+      </a:schemeClr>
+    </cs:fontRef>
+    <cs:defRPr sz="900" kern="1200"/>
+  </cs:seriesAxis>
+  <cs:seriesLine>
+    <cs:lnRef idx="0"/>
+    <cs:fillRef idx="0"/>
+    <cs:effectRef idx="0"/>
+    <cs:fontRef idx="minor">
+      <a:schemeClr val="dk1"/>
+    </cs:fontRef>
+    <cs:spPr>
+      <a:ln w="9525">
+        <a:solidFill>
+          <a:schemeClr val="lt1">
+            <a:lumMod val="50000"/>
+          </a:schemeClr>
+        </a:solidFill>
+        <a:round/>
+      </a:ln>
+    </cs:spPr>
+  </cs:seriesLine>
+  <cs:title>
+    <cs:lnRef idx="0"/>
+    <cs:fillRef idx="0"/>
+    <cs:effectRef idx="0"/>
+    <cs:fontRef idx="minor">
+      <a:schemeClr val="lt1">
+        <a:lumMod val="85000"/>
+      </a:schemeClr>
+    </cs:fontRef>
+    <cs:defRPr sz="1400" b="1" kern="1200" cap="none" baseline="0"/>
+  </cs:title>
+  <cs:trendline>
+    <cs:lnRef idx="0">
+      <cs:styleClr val="auto"/>
+    </cs:lnRef>
+    <cs:fillRef idx="0"/>
+    <cs:effectRef idx="0"/>
+    <cs:fontRef idx="minor">
+      <a:schemeClr val="lt1"/>
+    </cs:fontRef>
+    <cs:spPr>
+      <a:ln w="25400" cap="rnd">
+        <a:solidFill>
+          <a:schemeClr val="phClr">
+            <a:alpha val="50000"/>
+          </a:schemeClr>
+        </a:solidFill>
+      </a:ln>
+    </cs:spPr>
+  </cs:trendline>
+  <cs:trendlineLabel>
+    <cs:lnRef idx="0"/>
+    <cs:fillRef idx="0"/>
+    <cs:effectRef idx="0"/>
+    <cs:fontRef idx="minor">
+      <a:schemeClr val="lt1">
+        <a:lumMod val="75000"/>
+      </a:schemeClr>
+    </cs:fontRef>
+    <cs:defRPr sz="900" kern="1200"/>
+  </cs:trendlineLabel>
+  <cs:upBar>
+    <cs:lnRef idx="0"/>
+    <cs:fillRef idx="0"/>
+    <cs:effectRef idx="0"/>
+    <cs:fontRef idx="minor">
+      <a:schemeClr val="dk1"/>
+    </cs:fontRef>
+    <cs:spPr>
+      <a:solidFill>
+        <a:schemeClr val="lt1">
+          <a:lumMod val="85000"/>
+        </a:schemeClr>
+      </a:solidFill>
+      <a:ln w="9525">
+        <a:solidFill>
+          <a:schemeClr val="dk1">
+            <a:lumMod val="50000"/>
+          </a:schemeClr>
+        </a:solidFill>
+        <a:round/>
+      </a:ln>
+    </cs:spPr>
+  </cs:upBar>
+  <cs:valueAxis>
+    <cs:lnRef idx="0"/>
+    <cs:fillRef idx="0"/>
+    <cs:effectRef idx="0"/>
+    <cs:fontRef idx="minor">
+      <a:schemeClr val="lt1">
+        <a:lumMod val="75000"/>
+      </a:schemeClr>
+    </cs:fontRef>
+    <cs:spPr>
+      <a:ln w="9525" cap="flat" cmpd="sng" algn="ctr">
+        <a:solidFill>
+          <a:schemeClr val="lt1">
+            <a:lumMod val="50000"/>
+          </a:schemeClr>
+        </a:solidFill>
+        <a:round/>
+      </a:ln>
+    </cs:spPr>
+    <cs:defRPr sz="900" kern="1200"/>
+    <cs:bodyPr/>
+  </cs:valueAxis>
+  <cs:wall>
+    <cs:lnRef idx="0"/>
+    <cs:fillRef idx="0"/>
+    <cs:effectRef idx="0"/>
+    <cs:fontRef idx="minor">
+      <a:schemeClr val="dk1"/>
+    </cs:fontRef>
   </cs:wall>
 </cs:chartStyle>
 </file>

</xml_diff>

<commit_message>
WB: rapport fait à adapter et tous les graphes fait ( à dapater)
</commit_message>
<xml_diff>
--- a/tp1_A18_multMat/1733231_1770039TP1.docx
+++ b/tp1_A18_multMat/1733231_1770039TP1.docx
@@ -55,12 +55,6 @@
         <w:gridCol w:w="4987"/>
       </w:tblGrid>
       <w:tr>
-        <w:tblPrEx>
-          <w:tblCellMar>
-            <w:top w:w="0" w:type="dxa"/>
-            <w:bottom w:w="0" w:type="dxa"/>
-          </w:tblCellMar>
-        </w:tblPrEx>
         <w:tc>
           <w:tcPr>
             <w:tcW w:w="4985" w:type="dxa"/>
@@ -166,12 +160,6 @@
         </w:tc>
       </w:tr>
       <w:tr>
-        <w:tblPrEx>
-          <w:tblCellMar>
-            <w:top w:w="0" w:type="dxa"/>
-            <w:bottom w:w="0" w:type="dxa"/>
-          </w:tblCellMar>
-        </w:tblPrEx>
         <w:tc>
           <w:tcPr>
             <w:tcW w:w="4985" w:type="dxa"/>
@@ -258,13 +246,7 @@
         <w:rPr>
           <w:lang w:val="fr-FR"/>
         </w:rPr>
-        <w:t>Informations</w:t>
-      </w:r>
-      <w:r>
-        <w:rPr>
-          <w:lang w:val="fr-FR"/>
-        </w:rPr>
-        <w:t xml:space="preserve"> par rapport à la correction</w:t>
+        <w:t>Informations par rapport à la correction</w:t>
       </w:r>
     </w:p>
     <w:p>
@@ -316,13 +298,7 @@
         <w:rPr>
           <w:lang w:val="fr-FR"/>
         </w:rPr>
-        <w:t xml:space="preserve"> en suivant les instructions s</w:t>
-      </w:r>
-      <w:r>
-        <w:rPr>
-          <w:lang w:val="fr-FR"/>
-        </w:rPr>
-        <w:t>uivantes :</w:t>
+        <w:t xml:space="preserve"> en suivant les instructions suivantes :</w:t>
       </w:r>
     </w:p>
     <w:p>
@@ -412,13 +388,7 @@
         <w:rPr>
           <w:lang w:val="fr-FR"/>
         </w:rPr>
-        <w:t xml:space="preserve"> servant à exécuter les différents algorithmes du T</w:t>
-      </w:r>
-      <w:r>
-        <w:rPr>
-          <w:lang w:val="fr-FR"/>
-        </w:rPr>
-        <w:t>P. L’interface du script est décrite à la fin du rapport.</w:t>
+        <w:t xml:space="preserve"> servant à exécuter les différents algorithmes du TP. L’interface du script est décrite à la fin du rapport.</w:t>
       </w:r>
     </w:p>
     <w:p>
@@ -489,19 +459,7 @@
         <w:rPr>
           <w:lang w:val="fr-FR"/>
         </w:rPr>
-        <w:t>Vous avez le choix du langage de programmation utilisé mais vous devrez utili</w:t>
-      </w:r>
-      <w:r>
-        <w:rPr>
-          <w:lang w:val="fr-FR"/>
-        </w:rPr>
-        <w:t>ser les mêmes langage, compilateur et ordinateur pour toutes vos implantations. Notez que le code et les exécutables soumis seront testés sur les ordinateurs de la salle L-4714 et doivent être compatibles avec cet environnement. En d’autres mots, tout doit</w:t>
-      </w:r>
-      <w:r>
-        <w:rPr>
-          <w:lang w:val="fr-FR"/>
-        </w:rPr>
-        <w:t xml:space="preserve"> fonctionner correctement lorsque le correcteur exécute votre script </w:t>
+        <w:t xml:space="preserve">Vous avez le choix du langage de programmation utilisé mais vous devrez utiliser les mêmes langage, compilateur et ordinateur pour toutes vos implantations. Notez que le code et les exécutables soumis seront testés sur les ordinateurs de la salle L-4714 et doivent être compatibles avec cet environnement. En d’autres mots, tout doit fonctionner correctement lorsque le correcteur exécute votre script </w:t>
       </w:r>
       <w:r>
         <w:rPr>
@@ -563,13 +521,7 @@
         <w:rPr>
           <w:lang w:val="fr-FR"/>
         </w:rPr>
-        <w:t xml:space="preserve">Ce travail pratique se répartit sur deux séances de laboratoire et porte sur l'analyse empirique et hybride des algorithmes. </w:t>
-      </w:r>
-      <w:r>
-        <w:rPr>
-          <w:lang w:val="fr-FR"/>
-        </w:rPr>
-        <w:t>À la section 3.2 des notes de cours, trois approches d'analyse de l'implantation d'un algorithme sont décrites. Vous les mettrez en pratique pour des algorithmes de multiplication de matrices.</w:t>
+        <w:t>Ce travail pratique se répartit sur deux séances de laboratoire et porte sur l'analyse empirique et hybride des algorithmes. À la section 3.2 des notes de cours, trois approches d'analyse de l'implantation d'un algorithme sont décrites. Vous les mettrez en pratique pour des algorithmes de multiplication de matrices.</w:t>
       </w:r>
     </w:p>
     <w:p>
@@ -608,13 +560,7 @@
         <w:rPr>
           <w:lang w:val="fr-FR"/>
         </w:rPr>
-        <w:t>Vous implanterez les algorithmes de multiplicatio</w:t>
-      </w:r>
-      <w:r>
-        <w:rPr>
-          <w:lang w:val="fr-FR"/>
-        </w:rPr>
-        <w:t xml:space="preserve">n de matrices </w:t>
+        <w:t xml:space="preserve">Vous implanterez les algorithmes de multiplication de matrices </w:t>
       </w:r>
       <w:r>
         <w:rPr>
@@ -656,13 +602,7 @@
         <w:rPr>
           <w:lang w:val="fr-FR"/>
         </w:rPr>
-        <w:t>, section 4.4 des notes de cours). Vous ferez deux versions de ce dernier, avec et sans un seuil de récursivité déterminé expérimentalement par essai-erreur. Pour la version avec seu</w:t>
-      </w:r>
-      <w:r>
-        <w:rPr>
-          <w:lang w:val="fr-FR"/>
-        </w:rPr>
-        <w:t xml:space="preserve">il de récursivité, les (sous-)exemplaires dont la taille est en </w:t>
+        <w:t xml:space="preserve">, section 4.4 des notes de cours). Vous ferez deux versions de ce dernier, avec et sans un seuil de récursivité déterminé expérimentalement par essai-erreur. Pour la version avec seuil de récursivité, les (sous-)exemplaires dont la taille est en </w:t>
       </w:r>
       <w:proofErr w:type="spellStart"/>
       <w:r>
@@ -676,13 +616,7 @@
         <w:rPr>
           <w:lang w:val="fr-FR"/>
         </w:rPr>
-        <w:t xml:space="preserve"> de ce seuil ne seront plus résolus récursivement mais plutôt directement avec l’algorithme conventionnel. Assurez-vous que vos implantations sont correctes en comparant les résultats des </w:t>
-      </w:r>
-      <w:r>
-        <w:rPr>
-          <w:lang w:val="fr-FR"/>
-        </w:rPr>
-        <w:t>trois algorithmes.</w:t>
+        <w:t xml:space="preserve"> de ce seuil ne seront plus résolus récursivement mais plutôt directement avec l’algorithme conventionnel. Assurez-vous que vos implantations sont correctes en comparant les résultats des trois algorithmes.</w:t>
       </w:r>
     </w:p>
     <w:p>
@@ -824,13 +758,7 @@
         <w:rPr>
           <w:lang w:val="fr-FR"/>
         </w:rPr>
-        <w:t xml:space="preserve"> sur la première ligne et les lignes suivantes correspondent aux lignes de la matrice où chaque nombre est séparé par</w:t>
-      </w:r>
-      <w:r>
-        <w:rPr>
-          <w:lang w:val="fr-FR"/>
-        </w:rPr>
-        <w:t xml:space="preserve"> une tabulation. Voici un exemple pour </w:t>
+        <w:t xml:space="preserve"> sur la première ligne et les lignes suivantes correspondent aux lignes de la matrice où chaque nombre est séparé par une tabulation. Voici un exemple pour </w:t>
       </w:r>
       <w:r>
         <w:rPr>
@@ -1126,12 +1054,6 @@
         <w:gridCol w:w="790"/>
       </w:tblGrid>
       <w:tr>
-        <w:tblPrEx>
-          <w:tblCellMar>
-            <w:top w:w="0" w:type="dxa"/>
-            <w:bottom w:w="0" w:type="dxa"/>
-          </w:tblCellMar>
-        </w:tblPrEx>
         <w:tc>
           <w:tcPr>
             <w:tcW w:w="683" w:type="dxa"/>
@@ -1245,23 +1167,7 @@
           <w:iCs/>
           <w:lang w:val="fr-FR"/>
         </w:rPr>
-        <w:t xml:space="preserve">Pour chacun des trois algorithmes, mesurez le temps d’exécution pour chaque exemplaire </w:t>
-      </w:r>
-      <w:r>
-        <w:rPr>
-          <w:i/>
-          <w:iCs/>
-          <w:lang w:val="fr-FR"/>
-        </w:rPr>
-        <w:t xml:space="preserve">et rapportez dans un tableau le temps moyen par taille d’exemplaire. Vous vous servirez de ces résultats pour l’analyse qui suit. Lorsque vous calculez les temps d’exécution, vous devez séparer le temps de chargement du jeu de test du temps d’exécution de </w:t>
-      </w:r>
-      <w:r>
-        <w:rPr>
-          <w:i/>
-          <w:iCs/>
-          <w:lang w:val="fr-FR"/>
-        </w:rPr>
-        <w:t>votre algorithme. Vous devrez donc insérer les sondes temporelles à l’intérieur de votre code.</w:t>
+        <w:t>Pour chacun des trois algorithmes, mesurez le temps d’exécution pour chaque exemplaire et rapportez dans un tableau le temps moyen par taille d’exemplaire. Vous vous servirez de ces résultats pour l’analyse qui suit. Lorsque vous calculez les temps d’exécution, vous devez séparer le temps de chargement du jeu de test du temps d’exécution de votre algorithme. Vous devrez donc insérer les sondes temporelles à l’intérieur de votre code.</w:t>
       </w:r>
     </w:p>
     <w:p>
@@ -1510,8 +1416,6 @@
           <w:lang w:val="fr-FR"/>
         </w:rPr>
       </w:pPr>
-      <w:bookmarkStart w:id="0" w:name="_GoBack"/>
-      <w:bookmarkEnd w:id="0"/>
       <w:r>
         <w:rPr>
           <w:iCs/>
@@ -1598,29 +1502,40 @@
           <w:iCs/>
           <w:lang w:val="fr-FR"/>
         </w:rPr>
-        <w:t>Pour chacun des algorithmes, appl</w:t>
-      </w:r>
-      <w:r>
+        <w:t>Pour chacun des algorithmes, appliquez le test du rapport et rapportez les graphiques ici.</w:t>
+      </w:r>
+    </w:p>
+    <w:p>
+      <w:pPr>
+        <w:pStyle w:val="Titre3"/>
+        <w:rPr>
+          <w:lang w:val="fr-FR"/>
+        </w:rPr>
+      </w:pPr>
+      <w:r>
+        <w:rPr>
+          <w:lang w:val="fr-FR"/>
+        </w:rPr>
+        <w:t>Test des constantes</w:t>
+      </w:r>
+    </w:p>
+    <w:p>
+      <w:pPr>
+        <w:pStyle w:val="Textbody"/>
+        <w:outlineLvl w:val="0"/>
         <w:rPr>
           <w:i/>
           <w:iCs/>
           <w:lang w:val="fr-FR"/>
         </w:rPr>
-        <w:t>iquez le test du rapport et rapportez les graphiques ici.</w:t>
-      </w:r>
-    </w:p>
-    <w:p>
-      <w:pPr>
-        <w:pStyle w:val="Titre3"/>
-        <w:rPr>
-          <w:lang w:val="fr-FR"/>
-        </w:rPr>
-      </w:pPr>
-      <w:r>
-        <w:rPr>
-          <w:lang w:val="fr-FR"/>
-        </w:rPr>
-        <w:t>Test des constantes</w:t>
+      </w:pPr>
+      <w:r>
+        <w:rPr>
+          <w:i/>
+          <w:iCs/>
+          <w:lang w:val="fr-FR"/>
+        </w:rPr>
+        <w:t>Pour chacun des algorithmes, appliquez le test des constantes et rapportez les graphiques ici.</w:t>
       </w:r>
     </w:p>
     <w:p>
@@ -1628,18 +1543,16 @@
         <w:pStyle w:val="Textbody"/>
         <w:outlineLvl w:val="0"/>
         <w:rPr>
-          <w:i/>
           <w:iCs/>
           <w:lang w:val="fr-FR"/>
         </w:rPr>
       </w:pPr>
       <w:r>
         <w:rPr>
-          <w:i/>
           <w:iCs/>
           <w:lang w:val="fr-FR"/>
         </w:rPr>
-        <w:t>Pour chacun des algorithmes, appliquez le test des constantes et rapportez les graphiques ici.</w:t>
+        <w:t>Algorithme conventionnel :</w:t>
       </w:r>
     </w:p>
     <w:p>
@@ -1647,11 +1560,260 @@
         <w:pStyle w:val="Textbody"/>
         <w:outlineLvl w:val="0"/>
         <w:rPr>
-          <w:i/>
           <w:iCs/>
           <w:lang w:val="fr-FR"/>
         </w:rPr>
       </w:pPr>
+      <w:r>
+        <w:rPr>
+          <w:noProof/>
+        </w:rPr>
+        <w:lastRenderedPageBreak/>
+        <w:drawing>
+          <wp:inline distT="0" distB="0" distL="0" distR="0" wp14:anchorId="010BFEBC" wp14:editId="44382553">
+            <wp:extent cx="4572000" cy="2743200"/>
+            <wp:effectExtent l="0" t="0" r="0" b="0"/>
+            <wp:docPr id="2" name="Graphique 2">
+              <a:extLst xmlns:a="http://schemas.openxmlformats.org/drawingml/2006/main">
+                <a:ext uri="{FF2B5EF4-FFF2-40B4-BE49-F238E27FC236}">
+                  <a16:creationId xmlns:a16="http://schemas.microsoft.com/office/drawing/2014/main" id="{1BC0BB7B-725B-44F3-BCC5-14537BD8A0DE}"/>
+                </a:ext>
+              </a:extLst>
+            </wp:docPr>
+            <wp:cNvGraphicFramePr/>
+            <a:graphic xmlns:a="http://schemas.openxmlformats.org/drawingml/2006/main">
+              <a:graphicData uri="http://schemas.openxmlformats.org/drawingml/2006/chart">
+                <c:chart xmlns:c="http://schemas.openxmlformats.org/drawingml/2006/chart" xmlns:r="http://schemas.openxmlformats.org/officeDocument/2006/relationships" r:id="rId10"/>
+              </a:graphicData>
+            </a:graphic>
+          </wp:inline>
+        </w:drawing>
+      </w:r>
+    </w:p>
+    <w:p>
+      <w:pPr>
+        <w:pStyle w:val="Textbody"/>
+        <w:outlineLvl w:val="0"/>
+        <w:rPr>
+          <w:iCs/>
+          <w:lang w:val="fr-FR"/>
+        </w:rPr>
+      </w:pPr>
+    </w:p>
+    <w:p>
+      <w:pPr>
+        <w:pStyle w:val="Textbody"/>
+        <w:outlineLvl w:val="0"/>
+        <w:rPr>
+          <w:iCs/>
+          <w:lang w:val="fr-FR"/>
+        </w:rPr>
+      </w:pPr>
+      <w:r>
+        <w:rPr>
+          <w:iCs/>
+          <w:lang w:val="fr-FR"/>
+        </w:rPr>
+        <w:t xml:space="preserve">Algorithme </w:t>
+      </w:r>
+      <w:proofErr w:type="spellStart"/>
+      <w:r>
+        <w:rPr>
+          <w:iCs/>
+          <w:lang w:val="fr-FR"/>
+        </w:rPr>
+        <w:t>Strassen</w:t>
+      </w:r>
+      <w:proofErr w:type="spellEnd"/>
+      <w:r>
+        <w:rPr>
+          <w:iCs/>
+          <w:lang w:val="fr-FR"/>
+        </w:rPr>
+        <w:t> :</w:t>
+      </w:r>
+    </w:p>
+    <w:p>
+      <w:pPr>
+        <w:pStyle w:val="Textbody"/>
+        <w:outlineLvl w:val="0"/>
+        <w:rPr>
+          <w:iCs/>
+          <w:lang w:val="fr-FR"/>
+        </w:rPr>
+      </w:pPr>
+      <w:r>
+        <w:rPr>
+          <w:noProof/>
+        </w:rPr>
+        <w:drawing>
+          <wp:inline distT="0" distB="0" distL="0" distR="0" wp14:anchorId="4E490ADE" wp14:editId="6332C49B">
+            <wp:extent cx="4572000" cy="2743200"/>
+            <wp:effectExtent l="0" t="0" r="0" b="0"/>
+            <wp:docPr id="5" name="Graphique 5">
+              <a:extLst xmlns:a="http://schemas.openxmlformats.org/drawingml/2006/main">
+                <a:ext uri="{FF2B5EF4-FFF2-40B4-BE49-F238E27FC236}">
+                  <a16:creationId xmlns:a16="http://schemas.microsoft.com/office/drawing/2014/main" id="{71EAB068-436E-4F58-988C-080ED0D22747}"/>
+                </a:ext>
+              </a:extLst>
+            </wp:docPr>
+            <wp:cNvGraphicFramePr/>
+            <a:graphic xmlns:a="http://schemas.openxmlformats.org/drawingml/2006/main">
+              <a:graphicData uri="http://schemas.openxmlformats.org/drawingml/2006/chart">
+                <c:chart xmlns:c="http://schemas.openxmlformats.org/drawingml/2006/chart" xmlns:r="http://schemas.openxmlformats.org/officeDocument/2006/relationships" r:id="rId11"/>
+              </a:graphicData>
+            </a:graphic>
+          </wp:inline>
+        </w:drawing>
+      </w:r>
+    </w:p>
+    <w:p>
+      <w:pPr>
+        <w:pStyle w:val="Textbody"/>
+        <w:outlineLvl w:val="0"/>
+        <w:rPr>
+          <w:iCs/>
+          <w:lang w:val="fr-FR"/>
+        </w:rPr>
+      </w:pPr>
+    </w:p>
+    <w:p>
+      <w:pPr>
+        <w:pStyle w:val="Textbody"/>
+        <w:outlineLvl w:val="0"/>
+        <w:rPr>
+          <w:iCs/>
+          <w:lang w:val="fr-FR"/>
+        </w:rPr>
+      </w:pPr>
+    </w:p>
+    <w:p>
+      <w:pPr>
+        <w:pStyle w:val="Textbody"/>
+        <w:outlineLvl w:val="0"/>
+        <w:rPr>
+          <w:iCs/>
+          <w:lang w:val="fr-FR"/>
+        </w:rPr>
+      </w:pPr>
+    </w:p>
+    <w:p>
+      <w:pPr>
+        <w:pStyle w:val="Textbody"/>
+        <w:outlineLvl w:val="0"/>
+        <w:rPr>
+          <w:iCs/>
+          <w:lang w:val="fr-FR"/>
+        </w:rPr>
+      </w:pPr>
+    </w:p>
+    <w:p>
+      <w:pPr>
+        <w:pStyle w:val="Textbody"/>
+        <w:outlineLvl w:val="0"/>
+        <w:rPr>
+          <w:iCs/>
+          <w:lang w:val="fr-FR"/>
+        </w:rPr>
+      </w:pPr>
+    </w:p>
+    <w:p>
+      <w:pPr>
+        <w:pStyle w:val="Textbody"/>
+        <w:outlineLvl w:val="0"/>
+        <w:rPr>
+          <w:iCs/>
+          <w:lang w:val="fr-FR"/>
+        </w:rPr>
+      </w:pPr>
+    </w:p>
+    <w:p>
+      <w:pPr>
+        <w:pStyle w:val="Textbody"/>
+        <w:outlineLvl w:val="0"/>
+        <w:rPr>
+          <w:iCs/>
+          <w:lang w:val="fr-FR"/>
+        </w:rPr>
+      </w:pPr>
+    </w:p>
+    <w:p>
+      <w:pPr>
+        <w:pStyle w:val="Textbody"/>
+        <w:outlineLvl w:val="0"/>
+        <w:rPr>
+          <w:iCs/>
+          <w:lang w:val="fr-FR"/>
+        </w:rPr>
+      </w:pPr>
+    </w:p>
+    <w:p>
+      <w:pPr>
+        <w:pStyle w:val="Textbody"/>
+        <w:outlineLvl w:val="0"/>
+        <w:rPr>
+          <w:iCs/>
+          <w:lang w:val="fr-FR"/>
+        </w:rPr>
+      </w:pPr>
+      <w:r>
+        <w:rPr>
+          <w:iCs/>
+          <w:lang w:val="fr-FR"/>
+        </w:rPr>
+        <w:lastRenderedPageBreak/>
+        <w:t xml:space="preserve">Algorithme </w:t>
+      </w:r>
+      <w:proofErr w:type="spellStart"/>
+      <w:r>
+        <w:rPr>
+          <w:iCs/>
+          <w:lang w:val="fr-FR"/>
+        </w:rPr>
+        <w:t>StrassenSeuil</w:t>
+      </w:r>
+      <w:proofErr w:type="spellEnd"/>
+      <w:r>
+        <w:rPr>
+          <w:iCs/>
+          <w:lang w:val="fr-FR"/>
+        </w:rPr>
+        <w:t> :</w:t>
+      </w:r>
+    </w:p>
+    <w:p>
+      <w:pPr>
+        <w:pStyle w:val="Textbody"/>
+        <w:outlineLvl w:val="0"/>
+        <w:rPr>
+          <w:iCs/>
+          <w:lang w:val="fr-FR"/>
+        </w:rPr>
+      </w:pPr>
+      <w:r>
+        <w:rPr>
+          <w:noProof/>
+        </w:rPr>
+        <w:drawing>
+          <wp:inline distT="0" distB="0" distL="0" distR="0" wp14:anchorId="5EC90539" wp14:editId="60DA3339">
+            <wp:extent cx="4572000" cy="2743200"/>
+            <wp:effectExtent l="0" t="0" r="0" b="0"/>
+            <wp:docPr id="6" name="Graphique 6">
+              <a:extLst xmlns:a="http://schemas.openxmlformats.org/drawingml/2006/main">
+                <a:ext uri="{FF2B5EF4-FFF2-40B4-BE49-F238E27FC236}">
+                  <a16:creationId xmlns:a16="http://schemas.microsoft.com/office/drawing/2014/main" id="{8718FA8F-3DEA-47B2-8D96-144587AEAE54}"/>
+                </a:ext>
+              </a:extLst>
+            </wp:docPr>
+            <wp:cNvGraphicFramePr/>
+            <a:graphic xmlns:a="http://schemas.openxmlformats.org/drawingml/2006/main">
+              <a:graphicData uri="http://schemas.openxmlformats.org/drawingml/2006/chart">
+                <c:chart xmlns:c="http://schemas.openxmlformats.org/drawingml/2006/chart" xmlns:r="http://schemas.openxmlformats.org/officeDocument/2006/relationships" r:id="rId12"/>
+              </a:graphicData>
+            </a:graphic>
+          </wp:inline>
+        </w:drawing>
+      </w:r>
     </w:p>
     <w:p>
       <w:pPr>
@@ -1681,60 +1843,43 @@
           <w:iCs/>
           <w:lang w:val="fr-FR"/>
         </w:rPr>
-        <w:lastRenderedPageBreak/>
-        <w:t xml:space="preserve">Note : Pour effectuer vos régressions linéaires, vous pouvez utiliser l'outil de </w:t>
-      </w:r>
+        <w:t xml:space="preserve">Note : Pour effectuer vos régressions linéaires, vous pouvez utiliser l'outil de votre choix : Excel, LibreOffice, </w:t>
+      </w:r>
+      <w:proofErr w:type="spellStart"/>
       <w:r>
         <w:rPr>
           <w:i/>
           <w:iCs/>
           <w:lang w:val="fr-FR"/>
         </w:rPr>
-        <w:t xml:space="preserve">votre choix : Excel, LibreOffice, </w:t>
-      </w:r>
-      <w:proofErr w:type="spellStart"/>
+        <w:t>gnuplot</w:t>
+      </w:r>
+      <w:proofErr w:type="spellEnd"/>
       <w:r>
         <w:rPr>
           <w:i/>
           <w:iCs/>
           <w:lang w:val="fr-FR"/>
         </w:rPr>
-        <w:t>gnuplot</w:t>
-      </w:r>
-      <w:proofErr w:type="spellEnd"/>
+        <w:t xml:space="preserve">, R, </w:t>
+      </w:r>
+      <w:proofErr w:type="spellStart"/>
       <w:r>
         <w:rPr>
           <w:i/>
           <w:iCs/>
           <w:lang w:val="fr-FR"/>
         </w:rPr>
-        <w:t xml:space="preserve">, R, </w:t>
-      </w:r>
-      <w:proofErr w:type="spellStart"/>
+        <w:t>matplotlib</w:t>
+      </w:r>
+      <w:proofErr w:type="spellEnd"/>
       <w:r>
         <w:rPr>
           <w:i/>
           <w:iCs/>
           <w:lang w:val="fr-FR"/>
         </w:rPr>
-        <w:t>matplotlib</w:t>
-      </w:r>
-      <w:proofErr w:type="spellEnd"/>
-      <w:r>
-        <w:rPr>
-          <w:i/>
-          <w:iCs/>
-          <w:lang w:val="fr-FR"/>
-        </w:rPr>
-        <w:t>, etc. Il vous serait probablement plus rapide en bout de ligne d’utiliser une méthode qui vous permette d'automatiser la génération de vos graphiques, mais ce choix vous revient. Le guide intitulé “g</w:t>
-      </w:r>
-      <w:r>
-        <w:rPr>
-          <w:i/>
-          <w:iCs/>
-          <w:lang w:val="fr-FR"/>
-        </w:rPr>
-        <w:t xml:space="preserve">uide </w:t>
+        <w:t xml:space="preserve">, etc. Il vous serait probablement plus rapide en bout de ligne d’utiliser une méthode qui vous permette d'automatiser la génération de vos graphiques, mais ce choix vous revient. Le guide intitulé “guide </w:t>
       </w:r>
       <w:proofErr w:type="spellStart"/>
       <w:r>
@@ -1786,12 +1931,6 @@
         <w:gridCol w:w="790"/>
       </w:tblGrid>
       <w:tr>
-        <w:tblPrEx>
-          <w:tblCellMar>
-            <w:top w:w="0" w:type="dxa"/>
-            <w:bottom w:w="0" w:type="dxa"/>
-          </w:tblCellMar>
-        </w:tblPrEx>
         <w:tc>
           <w:tcPr>
             <w:tcW w:w="683" w:type="dxa"/>
@@ -1896,6 +2035,144 @@
           <w:lang w:val="fr-FR"/>
         </w:rPr>
       </w:pPr>
+      <w:r>
+        <w:rPr>
+          <w:lang w:val="fr-FR"/>
+        </w:rPr>
+        <w:t xml:space="preserve">À partir du test de puissance, on peut déduire que chacun des algorithmes ont une consommation polynomiale. </w:t>
+      </w:r>
+      <w:r>
+        <w:rPr>
+          <w:lang w:val="fr-FR"/>
+        </w:rPr>
+        <w:t>Cette consommation polynomiale sous forme de fonction nous permet d’avoir une idée vague de la consommation de ressource en temps des divers algorithmes.</w:t>
+      </w:r>
+    </w:p>
+    <w:p>
+      <w:pPr>
+        <w:pStyle w:val="Textbody"/>
+        <w:rPr>
+          <w:lang w:val="fr-CA"/>
+        </w:rPr>
+      </w:pPr>
+      <w:r>
+        <w:rPr>
+          <w:lang w:val="fr-FR"/>
+        </w:rPr>
+        <w:t xml:space="preserve">La consommation polynomiale de l’algorithme conventionnel est : </w:t>
+      </w:r>
+      <w:r>
+        <w:rPr>
+          <w:lang w:val="fr-CA"/>
+        </w:rPr>
+        <w:t>y = 1.3597x - 57.611</w:t>
+      </w:r>
+    </w:p>
+    <w:p>
+      <w:pPr>
+        <w:pStyle w:val="Textbody"/>
+        <w:rPr>
+          <w:lang w:val="fr-CA"/>
+        </w:rPr>
+      </w:pPr>
+      <w:r>
+        <w:rPr>
+          <w:lang w:val="fr-FR"/>
+        </w:rPr>
+        <w:t xml:space="preserve">La consommation polynomiale de l’algorithme </w:t>
+      </w:r>
+      <w:r>
+        <w:rPr>
+          <w:lang w:val="fr-FR"/>
+        </w:rPr>
+        <w:t xml:space="preserve">de </w:t>
+      </w:r>
+      <w:proofErr w:type="spellStart"/>
+      <w:r>
+        <w:rPr>
+          <w:lang w:val="fr-FR"/>
+        </w:rPr>
+        <w:t>strassen</w:t>
+      </w:r>
+      <w:proofErr w:type="spellEnd"/>
+      <w:r>
+        <w:rPr>
+          <w:lang w:val="fr-FR"/>
+        </w:rPr>
+        <w:t xml:space="preserve"> est :</w:t>
+      </w:r>
+      <w:r>
+        <w:rPr>
+          <w:lang w:val="fr-FR"/>
+        </w:rPr>
+        <w:t xml:space="preserve"> </w:t>
+      </w:r>
+      <w:r>
+        <w:rPr>
+          <w:lang w:val="fr-CA"/>
+        </w:rPr>
+        <w:t>y = 8.9064x - 370.86</w:t>
+      </w:r>
+    </w:p>
+    <w:p>
+      <w:pPr>
+        <w:pStyle w:val="Textbody"/>
+        <w:rPr>
+          <w:lang w:val="fr-CA"/>
+        </w:rPr>
+      </w:pPr>
+      <w:r>
+        <w:rPr>
+          <w:lang w:val="fr-FR"/>
+        </w:rPr>
+        <w:t xml:space="preserve">La consommation polynomiale de l’algorithme </w:t>
+      </w:r>
+      <w:r>
+        <w:rPr>
+          <w:lang w:val="fr-FR"/>
+        </w:rPr>
+        <w:t xml:space="preserve">de </w:t>
+      </w:r>
+      <w:proofErr w:type="spellStart"/>
+      <w:r>
+        <w:rPr>
+          <w:lang w:val="fr-FR"/>
+        </w:rPr>
+        <w:t>strassen</w:t>
+      </w:r>
+      <w:proofErr w:type="spellEnd"/>
+      <w:r>
+        <w:rPr>
+          <w:lang w:val="fr-FR"/>
+        </w:rPr>
+        <w:t xml:space="preserve"> avec seuil</w:t>
+      </w:r>
+      <w:r>
+        <w:rPr>
+          <w:lang w:val="fr-FR"/>
+        </w:rPr>
+        <w:t xml:space="preserve"> est :</w:t>
+      </w:r>
+      <w:r>
+        <w:rPr>
+          <w:lang w:val="fr-FR"/>
+        </w:rPr>
+        <w:t xml:space="preserve"> </w:t>
+      </w:r>
+      <w:r>
+        <w:rPr>
+          <w:lang w:val="fr-CA"/>
+        </w:rPr>
+        <w:t>y = 0.7497x - 31.022</w:t>
+      </w:r>
+    </w:p>
+    <w:p>
+      <w:pPr>
+        <w:pStyle w:val="Textbody"/>
+        <w:rPr>
+          <w:lang w:val="fr-FR"/>
+        </w:rPr>
+      </w:pPr>
     </w:p>
     <w:p>
       <w:pPr>
@@ -1908,32 +2185,149 @@
         <w:rPr>
           <w:lang w:val="fr-FR"/>
         </w:rPr>
-        <w:t xml:space="preserve">Citez la consommation théorique du temps de calcul pour les </w:t>
-      </w:r>
-      <w:r>
-        <w:rPr>
-          <w:lang w:val="fr-FR"/>
-        </w:rPr>
-        <w:t>algorithmes, en notation asymptotique.</w:t>
+        <w:t>Citez la consommation théorique du temps de calcul pour les algorithmes, en notation asymptotique.</w:t>
       </w:r>
     </w:p>
     <w:p>
       <w:pPr>
         <w:pStyle w:val="Textbody"/>
         <w:rPr>
-          <w:i/>
           <w:iCs/>
           <w:lang w:val="fr-FR"/>
         </w:rPr>
       </w:pPr>
       <w:r>
         <w:rPr>
-          <w:i/>
           <w:iCs/>
           <w:lang w:val="fr-FR"/>
         </w:rPr>
-        <w:t>Nul besoin de faire une preuve, on demande seulement de citer.</w:t>
-      </w:r>
+        <w:t>Consommation théorique de l’algorithme conventionnel : O(n</w:t>
+      </w:r>
+      <w:r>
+        <w:rPr>
+          <w:iCs/>
+          <w:vertAlign w:val="superscript"/>
+          <w:lang w:val="fr-FR"/>
+        </w:rPr>
+        <w:t>3</w:t>
+      </w:r>
+      <w:r>
+        <w:rPr>
+          <w:iCs/>
+          <w:lang w:val="fr-FR"/>
+        </w:rPr>
+        <w:t>)</w:t>
+      </w:r>
+    </w:p>
+    <w:p>
+      <w:pPr>
+        <w:pStyle w:val="Textbody"/>
+        <w:rPr>
+          <w:iCs/>
+          <w:lang w:val="fr-FR"/>
+        </w:rPr>
+      </w:pPr>
+      <w:r>
+        <w:rPr>
+          <w:iCs/>
+          <w:lang w:val="fr-FR"/>
+        </w:rPr>
+        <w:t xml:space="preserve">Consommation théorique de l’algorithme de </w:t>
+      </w:r>
+      <w:proofErr w:type="spellStart"/>
+      <w:r>
+        <w:rPr>
+          <w:iCs/>
+          <w:lang w:val="fr-FR"/>
+        </w:rPr>
+        <w:t>strassen</w:t>
+      </w:r>
+      <w:proofErr w:type="spellEnd"/>
+      <w:r>
+        <w:rPr>
+          <w:iCs/>
+          <w:lang w:val="fr-FR"/>
+        </w:rPr>
+        <w:t> : O(n</w:t>
+      </w:r>
+      <w:r>
+        <w:rPr>
+          <w:iCs/>
+          <w:vertAlign w:val="superscript"/>
+          <w:lang w:val="fr-FR"/>
+        </w:rPr>
+        <w:t>2.807</w:t>
+      </w:r>
+      <w:r>
+        <w:rPr>
+          <w:iCs/>
+          <w:lang w:val="fr-FR"/>
+        </w:rPr>
+        <w:t>)</w:t>
+      </w:r>
+    </w:p>
+    <w:p>
+      <w:pPr>
+        <w:pStyle w:val="Textbody"/>
+        <w:rPr>
+          <w:iCs/>
+          <w:lang w:val="fr-FR"/>
+        </w:rPr>
+      </w:pPr>
+      <w:r>
+        <w:rPr>
+          <w:iCs/>
+          <w:lang w:val="fr-FR"/>
+        </w:rPr>
+        <w:t xml:space="preserve">Consommation théorique de l’algorithme de </w:t>
+      </w:r>
+      <w:proofErr w:type="spellStart"/>
+      <w:r>
+        <w:rPr>
+          <w:iCs/>
+          <w:lang w:val="fr-FR"/>
+        </w:rPr>
+        <w:t>strassen</w:t>
+      </w:r>
+      <w:proofErr w:type="spellEnd"/>
+      <w:r>
+        <w:rPr>
+          <w:iCs/>
+          <w:lang w:val="fr-FR"/>
+        </w:rPr>
+        <w:t xml:space="preserve"> avec un seuil : </w:t>
+      </w:r>
+      <w:r>
+        <w:rPr>
+          <w:iCs/>
+          <w:lang w:val="fr-FR"/>
+        </w:rPr>
+        <w:t>O(n</w:t>
+      </w:r>
+      <w:r>
+        <w:rPr>
+          <w:iCs/>
+          <w:vertAlign w:val="superscript"/>
+          <w:lang w:val="fr-FR"/>
+        </w:rPr>
+        <w:t>2.807</w:t>
+      </w:r>
+      <w:r>
+        <w:rPr>
+          <w:iCs/>
+          <w:lang w:val="fr-FR"/>
+        </w:rPr>
+        <w:t>)</w:t>
+      </w:r>
+    </w:p>
+    <w:p>
+      <w:pPr>
+        <w:pStyle w:val="Textbody"/>
+        <w:rPr>
+          <w:iCs/>
+          <w:lang w:val="fr-FR"/>
+        </w:rPr>
+      </w:pPr>
     </w:p>
     <w:p>
       <w:pPr>
@@ -1964,6 +2358,112 @@
           <w:lang w:val="fr-FR"/>
         </w:rPr>
       </w:pPr>
+      <w:r>
+        <w:rPr>
+          <w:lang w:val="fr-FR"/>
+        </w:rPr>
+        <w:t xml:space="preserve">On veut confirmer </w:t>
+      </w:r>
+      <w:r>
+        <w:rPr>
+          <w:lang w:val="fr-FR"/>
+        </w:rPr>
+        <w:t xml:space="preserve">les hypothèses </w:t>
+      </w:r>
+      <w:r>
+        <w:rPr>
+          <w:lang w:val="fr-FR"/>
+        </w:rPr>
+        <w:t xml:space="preserve">que les fonctions … sont représentent respectivement la croissance de la consommation de ressource en temps. </w:t>
+      </w:r>
+      <w:r>
+        <w:rPr>
+          <w:lang w:val="fr-FR"/>
+        </w:rPr>
+        <w:t xml:space="preserve">Les courbes de </w:t>
+      </w:r>
+      <w:r>
+        <w:rPr>
+          <w:lang w:val="fr-FR"/>
+        </w:rPr>
+        <w:t xml:space="preserve">l’algorithme conventionnel, de </w:t>
+      </w:r>
+      <w:proofErr w:type="spellStart"/>
+      <w:r>
+        <w:rPr>
+          <w:lang w:val="fr-FR"/>
+        </w:rPr>
+        <w:t>strassen</w:t>
+      </w:r>
+      <w:proofErr w:type="spellEnd"/>
+      <w:r>
+        <w:rPr>
+          <w:lang w:val="fr-FR"/>
+        </w:rPr>
+        <w:t xml:space="preserve"> et de </w:t>
+      </w:r>
+      <w:proofErr w:type="spellStart"/>
+      <w:r>
+        <w:rPr>
+          <w:lang w:val="fr-FR"/>
+        </w:rPr>
+        <w:t>strassen</w:t>
+      </w:r>
+      <w:proofErr w:type="spellEnd"/>
+      <w:r>
+        <w:rPr>
+          <w:lang w:val="fr-FR"/>
+        </w:rPr>
+        <w:t xml:space="preserve"> avec seuil </w:t>
+      </w:r>
+      <w:r>
+        <w:rPr>
+          <w:lang w:val="fr-FR"/>
+        </w:rPr>
+        <w:t>convergent</w:t>
+      </w:r>
+      <w:r>
+        <w:rPr>
+          <w:lang w:val="fr-FR"/>
+        </w:rPr>
+        <w:t xml:space="preserve"> respectivement </w:t>
+      </w:r>
+      <w:r>
+        <w:rPr>
+          <w:lang w:val="fr-FR"/>
+        </w:rPr>
+        <w:t xml:space="preserve">vers : … Les hypothèses peuvent alors être confirmés et les constantes trouvées sont les constantes multiplicatives </w:t>
+      </w:r>
+      <w:proofErr w:type="spellStart"/>
+      <w:r>
+        <w:rPr>
+          <w:lang w:val="fr-FR"/>
+        </w:rPr>
+        <w:t>respect</w:t>
+      </w:r>
+      <w:bookmarkStart w:id="0" w:name="_GoBack"/>
+      <w:bookmarkEnd w:id="0"/>
+      <w:r>
+        <w:rPr>
+          <w:lang w:val="fr-FR"/>
+        </w:rPr>
+        <w:t>ivent</w:t>
+      </w:r>
+      <w:proofErr w:type="spellEnd"/>
+      <w:r>
+        <w:rPr>
+          <w:lang w:val="fr-FR"/>
+        </w:rPr>
+        <w:t xml:space="preserve"> de chaque fonction.</w:t>
+      </w:r>
+    </w:p>
+    <w:p>
+      <w:pPr>
+        <w:pStyle w:val="Textbody"/>
+        <w:rPr>
+          <w:lang w:val="fr-FR"/>
+        </w:rPr>
+      </w:pPr>
     </w:p>
     <w:p>
       <w:pPr>
@@ -1994,6 +2494,140 @@
           <w:lang w:val="fr-FR"/>
         </w:rPr>
       </w:pPr>
+      <w:r>
+        <w:rPr>
+          <w:lang w:val="fr-FR"/>
+        </w:rPr>
+        <w:t>Pour le test des constantes,</w:t>
+      </w:r>
+      <w:r>
+        <w:rPr>
+          <w:lang w:val="fr-FR"/>
+        </w:rPr>
+        <w:t xml:space="preserve"> on cherche à confirmer que les fonctions trouvées lors du test de puissance pour chaque algorithme est en effet la fonction selon laquelle chaque algorithme croit. Pour cela nous avons </w:t>
+      </w:r>
+      <w:r>
+        <w:rPr>
+          <w:lang w:val="fr-FR"/>
+        </w:rPr>
+        <w:t>trouvé</w:t>
+      </w:r>
+      <w:r>
+        <w:rPr>
+          <w:lang w:val="fr-FR"/>
+        </w:rPr>
+        <w:t xml:space="preserve"> </w:t>
+      </w:r>
+      <w:r>
+        <w:rPr>
+          <w:lang w:val="fr-FR"/>
+        </w:rPr>
+        <w:t>la constante multiplicati</w:t>
+      </w:r>
+      <w:r>
+        <w:rPr>
+          <w:lang w:val="fr-FR"/>
+        </w:rPr>
+        <w:t xml:space="preserve">ve de chaque algorithme. Les constances multiplicatives de </w:t>
+      </w:r>
+      <w:r>
+        <w:rPr>
+          <w:lang w:val="fr-FR"/>
+        </w:rPr>
+        <w:t xml:space="preserve">l’algorithme conventionnel, de </w:t>
+      </w:r>
+      <w:proofErr w:type="spellStart"/>
+      <w:r>
+        <w:rPr>
+          <w:lang w:val="fr-FR"/>
+        </w:rPr>
+        <w:t>strassen</w:t>
+      </w:r>
+      <w:proofErr w:type="spellEnd"/>
+      <w:r>
+        <w:rPr>
+          <w:lang w:val="fr-FR"/>
+        </w:rPr>
+        <w:t xml:space="preserve"> et de </w:t>
+      </w:r>
+      <w:proofErr w:type="spellStart"/>
+      <w:r>
+        <w:rPr>
+          <w:lang w:val="fr-FR"/>
+        </w:rPr>
+        <w:t>strassen</w:t>
+      </w:r>
+      <w:proofErr w:type="spellEnd"/>
+      <w:r>
+        <w:rPr>
+          <w:lang w:val="fr-FR"/>
+        </w:rPr>
+        <w:t xml:space="preserve"> avec seuil sont respectivement</w:t>
+      </w:r>
+      <w:proofErr w:type="gramStart"/>
+      <w:r>
+        <w:rPr>
+          <w:lang w:val="fr-FR"/>
+        </w:rPr>
+        <w:t> :…</w:t>
+      </w:r>
+      <w:proofErr w:type="gramEnd"/>
+      <w:r>
+        <w:rPr>
+          <w:lang w:val="fr-FR"/>
+        </w:rPr>
+        <w:t xml:space="preserve"> Cela nous permet ainsi de confirmer que les hypothèses que la consommation de ressource en temps de l’algorithme conventionnel, de </w:t>
+      </w:r>
+      <w:proofErr w:type="spellStart"/>
+      <w:r>
+        <w:rPr>
+          <w:lang w:val="fr-FR"/>
+        </w:rPr>
+        <w:t>strassen</w:t>
+      </w:r>
+      <w:proofErr w:type="spellEnd"/>
+      <w:r>
+        <w:rPr>
+          <w:lang w:val="fr-FR"/>
+        </w:rPr>
+        <w:t xml:space="preserve"> et de </w:t>
+      </w:r>
+      <w:proofErr w:type="spellStart"/>
+      <w:r>
+        <w:rPr>
+          <w:lang w:val="fr-FR"/>
+        </w:rPr>
+        <w:t>strassen</w:t>
+      </w:r>
+      <w:proofErr w:type="spellEnd"/>
+      <w:r>
+        <w:rPr>
+          <w:lang w:val="fr-FR"/>
+        </w:rPr>
+        <w:t xml:space="preserve"> avec seuil </w:t>
+      </w:r>
+      <w:proofErr w:type="gramStart"/>
+      <w:r>
+        <w:rPr>
+          <w:lang w:val="fr-FR"/>
+        </w:rPr>
+        <w:t>sont</w:t>
+      </w:r>
+      <w:proofErr w:type="gramEnd"/>
+      <w:r>
+        <w:rPr>
+          <w:lang w:val="fr-FR"/>
+        </w:rPr>
+        <w:t xml:space="preserve"> respectivement : …</w:t>
+      </w:r>
+    </w:p>
+    <w:p>
+      <w:pPr>
+        <w:pStyle w:val="Textbody"/>
+        <w:rPr>
+          <w:lang w:val="fr-FR"/>
+        </w:rPr>
+      </w:pPr>
     </w:p>
     <w:p>
       <w:pPr>
@@ -2006,6 +2640,7 @@
         <w:rPr>
           <w:lang w:val="fr-FR"/>
         </w:rPr>
+        <w:lastRenderedPageBreak/>
         <w:t>Discutez de l’impact du seuil de récursivité.</w:t>
       </w:r>
     </w:p>
@@ -2016,6 +2651,32 @@
           <w:lang w:val="fr-FR"/>
         </w:rPr>
       </w:pPr>
+      <w:r>
+        <w:rPr>
+          <w:lang w:val="fr-FR"/>
+        </w:rPr>
+        <w:t xml:space="preserve">Le seuil de récursivité permet de combiner l’algorithme de </w:t>
+      </w:r>
+      <w:proofErr w:type="spellStart"/>
+      <w:r>
+        <w:rPr>
+          <w:lang w:val="fr-FR"/>
+        </w:rPr>
+        <w:t>strassen</w:t>
+      </w:r>
+      <w:proofErr w:type="spellEnd"/>
+      <w:r>
+        <w:rPr>
+          <w:lang w:val="fr-FR"/>
+        </w:rPr>
+        <w:t xml:space="preserve"> et le conventionnel le rendant plus efficace. C’est en effet le cas d’</w:t>
+      </w:r>
+      <w:r>
+        <w:rPr>
+          <w:lang w:val="fr-FR"/>
+        </w:rPr>
+        <w:t>un algorithme diviser pour régner. À partir d’un certain seuil de récursivité, on applique l’algorithme conventionnel, et on remarque bien que pour des matrices suffisamment grande le temps de calcul est réduit de manière non négligeable. Le seuil de récursivité permet donc de rendre un algorithme plus efficace.</w:t>
+      </w:r>
     </w:p>
     <w:p>
       <w:pPr>
@@ -2036,13 +2697,49 @@
         <w:rPr>
           <w:lang w:val="fr-FR"/>
         </w:rPr>
-        <w:t xml:space="preserve"> cette</w:t>
-      </w:r>
-      <w:r>
-        <w:rPr>
-          <w:lang w:val="fr-FR"/>
-        </w:rPr>
-        <w:t xml:space="preserve"> analyse, indiquez sous quelles conditions (taille d’exemplaire ou autre) vous utiliseriez chacun de ces algorithmes. Justifiez.</w:t>
+        <w:t xml:space="preserve"> cette analyse, indiquez sous quelles conditions (taille d’exemplaire ou autre) vous utiliseriez chacun de ces algorithmes. Justifiez.</w:t>
+      </w:r>
+    </w:p>
+    <w:p>
+      <w:pPr>
+        <w:pStyle w:val="Textbody"/>
+        <w:rPr>
+          <w:lang w:val="fr-FR"/>
+        </w:rPr>
+      </w:pPr>
+      <w:r>
+        <w:rPr>
+          <w:lang w:val="fr-FR"/>
+        </w:rPr>
+        <w:t xml:space="preserve">Grâce aux divers temps de calculs, on peut tout d’abord déduire qu’utiliser l’algorithme de </w:t>
+      </w:r>
+      <w:proofErr w:type="spellStart"/>
+      <w:r>
+        <w:rPr>
+          <w:lang w:val="fr-FR"/>
+        </w:rPr>
+        <w:t>strassen</w:t>
+      </w:r>
+      <w:proofErr w:type="spellEnd"/>
+      <w:r>
+        <w:rPr>
+          <w:lang w:val="fr-FR"/>
+        </w:rPr>
+        <w:t xml:space="preserve"> sans seuil de récursivité n’est pas avantageux. En outre, on utilisera l’algorithme conventionnel en temps normal mais à partir de matrices suffisamment grandes, il est plus avantageux d’utiliser l’algorithme de </w:t>
+      </w:r>
+      <w:proofErr w:type="spellStart"/>
+      <w:r>
+        <w:rPr>
+          <w:lang w:val="fr-FR"/>
+        </w:rPr>
+        <w:t>Strassen</w:t>
+      </w:r>
+      <w:proofErr w:type="spellEnd"/>
+      <w:r>
+        <w:rPr>
+          <w:lang w:val="fr-FR"/>
+        </w:rPr>
+        <w:t xml:space="preserve">. Avec les tailles de matrice que nous avons, on peut dire que à partir de matrice de taille supérieure à 50, nous commençons à sentir une différence dans le temps de calcul. </w:t>
       </w:r>
     </w:p>
     <w:p>
@@ -2100,12 +2797,6 @@
         <w:gridCol w:w="790"/>
       </w:tblGrid>
       <w:tr>
-        <w:tblPrEx>
-          <w:tblCellMar>
-            <w:top w:w="0" w:type="dxa"/>
-            <w:bottom w:w="0" w:type="dxa"/>
-          </w:tblCellMar>
-        </w:tblPrEx>
         <w:tc>
           <w:tcPr>
             <w:tcW w:w="683" w:type="dxa"/>
@@ -2337,13 +3028,7 @@
         <w:rPr>
           <w:lang w:val="fr-FR"/>
         </w:rPr>
-        <w:t>Important :</w:t>
-      </w:r>
-      <w:r>
-        <w:rPr>
-          <w:lang w:val="fr-FR"/>
-        </w:rPr>
-        <w:t xml:space="preserve"> l’option -e doit accepter des fichiers avec des </w:t>
+        <w:t xml:space="preserve">Important : l’option -e doit accepter des fichiers avec des </w:t>
       </w:r>
       <w:proofErr w:type="spellStart"/>
       <w:r>
@@ -2397,12 +3082,6 @@
         <w:gridCol w:w="790"/>
       </w:tblGrid>
       <w:tr>
-        <w:tblPrEx>
-          <w:tblCellMar>
-            <w:top w:w="0" w:type="dxa"/>
-            <w:bottom w:w="0" w:type="dxa"/>
-          </w:tblCellMar>
-        </w:tblPrEx>
         <w:tc>
           <w:tcPr>
             <w:tcW w:w="683" w:type="dxa"/>
@@ -2507,12 +3186,6 @@
         <w:gridCol w:w="790"/>
       </w:tblGrid>
       <w:tr>
-        <w:tblPrEx>
-          <w:tblCellMar>
-            <w:top w:w="0" w:type="dxa"/>
-            <w:bottom w:w="0" w:type="dxa"/>
-          </w:tblCellMar>
-        </w:tblPrEx>
         <w:tc>
           <w:tcPr>
             <w:tcW w:w="683" w:type="dxa"/>
@@ -2617,12 +3290,6 @@
         <w:gridCol w:w="678"/>
       </w:tblGrid>
       <w:tr>
-        <w:tblPrEx>
-          <w:tblCellMar>
-            <w:top w:w="0" w:type="dxa"/>
-            <w:bottom w:w="0" w:type="dxa"/>
-          </w:tblCellMar>
-        </w:tblPrEx>
         <w:tc>
           <w:tcPr>
             <w:tcW w:w="678" w:type="dxa"/>
@@ -2695,13 +3362,7 @@
         <w:rPr>
           <w:lang w:val="fr-FR"/>
         </w:rPr>
-        <w:t xml:space="preserve"> ne sont </w:t>
-      </w:r>
-      <w:r>
-        <w:rPr>
-          <w:lang w:val="fr-FR"/>
-        </w:rPr>
-        <w:t>plus acceptés après 3 jours.</w:t>
+        <w:t xml:space="preserve"> ne sont plus acceptés après 3 jours.</w:t>
       </w:r>
     </w:p>
     <w:p>
@@ -2764,13 +3425,7 @@
         <w:rPr>
           <w:lang w:val="fr-FR"/>
         </w:rPr>
-        <w:t>Outre le présent rapport que vous devez compléter, les autres fichiers</w:t>
-      </w:r>
-      <w:r>
-        <w:rPr>
-          <w:lang w:val="fr-FR"/>
-        </w:rPr>
-        <w:t xml:space="preserve"> fournis sont les suivants :</w:t>
+        <w:t>Outre le présent rapport que vous devez compléter, les autres fichiers fournis sont les suivants :</w:t>
       </w:r>
     </w:p>
     <w:p>
@@ -2886,13 +3541,7 @@
         <w:rPr>
           <w:lang w:val="fr-FR"/>
         </w:rPr>
-        <w:t>et un germe, et génè</w:t>
-      </w:r>
-      <w:r>
-        <w:rPr>
-          <w:lang w:val="fr-FR"/>
-        </w:rPr>
-        <w:t xml:space="preserve">re une série d’exemplaires suivant les consignes du TP (cinq matrices par taille d’exemplaire pour un nombre donné de </w:t>
+        <w:t xml:space="preserve">et un germe, et génère une série d’exemplaires suivant les consignes du TP (cinq matrices par taille d’exemplaire pour un nombre donné de </w:t>
       </w:r>
       <w:r>
         <w:rPr>
@@ -2972,13 +3621,7 @@
         <w:rPr>
           <w:lang w:val="fr-FR"/>
         </w:rPr>
-        <w:t xml:space="preserve"> et vous êtes libres de </w:t>
-      </w:r>
-      <w:r>
-        <w:rPr>
-          <w:lang w:val="fr-FR"/>
-        </w:rPr>
-        <w:t xml:space="preserve">vous en servir, de le modifier, ou de vous en inspirer. Il inclut un script </w:t>
+        <w:t xml:space="preserve"> et vous êtes libres de vous en servir, de le modifier, ou de vous en inspirer. Il inclut un script </w:t>
       </w:r>
       <w:r>
         <w:rPr>
@@ -3006,13 +3649,7 @@
         <w:rPr>
           <w:lang w:val="fr-FR"/>
         </w:rPr>
-        <w:t xml:space="preserve"> automatisant les tests sur plusieurs exemplaires (notez qu’il s’agit d’exemplaires et d’implémentations bidon pour les besoins de</w:t>
-      </w:r>
-      <w:r>
-        <w:rPr>
-          <w:lang w:val="fr-FR"/>
-        </w:rPr>
-        <w:t xml:space="preserve"> l’exemple).</w:t>
+        <w:t xml:space="preserve"> automatisant les tests sur plusieurs exemplaires (notez qu’il s’agit d’exemplaires et d’implémentations bidon pour les besoins de l’exemple).</w:t>
       </w:r>
     </w:p>
     <w:p>
@@ -3119,13 +3756,7 @@
         <w:rPr>
           <w:lang w:val="fr-FR"/>
         </w:rPr>
-        <w:t xml:space="preserve">” sur le site Moodle du cours n’est pas spécialement adapté au présent TP, </w:t>
-      </w:r>
-      <w:r>
-        <w:rPr>
-          <w:lang w:val="fr-FR"/>
-        </w:rPr>
-        <w:t>mais il vous aidera à mieux comprendre la façon dont les différents scripts fonctionnent.</w:t>
+        <w:t>” sur le site Moodle du cours n’est pas spécialement adapté au présent TP, mais il vous aidera à mieux comprendre la façon dont les différents scripts fonctionnent.</w:t>
       </w:r>
     </w:p>
     <w:sectPr>
@@ -3959,7 +4590,6 @@
   <w:style w:type="character" w:default="1" w:styleId="Policepardfaut">
     <w:name w:val="Default Paragraph Font"/>
     <w:uiPriority w:val="1"/>
-    <w:semiHidden/>
     <w:unhideWhenUsed/>
   </w:style>
   <w:style w:type="table" w:default="1" w:styleId="TableauNormal">
@@ -4097,6 +4727,25 @@
   </w:style>
   <w:style w:type="character" w:customStyle="1" w:styleId="NumberingSymbols">
     <w:name w:val="Numbering Symbols"/>
+  </w:style>
+  <w:style w:type="paragraph" w:styleId="NormalWeb">
+    <w:name w:val="Normal (Web)"/>
+    <w:basedOn w:val="Normal"/>
+    <w:uiPriority w:val="99"/>
+    <w:semiHidden/>
+    <w:unhideWhenUsed/>
+    <w:rsid w:val="00B050F6"/>
+    <w:pPr>
+      <w:suppressAutoHyphens w:val="0"/>
+      <w:autoSpaceDN/>
+      <w:spacing w:before="100" w:beforeAutospacing="1" w:after="100" w:afterAutospacing="1"/>
+      <w:textAlignment w:val="auto"/>
+    </w:pPr>
+    <w:rPr>
+      <w:rFonts w:ascii="Times New Roman" w:eastAsia="Times New Roman" w:hAnsi="Times New Roman" w:cs="Times New Roman"/>
+      <w:kern w:val="0"/>
+      <w:lang w:val="en-US" w:eastAsia="en-US" w:bidi="ar-SA"/>
+    </w:rPr>
   </w:style>
 </w:styles>
 </file>
@@ -5394,6 +6043,1115 @@
 </c:chartSpace>
 </file>
 
+<file path=word/charts/chart4.xml><?xml version="1.0" encoding="utf-8"?>
+<c:chartSpace xmlns:c="http://schemas.openxmlformats.org/drawingml/2006/chart" xmlns:a="http://schemas.openxmlformats.org/drawingml/2006/main" xmlns:r="http://schemas.openxmlformats.org/officeDocument/2006/relationships" xmlns:c16r2="http://schemas.microsoft.com/office/drawing/2015/06/chart">
+  <c:date1904 val="0"/>
+  <c:lang val="fr-FR"/>
+  <c:roundedCorners val="0"/>
+  <mc:AlternateContent xmlns:mc="http://schemas.openxmlformats.org/markup-compatibility/2006">
+    <mc:Choice xmlns:c14="http://schemas.microsoft.com/office/drawing/2007/8/2/chart" Requires="c14">
+      <c14:style val="102"/>
+    </mc:Choice>
+    <mc:Fallback>
+      <c:style val="2"/>
+    </mc:Fallback>
+  </mc:AlternateContent>
+  <c:chart>
+    <c:title>
+      <c:tx>
+        <c:rich>
+          <a:bodyPr rot="0" spcFirstLastPara="1" vertOverflow="ellipsis" vert="horz" wrap="square" anchor="ctr" anchorCtr="1"/>
+          <a:lstStyle/>
+          <a:p>
+            <a:pPr>
+              <a:defRPr sz="1400" b="1" i="0" u="none" strike="noStrike" kern="1200" cap="none" baseline="0">
+                <a:solidFill>
+                  <a:schemeClr val="lt1">
+                    <a:lumMod val="85000"/>
+                  </a:schemeClr>
+                </a:solidFill>
+                <a:latin typeface="+mn-lt"/>
+                <a:ea typeface="+mn-ea"/>
+                <a:cs typeface="+mn-cs"/>
+              </a:defRPr>
+            </a:pPr>
+            <a:r>
+              <a:rPr lang="en-US"/>
+              <a:t>Algo Conv</a:t>
+            </a:r>
+          </a:p>
+        </c:rich>
+      </c:tx>
+      <c:overlay val="0"/>
+      <c:spPr>
+        <a:noFill/>
+        <a:ln>
+          <a:noFill/>
+        </a:ln>
+        <a:effectLst/>
+      </c:spPr>
+      <c:txPr>
+        <a:bodyPr rot="0" spcFirstLastPara="1" vertOverflow="ellipsis" vert="horz" wrap="square" anchor="ctr" anchorCtr="1"/>
+        <a:lstStyle/>
+        <a:p>
+          <a:pPr>
+            <a:defRPr sz="1400" b="1" i="0" u="none" strike="noStrike" kern="1200" cap="none" baseline="0">
+              <a:solidFill>
+                <a:schemeClr val="lt1">
+                  <a:lumMod val="85000"/>
+                </a:schemeClr>
+              </a:solidFill>
+              <a:latin typeface="+mn-lt"/>
+              <a:ea typeface="+mn-ea"/>
+              <a:cs typeface="+mn-cs"/>
+            </a:defRPr>
+          </a:pPr>
+          <a:endParaRPr lang="en-US"/>
+        </a:p>
+      </c:txPr>
+    </c:title>
+    <c:autoTitleDeleted val="0"/>
+    <c:plotArea>
+      <c:layout/>
+      <c:scatterChart>
+        <c:scatterStyle val="lineMarker"/>
+        <c:varyColors val="0"/>
+        <c:ser>
+          <c:idx val="0"/>
+          <c:order val="0"/>
+          <c:spPr>
+            <a:ln w="22225" cap="rnd">
+              <a:solidFill>
+                <a:schemeClr val="accent1"/>
+              </a:solidFill>
+            </a:ln>
+            <a:effectLst>
+              <a:glow rad="139700">
+                <a:schemeClr val="accent1">
+                  <a:satMod val="175000"/>
+                  <a:alpha val="14000"/>
+                </a:schemeClr>
+              </a:glow>
+            </a:effectLst>
+          </c:spPr>
+          <c:marker>
+            <c:symbol val="circle"/>
+            <c:size val="3"/>
+            <c:spPr>
+              <a:solidFill>
+                <a:schemeClr val="accent1">
+                  <a:lumMod val="60000"/>
+                  <a:lumOff val="40000"/>
+                </a:schemeClr>
+              </a:solidFill>
+              <a:ln>
+                <a:noFill/>
+              </a:ln>
+              <a:effectLst>
+                <a:glow rad="63500">
+                  <a:schemeClr val="accent1">
+                    <a:satMod val="175000"/>
+                    <a:alpha val="25000"/>
+                  </a:schemeClr>
+                </a:glow>
+              </a:effectLst>
+            </c:spPr>
+          </c:marker>
+          <c:xVal>
+            <c:numRef>
+              <c:f>'Graphe de synthese'!$A$24:$A$32</c:f>
+              <c:numCache>
+                <c:formatCode>General</c:formatCode>
+                <c:ptCount val="9"/>
+                <c:pt idx="0">
+                  <c:v>-57.608880169327257</c:v>
+                </c:pt>
+                <c:pt idx="1">
+                  <c:v>-57.608871773123738</c:v>
+                </c:pt>
+                <c:pt idx="2">
+                  <c:v>-57.606730968151091</c:v>
+                </c:pt>
+                <c:pt idx="3">
+                  <c:v>-57.572766509525771</c:v>
+                </c:pt>
+                <c:pt idx="4">
+                  <c:v>-57.356526599485875</c:v>
+                </c:pt>
+                <c:pt idx="5">
+                  <c:v>-55.555178741102225</c:v>
+                </c:pt>
+                <c:pt idx="6">
+                  <c:v>-41.652812644453114</c:v>
+                </c:pt>
+                <c:pt idx="7">
+                  <c:v>71.709413930971607</c:v>
+                </c:pt>
+                <c:pt idx="8">
+                  <c:v>979.1903557709619</c:v>
+                </c:pt>
+              </c:numCache>
+            </c:numRef>
+          </c:xVal>
+          <c:yVal>
+            <c:numRef>
+              <c:f>'Graphe de synthese'!$B$24:$B$32</c:f>
+              <c:numCache>
+                <c:formatCode>General</c:formatCode>
+                <c:ptCount val="9"/>
+                <c:pt idx="0">
+                  <c:v>1.5590429306030201E-3</c:v>
+                </c:pt>
+                <c:pt idx="1">
+                  <c:v>1.5652179718017498E-3</c:v>
+                </c:pt>
+                <c:pt idx="2">
+                  <c:v>3.1396865844726396E-3</c:v>
+                </c:pt>
+                <c:pt idx="3">
+                  <c:v>2.8119063377380328E-2</c:v>
+                </c:pt>
+                <c:pt idx="4">
+                  <c:v>0.18715407848358112</c:v>
+                </c:pt>
+                <c:pt idx="5">
+                  <c:v>1.5119668006896931</c:v>
+                </c:pt>
+                <c:pt idx="6">
+                  <c:v>11.73655023574824</c:v>
+                </c:pt>
+                <c:pt idx="7">
+                  <c:v>95.109519696235637</c:v>
+                </c:pt>
+                <c:pt idx="8">
+                  <c:v>762.52214148044573</c:v>
+                </c:pt>
+              </c:numCache>
+            </c:numRef>
+          </c:yVal>
+          <c:smooth val="0"/>
+          <c:extLst>
+            <c:ext xmlns:c16="http://schemas.microsoft.com/office/drawing/2014/chart" uri="{C3380CC4-5D6E-409C-BE32-E72D297353CC}">
+              <c16:uniqueId val="{00000000-95FD-47BD-B357-C7FBEBD96F0B}"/>
+            </c:ext>
+          </c:extLst>
+        </c:ser>
+        <c:dLbls>
+          <c:showLegendKey val="0"/>
+          <c:showVal val="0"/>
+          <c:showCatName val="0"/>
+          <c:showSerName val="0"/>
+          <c:showPercent val="0"/>
+          <c:showBubbleSize val="0"/>
+        </c:dLbls>
+        <c:axId val="529030784"/>
+        <c:axId val="529029472"/>
+      </c:scatterChart>
+      <c:valAx>
+        <c:axId val="529030784"/>
+        <c:scaling>
+          <c:orientation val="minMax"/>
+        </c:scaling>
+        <c:delete val="0"/>
+        <c:axPos val="b"/>
+        <c:majorGridlines>
+          <c:spPr>
+            <a:ln w="9525" cap="flat" cmpd="sng" algn="ctr">
+              <a:solidFill>
+                <a:schemeClr val="dk1">
+                  <a:lumMod val="65000"/>
+                  <a:lumOff val="35000"/>
+                  <a:alpha val="75000"/>
+                </a:schemeClr>
+              </a:solidFill>
+              <a:round/>
+            </a:ln>
+            <a:effectLst/>
+          </c:spPr>
+        </c:majorGridlines>
+        <c:numFmt formatCode="General" sourceLinked="1"/>
+        <c:majorTickMark val="none"/>
+        <c:minorTickMark val="none"/>
+        <c:tickLblPos val="nextTo"/>
+        <c:spPr>
+          <a:noFill/>
+          <a:ln w="9525" cap="flat" cmpd="sng" algn="ctr">
+            <a:noFill/>
+            <a:round/>
+          </a:ln>
+          <a:effectLst/>
+        </c:spPr>
+        <c:txPr>
+          <a:bodyPr rot="-60000000" spcFirstLastPara="1" vertOverflow="ellipsis" vert="horz" wrap="square" anchor="ctr" anchorCtr="1"/>
+          <a:lstStyle/>
+          <a:p>
+            <a:pPr>
+              <a:defRPr sz="900" b="0" i="0" u="none" strike="noStrike" kern="1200" baseline="0">
+                <a:solidFill>
+                  <a:schemeClr val="lt1">
+                    <a:lumMod val="75000"/>
+                  </a:schemeClr>
+                </a:solidFill>
+                <a:latin typeface="+mn-lt"/>
+                <a:ea typeface="+mn-ea"/>
+                <a:cs typeface="+mn-cs"/>
+              </a:defRPr>
+            </a:pPr>
+            <a:endParaRPr lang="en-US"/>
+          </a:p>
+        </c:txPr>
+        <c:crossAx val="529029472"/>
+        <c:crosses val="autoZero"/>
+        <c:crossBetween val="midCat"/>
+      </c:valAx>
+      <c:valAx>
+        <c:axId val="529029472"/>
+        <c:scaling>
+          <c:orientation val="minMax"/>
+        </c:scaling>
+        <c:delete val="0"/>
+        <c:axPos val="l"/>
+        <c:majorGridlines>
+          <c:spPr>
+            <a:ln w="9525" cap="flat" cmpd="sng" algn="ctr">
+              <a:solidFill>
+                <a:schemeClr val="dk1">
+                  <a:lumMod val="65000"/>
+                  <a:lumOff val="35000"/>
+                  <a:alpha val="75000"/>
+                </a:schemeClr>
+              </a:solidFill>
+              <a:round/>
+            </a:ln>
+            <a:effectLst/>
+          </c:spPr>
+        </c:majorGridlines>
+        <c:numFmt formatCode="General" sourceLinked="1"/>
+        <c:majorTickMark val="none"/>
+        <c:minorTickMark val="none"/>
+        <c:tickLblPos val="nextTo"/>
+        <c:spPr>
+          <a:noFill/>
+          <a:ln w="9525" cap="flat" cmpd="sng" algn="ctr">
+            <a:solidFill>
+              <a:schemeClr val="lt1">
+                <a:lumMod val="50000"/>
+              </a:schemeClr>
+            </a:solidFill>
+            <a:round/>
+          </a:ln>
+          <a:effectLst/>
+        </c:spPr>
+        <c:txPr>
+          <a:bodyPr rot="-60000000" spcFirstLastPara="1" vertOverflow="ellipsis" vert="horz" wrap="square" anchor="ctr" anchorCtr="1"/>
+          <a:lstStyle/>
+          <a:p>
+            <a:pPr>
+              <a:defRPr sz="900" b="0" i="0" u="none" strike="noStrike" kern="1200" baseline="0">
+                <a:solidFill>
+                  <a:schemeClr val="lt1">
+                    <a:lumMod val="75000"/>
+                  </a:schemeClr>
+                </a:solidFill>
+                <a:latin typeface="+mn-lt"/>
+                <a:ea typeface="+mn-ea"/>
+                <a:cs typeface="+mn-cs"/>
+              </a:defRPr>
+            </a:pPr>
+            <a:endParaRPr lang="en-US"/>
+          </a:p>
+        </c:txPr>
+        <c:crossAx val="529030784"/>
+        <c:crosses val="autoZero"/>
+        <c:crossBetween val="midCat"/>
+      </c:valAx>
+      <c:spPr>
+        <a:noFill/>
+        <a:ln>
+          <a:noFill/>
+        </a:ln>
+        <a:effectLst/>
+      </c:spPr>
+    </c:plotArea>
+    <c:plotVisOnly val="1"/>
+    <c:dispBlanksAs val="gap"/>
+    <c:showDLblsOverMax val="0"/>
+  </c:chart>
+  <c:spPr>
+    <a:solidFill>
+      <a:schemeClr val="dk1">
+        <a:lumMod val="75000"/>
+        <a:lumOff val="25000"/>
+      </a:schemeClr>
+    </a:solidFill>
+    <a:ln w="9525" cap="flat" cmpd="sng" algn="ctr">
+      <a:solidFill>
+        <a:schemeClr val="dk1">
+          <a:lumMod val="15000"/>
+          <a:lumOff val="85000"/>
+        </a:schemeClr>
+      </a:solidFill>
+      <a:round/>
+    </a:ln>
+    <a:effectLst/>
+  </c:spPr>
+  <c:txPr>
+    <a:bodyPr/>
+    <a:lstStyle/>
+    <a:p>
+      <a:pPr>
+        <a:defRPr/>
+      </a:pPr>
+      <a:endParaRPr lang="en-US"/>
+    </a:p>
+  </c:txPr>
+  <c:externalData r:id="rId3">
+    <c:autoUpdate val="0"/>
+  </c:externalData>
+</c:chartSpace>
+</file>
+
+<file path=word/charts/chart5.xml><?xml version="1.0" encoding="utf-8"?>
+<c:chartSpace xmlns:c="http://schemas.openxmlformats.org/drawingml/2006/chart" xmlns:a="http://schemas.openxmlformats.org/drawingml/2006/main" xmlns:r="http://schemas.openxmlformats.org/officeDocument/2006/relationships" xmlns:c16r2="http://schemas.microsoft.com/office/drawing/2015/06/chart">
+  <c:date1904 val="0"/>
+  <c:lang val="fr-FR"/>
+  <c:roundedCorners val="0"/>
+  <mc:AlternateContent xmlns:mc="http://schemas.openxmlformats.org/markup-compatibility/2006">
+    <mc:Choice xmlns:c14="http://schemas.microsoft.com/office/drawing/2007/8/2/chart" Requires="c14">
+      <c14:style val="102"/>
+    </mc:Choice>
+    <mc:Fallback>
+      <c:style val="2"/>
+    </mc:Fallback>
+  </mc:AlternateContent>
+  <c:chart>
+    <c:title>
+      <c:tx>
+        <c:rich>
+          <a:bodyPr rot="0" spcFirstLastPara="1" vertOverflow="ellipsis" vert="horz" wrap="square" anchor="ctr" anchorCtr="1"/>
+          <a:lstStyle/>
+          <a:p>
+            <a:pPr>
+              <a:defRPr sz="1400" b="1" i="0" u="none" strike="noStrike" kern="1200" cap="none" baseline="0">
+                <a:solidFill>
+                  <a:schemeClr val="lt1">
+                    <a:lumMod val="85000"/>
+                  </a:schemeClr>
+                </a:solidFill>
+                <a:latin typeface="+mn-lt"/>
+                <a:ea typeface="+mn-ea"/>
+                <a:cs typeface="+mn-cs"/>
+              </a:defRPr>
+            </a:pPr>
+            <a:r>
+              <a:rPr lang="en-US"/>
+              <a:t>Algo</a:t>
+            </a:r>
+            <a:r>
+              <a:rPr lang="en-US" baseline="0"/>
+              <a:t> Strassen</a:t>
+            </a:r>
+            <a:endParaRPr lang="en-US"/>
+          </a:p>
+        </c:rich>
+      </c:tx>
+      <c:overlay val="0"/>
+      <c:spPr>
+        <a:noFill/>
+        <a:ln>
+          <a:noFill/>
+        </a:ln>
+        <a:effectLst/>
+      </c:spPr>
+      <c:txPr>
+        <a:bodyPr rot="0" spcFirstLastPara="1" vertOverflow="ellipsis" vert="horz" wrap="square" anchor="ctr" anchorCtr="1"/>
+        <a:lstStyle/>
+        <a:p>
+          <a:pPr>
+            <a:defRPr sz="1400" b="1" i="0" u="none" strike="noStrike" kern="1200" cap="none" baseline="0">
+              <a:solidFill>
+                <a:schemeClr val="lt1">
+                  <a:lumMod val="85000"/>
+                </a:schemeClr>
+              </a:solidFill>
+              <a:latin typeface="+mn-lt"/>
+              <a:ea typeface="+mn-ea"/>
+              <a:cs typeface="+mn-cs"/>
+            </a:defRPr>
+          </a:pPr>
+          <a:endParaRPr lang="en-US"/>
+        </a:p>
+      </c:txPr>
+    </c:title>
+    <c:autoTitleDeleted val="0"/>
+    <c:plotArea>
+      <c:layout/>
+      <c:scatterChart>
+        <c:scatterStyle val="lineMarker"/>
+        <c:varyColors val="0"/>
+        <c:ser>
+          <c:idx val="0"/>
+          <c:order val="0"/>
+          <c:spPr>
+            <a:ln w="22225" cap="rnd">
+              <a:solidFill>
+                <a:schemeClr val="accent1"/>
+              </a:solidFill>
+            </a:ln>
+            <a:effectLst>
+              <a:glow rad="139700">
+                <a:schemeClr val="accent1">
+                  <a:satMod val="175000"/>
+                  <a:alpha val="14000"/>
+                </a:schemeClr>
+              </a:glow>
+            </a:effectLst>
+          </c:spPr>
+          <c:marker>
+            <c:symbol val="circle"/>
+            <c:size val="3"/>
+            <c:spPr>
+              <a:solidFill>
+                <a:schemeClr val="accent1">
+                  <a:lumMod val="60000"/>
+                  <a:lumOff val="40000"/>
+                </a:schemeClr>
+              </a:solidFill>
+              <a:ln>
+                <a:noFill/>
+              </a:ln>
+              <a:effectLst>
+                <a:glow rad="63500">
+                  <a:schemeClr val="accent1">
+                    <a:satMod val="175000"/>
+                    <a:alpha val="25000"/>
+                  </a:schemeClr>
+                </a:glow>
+              </a:effectLst>
+            </c:spPr>
+          </c:marker>
+          <c:xVal>
+            <c:numRef>
+              <c:f>'Graphe de synthese'!$D$24:$D$32</c:f>
+              <c:numCache>
+                <c:formatCode>General</c:formatCode>
+                <c:ptCount val="9"/>
+                <c:pt idx="0">
+                  <c:v>-370.85822203428268</c:v>
+                </c:pt>
+                <c:pt idx="1">
+                  <c:v>-370.83279965143203</c:v>
+                </c:pt>
+                <c:pt idx="2">
+                  <c:v>-370.54374867456437</c:v>
+                </c:pt>
+                <c:pt idx="3">
+                  <c:v>-368.49777240926744</c:v>
+                </c:pt>
+                <c:pt idx="4">
+                  <c:v>-354.51041970645912</c:v>
+                </c:pt>
+                <c:pt idx="5">
+                  <c:v>-251.04619057800343</c:v>
+                </c:pt>
+                <c:pt idx="6">
+                  <c:v>593.61157440748036</c:v>
+                </c:pt>
+                <c:pt idx="7">
+                  <c:v>5503.7316457678362</c:v>
+                </c:pt>
+                <c:pt idx="8">
+                  <c:v>43993.06382972822</c:v>
+                </c:pt>
+              </c:numCache>
+            </c:numRef>
+          </c:xVal>
+          <c:yVal>
+            <c:numRef>
+              <c:f>'Graphe de synthese'!$E$24:$E$32</c:f>
+              <c:numCache>
+                <c:formatCode>General</c:formatCode>
+                <c:ptCount val="9"/>
+                <c:pt idx="0">
+                  <c:v>1.9962787628173819E-4</c:v>
+                </c:pt>
+                <c:pt idx="1">
+                  <c:v>3.0540227890014553E-3</c:v>
+                </c:pt>
+                <c:pt idx="2">
+                  <c:v>3.5508322715759225E-2</c:v>
+                </c:pt>
+                <c:pt idx="3">
+                  <c:v>0.26522810459136908</c:v>
+                </c:pt>
+                <c:pt idx="4">
+                  <c:v>1.835711431503291</c:v>
+                </c:pt>
+                <c:pt idx="5">
+                  <c:v>13.452552032470649</c:v>
+                </c:pt>
+                <c:pt idx="6">
+                  <c:v>108.28972136974315</c:v>
+                </c:pt>
+                <c:pt idx="7">
+                  <c:v>659.59216358661592</c:v>
+                </c:pt>
+                <c:pt idx="8">
+                  <c:v>4981.1286074876743</c:v>
+                </c:pt>
+              </c:numCache>
+            </c:numRef>
+          </c:yVal>
+          <c:smooth val="0"/>
+          <c:extLst>
+            <c:ext xmlns:c16="http://schemas.microsoft.com/office/drawing/2014/chart" uri="{C3380CC4-5D6E-409C-BE32-E72D297353CC}">
+              <c16:uniqueId val="{00000000-90C6-457E-BE70-1BA9ED43DF73}"/>
+            </c:ext>
+          </c:extLst>
+        </c:ser>
+        <c:dLbls>
+          <c:showLegendKey val="0"/>
+          <c:showVal val="0"/>
+          <c:showCatName val="0"/>
+          <c:showSerName val="0"/>
+          <c:showPercent val="0"/>
+          <c:showBubbleSize val="0"/>
+        </c:dLbls>
+        <c:axId val="302312992"/>
+        <c:axId val="302312008"/>
+      </c:scatterChart>
+      <c:valAx>
+        <c:axId val="302312992"/>
+        <c:scaling>
+          <c:orientation val="minMax"/>
+        </c:scaling>
+        <c:delete val="0"/>
+        <c:axPos val="b"/>
+        <c:majorGridlines>
+          <c:spPr>
+            <a:ln w="9525" cap="flat" cmpd="sng" algn="ctr">
+              <a:solidFill>
+                <a:schemeClr val="dk1">
+                  <a:lumMod val="65000"/>
+                  <a:lumOff val="35000"/>
+                  <a:alpha val="75000"/>
+                </a:schemeClr>
+              </a:solidFill>
+              <a:round/>
+            </a:ln>
+            <a:effectLst/>
+          </c:spPr>
+        </c:majorGridlines>
+        <c:numFmt formatCode="General" sourceLinked="1"/>
+        <c:majorTickMark val="none"/>
+        <c:minorTickMark val="none"/>
+        <c:tickLblPos val="nextTo"/>
+        <c:spPr>
+          <a:noFill/>
+          <a:ln w="9525" cap="flat" cmpd="sng" algn="ctr">
+            <a:noFill/>
+            <a:round/>
+          </a:ln>
+          <a:effectLst/>
+        </c:spPr>
+        <c:txPr>
+          <a:bodyPr rot="-60000000" spcFirstLastPara="1" vertOverflow="ellipsis" vert="horz" wrap="square" anchor="ctr" anchorCtr="1"/>
+          <a:lstStyle/>
+          <a:p>
+            <a:pPr>
+              <a:defRPr sz="900" b="0" i="0" u="none" strike="noStrike" kern="1200" baseline="0">
+                <a:solidFill>
+                  <a:schemeClr val="lt1">
+                    <a:lumMod val="75000"/>
+                  </a:schemeClr>
+                </a:solidFill>
+                <a:latin typeface="+mn-lt"/>
+                <a:ea typeface="+mn-ea"/>
+                <a:cs typeface="+mn-cs"/>
+              </a:defRPr>
+            </a:pPr>
+            <a:endParaRPr lang="en-US"/>
+          </a:p>
+        </c:txPr>
+        <c:crossAx val="302312008"/>
+        <c:crosses val="autoZero"/>
+        <c:crossBetween val="midCat"/>
+      </c:valAx>
+      <c:valAx>
+        <c:axId val="302312008"/>
+        <c:scaling>
+          <c:orientation val="minMax"/>
+        </c:scaling>
+        <c:delete val="0"/>
+        <c:axPos val="l"/>
+        <c:majorGridlines>
+          <c:spPr>
+            <a:ln w="9525" cap="flat" cmpd="sng" algn="ctr">
+              <a:solidFill>
+                <a:schemeClr val="dk1">
+                  <a:lumMod val="65000"/>
+                  <a:lumOff val="35000"/>
+                  <a:alpha val="75000"/>
+                </a:schemeClr>
+              </a:solidFill>
+              <a:round/>
+            </a:ln>
+            <a:effectLst/>
+          </c:spPr>
+        </c:majorGridlines>
+        <c:numFmt formatCode="General" sourceLinked="1"/>
+        <c:majorTickMark val="none"/>
+        <c:minorTickMark val="none"/>
+        <c:tickLblPos val="nextTo"/>
+        <c:spPr>
+          <a:noFill/>
+          <a:ln w="9525" cap="flat" cmpd="sng" algn="ctr">
+            <a:solidFill>
+              <a:schemeClr val="lt1">
+                <a:lumMod val="50000"/>
+              </a:schemeClr>
+            </a:solidFill>
+            <a:round/>
+          </a:ln>
+          <a:effectLst/>
+        </c:spPr>
+        <c:txPr>
+          <a:bodyPr rot="-60000000" spcFirstLastPara="1" vertOverflow="ellipsis" vert="horz" wrap="square" anchor="ctr" anchorCtr="1"/>
+          <a:lstStyle/>
+          <a:p>
+            <a:pPr>
+              <a:defRPr sz="900" b="0" i="0" u="none" strike="noStrike" kern="1200" baseline="0">
+                <a:solidFill>
+                  <a:schemeClr val="lt1">
+                    <a:lumMod val="75000"/>
+                  </a:schemeClr>
+                </a:solidFill>
+                <a:latin typeface="+mn-lt"/>
+                <a:ea typeface="+mn-ea"/>
+                <a:cs typeface="+mn-cs"/>
+              </a:defRPr>
+            </a:pPr>
+            <a:endParaRPr lang="en-US"/>
+          </a:p>
+        </c:txPr>
+        <c:crossAx val="302312992"/>
+        <c:crosses val="autoZero"/>
+        <c:crossBetween val="midCat"/>
+      </c:valAx>
+      <c:spPr>
+        <a:noFill/>
+        <a:ln>
+          <a:noFill/>
+        </a:ln>
+        <a:effectLst/>
+      </c:spPr>
+    </c:plotArea>
+    <c:plotVisOnly val="1"/>
+    <c:dispBlanksAs val="gap"/>
+    <c:showDLblsOverMax val="0"/>
+  </c:chart>
+  <c:spPr>
+    <a:solidFill>
+      <a:schemeClr val="dk1">
+        <a:lumMod val="75000"/>
+        <a:lumOff val="25000"/>
+      </a:schemeClr>
+    </a:solidFill>
+    <a:ln w="9525" cap="flat" cmpd="sng" algn="ctr">
+      <a:solidFill>
+        <a:schemeClr val="dk1">
+          <a:lumMod val="15000"/>
+          <a:lumOff val="85000"/>
+        </a:schemeClr>
+      </a:solidFill>
+      <a:round/>
+    </a:ln>
+    <a:effectLst/>
+  </c:spPr>
+  <c:txPr>
+    <a:bodyPr/>
+    <a:lstStyle/>
+    <a:p>
+      <a:pPr>
+        <a:defRPr/>
+      </a:pPr>
+      <a:endParaRPr lang="en-US"/>
+    </a:p>
+  </c:txPr>
+  <c:externalData r:id="rId3">
+    <c:autoUpdate val="0"/>
+  </c:externalData>
+</c:chartSpace>
+</file>
+
+<file path=word/charts/chart6.xml><?xml version="1.0" encoding="utf-8"?>
+<c:chartSpace xmlns:c="http://schemas.openxmlformats.org/drawingml/2006/chart" xmlns:a="http://schemas.openxmlformats.org/drawingml/2006/main" xmlns:r="http://schemas.openxmlformats.org/officeDocument/2006/relationships" xmlns:c16r2="http://schemas.microsoft.com/office/drawing/2015/06/chart">
+  <c:date1904 val="0"/>
+  <c:lang val="fr-FR"/>
+  <c:roundedCorners val="0"/>
+  <mc:AlternateContent xmlns:mc="http://schemas.openxmlformats.org/markup-compatibility/2006">
+    <mc:Choice xmlns:c14="http://schemas.microsoft.com/office/drawing/2007/8/2/chart" Requires="c14">
+      <c14:style val="102"/>
+    </mc:Choice>
+    <mc:Fallback>
+      <c:style val="2"/>
+    </mc:Fallback>
+  </mc:AlternateContent>
+  <c:chart>
+    <c:title>
+      <c:tx>
+        <c:rich>
+          <a:bodyPr rot="0" spcFirstLastPara="1" vertOverflow="ellipsis" vert="horz" wrap="square" anchor="ctr" anchorCtr="1"/>
+          <a:lstStyle/>
+          <a:p>
+            <a:pPr>
+              <a:defRPr sz="1400" b="1" i="0" u="none" strike="noStrike" kern="1200" cap="none" baseline="0">
+                <a:solidFill>
+                  <a:schemeClr val="lt1">
+                    <a:lumMod val="85000"/>
+                  </a:schemeClr>
+                </a:solidFill>
+                <a:latin typeface="+mn-lt"/>
+                <a:ea typeface="+mn-ea"/>
+                <a:cs typeface="+mn-cs"/>
+              </a:defRPr>
+            </a:pPr>
+            <a:r>
+              <a:rPr lang="en-US"/>
+              <a:t>Algo StrassenSeuil</a:t>
+            </a:r>
+          </a:p>
+        </c:rich>
+      </c:tx>
+      <c:overlay val="0"/>
+      <c:spPr>
+        <a:noFill/>
+        <a:ln>
+          <a:noFill/>
+        </a:ln>
+        <a:effectLst/>
+      </c:spPr>
+      <c:txPr>
+        <a:bodyPr rot="0" spcFirstLastPara="1" vertOverflow="ellipsis" vert="horz" wrap="square" anchor="ctr" anchorCtr="1"/>
+        <a:lstStyle/>
+        <a:p>
+          <a:pPr>
+            <a:defRPr sz="1400" b="1" i="0" u="none" strike="noStrike" kern="1200" cap="none" baseline="0">
+              <a:solidFill>
+                <a:schemeClr val="lt1">
+                  <a:lumMod val="85000"/>
+                </a:schemeClr>
+              </a:solidFill>
+              <a:latin typeface="+mn-lt"/>
+              <a:ea typeface="+mn-ea"/>
+              <a:cs typeface="+mn-cs"/>
+            </a:defRPr>
+          </a:pPr>
+          <a:endParaRPr lang="en-US"/>
+        </a:p>
+      </c:txPr>
+    </c:title>
+    <c:autoTitleDeleted val="0"/>
+    <c:plotArea>
+      <c:layout/>
+      <c:scatterChart>
+        <c:scatterStyle val="lineMarker"/>
+        <c:varyColors val="0"/>
+        <c:ser>
+          <c:idx val="0"/>
+          <c:order val="0"/>
+          <c:spPr>
+            <a:ln w="22225" cap="rnd">
+              <a:solidFill>
+                <a:schemeClr val="accent1"/>
+              </a:solidFill>
+            </a:ln>
+            <a:effectLst>
+              <a:glow rad="139700">
+                <a:schemeClr val="accent1">
+                  <a:satMod val="175000"/>
+                  <a:alpha val="14000"/>
+                </a:schemeClr>
+              </a:glow>
+            </a:effectLst>
+          </c:spPr>
+          <c:marker>
+            <c:symbol val="circle"/>
+            <c:size val="3"/>
+            <c:spPr>
+              <a:solidFill>
+                <a:schemeClr val="accent1">
+                  <a:lumMod val="60000"/>
+                  <a:lumOff val="40000"/>
+                </a:schemeClr>
+              </a:solidFill>
+              <a:ln>
+                <a:noFill/>
+              </a:ln>
+              <a:effectLst>
+                <a:glow rad="63500">
+                  <a:schemeClr val="accent1">
+                    <a:satMod val="175000"/>
+                    <a:alpha val="25000"/>
+                  </a:schemeClr>
+                </a:glow>
+              </a:effectLst>
+            </c:spPr>
+          </c:marker>
+          <c:xVal>
+            <c:numRef>
+              <c:f>'Graphe de synthese'!$G$24:$G$32</c:f>
+              <c:numCache>
+                <c:formatCode>General</c:formatCode>
+                <c:ptCount val="9"/>
+                <c:pt idx="0">
+                  <c:v>-31.021999999999998</c:v>
+                </c:pt>
+                <c:pt idx="1">
+                  <c:v>-31.021999999999998</c:v>
+                </c:pt>
+                <c:pt idx="2">
+                  <c:v>-31.018463813807962</c:v>
+                </c:pt>
+                <c:pt idx="3">
+                  <c:v>-31.000394332599637</c:v>
+                </c:pt>
+                <c:pt idx="4">
+                  <c:v>-30.896340744163989</c:v>
+                </c:pt>
+                <c:pt idx="5">
+                  <c:v>-30.139450419664385</c:v>
+                </c:pt>
+                <c:pt idx="6">
+                  <c:v>-24.757361576082708</c:v>
+                </c:pt>
+                <c:pt idx="7">
+                  <c:v>13.410816076142758</c:v>
+                </c:pt>
+                <c:pt idx="8">
+                  <c:v>282.33814536951741</c:v>
+                </c:pt>
+              </c:numCache>
+            </c:numRef>
+          </c:xVal>
+          <c:yVal>
+            <c:numRef>
+              <c:f>'Graphe de synthese'!$H$24:$H$32</c:f>
+              <c:numCache>
+                <c:formatCode>General</c:formatCode>
+                <c:ptCount val="9"/>
+                <c:pt idx="0">
+                  <c:v>0</c:v>
+                </c:pt>
+                <c:pt idx="1">
+                  <c:v>0</c:v>
+                </c:pt>
+                <c:pt idx="2">
+                  <c:v>4.7168016433715657E-3</c:v>
+                </c:pt>
+                <c:pt idx="3">
+                  <c:v>2.881908416748042E-2</c:v>
+                </c:pt>
+                <c:pt idx="4">
+                  <c:v>0.16761271953582707</c:v>
+                </c:pt>
+                <c:pt idx="5">
+                  <c:v>1.177203655242915</c:v>
+                </c:pt>
+                <c:pt idx="6">
+                  <c:v>8.3561937093734677</c:v>
+                </c:pt>
+                <c:pt idx="7">
+                  <c:v>59.267461752891492</c:v>
+                </c:pt>
+                <c:pt idx="8">
+                  <c:v>417.98071944713536</c:v>
+                </c:pt>
+              </c:numCache>
+            </c:numRef>
+          </c:yVal>
+          <c:smooth val="0"/>
+          <c:extLst>
+            <c:ext xmlns:c16="http://schemas.microsoft.com/office/drawing/2014/chart" uri="{C3380CC4-5D6E-409C-BE32-E72D297353CC}">
+              <c16:uniqueId val="{00000000-D172-4291-AC2C-3DA5FB20CE71}"/>
+            </c:ext>
+          </c:extLst>
+        </c:ser>
+        <c:dLbls>
+          <c:showLegendKey val="0"/>
+          <c:showVal val="0"/>
+          <c:showCatName val="0"/>
+          <c:showSerName val="0"/>
+          <c:showPercent val="0"/>
+          <c:showBubbleSize val="0"/>
+        </c:dLbls>
+        <c:axId val="402068840"/>
+        <c:axId val="402069496"/>
+      </c:scatterChart>
+      <c:valAx>
+        <c:axId val="402068840"/>
+        <c:scaling>
+          <c:orientation val="minMax"/>
+        </c:scaling>
+        <c:delete val="0"/>
+        <c:axPos val="b"/>
+        <c:majorGridlines>
+          <c:spPr>
+            <a:ln w="9525" cap="flat" cmpd="sng" algn="ctr">
+              <a:solidFill>
+                <a:schemeClr val="dk1">
+                  <a:lumMod val="65000"/>
+                  <a:lumOff val="35000"/>
+                  <a:alpha val="75000"/>
+                </a:schemeClr>
+              </a:solidFill>
+              <a:round/>
+            </a:ln>
+            <a:effectLst/>
+          </c:spPr>
+        </c:majorGridlines>
+        <c:numFmt formatCode="General" sourceLinked="1"/>
+        <c:majorTickMark val="none"/>
+        <c:minorTickMark val="none"/>
+        <c:tickLblPos val="nextTo"/>
+        <c:spPr>
+          <a:noFill/>
+          <a:ln w="9525" cap="flat" cmpd="sng" algn="ctr">
+            <a:noFill/>
+            <a:round/>
+          </a:ln>
+          <a:effectLst/>
+        </c:spPr>
+        <c:txPr>
+          <a:bodyPr rot="-60000000" spcFirstLastPara="1" vertOverflow="ellipsis" vert="horz" wrap="square" anchor="ctr" anchorCtr="1"/>
+          <a:lstStyle/>
+          <a:p>
+            <a:pPr>
+              <a:defRPr sz="900" b="0" i="0" u="none" strike="noStrike" kern="1200" baseline="0">
+                <a:solidFill>
+                  <a:schemeClr val="lt1">
+                    <a:lumMod val="75000"/>
+                  </a:schemeClr>
+                </a:solidFill>
+                <a:latin typeface="+mn-lt"/>
+                <a:ea typeface="+mn-ea"/>
+                <a:cs typeface="+mn-cs"/>
+              </a:defRPr>
+            </a:pPr>
+            <a:endParaRPr lang="en-US"/>
+          </a:p>
+        </c:txPr>
+        <c:crossAx val="402069496"/>
+        <c:crosses val="autoZero"/>
+        <c:crossBetween val="midCat"/>
+      </c:valAx>
+      <c:valAx>
+        <c:axId val="402069496"/>
+        <c:scaling>
+          <c:orientation val="minMax"/>
+        </c:scaling>
+        <c:delete val="0"/>
+        <c:axPos val="l"/>
+        <c:majorGridlines>
+          <c:spPr>
+            <a:ln w="9525" cap="flat" cmpd="sng" algn="ctr">
+              <a:solidFill>
+                <a:schemeClr val="dk1">
+                  <a:lumMod val="65000"/>
+                  <a:lumOff val="35000"/>
+                  <a:alpha val="75000"/>
+                </a:schemeClr>
+              </a:solidFill>
+              <a:round/>
+            </a:ln>
+            <a:effectLst/>
+          </c:spPr>
+        </c:majorGridlines>
+        <c:numFmt formatCode="General" sourceLinked="1"/>
+        <c:majorTickMark val="none"/>
+        <c:minorTickMark val="none"/>
+        <c:tickLblPos val="nextTo"/>
+        <c:spPr>
+          <a:noFill/>
+          <a:ln w="9525" cap="flat" cmpd="sng" algn="ctr">
+            <a:solidFill>
+              <a:schemeClr val="lt1">
+                <a:lumMod val="50000"/>
+              </a:schemeClr>
+            </a:solidFill>
+            <a:round/>
+          </a:ln>
+          <a:effectLst/>
+        </c:spPr>
+        <c:txPr>
+          <a:bodyPr rot="-60000000" spcFirstLastPara="1" vertOverflow="ellipsis" vert="horz" wrap="square" anchor="ctr" anchorCtr="1"/>
+          <a:lstStyle/>
+          <a:p>
+            <a:pPr>
+              <a:defRPr sz="900" b="0" i="0" u="none" strike="noStrike" kern="1200" baseline="0">
+                <a:solidFill>
+                  <a:schemeClr val="lt1">
+                    <a:lumMod val="75000"/>
+                  </a:schemeClr>
+                </a:solidFill>
+                <a:latin typeface="+mn-lt"/>
+                <a:ea typeface="+mn-ea"/>
+                <a:cs typeface="+mn-cs"/>
+              </a:defRPr>
+            </a:pPr>
+            <a:endParaRPr lang="en-US"/>
+          </a:p>
+        </c:txPr>
+        <c:crossAx val="402068840"/>
+        <c:crosses val="autoZero"/>
+        <c:crossBetween val="midCat"/>
+      </c:valAx>
+      <c:spPr>
+        <a:noFill/>
+        <a:ln>
+          <a:noFill/>
+        </a:ln>
+        <a:effectLst/>
+      </c:spPr>
+    </c:plotArea>
+    <c:plotVisOnly val="1"/>
+    <c:dispBlanksAs val="gap"/>
+    <c:showDLblsOverMax val="0"/>
+  </c:chart>
+  <c:spPr>
+    <a:solidFill>
+      <a:schemeClr val="dk1">
+        <a:lumMod val="75000"/>
+        <a:lumOff val="25000"/>
+      </a:schemeClr>
+    </a:solidFill>
+    <a:ln w="9525" cap="flat" cmpd="sng" algn="ctr">
+      <a:solidFill>
+        <a:schemeClr val="dk1">
+          <a:lumMod val="15000"/>
+          <a:lumOff val="85000"/>
+        </a:schemeClr>
+      </a:solidFill>
+      <a:round/>
+    </a:ln>
+    <a:effectLst/>
+  </c:spPr>
+  <c:txPr>
+    <a:bodyPr/>
+    <a:lstStyle/>
+    <a:p>
+      <a:pPr>
+        <a:defRPr/>
+      </a:pPr>
+      <a:endParaRPr lang="en-US"/>
+    </a:p>
+  </c:txPr>
+  <c:externalData r:id="rId3">
+    <c:autoUpdate val="0"/>
+  </c:externalData>
+</c:chartSpace>
+</file>
+
 <file path=word/charts/colors1.xml><?xml version="1.0" encoding="utf-8"?>
 <cs:colorStyle xmlns:cs="http://schemas.microsoft.com/office/drawing/2012/chartStyle" xmlns:a="http://schemas.openxmlformats.org/drawingml/2006/main" meth="cycle" id="11">
   <a:schemeClr val="accent1"/>
@@ -5511,6 +7269,126 @@
 </cs:colorStyle>
 </file>
 
+<file path=word/charts/colors4.xml><?xml version="1.0" encoding="utf-8"?>
+<cs:colorStyle xmlns:cs="http://schemas.microsoft.com/office/drawing/2012/chartStyle" xmlns:a="http://schemas.openxmlformats.org/drawingml/2006/main" meth="cycle" id="10">
+  <a:schemeClr val="accent1"/>
+  <a:schemeClr val="accent2"/>
+  <a:schemeClr val="accent3"/>
+  <a:schemeClr val="accent4"/>
+  <a:schemeClr val="accent5"/>
+  <a:schemeClr val="accent6"/>
+  <cs:variation/>
+  <cs:variation>
+    <a:lumMod val="60000"/>
+  </cs:variation>
+  <cs:variation>
+    <a:lumMod val="80000"/>
+    <a:lumOff val="20000"/>
+  </cs:variation>
+  <cs:variation>
+    <a:lumMod val="80000"/>
+  </cs:variation>
+  <cs:variation>
+    <a:lumMod val="60000"/>
+    <a:lumOff val="40000"/>
+  </cs:variation>
+  <cs:variation>
+    <a:lumMod val="50000"/>
+  </cs:variation>
+  <cs:variation>
+    <a:lumMod val="70000"/>
+    <a:lumOff val="30000"/>
+  </cs:variation>
+  <cs:variation>
+    <a:lumMod val="70000"/>
+  </cs:variation>
+  <cs:variation>
+    <a:lumMod val="50000"/>
+    <a:lumOff val="50000"/>
+  </cs:variation>
+</cs:colorStyle>
+</file>
+
+<file path=word/charts/colors5.xml><?xml version="1.0" encoding="utf-8"?>
+<cs:colorStyle xmlns:cs="http://schemas.microsoft.com/office/drawing/2012/chartStyle" xmlns:a="http://schemas.openxmlformats.org/drawingml/2006/main" meth="cycle" id="10">
+  <a:schemeClr val="accent1"/>
+  <a:schemeClr val="accent2"/>
+  <a:schemeClr val="accent3"/>
+  <a:schemeClr val="accent4"/>
+  <a:schemeClr val="accent5"/>
+  <a:schemeClr val="accent6"/>
+  <cs:variation/>
+  <cs:variation>
+    <a:lumMod val="60000"/>
+  </cs:variation>
+  <cs:variation>
+    <a:lumMod val="80000"/>
+    <a:lumOff val="20000"/>
+  </cs:variation>
+  <cs:variation>
+    <a:lumMod val="80000"/>
+  </cs:variation>
+  <cs:variation>
+    <a:lumMod val="60000"/>
+    <a:lumOff val="40000"/>
+  </cs:variation>
+  <cs:variation>
+    <a:lumMod val="50000"/>
+  </cs:variation>
+  <cs:variation>
+    <a:lumMod val="70000"/>
+    <a:lumOff val="30000"/>
+  </cs:variation>
+  <cs:variation>
+    <a:lumMod val="70000"/>
+  </cs:variation>
+  <cs:variation>
+    <a:lumMod val="50000"/>
+    <a:lumOff val="50000"/>
+  </cs:variation>
+</cs:colorStyle>
+</file>
+
+<file path=word/charts/colors6.xml><?xml version="1.0" encoding="utf-8"?>
+<cs:colorStyle xmlns:cs="http://schemas.microsoft.com/office/drawing/2012/chartStyle" xmlns:a="http://schemas.openxmlformats.org/drawingml/2006/main" meth="cycle" id="10">
+  <a:schemeClr val="accent1"/>
+  <a:schemeClr val="accent2"/>
+  <a:schemeClr val="accent3"/>
+  <a:schemeClr val="accent4"/>
+  <a:schemeClr val="accent5"/>
+  <a:schemeClr val="accent6"/>
+  <cs:variation/>
+  <cs:variation>
+    <a:lumMod val="60000"/>
+  </cs:variation>
+  <cs:variation>
+    <a:lumMod val="80000"/>
+    <a:lumOff val="20000"/>
+  </cs:variation>
+  <cs:variation>
+    <a:lumMod val="80000"/>
+  </cs:variation>
+  <cs:variation>
+    <a:lumMod val="60000"/>
+    <a:lumOff val="40000"/>
+  </cs:variation>
+  <cs:variation>
+    <a:lumMod val="50000"/>
+  </cs:variation>
+  <cs:variation>
+    <a:lumMod val="70000"/>
+    <a:lumOff val="30000"/>
+  </cs:variation>
+  <cs:variation>
+    <a:lumMod val="70000"/>
+  </cs:variation>
+  <cs:variation>
+    <a:lumMod val="50000"/>
+    <a:lumOff val="50000"/>
+  </cs:variation>
+</cs:colorStyle>
+</file>
+
 <file path=word/charts/style1.xml><?xml version="1.0" encoding="utf-8"?>
 <cs:chartStyle xmlns:cs="http://schemas.microsoft.com/office/drawing/2012/chartStyle" xmlns:a="http://schemas.openxmlformats.org/drawingml/2006/main" id="245">
   <cs:axisTitle>
@@ -6588,6 +8466,1620 @@
 </file>
 
 <file path=word/charts/style3.xml><?xml version="1.0" encoding="utf-8"?>
+<cs:chartStyle xmlns:cs="http://schemas.microsoft.com/office/drawing/2012/chartStyle" xmlns:a="http://schemas.openxmlformats.org/drawingml/2006/main" id="245">
+  <cs:axisTitle>
+    <cs:lnRef idx="0"/>
+    <cs:fillRef idx="0"/>
+    <cs:effectRef idx="0"/>
+    <cs:fontRef idx="minor">
+      <a:schemeClr val="lt1">
+        <a:lumMod val="75000"/>
+      </a:schemeClr>
+    </cs:fontRef>
+    <cs:defRPr sz="900" b="1" kern="1200"/>
+  </cs:axisTitle>
+  <cs:categoryAxis>
+    <cs:lnRef idx="0"/>
+    <cs:fillRef idx="0"/>
+    <cs:effectRef idx="0"/>
+    <cs:fontRef idx="minor">
+      <a:schemeClr val="lt1">
+        <a:lumMod val="75000"/>
+      </a:schemeClr>
+    </cs:fontRef>
+    <cs:defRPr sz="900" kern="1200"/>
+  </cs:categoryAxis>
+  <cs:chartArea>
+    <cs:lnRef idx="0"/>
+    <cs:fillRef idx="0"/>
+    <cs:effectRef idx="0"/>
+    <cs:fontRef idx="minor">
+      <a:schemeClr val="dk1"/>
+    </cs:fontRef>
+    <cs:spPr>
+      <a:solidFill>
+        <a:schemeClr val="dk1">
+          <a:lumMod val="75000"/>
+          <a:lumOff val="25000"/>
+        </a:schemeClr>
+      </a:solidFill>
+      <a:ln w="9525" cap="flat" cmpd="sng" algn="ctr">
+        <a:solidFill>
+          <a:schemeClr val="dk1">
+            <a:lumMod val="15000"/>
+            <a:lumOff val="85000"/>
+          </a:schemeClr>
+        </a:solidFill>
+        <a:round/>
+      </a:ln>
+    </cs:spPr>
+    <cs:defRPr sz="900" kern="1200"/>
+  </cs:chartArea>
+  <cs:dataLabel>
+    <cs:lnRef idx="0"/>
+    <cs:fillRef idx="0"/>
+    <cs:effectRef idx="0"/>
+    <cs:fontRef idx="minor">
+      <a:schemeClr val="lt1">
+        <a:lumMod val="75000"/>
+      </a:schemeClr>
+    </cs:fontRef>
+    <cs:defRPr sz="900" kern="1200"/>
+  </cs:dataLabel>
+  <cs:dataLabelCallout>
+    <cs:lnRef idx="0"/>
+    <cs:fillRef idx="0"/>
+    <cs:effectRef idx="0"/>
+    <cs:fontRef idx="minor">
+      <a:schemeClr val="lt1">
+        <a:lumMod val="15000"/>
+        <a:lumOff val="85000"/>
+      </a:schemeClr>
+    </cs:fontRef>
+    <cs:spPr>
+      <a:solidFill>
+        <a:schemeClr val="dk1">
+          <a:lumMod val="65000"/>
+          <a:lumOff val="35000"/>
+        </a:schemeClr>
+      </a:solidFill>
+    </cs:spPr>
+    <cs:defRPr sz="900" kern="1200"/>
+    <cs:bodyPr rot="0" spcFirstLastPara="1" vertOverflow="clip" horzOverflow="clip" vert="horz" wrap="square" lIns="36576" tIns="18288" rIns="36576" bIns="18288" anchor="ctr" anchorCtr="1">
+      <a:spAutoFit/>
+    </cs:bodyPr>
+  </cs:dataLabelCallout>
+  <cs:dataPoint>
+    <cs:lnRef idx="0">
+      <cs:styleClr val="auto"/>
+    </cs:lnRef>
+    <cs:fillRef idx="0"/>
+    <cs:effectRef idx="0">
+      <cs:styleClr val="auto"/>
+    </cs:effectRef>
+    <cs:fontRef idx="minor">
+      <a:schemeClr val="dk1"/>
+    </cs:fontRef>
+    <cs:spPr>
+      <a:ln w="9525" cap="flat" cmpd="sng" algn="ctr">
+        <a:solidFill>
+          <a:schemeClr val="phClr"/>
+        </a:solidFill>
+        <a:miter lim="800000"/>
+      </a:ln>
+      <a:effectLst>
+        <a:glow rad="63500">
+          <a:schemeClr val="phClr">
+            <a:satMod val="175000"/>
+            <a:alpha val="25000"/>
+          </a:schemeClr>
+        </a:glow>
+      </a:effectLst>
+    </cs:spPr>
+  </cs:dataPoint>
+  <cs:dataPoint3D>
+    <cs:lnRef idx="0">
+      <cs:styleClr val="auto"/>
+    </cs:lnRef>
+    <cs:fillRef idx="0">
+      <cs:styleClr val="auto"/>
+    </cs:fillRef>
+    <cs:effectRef idx="0">
+      <cs:styleClr val="auto"/>
+    </cs:effectRef>
+    <cs:fontRef idx="minor">
+      <a:schemeClr val="dk1"/>
+    </cs:fontRef>
+    <cs:spPr>
+      <a:ln w="9525" cap="flat" cmpd="sng" algn="ctr">
+        <a:solidFill>
+          <a:schemeClr val="phClr"/>
+        </a:solidFill>
+        <a:miter lim="800000"/>
+      </a:ln>
+      <a:effectLst>
+        <a:glow rad="63500">
+          <a:schemeClr val="phClr">
+            <a:satMod val="175000"/>
+            <a:alpha val="25000"/>
+          </a:schemeClr>
+        </a:glow>
+      </a:effectLst>
+    </cs:spPr>
+  </cs:dataPoint3D>
+  <cs:dataPointLine>
+    <cs:lnRef idx="0">
+      <cs:styleClr val="auto"/>
+    </cs:lnRef>
+    <cs:fillRef idx="0">
+      <cs:styleClr val="auto"/>
+    </cs:fillRef>
+    <cs:effectRef idx="0">
+      <cs:styleClr val="auto"/>
+    </cs:effectRef>
+    <cs:fontRef idx="minor">
+      <a:schemeClr val="dk1"/>
+    </cs:fontRef>
+    <cs:spPr>
+      <a:ln w="22225" cap="rnd">
+        <a:solidFill>
+          <a:schemeClr val="phClr"/>
+        </a:solidFill>
+      </a:ln>
+      <a:effectLst>
+        <a:glow rad="139700">
+          <a:schemeClr val="phClr">
+            <a:satMod val="175000"/>
+            <a:alpha val="14000"/>
+          </a:schemeClr>
+        </a:glow>
+      </a:effectLst>
+    </cs:spPr>
+  </cs:dataPointLine>
+  <cs:dataPointMarker>
+    <cs:lnRef idx="0">
+      <cs:styleClr val="auto"/>
+    </cs:lnRef>
+    <cs:fillRef idx="0">
+      <cs:styleClr val="auto"/>
+    </cs:fillRef>
+    <cs:effectRef idx="0">
+      <cs:styleClr val="auto"/>
+    </cs:effectRef>
+    <cs:fontRef idx="minor">
+      <a:schemeClr val="dk1"/>
+    </cs:fontRef>
+    <cs:spPr>
+      <a:solidFill>
+        <a:schemeClr val="phClr">
+          <a:lumMod val="60000"/>
+          <a:lumOff val="40000"/>
+        </a:schemeClr>
+      </a:solidFill>
+      <a:effectLst>
+        <a:glow rad="63500">
+          <a:schemeClr val="phClr">
+            <a:satMod val="175000"/>
+            <a:alpha val="25000"/>
+          </a:schemeClr>
+        </a:glow>
+      </a:effectLst>
+    </cs:spPr>
+  </cs:dataPointMarker>
+  <cs:dataPointMarkerLayout symbol="circle" size="3"/>
+  <cs:dataPointWireframe>
+    <cs:lnRef idx="0">
+      <cs:styleClr val="auto"/>
+    </cs:lnRef>
+    <cs:fillRef idx="0"/>
+    <cs:effectRef idx="0"/>
+    <cs:fontRef idx="minor">
+      <a:schemeClr val="dk1"/>
+    </cs:fontRef>
+    <cs:spPr>
+      <a:ln w="9525" cap="rnd">
+        <a:solidFill>
+          <a:schemeClr val="phClr"/>
+        </a:solidFill>
+        <a:round/>
+      </a:ln>
+    </cs:spPr>
+  </cs:dataPointWireframe>
+  <cs:dataTable>
+    <cs:lnRef idx="0"/>
+    <cs:fillRef idx="0"/>
+    <cs:effectRef idx="0"/>
+    <cs:fontRef idx="minor">
+      <a:schemeClr val="lt1">
+        <a:lumMod val="75000"/>
+      </a:schemeClr>
+    </cs:fontRef>
+    <cs:spPr>
+      <a:ln w="9525">
+        <a:solidFill>
+          <a:schemeClr val="dk1">
+            <a:lumMod val="50000"/>
+            <a:lumOff val="50000"/>
+          </a:schemeClr>
+        </a:solidFill>
+      </a:ln>
+    </cs:spPr>
+    <cs:defRPr sz="900" kern="1200"/>
+  </cs:dataTable>
+  <cs:downBar>
+    <cs:lnRef idx="0"/>
+    <cs:fillRef idx="0"/>
+    <cs:effectRef idx="0"/>
+    <cs:fontRef idx="minor">
+      <a:schemeClr val="lt1"/>
+    </cs:fontRef>
+    <cs:spPr>
+      <a:solidFill>
+        <a:schemeClr val="dk1">
+          <a:lumMod val="50000"/>
+          <a:lumOff val="50000"/>
+        </a:schemeClr>
+      </a:solidFill>
+      <a:ln w="9525">
+        <a:solidFill>
+          <a:schemeClr val="dk1">
+            <a:lumMod val="75000"/>
+          </a:schemeClr>
+        </a:solidFill>
+        <a:round/>
+      </a:ln>
+    </cs:spPr>
+  </cs:downBar>
+  <cs:dropLine>
+    <cs:lnRef idx="0"/>
+    <cs:fillRef idx="0"/>
+    <cs:effectRef idx="0"/>
+    <cs:fontRef idx="minor">
+      <a:schemeClr val="dk1"/>
+    </cs:fontRef>
+    <cs:spPr>
+      <a:ln w="9525">
+        <a:solidFill>
+          <a:schemeClr val="lt1">
+            <a:lumMod val="50000"/>
+          </a:schemeClr>
+        </a:solidFill>
+        <a:round/>
+      </a:ln>
+    </cs:spPr>
+  </cs:dropLine>
+  <cs:errorBar>
+    <cs:lnRef idx="0"/>
+    <cs:fillRef idx="0"/>
+    <cs:effectRef idx="0"/>
+    <cs:fontRef idx="minor">
+      <a:schemeClr val="dk1"/>
+    </cs:fontRef>
+    <cs:spPr>
+      <a:ln w="9525">
+        <a:solidFill>
+          <a:schemeClr val="lt1">
+            <a:lumMod val="50000"/>
+          </a:schemeClr>
+        </a:solidFill>
+        <a:round/>
+      </a:ln>
+    </cs:spPr>
+  </cs:errorBar>
+  <cs:floor>
+    <cs:lnRef idx="0"/>
+    <cs:fillRef idx="0"/>
+    <cs:effectRef idx="0"/>
+    <cs:fontRef idx="minor">
+      <a:schemeClr val="dk1"/>
+    </cs:fontRef>
+  </cs:floor>
+  <cs:gridlineMajor>
+    <cs:lnRef idx="0"/>
+    <cs:fillRef idx="0"/>
+    <cs:effectRef idx="0"/>
+    <cs:fontRef idx="minor">
+      <a:schemeClr val="tx1"/>
+    </cs:fontRef>
+    <cs:spPr>
+      <a:ln w="9525" cap="flat" cmpd="sng" algn="ctr">
+        <a:solidFill>
+          <a:schemeClr val="dk1">
+            <a:lumMod val="65000"/>
+            <a:lumOff val="35000"/>
+            <a:alpha val="75000"/>
+          </a:schemeClr>
+        </a:solidFill>
+        <a:round/>
+      </a:ln>
+    </cs:spPr>
+  </cs:gridlineMajor>
+  <cs:gridlineMinor>
+    <cs:lnRef idx="0"/>
+    <cs:fillRef idx="0"/>
+    <cs:effectRef idx="0"/>
+    <cs:fontRef idx="minor">
+      <a:schemeClr val="tx1"/>
+    </cs:fontRef>
+    <cs:spPr>
+      <a:ln w="9525" cap="flat" cmpd="sng" algn="ctr">
+        <a:solidFill>
+          <a:schemeClr val="dk1">
+            <a:lumMod val="65000"/>
+            <a:lumOff val="35000"/>
+            <a:alpha val="25000"/>
+          </a:schemeClr>
+        </a:solidFill>
+        <a:round/>
+      </a:ln>
+    </cs:spPr>
+  </cs:gridlineMinor>
+  <cs:hiLoLine>
+    <cs:lnRef idx="0"/>
+    <cs:fillRef idx="0"/>
+    <cs:effectRef idx="0"/>
+    <cs:fontRef idx="minor">
+      <a:schemeClr val="dk1"/>
+    </cs:fontRef>
+    <cs:spPr>
+      <a:ln w="9525">
+        <a:solidFill>
+          <a:schemeClr val="lt1">
+            <a:lumMod val="50000"/>
+          </a:schemeClr>
+        </a:solidFill>
+        <a:round/>
+      </a:ln>
+    </cs:spPr>
+  </cs:hiLoLine>
+  <cs:leaderLine>
+    <cs:lnRef idx="0"/>
+    <cs:fillRef idx="0"/>
+    <cs:effectRef idx="0"/>
+    <cs:fontRef idx="minor">
+      <a:schemeClr val="dk1"/>
+    </cs:fontRef>
+    <cs:spPr>
+      <a:ln w="9525">
+        <a:solidFill>
+          <a:schemeClr val="lt1">
+            <a:lumMod val="50000"/>
+          </a:schemeClr>
+        </a:solidFill>
+        <a:round/>
+      </a:ln>
+    </cs:spPr>
+  </cs:leaderLine>
+  <cs:legend>
+    <cs:lnRef idx="0"/>
+    <cs:fillRef idx="0"/>
+    <cs:effectRef idx="0"/>
+    <cs:fontRef idx="minor">
+      <a:schemeClr val="lt1">
+        <a:lumMod val="75000"/>
+      </a:schemeClr>
+    </cs:fontRef>
+    <cs:defRPr sz="900" kern="1200"/>
+  </cs:legend>
+  <cs:plotArea>
+    <cs:lnRef idx="0"/>
+    <cs:fillRef idx="0"/>
+    <cs:effectRef idx="0"/>
+    <cs:fontRef idx="minor">
+      <a:schemeClr val="dk1"/>
+    </cs:fontRef>
+  </cs:plotArea>
+  <cs:plotArea3D>
+    <cs:lnRef idx="0"/>
+    <cs:fillRef idx="0"/>
+    <cs:effectRef idx="0"/>
+    <cs:fontRef idx="minor">
+      <a:schemeClr val="dk1"/>
+    </cs:fontRef>
+  </cs:plotArea3D>
+  <cs:seriesAxis>
+    <cs:lnRef idx="0"/>
+    <cs:fillRef idx="0"/>
+    <cs:effectRef idx="0"/>
+    <cs:fontRef idx="minor">
+      <a:schemeClr val="lt1">
+        <a:lumMod val="75000"/>
+      </a:schemeClr>
+    </cs:fontRef>
+    <cs:defRPr sz="900" kern="1200"/>
+  </cs:seriesAxis>
+  <cs:seriesLine>
+    <cs:lnRef idx="0"/>
+    <cs:fillRef idx="0"/>
+    <cs:effectRef idx="0"/>
+    <cs:fontRef idx="minor">
+      <a:schemeClr val="dk1"/>
+    </cs:fontRef>
+    <cs:spPr>
+      <a:ln w="9525">
+        <a:solidFill>
+          <a:schemeClr val="lt1">
+            <a:lumMod val="50000"/>
+          </a:schemeClr>
+        </a:solidFill>
+        <a:round/>
+      </a:ln>
+    </cs:spPr>
+  </cs:seriesLine>
+  <cs:title>
+    <cs:lnRef idx="0"/>
+    <cs:fillRef idx="0"/>
+    <cs:effectRef idx="0"/>
+    <cs:fontRef idx="minor">
+      <a:schemeClr val="lt1">
+        <a:lumMod val="85000"/>
+      </a:schemeClr>
+    </cs:fontRef>
+    <cs:defRPr sz="1400" b="1" kern="1200" cap="none" baseline="0"/>
+  </cs:title>
+  <cs:trendline>
+    <cs:lnRef idx="0">
+      <cs:styleClr val="auto"/>
+    </cs:lnRef>
+    <cs:fillRef idx="0"/>
+    <cs:effectRef idx="0"/>
+    <cs:fontRef idx="minor">
+      <a:schemeClr val="lt1"/>
+    </cs:fontRef>
+    <cs:spPr>
+      <a:ln w="25400" cap="rnd">
+        <a:solidFill>
+          <a:schemeClr val="phClr">
+            <a:alpha val="50000"/>
+          </a:schemeClr>
+        </a:solidFill>
+      </a:ln>
+    </cs:spPr>
+  </cs:trendline>
+  <cs:trendlineLabel>
+    <cs:lnRef idx="0"/>
+    <cs:fillRef idx="0"/>
+    <cs:effectRef idx="0"/>
+    <cs:fontRef idx="minor">
+      <a:schemeClr val="lt1">
+        <a:lumMod val="75000"/>
+      </a:schemeClr>
+    </cs:fontRef>
+    <cs:defRPr sz="900" kern="1200"/>
+  </cs:trendlineLabel>
+  <cs:upBar>
+    <cs:lnRef idx="0"/>
+    <cs:fillRef idx="0"/>
+    <cs:effectRef idx="0"/>
+    <cs:fontRef idx="minor">
+      <a:schemeClr val="dk1"/>
+    </cs:fontRef>
+    <cs:spPr>
+      <a:solidFill>
+        <a:schemeClr val="lt1">
+          <a:lumMod val="85000"/>
+        </a:schemeClr>
+      </a:solidFill>
+      <a:ln w="9525">
+        <a:solidFill>
+          <a:schemeClr val="dk1">
+            <a:lumMod val="50000"/>
+          </a:schemeClr>
+        </a:solidFill>
+        <a:round/>
+      </a:ln>
+    </cs:spPr>
+  </cs:upBar>
+  <cs:valueAxis>
+    <cs:lnRef idx="0"/>
+    <cs:fillRef idx="0"/>
+    <cs:effectRef idx="0"/>
+    <cs:fontRef idx="minor">
+      <a:schemeClr val="lt1">
+        <a:lumMod val="75000"/>
+      </a:schemeClr>
+    </cs:fontRef>
+    <cs:spPr>
+      <a:ln w="9525" cap="flat" cmpd="sng" algn="ctr">
+        <a:solidFill>
+          <a:schemeClr val="lt1">
+            <a:lumMod val="50000"/>
+          </a:schemeClr>
+        </a:solidFill>
+        <a:round/>
+      </a:ln>
+    </cs:spPr>
+    <cs:defRPr sz="900" kern="1200"/>
+    <cs:bodyPr/>
+  </cs:valueAxis>
+  <cs:wall>
+    <cs:lnRef idx="0"/>
+    <cs:fillRef idx="0"/>
+    <cs:effectRef idx="0"/>
+    <cs:fontRef idx="minor">
+      <a:schemeClr val="dk1"/>
+    </cs:fontRef>
+  </cs:wall>
+</cs:chartStyle>
+</file>
+
+<file path=word/charts/style4.xml><?xml version="1.0" encoding="utf-8"?>
+<cs:chartStyle xmlns:cs="http://schemas.microsoft.com/office/drawing/2012/chartStyle" xmlns:a="http://schemas.openxmlformats.org/drawingml/2006/main" id="245">
+  <cs:axisTitle>
+    <cs:lnRef idx="0"/>
+    <cs:fillRef idx="0"/>
+    <cs:effectRef idx="0"/>
+    <cs:fontRef idx="minor">
+      <a:schemeClr val="lt1">
+        <a:lumMod val="75000"/>
+      </a:schemeClr>
+    </cs:fontRef>
+    <cs:defRPr sz="900" b="1" kern="1200"/>
+  </cs:axisTitle>
+  <cs:categoryAxis>
+    <cs:lnRef idx="0"/>
+    <cs:fillRef idx="0"/>
+    <cs:effectRef idx="0"/>
+    <cs:fontRef idx="minor">
+      <a:schemeClr val="lt1">
+        <a:lumMod val="75000"/>
+      </a:schemeClr>
+    </cs:fontRef>
+    <cs:defRPr sz="900" kern="1200"/>
+  </cs:categoryAxis>
+  <cs:chartArea>
+    <cs:lnRef idx="0"/>
+    <cs:fillRef idx="0"/>
+    <cs:effectRef idx="0"/>
+    <cs:fontRef idx="minor">
+      <a:schemeClr val="dk1"/>
+    </cs:fontRef>
+    <cs:spPr>
+      <a:solidFill>
+        <a:schemeClr val="dk1">
+          <a:lumMod val="75000"/>
+          <a:lumOff val="25000"/>
+        </a:schemeClr>
+      </a:solidFill>
+      <a:ln w="9525" cap="flat" cmpd="sng" algn="ctr">
+        <a:solidFill>
+          <a:schemeClr val="dk1">
+            <a:lumMod val="15000"/>
+            <a:lumOff val="85000"/>
+          </a:schemeClr>
+        </a:solidFill>
+        <a:round/>
+      </a:ln>
+    </cs:spPr>
+    <cs:defRPr sz="900" kern="1200"/>
+  </cs:chartArea>
+  <cs:dataLabel>
+    <cs:lnRef idx="0"/>
+    <cs:fillRef idx="0"/>
+    <cs:effectRef idx="0"/>
+    <cs:fontRef idx="minor">
+      <a:schemeClr val="lt1">
+        <a:lumMod val="75000"/>
+      </a:schemeClr>
+    </cs:fontRef>
+    <cs:defRPr sz="900" kern="1200"/>
+  </cs:dataLabel>
+  <cs:dataLabelCallout>
+    <cs:lnRef idx="0"/>
+    <cs:fillRef idx="0"/>
+    <cs:effectRef idx="0"/>
+    <cs:fontRef idx="minor">
+      <a:schemeClr val="lt1">
+        <a:lumMod val="15000"/>
+        <a:lumOff val="85000"/>
+      </a:schemeClr>
+    </cs:fontRef>
+    <cs:spPr>
+      <a:solidFill>
+        <a:schemeClr val="dk1">
+          <a:lumMod val="65000"/>
+          <a:lumOff val="35000"/>
+        </a:schemeClr>
+      </a:solidFill>
+    </cs:spPr>
+    <cs:defRPr sz="900" kern="1200"/>
+    <cs:bodyPr rot="0" spcFirstLastPara="1" vertOverflow="clip" horzOverflow="clip" vert="horz" wrap="square" lIns="36576" tIns="18288" rIns="36576" bIns="18288" anchor="ctr" anchorCtr="1">
+      <a:spAutoFit/>
+    </cs:bodyPr>
+  </cs:dataLabelCallout>
+  <cs:dataPoint>
+    <cs:lnRef idx="0">
+      <cs:styleClr val="auto"/>
+    </cs:lnRef>
+    <cs:fillRef idx="0"/>
+    <cs:effectRef idx="0">
+      <cs:styleClr val="auto"/>
+    </cs:effectRef>
+    <cs:fontRef idx="minor">
+      <a:schemeClr val="dk1"/>
+    </cs:fontRef>
+    <cs:spPr>
+      <a:ln w="9525" cap="flat" cmpd="sng" algn="ctr">
+        <a:solidFill>
+          <a:schemeClr val="phClr"/>
+        </a:solidFill>
+        <a:miter lim="800000"/>
+      </a:ln>
+      <a:effectLst>
+        <a:glow rad="63500">
+          <a:schemeClr val="phClr">
+            <a:satMod val="175000"/>
+            <a:alpha val="25000"/>
+          </a:schemeClr>
+        </a:glow>
+      </a:effectLst>
+    </cs:spPr>
+  </cs:dataPoint>
+  <cs:dataPoint3D>
+    <cs:lnRef idx="0">
+      <cs:styleClr val="auto"/>
+    </cs:lnRef>
+    <cs:fillRef idx="0">
+      <cs:styleClr val="auto"/>
+    </cs:fillRef>
+    <cs:effectRef idx="0">
+      <cs:styleClr val="auto"/>
+    </cs:effectRef>
+    <cs:fontRef idx="minor">
+      <a:schemeClr val="dk1"/>
+    </cs:fontRef>
+    <cs:spPr>
+      <a:ln w="9525" cap="flat" cmpd="sng" algn="ctr">
+        <a:solidFill>
+          <a:schemeClr val="phClr"/>
+        </a:solidFill>
+        <a:miter lim="800000"/>
+      </a:ln>
+      <a:effectLst>
+        <a:glow rad="63500">
+          <a:schemeClr val="phClr">
+            <a:satMod val="175000"/>
+            <a:alpha val="25000"/>
+          </a:schemeClr>
+        </a:glow>
+      </a:effectLst>
+    </cs:spPr>
+  </cs:dataPoint3D>
+  <cs:dataPointLine>
+    <cs:lnRef idx="0">
+      <cs:styleClr val="auto"/>
+    </cs:lnRef>
+    <cs:fillRef idx="0">
+      <cs:styleClr val="auto"/>
+    </cs:fillRef>
+    <cs:effectRef idx="0">
+      <cs:styleClr val="auto"/>
+    </cs:effectRef>
+    <cs:fontRef idx="minor">
+      <a:schemeClr val="dk1"/>
+    </cs:fontRef>
+    <cs:spPr>
+      <a:ln w="22225" cap="rnd">
+        <a:solidFill>
+          <a:schemeClr val="phClr"/>
+        </a:solidFill>
+      </a:ln>
+      <a:effectLst>
+        <a:glow rad="139700">
+          <a:schemeClr val="phClr">
+            <a:satMod val="175000"/>
+            <a:alpha val="14000"/>
+          </a:schemeClr>
+        </a:glow>
+      </a:effectLst>
+    </cs:spPr>
+  </cs:dataPointLine>
+  <cs:dataPointMarker>
+    <cs:lnRef idx="0">
+      <cs:styleClr val="auto"/>
+    </cs:lnRef>
+    <cs:fillRef idx="0">
+      <cs:styleClr val="auto"/>
+    </cs:fillRef>
+    <cs:effectRef idx="0">
+      <cs:styleClr val="auto"/>
+    </cs:effectRef>
+    <cs:fontRef idx="minor">
+      <a:schemeClr val="dk1"/>
+    </cs:fontRef>
+    <cs:spPr>
+      <a:solidFill>
+        <a:schemeClr val="phClr">
+          <a:lumMod val="60000"/>
+          <a:lumOff val="40000"/>
+        </a:schemeClr>
+      </a:solidFill>
+      <a:effectLst>
+        <a:glow rad="63500">
+          <a:schemeClr val="phClr">
+            <a:satMod val="175000"/>
+            <a:alpha val="25000"/>
+          </a:schemeClr>
+        </a:glow>
+      </a:effectLst>
+    </cs:spPr>
+  </cs:dataPointMarker>
+  <cs:dataPointMarkerLayout symbol="circle" size="3"/>
+  <cs:dataPointWireframe>
+    <cs:lnRef idx="0">
+      <cs:styleClr val="auto"/>
+    </cs:lnRef>
+    <cs:fillRef idx="0"/>
+    <cs:effectRef idx="0"/>
+    <cs:fontRef idx="minor">
+      <a:schemeClr val="dk1"/>
+    </cs:fontRef>
+    <cs:spPr>
+      <a:ln w="9525" cap="rnd">
+        <a:solidFill>
+          <a:schemeClr val="phClr"/>
+        </a:solidFill>
+        <a:round/>
+      </a:ln>
+    </cs:spPr>
+  </cs:dataPointWireframe>
+  <cs:dataTable>
+    <cs:lnRef idx="0"/>
+    <cs:fillRef idx="0"/>
+    <cs:effectRef idx="0"/>
+    <cs:fontRef idx="minor">
+      <a:schemeClr val="lt1">
+        <a:lumMod val="75000"/>
+      </a:schemeClr>
+    </cs:fontRef>
+    <cs:spPr>
+      <a:ln w="9525">
+        <a:solidFill>
+          <a:schemeClr val="dk1">
+            <a:lumMod val="50000"/>
+            <a:lumOff val="50000"/>
+          </a:schemeClr>
+        </a:solidFill>
+      </a:ln>
+    </cs:spPr>
+    <cs:defRPr sz="900" kern="1200"/>
+  </cs:dataTable>
+  <cs:downBar>
+    <cs:lnRef idx="0"/>
+    <cs:fillRef idx="0"/>
+    <cs:effectRef idx="0"/>
+    <cs:fontRef idx="minor">
+      <a:schemeClr val="lt1"/>
+    </cs:fontRef>
+    <cs:spPr>
+      <a:solidFill>
+        <a:schemeClr val="dk1">
+          <a:lumMod val="50000"/>
+          <a:lumOff val="50000"/>
+        </a:schemeClr>
+      </a:solidFill>
+      <a:ln w="9525">
+        <a:solidFill>
+          <a:schemeClr val="dk1">
+            <a:lumMod val="75000"/>
+          </a:schemeClr>
+        </a:solidFill>
+        <a:round/>
+      </a:ln>
+    </cs:spPr>
+  </cs:downBar>
+  <cs:dropLine>
+    <cs:lnRef idx="0"/>
+    <cs:fillRef idx="0"/>
+    <cs:effectRef idx="0"/>
+    <cs:fontRef idx="minor">
+      <a:schemeClr val="dk1"/>
+    </cs:fontRef>
+    <cs:spPr>
+      <a:ln w="9525">
+        <a:solidFill>
+          <a:schemeClr val="lt1">
+            <a:lumMod val="50000"/>
+          </a:schemeClr>
+        </a:solidFill>
+        <a:round/>
+      </a:ln>
+    </cs:spPr>
+  </cs:dropLine>
+  <cs:errorBar>
+    <cs:lnRef idx="0"/>
+    <cs:fillRef idx="0"/>
+    <cs:effectRef idx="0"/>
+    <cs:fontRef idx="minor">
+      <a:schemeClr val="dk1"/>
+    </cs:fontRef>
+    <cs:spPr>
+      <a:ln w="9525">
+        <a:solidFill>
+          <a:schemeClr val="lt1">
+            <a:lumMod val="50000"/>
+          </a:schemeClr>
+        </a:solidFill>
+        <a:round/>
+      </a:ln>
+    </cs:spPr>
+  </cs:errorBar>
+  <cs:floor>
+    <cs:lnRef idx="0"/>
+    <cs:fillRef idx="0"/>
+    <cs:effectRef idx="0"/>
+    <cs:fontRef idx="minor">
+      <a:schemeClr val="dk1"/>
+    </cs:fontRef>
+  </cs:floor>
+  <cs:gridlineMajor>
+    <cs:lnRef idx="0"/>
+    <cs:fillRef idx="0"/>
+    <cs:effectRef idx="0"/>
+    <cs:fontRef idx="minor">
+      <a:schemeClr val="tx1"/>
+    </cs:fontRef>
+    <cs:spPr>
+      <a:ln w="9525" cap="flat" cmpd="sng" algn="ctr">
+        <a:solidFill>
+          <a:schemeClr val="dk1">
+            <a:lumMod val="65000"/>
+            <a:lumOff val="35000"/>
+            <a:alpha val="75000"/>
+          </a:schemeClr>
+        </a:solidFill>
+        <a:round/>
+      </a:ln>
+    </cs:spPr>
+  </cs:gridlineMajor>
+  <cs:gridlineMinor>
+    <cs:lnRef idx="0"/>
+    <cs:fillRef idx="0"/>
+    <cs:effectRef idx="0"/>
+    <cs:fontRef idx="minor">
+      <a:schemeClr val="tx1"/>
+    </cs:fontRef>
+    <cs:spPr>
+      <a:ln w="9525" cap="flat" cmpd="sng" algn="ctr">
+        <a:solidFill>
+          <a:schemeClr val="dk1">
+            <a:lumMod val="65000"/>
+            <a:lumOff val="35000"/>
+            <a:alpha val="25000"/>
+          </a:schemeClr>
+        </a:solidFill>
+        <a:round/>
+      </a:ln>
+    </cs:spPr>
+  </cs:gridlineMinor>
+  <cs:hiLoLine>
+    <cs:lnRef idx="0"/>
+    <cs:fillRef idx="0"/>
+    <cs:effectRef idx="0"/>
+    <cs:fontRef idx="minor">
+      <a:schemeClr val="dk1"/>
+    </cs:fontRef>
+    <cs:spPr>
+      <a:ln w="9525">
+        <a:solidFill>
+          <a:schemeClr val="lt1">
+            <a:lumMod val="50000"/>
+          </a:schemeClr>
+        </a:solidFill>
+        <a:round/>
+      </a:ln>
+    </cs:spPr>
+  </cs:hiLoLine>
+  <cs:leaderLine>
+    <cs:lnRef idx="0"/>
+    <cs:fillRef idx="0"/>
+    <cs:effectRef idx="0"/>
+    <cs:fontRef idx="minor">
+      <a:schemeClr val="dk1"/>
+    </cs:fontRef>
+    <cs:spPr>
+      <a:ln w="9525">
+        <a:solidFill>
+          <a:schemeClr val="lt1">
+            <a:lumMod val="50000"/>
+          </a:schemeClr>
+        </a:solidFill>
+        <a:round/>
+      </a:ln>
+    </cs:spPr>
+  </cs:leaderLine>
+  <cs:legend>
+    <cs:lnRef idx="0"/>
+    <cs:fillRef idx="0"/>
+    <cs:effectRef idx="0"/>
+    <cs:fontRef idx="minor">
+      <a:schemeClr val="lt1">
+        <a:lumMod val="75000"/>
+      </a:schemeClr>
+    </cs:fontRef>
+    <cs:defRPr sz="900" kern="1200"/>
+  </cs:legend>
+  <cs:plotArea>
+    <cs:lnRef idx="0"/>
+    <cs:fillRef idx="0"/>
+    <cs:effectRef idx="0"/>
+    <cs:fontRef idx="minor">
+      <a:schemeClr val="dk1"/>
+    </cs:fontRef>
+  </cs:plotArea>
+  <cs:plotArea3D>
+    <cs:lnRef idx="0"/>
+    <cs:fillRef idx="0"/>
+    <cs:effectRef idx="0"/>
+    <cs:fontRef idx="minor">
+      <a:schemeClr val="dk1"/>
+    </cs:fontRef>
+  </cs:plotArea3D>
+  <cs:seriesAxis>
+    <cs:lnRef idx="0"/>
+    <cs:fillRef idx="0"/>
+    <cs:effectRef idx="0"/>
+    <cs:fontRef idx="minor">
+      <a:schemeClr val="lt1">
+        <a:lumMod val="75000"/>
+      </a:schemeClr>
+    </cs:fontRef>
+    <cs:defRPr sz="900" kern="1200"/>
+  </cs:seriesAxis>
+  <cs:seriesLine>
+    <cs:lnRef idx="0"/>
+    <cs:fillRef idx="0"/>
+    <cs:effectRef idx="0"/>
+    <cs:fontRef idx="minor">
+      <a:schemeClr val="dk1"/>
+    </cs:fontRef>
+    <cs:spPr>
+      <a:ln w="9525">
+        <a:solidFill>
+          <a:schemeClr val="lt1">
+            <a:lumMod val="50000"/>
+          </a:schemeClr>
+        </a:solidFill>
+        <a:round/>
+      </a:ln>
+    </cs:spPr>
+  </cs:seriesLine>
+  <cs:title>
+    <cs:lnRef idx="0"/>
+    <cs:fillRef idx="0"/>
+    <cs:effectRef idx="0"/>
+    <cs:fontRef idx="minor">
+      <a:schemeClr val="lt1">
+        <a:lumMod val="85000"/>
+      </a:schemeClr>
+    </cs:fontRef>
+    <cs:defRPr sz="1400" b="1" kern="1200" cap="none" baseline="0"/>
+  </cs:title>
+  <cs:trendline>
+    <cs:lnRef idx="0">
+      <cs:styleClr val="auto"/>
+    </cs:lnRef>
+    <cs:fillRef idx="0"/>
+    <cs:effectRef idx="0"/>
+    <cs:fontRef idx="minor">
+      <a:schemeClr val="lt1"/>
+    </cs:fontRef>
+    <cs:spPr>
+      <a:ln w="25400" cap="rnd">
+        <a:solidFill>
+          <a:schemeClr val="phClr">
+            <a:alpha val="50000"/>
+          </a:schemeClr>
+        </a:solidFill>
+      </a:ln>
+    </cs:spPr>
+  </cs:trendline>
+  <cs:trendlineLabel>
+    <cs:lnRef idx="0"/>
+    <cs:fillRef idx="0"/>
+    <cs:effectRef idx="0"/>
+    <cs:fontRef idx="minor">
+      <a:schemeClr val="lt1">
+        <a:lumMod val="75000"/>
+      </a:schemeClr>
+    </cs:fontRef>
+    <cs:defRPr sz="900" kern="1200"/>
+  </cs:trendlineLabel>
+  <cs:upBar>
+    <cs:lnRef idx="0"/>
+    <cs:fillRef idx="0"/>
+    <cs:effectRef idx="0"/>
+    <cs:fontRef idx="minor">
+      <a:schemeClr val="dk1"/>
+    </cs:fontRef>
+    <cs:spPr>
+      <a:solidFill>
+        <a:schemeClr val="lt1">
+          <a:lumMod val="85000"/>
+        </a:schemeClr>
+      </a:solidFill>
+      <a:ln w="9525">
+        <a:solidFill>
+          <a:schemeClr val="dk1">
+            <a:lumMod val="50000"/>
+          </a:schemeClr>
+        </a:solidFill>
+        <a:round/>
+      </a:ln>
+    </cs:spPr>
+  </cs:upBar>
+  <cs:valueAxis>
+    <cs:lnRef idx="0"/>
+    <cs:fillRef idx="0"/>
+    <cs:effectRef idx="0"/>
+    <cs:fontRef idx="minor">
+      <a:schemeClr val="lt1">
+        <a:lumMod val="75000"/>
+      </a:schemeClr>
+    </cs:fontRef>
+    <cs:spPr>
+      <a:ln w="9525" cap="flat" cmpd="sng" algn="ctr">
+        <a:solidFill>
+          <a:schemeClr val="lt1">
+            <a:lumMod val="50000"/>
+          </a:schemeClr>
+        </a:solidFill>
+        <a:round/>
+      </a:ln>
+    </cs:spPr>
+    <cs:defRPr sz="900" kern="1200"/>
+    <cs:bodyPr/>
+  </cs:valueAxis>
+  <cs:wall>
+    <cs:lnRef idx="0"/>
+    <cs:fillRef idx="0"/>
+    <cs:effectRef idx="0"/>
+    <cs:fontRef idx="minor">
+      <a:schemeClr val="dk1"/>
+    </cs:fontRef>
+  </cs:wall>
+</cs:chartStyle>
+</file>
+
+<file path=word/charts/style5.xml><?xml version="1.0" encoding="utf-8"?>
+<cs:chartStyle xmlns:cs="http://schemas.microsoft.com/office/drawing/2012/chartStyle" xmlns:a="http://schemas.openxmlformats.org/drawingml/2006/main" id="245">
+  <cs:axisTitle>
+    <cs:lnRef idx="0"/>
+    <cs:fillRef idx="0"/>
+    <cs:effectRef idx="0"/>
+    <cs:fontRef idx="minor">
+      <a:schemeClr val="lt1">
+        <a:lumMod val="75000"/>
+      </a:schemeClr>
+    </cs:fontRef>
+    <cs:defRPr sz="900" b="1" kern="1200"/>
+  </cs:axisTitle>
+  <cs:categoryAxis>
+    <cs:lnRef idx="0"/>
+    <cs:fillRef idx="0"/>
+    <cs:effectRef idx="0"/>
+    <cs:fontRef idx="minor">
+      <a:schemeClr val="lt1">
+        <a:lumMod val="75000"/>
+      </a:schemeClr>
+    </cs:fontRef>
+    <cs:defRPr sz="900" kern="1200"/>
+  </cs:categoryAxis>
+  <cs:chartArea>
+    <cs:lnRef idx="0"/>
+    <cs:fillRef idx="0"/>
+    <cs:effectRef idx="0"/>
+    <cs:fontRef idx="minor">
+      <a:schemeClr val="dk1"/>
+    </cs:fontRef>
+    <cs:spPr>
+      <a:solidFill>
+        <a:schemeClr val="dk1">
+          <a:lumMod val="75000"/>
+          <a:lumOff val="25000"/>
+        </a:schemeClr>
+      </a:solidFill>
+      <a:ln w="9525" cap="flat" cmpd="sng" algn="ctr">
+        <a:solidFill>
+          <a:schemeClr val="dk1">
+            <a:lumMod val="15000"/>
+            <a:lumOff val="85000"/>
+          </a:schemeClr>
+        </a:solidFill>
+        <a:round/>
+      </a:ln>
+    </cs:spPr>
+    <cs:defRPr sz="900" kern="1200"/>
+  </cs:chartArea>
+  <cs:dataLabel>
+    <cs:lnRef idx="0"/>
+    <cs:fillRef idx="0"/>
+    <cs:effectRef idx="0"/>
+    <cs:fontRef idx="minor">
+      <a:schemeClr val="lt1">
+        <a:lumMod val="75000"/>
+      </a:schemeClr>
+    </cs:fontRef>
+    <cs:defRPr sz="900" kern="1200"/>
+  </cs:dataLabel>
+  <cs:dataLabelCallout>
+    <cs:lnRef idx="0"/>
+    <cs:fillRef idx="0"/>
+    <cs:effectRef idx="0"/>
+    <cs:fontRef idx="minor">
+      <a:schemeClr val="lt1">
+        <a:lumMod val="15000"/>
+        <a:lumOff val="85000"/>
+      </a:schemeClr>
+    </cs:fontRef>
+    <cs:spPr>
+      <a:solidFill>
+        <a:schemeClr val="dk1">
+          <a:lumMod val="65000"/>
+          <a:lumOff val="35000"/>
+        </a:schemeClr>
+      </a:solidFill>
+    </cs:spPr>
+    <cs:defRPr sz="900" kern="1200"/>
+    <cs:bodyPr rot="0" spcFirstLastPara="1" vertOverflow="clip" horzOverflow="clip" vert="horz" wrap="square" lIns="36576" tIns="18288" rIns="36576" bIns="18288" anchor="ctr" anchorCtr="1">
+      <a:spAutoFit/>
+    </cs:bodyPr>
+  </cs:dataLabelCallout>
+  <cs:dataPoint>
+    <cs:lnRef idx="0">
+      <cs:styleClr val="auto"/>
+    </cs:lnRef>
+    <cs:fillRef idx="0"/>
+    <cs:effectRef idx="0">
+      <cs:styleClr val="auto"/>
+    </cs:effectRef>
+    <cs:fontRef idx="minor">
+      <a:schemeClr val="dk1"/>
+    </cs:fontRef>
+    <cs:spPr>
+      <a:ln w="9525" cap="flat" cmpd="sng" algn="ctr">
+        <a:solidFill>
+          <a:schemeClr val="phClr"/>
+        </a:solidFill>
+        <a:miter lim="800000"/>
+      </a:ln>
+      <a:effectLst>
+        <a:glow rad="63500">
+          <a:schemeClr val="phClr">
+            <a:satMod val="175000"/>
+            <a:alpha val="25000"/>
+          </a:schemeClr>
+        </a:glow>
+      </a:effectLst>
+    </cs:spPr>
+  </cs:dataPoint>
+  <cs:dataPoint3D>
+    <cs:lnRef idx="0">
+      <cs:styleClr val="auto"/>
+    </cs:lnRef>
+    <cs:fillRef idx="0">
+      <cs:styleClr val="auto"/>
+    </cs:fillRef>
+    <cs:effectRef idx="0">
+      <cs:styleClr val="auto"/>
+    </cs:effectRef>
+    <cs:fontRef idx="minor">
+      <a:schemeClr val="dk1"/>
+    </cs:fontRef>
+    <cs:spPr>
+      <a:ln w="9525" cap="flat" cmpd="sng" algn="ctr">
+        <a:solidFill>
+          <a:schemeClr val="phClr"/>
+        </a:solidFill>
+        <a:miter lim="800000"/>
+      </a:ln>
+      <a:effectLst>
+        <a:glow rad="63500">
+          <a:schemeClr val="phClr">
+            <a:satMod val="175000"/>
+            <a:alpha val="25000"/>
+          </a:schemeClr>
+        </a:glow>
+      </a:effectLst>
+    </cs:spPr>
+  </cs:dataPoint3D>
+  <cs:dataPointLine>
+    <cs:lnRef idx="0">
+      <cs:styleClr val="auto"/>
+    </cs:lnRef>
+    <cs:fillRef idx="0">
+      <cs:styleClr val="auto"/>
+    </cs:fillRef>
+    <cs:effectRef idx="0">
+      <cs:styleClr val="auto"/>
+    </cs:effectRef>
+    <cs:fontRef idx="minor">
+      <a:schemeClr val="dk1"/>
+    </cs:fontRef>
+    <cs:spPr>
+      <a:ln w="22225" cap="rnd">
+        <a:solidFill>
+          <a:schemeClr val="phClr"/>
+        </a:solidFill>
+      </a:ln>
+      <a:effectLst>
+        <a:glow rad="139700">
+          <a:schemeClr val="phClr">
+            <a:satMod val="175000"/>
+            <a:alpha val="14000"/>
+          </a:schemeClr>
+        </a:glow>
+      </a:effectLst>
+    </cs:spPr>
+  </cs:dataPointLine>
+  <cs:dataPointMarker>
+    <cs:lnRef idx="0">
+      <cs:styleClr val="auto"/>
+    </cs:lnRef>
+    <cs:fillRef idx="0">
+      <cs:styleClr val="auto"/>
+    </cs:fillRef>
+    <cs:effectRef idx="0">
+      <cs:styleClr val="auto"/>
+    </cs:effectRef>
+    <cs:fontRef idx="minor">
+      <a:schemeClr val="dk1"/>
+    </cs:fontRef>
+    <cs:spPr>
+      <a:solidFill>
+        <a:schemeClr val="phClr">
+          <a:lumMod val="60000"/>
+          <a:lumOff val="40000"/>
+        </a:schemeClr>
+      </a:solidFill>
+      <a:effectLst>
+        <a:glow rad="63500">
+          <a:schemeClr val="phClr">
+            <a:satMod val="175000"/>
+            <a:alpha val="25000"/>
+          </a:schemeClr>
+        </a:glow>
+      </a:effectLst>
+    </cs:spPr>
+  </cs:dataPointMarker>
+  <cs:dataPointMarkerLayout symbol="circle" size="3"/>
+  <cs:dataPointWireframe>
+    <cs:lnRef idx="0">
+      <cs:styleClr val="auto"/>
+    </cs:lnRef>
+    <cs:fillRef idx="0"/>
+    <cs:effectRef idx="0"/>
+    <cs:fontRef idx="minor">
+      <a:schemeClr val="dk1"/>
+    </cs:fontRef>
+    <cs:spPr>
+      <a:ln w="9525" cap="rnd">
+        <a:solidFill>
+          <a:schemeClr val="phClr"/>
+        </a:solidFill>
+        <a:round/>
+      </a:ln>
+    </cs:spPr>
+  </cs:dataPointWireframe>
+  <cs:dataTable>
+    <cs:lnRef idx="0"/>
+    <cs:fillRef idx="0"/>
+    <cs:effectRef idx="0"/>
+    <cs:fontRef idx="minor">
+      <a:schemeClr val="lt1">
+        <a:lumMod val="75000"/>
+      </a:schemeClr>
+    </cs:fontRef>
+    <cs:spPr>
+      <a:ln w="9525">
+        <a:solidFill>
+          <a:schemeClr val="dk1">
+            <a:lumMod val="50000"/>
+            <a:lumOff val="50000"/>
+          </a:schemeClr>
+        </a:solidFill>
+      </a:ln>
+    </cs:spPr>
+    <cs:defRPr sz="900" kern="1200"/>
+  </cs:dataTable>
+  <cs:downBar>
+    <cs:lnRef idx="0"/>
+    <cs:fillRef idx="0"/>
+    <cs:effectRef idx="0"/>
+    <cs:fontRef idx="minor">
+      <a:schemeClr val="lt1"/>
+    </cs:fontRef>
+    <cs:spPr>
+      <a:solidFill>
+        <a:schemeClr val="dk1">
+          <a:lumMod val="50000"/>
+          <a:lumOff val="50000"/>
+        </a:schemeClr>
+      </a:solidFill>
+      <a:ln w="9525">
+        <a:solidFill>
+          <a:schemeClr val="dk1">
+            <a:lumMod val="75000"/>
+          </a:schemeClr>
+        </a:solidFill>
+        <a:round/>
+      </a:ln>
+    </cs:spPr>
+  </cs:downBar>
+  <cs:dropLine>
+    <cs:lnRef idx="0"/>
+    <cs:fillRef idx="0"/>
+    <cs:effectRef idx="0"/>
+    <cs:fontRef idx="minor">
+      <a:schemeClr val="dk1"/>
+    </cs:fontRef>
+    <cs:spPr>
+      <a:ln w="9525">
+        <a:solidFill>
+          <a:schemeClr val="lt1">
+            <a:lumMod val="50000"/>
+          </a:schemeClr>
+        </a:solidFill>
+        <a:round/>
+      </a:ln>
+    </cs:spPr>
+  </cs:dropLine>
+  <cs:errorBar>
+    <cs:lnRef idx="0"/>
+    <cs:fillRef idx="0"/>
+    <cs:effectRef idx="0"/>
+    <cs:fontRef idx="minor">
+      <a:schemeClr val="dk1"/>
+    </cs:fontRef>
+    <cs:spPr>
+      <a:ln w="9525">
+        <a:solidFill>
+          <a:schemeClr val="lt1">
+            <a:lumMod val="50000"/>
+          </a:schemeClr>
+        </a:solidFill>
+        <a:round/>
+      </a:ln>
+    </cs:spPr>
+  </cs:errorBar>
+  <cs:floor>
+    <cs:lnRef idx="0"/>
+    <cs:fillRef idx="0"/>
+    <cs:effectRef idx="0"/>
+    <cs:fontRef idx="minor">
+      <a:schemeClr val="dk1"/>
+    </cs:fontRef>
+  </cs:floor>
+  <cs:gridlineMajor>
+    <cs:lnRef idx="0"/>
+    <cs:fillRef idx="0"/>
+    <cs:effectRef idx="0"/>
+    <cs:fontRef idx="minor">
+      <a:schemeClr val="tx1"/>
+    </cs:fontRef>
+    <cs:spPr>
+      <a:ln w="9525" cap="flat" cmpd="sng" algn="ctr">
+        <a:solidFill>
+          <a:schemeClr val="dk1">
+            <a:lumMod val="65000"/>
+            <a:lumOff val="35000"/>
+            <a:alpha val="75000"/>
+          </a:schemeClr>
+        </a:solidFill>
+        <a:round/>
+      </a:ln>
+    </cs:spPr>
+  </cs:gridlineMajor>
+  <cs:gridlineMinor>
+    <cs:lnRef idx="0"/>
+    <cs:fillRef idx="0"/>
+    <cs:effectRef idx="0"/>
+    <cs:fontRef idx="minor">
+      <a:schemeClr val="tx1"/>
+    </cs:fontRef>
+    <cs:spPr>
+      <a:ln w="9525" cap="flat" cmpd="sng" algn="ctr">
+        <a:solidFill>
+          <a:schemeClr val="dk1">
+            <a:lumMod val="65000"/>
+            <a:lumOff val="35000"/>
+            <a:alpha val="25000"/>
+          </a:schemeClr>
+        </a:solidFill>
+        <a:round/>
+      </a:ln>
+    </cs:spPr>
+  </cs:gridlineMinor>
+  <cs:hiLoLine>
+    <cs:lnRef idx="0"/>
+    <cs:fillRef idx="0"/>
+    <cs:effectRef idx="0"/>
+    <cs:fontRef idx="minor">
+      <a:schemeClr val="dk1"/>
+    </cs:fontRef>
+    <cs:spPr>
+      <a:ln w="9525">
+        <a:solidFill>
+          <a:schemeClr val="lt1">
+            <a:lumMod val="50000"/>
+          </a:schemeClr>
+        </a:solidFill>
+        <a:round/>
+      </a:ln>
+    </cs:spPr>
+  </cs:hiLoLine>
+  <cs:leaderLine>
+    <cs:lnRef idx="0"/>
+    <cs:fillRef idx="0"/>
+    <cs:effectRef idx="0"/>
+    <cs:fontRef idx="minor">
+      <a:schemeClr val="dk1"/>
+    </cs:fontRef>
+    <cs:spPr>
+      <a:ln w="9525">
+        <a:solidFill>
+          <a:schemeClr val="lt1">
+            <a:lumMod val="50000"/>
+          </a:schemeClr>
+        </a:solidFill>
+        <a:round/>
+      </a:ln>
+    </cs:spPr>
+  </cs:leaderLine>
+  <cs:legend>
+    <cs:lnRef idx="0"/>
+    <cs:fillRef idx="0"/>
+    <cs:effectRef idx="0"/>
+    <cs:fontRef idx="minor">
+      <a:schemeClr val="lt1">
+        <a:lumMod val="75000"/>
+      </a:schemeClr>
+    </cs:fontRef>
+    <cs:defRPr sz="900" kern="1200"/>
+  </cs:legend>
+  <cs:plotArea>
+    <cs:lnRef idx="0"/>
+    <cs:fillRef idx="0"/>
+    <cs:effectRef idx="0"/>
+    <cs:fontRef idx="minor">
+      <a:schemeClr val="dk1"/>
+    </cs:fontRef>
+  </cs:plotArea>
+  <cs:plotArea3D>
+    <cs:lnRef idx="0"/>
+    <cs:fillRef idx="0"/>
+    <cs:effectRef idx="0"/>
+    <cs:fontRef idx="minor">
+      <a:schemeClr val="dk1"/>
+    </cs:fontRef>
+  </cs:plotArea3D>
+  <cs:seriesAxis>
+    <cs:lnRef idx="0"/>
+    <cs:fillRef idx="0"/>
+    <cs:effectRef idx="0"/>
+    <cs:fontRef idx="minor">
+      <a:schemeClr val="lt1">
+        <a:lumMod val="75000"/>
+      </a:schemeClr>
+    </cs:fontRef>
+    <cs:defRPr sz="900" kern="1200"/>
+  </cs:seriesAxis>
+  <cs:seriesLine>
+    <cs:lnRef idx="0"/>
+    <cs:fillRef idx="0"/>
+    <cs:effectRef idx="0"/>
+    <cs:fontRef idx="minor">
+      <a:schemeClr val="dk1"/>
+    </cs:fontRef>
+    <cs:spPr>
+      <a:ln w="9525">
+        <a:solidFill>
+          <a:schemeClr val="lt1">
+            <a:lumMod val="50000"/>
+          </a:schemeClr>
+        </a:solidFill>
+        <a:round/>
+      </a:ln>
+    </cs:spPr>
+  </cs:seriesLine>
+  <cs:title>
+    <cs:lnRef idx="0"/>
+    <cs:fillRef idx="0"/>
+    <cs:effectRef idx="0"/>
+    <cs:fontRef idx="minor">
+      <a:schemeClr val="lt1">
+        <a:lumMod val="85000"/>
+      </a:schemeClr>
+    </cs:fontRef>
+    <cs:defRPr sz="1400" b="1" kern="1200" cap="none" baseline="0"/>
+  </cs:title>
+  <cs:trendline>
+    <cs:lnRef idx="0">
+      <cs:styleClr val="auto"/>
+    </cs:lnRef>
+    <cs:fillRef idx="0"/>
+    <cs:effectRef idx="0"/>
+    <cs:fontRef idx="minor">
+      <a:schemeClr val="lt1"/>
+    </cs:fontRef>
+    <cs:spPr>
+      <a:ln w="25400" cap="rnd">
+        <a:solidFill>
+          <a:schemeClr val="phClr">
+            <a:alpha val="50000"/>
+          </a:schemeClr>
+        </a:solidFill>
+      </a:ln>
+    </cs:spPr>
+  </cs:trendline>
+  <cs:trendlineLabel>
+    <cs:lnRef idx="0"/>
+    <cs:fillRef idx="0"/>
+    <cs:effectRef idx="0"/>
+    <cs:fontRef idx="minor">
+      <a:schemeClr val="lt1">
+        <a:lumMod val="75000"/>
+      </a:schemeClr>
+    </cs:fontRef>
+    <cs:defRPr sz="900" kern="1200"/>
+  </cs:trendlineLabel>
+  <cs:upBar>
+    <cs:lnRef idx="0"/>
+    <cs:fillRef idx="0"/>
+    <cs:effectRef idx="0"/>
+    <cs:fontRef idx="minor">
+      <a:schemeClr val="dk1"/>
+    </cs:fontRef>
+    <cs:spPr>
+      <a:solidFill>
+        <a:schemeClr val="lt1">
+          <a:lumMod val="85000"/>
+        </a:schemeClr>
+      </a:solidFill>
+      <a:ln w="9525">
+        <a:solidFill>
+          <a:schemeClr val="dk1">
+            <a:lumMod val="50000"/>
+          </a:schemeClr>
+        </a:solidFill>
+        <a:round/>
+      </a:ln>
+    </cs:spPr>
+  </cs:upBar>
+  <cs:valueAxis>
+    <cs:lnRef idx="0"/>
+    <cs:fillRef idx="0"/>
+    <cs:effectRef idx="0"/>
+    <cs:fontRef idx="minor">
+      <a:schemeClr val="lt1">
+        <a:lumMod val="75000"/>
+      </a:schemeClr>
+    </cs:fontRef>
+    <cs:spPr>
+      <a:ln w="9525" cap="flat" cmpd="sng" algn="ctr">
+        <a:solidFill>
+          <a:schemeClr val="lt1">
+            <a:lumMod val="50000"/>
+          </a:schemeClr>
+        </a:solidFill>
+        <a:round/>
+      </a:ln>
+    </cs:spPr>
+    <cs:defRPr sz="900" kern="1200"/>
+    <cs:bodyPr/>
+  </cs:valueAxis>
+  <cs:wall>
+    <cs:lnRef idx="0"/>
+    <cs:fillRef idx="0"/>
+    <cs:effectRef idx="0"/>
+    <cs:fontRef idx="minor">
+      <a:schemeClr val="dk1"/>
+    </cs:fontRef>
+  </cs:wall>
+</cs:chartStyle>
+</file>
+
+<file path=word/charts/style6.xml><?xml version="1.0" encoding="utf-8"?>
 <cs:chartStyle xmlns:cs="http://schemas.microsoft.com/office/drawing/2012/chartStyle" xmlns:a="http://schemas.openxmlformats.org/drawingml/2006/main" id="245">
   <cs:axisTitle>
     <cs:lnRef idx="0"/>

</xml_diff>

<commit_message>
WB: graphs  et rapport fini
</commit_message>
<xml_diff>
--- a/tp1_A18_multMat/1733231_1770039TP1.docx
+++ b/tp1_A18_multMat/1733231_1770039TP1.docx
@@ -1507,58 +1507,23 @@
     </w:p>
     <w:p>
       <w:pPr>
-        <w:pStyle w:val="Titre3"/>
-        <w:rPr>
-          <w:lang w:val="fr-FR"/>
-        </w:rPr>
-      </w:pPr>
-      <w:r>
-        <w:rPr>
-          <w:lang w:val="fr-FR"/>
-        </w:rPr>
-        <w:t>Test des constantes</w:t>
-      </w:r>
-    </w:p>
-    <w:p>
-      <w:pPr>
         <w:pStyle w:val="Textbody"/>
-        <w:outlineLvl w:val="0"/>
-        <w:rPr>
-          <w:i/>
+        <w:rPr>
           <w:iCs/>
           <w:lang w:val="fr-FR"/>
         </w:rPr>
       </w:pPr>
       <w:r>
         <w:rPr>
-          <w:i/>
           <w:iCs/>
           <w:lang w:val="fr-FR"/>
         </w:rPr>
-        <w:t>Pour chacun des algorithmes, appliquez le test des constantes et rapportez les graphiques ici.</w:t>
+        <w:t>Algorithme conventionnel :</w:t>
       </w:r>
     </w:p>
     <w:p>
       <w:pPr>
         <w:pStyle w:val="Textbody"/>
-        <w:outlineLvl w:val="0"/>
-        <w:rPr>
-          <w:iCs/>
-          <w:lang w:val="fr-FR"/>
-        </w:rPr>
-      </w:pPr>
-      <w:r>
-        <w:rPr>
-          <w:iCs/>
-          <w:lang w:val="fr-FR"/>
-        </w:rPr>
-        <w:t>Algorithme conventionnel :</w:t>
-      </w:r>
-    </w:p>
-    <w:p>
-      <w:pPr>
-        <w:pStyle w:val="Textbody"/>
-        <w:outlineLvl w:val="0"/>
         <w:rPr>
           <w:iCs/>
           <w:lang w:val="fr-FR"/>
@@ -1570,13 +1535,13 @@
         </w:rPr>
         <w:lastRenderedPageBreak/>
         <w:drawing>
-          <wp:inline distT="0" distB="0" distL="0" distR="0" wp14:anchorId="010BFEBC" wp14:editId="44382553">
+          <wp:inline distT="0" distB="0" distL="0" distR="0" wp14:anchorId="2A051758" wp14:editId="205D48DD">
             <wp:extent cx="4572000" cy="2743200"/>
             <wp:effectExtent l="0" t="0" r="0" b="0"/>
-            <wp:docPr id="2" name="Graphique 2">
+            <wp:docPr id="11" name="Graphique 11">
               <a:extLst xmlns:a="http://schemas.openxmlformats.org/drawingml/2006/main">
                 <a:ext uri="{FF2B5EF4-FFF2-40B4-BE49-F238E27FC236}">
-                  <a16:creationId xmlns:a16="http://schemas.microsoft.com/office/drawing/2014/main" id="{1BC0BB7B-725B-44F3-BCC5-14537BD8A0DE}"/>
+                  <a16:creationId xmlns:a16="http://schemas.microsoft.com/office/drawing/2014/main" id="{002AC9CB-C411-413E-AC77-2B618148758C}"/>
                 </a:ext>
               </a:extLst>
             </wp:docPr>
@@ -1593,7 +1558,6 @@
     <w:p>
       <w:pPr>
         <w:pStyle w:val="Textbody"/>
-        <w:outlineLvl w:val="0"/>
         <w:rPr>
           <w:iCs/>
           <w:lang w:val="fr-FR"/>
@@ -1603,7 +1567,6 @@
     <w:p>
       <w:pPr>
         <w:pStyle w:val="Textbody"/>
-        <w:outlineLvl w:val="0"/>
         <w:rPr>
           <w:iCs/>
           <w:lang w:val="fr-FR"/>
@@ -1636,7 +1599,6 @@
     <w:p>
       <w:pPr>
         <w:pStyle w:val="Textbody"/>
-        <w:outlineLvl w:val="0"/>
         <w:rPr>
           <w:iCs/>
           <w:lang w:val="fr-FR"/>
@@ -1647,13 +1609,13 @@
           <w:noProof/>
         </w:rPr>
         <w:drawing>
-          <wp:inline distT="0" distB="0" distL="0" distR="0" wp14:anchorId="4E490ADE" wp14:editId="6332C49B">
+          <wp:inline distT="0" distB="0" distL="0" distR="0" wp14:anchorId="7AB69466" wp14:editId="4967FAAD">
             <wp:extent cx="4572000" cy="2743200"/>
             <wp:effectExtent l="0" t="0" r="0" b="0"/>
-            <wp:docPr id="5" name="Graphique 5">
+            <wp:docPr id="10" name="Graphique 10">
               <a:extLst xmlns:a="http://schemas.openxmlformats.org/drawingml/2006/main">
                 <a:ext uri="{FF2B5EF4-FFF2-40B4-BE49-F238E27FC236}">
-                  <a16:creationId xmlns:a16="http://schemas.microsoft.com/office/drawing/2014/main" id="{71EAB068-436E-4F58-988C-080ED0D22747}"/>
+                  <a16:creationId xmlns:a16="http://schemas.microsoft.com/office/drawing/2014/main" id="{3754E550-8B41-4127-9C32-1BD5BDB4718A}"/>
                 </a:ext>
               </a:extLst>
             </wp:docPr>
@@ -1670,7 +1632,6 @@
     <w:p>
       <w:pPr>
         <w:pStyle w:val="Textbody"/>
-        <w:outlineLvl w:val="0"/>
         <w:rPr>
           <w:iCs/>
           <w:lang w:val="fr-FR"/>
@@ -1680,7 +1641,6 @@
     <w:p>
       <w:pPr>
         <w:pStyle w:val="Textbody"/>
-        <w:outlineLvl w:val="0"/>
         <w:rPr>
           <w:iCs/>
           <w:lang w:val="fr-FR"/>
@@ -1690,7 +1650,6 @@
     <w:p>
       <w:pPr>
         <w:pStyle w:val="Textbody"/>
-        <w:outlineLvl w:val="0"/>
         <w:rPr>
           <w:iCs/>
           <w:lang w:val="fr-FR"/>
@@ -1700,7 +1659,6 @@
     <w:p>
       <w:pPr>
         <w:pStyle w:val="Textbody"/>
-        <w:outlineLvl w:val="0"/>
         <w:rPr>
           <w:iCs/>
           <w:lang w:val="fr-FR"/>
@@ -1710,7 +1668,6 @@
     <w:p>
       <w:pPr>
         <w:pStyle w:val="Textbody"/>
-        <w:outlineLvl w:val="0"/>
         <w:rPr>
           <w:iCs/>
           <w:lang w:val="fr-FR"/>
@@ -1720,7 +1677,6 @@
     <w:p>
       <w:pPr>
         <w:pStyle w:val="Textbody"/>
-        <w:outlineLvl w:val="0"/>
         <w:rPr>
           <w:iCs/>
           <w:lang w:val="fr-FR"/>
@@ -1730,7 +1686,6 @@
     <w:p>
       <w:pPr>
         <w:pStyle w:val="Textbody"/>
-        <w:outlineLvl w:val="0"/>
         <w:rPr>
           <w:iCs/>
           <w:lang w:val="fr-FR"/>
@@ -1740,7 +1695,6 @@
     <w:p>
       <w:pPr>
         <w:pStyle w:val="Textbody"/>
-        <w:outlineLvl w:val="0"/>
         <w:rPr>
           <w:iCs/>
           <w:lang w:val="fr-FR"/>
@@ -1750,7 +1704,6 @@
     <w:p>
       <w:pPr>
         <w:pStyle w:val="Textbody"/>
-        <w:outlineLvl w:val="0"/>
         <w:rPr>
           <w:iCs/>
           <w:lang w:val="fr-FR"/>
@@ -1770,7 +1723,7 @@
           <w:iCs/>
           <w:lang w:val="fr-FR"/>
         </w:rPr>
-        <w:t>StrassenSeuil</w:t>
+        <w:t>Strassen</w:t>
       </w:r>
       <w:proofErr w:type="spellEnd"/>
       <w:r>
@@ -1778,13 +1731,12 @@
           <w:iCs/>
           <w:lang w:val="fr-FR"/>
         </w:rPr>
-        <w:t> :</w:t>
+        <w:t xml:space="preserve"> avec seuil :</w:t>
       </w:r>
     </w:p>
     <w:p>
       <w:pPr>
         <w:pStyle w:val="Textbody"/>
-        <w:outlineLvl w:val="0"/>
         <w:rPr>
           <w:iCs/>
           <w:lang w:val="fr-FR"/>
@@ -1795,13 +1747,13 @@
           <w:noProof/>
         </w:rPr>
         <w:drawing>
-          <wp:inline distT="0" distB="0" distL="0" distR="0" wp14:anchorId="5EC90539" wp14:editId="60DA3339">
+          <wp:inline distT="0" distB="0" distL="0" distR="0" wp14:anchorId="3860C222" wp14:editId="73045809">
             <wp:extent cx="4572000" cy="2743200"/>
             <wp:effectExtent l="0" t="0" r="0" b="0"/>
-            <wp:docPr id="6" name="Graphique 6">
+            <wp:docPr id="12" name="Graphique 12">
               <a:extLst xmlns:a="http://schemas.openxmlformats.org/drawingml/2006/main">
                 <a:ext uri="{FF2B5EF4-FFF2-40B4-BE49-F238E27FC236}">
-                  <a16:creationId xmlns:a16="http://schemas.microsoft.com/office/drawing/2014/main" id="{8718FA8F-3DEA-47B2-8D96-144587AEAE54}"/>
+                  <a16:creationId xmlns:a16="http://schemas.microsoft.com/office/drawing/2014/main" id="{5846F242-A5F0-4AF7-8744-52B82F421691}"/>
                 </a:ext>
               </a:extLst>
             </wp:docPr>
@@ -1814,6 +1766,305 @@
           </wp:inline>
         </w:drawing>
       </w:r>
+    </w:p>
+    <w:p>
+      <w:pPr>
+        <w:pStyle w:val="Titre3"/>
+        <w:rPr>
+          <w:lang w:val="fr-FR"/>
+        </w:rPr>
+      </w:pPr>
+      <w:r>
+        <w:rPr>
+          <w:lang w:val="fr-FR"/>
+        </w:rPr>
+        <w:t>Test des constantes</w:t>
+      </w:r>
+    </w:p>
+    <w:p>
+      <w:pPr>
+        <w:pStyle w:val="Textbody"/>
+        <w:outlineLvl w:val="0"/>
+        <w:rPr>
+          <w:i/>
+          <w:iCs/>
+          <w:lang w:val="fr-FR"/>
+        </w:rPr>
+      </w:pPr>
+      <w:r>
+        <w:rPr>
+          <w:i/>
+          <w:iCs/>
+          <w:lang w:val="fr-FR"/>
+        </w:rPr>
+        <w:t>Pour chacun des algorithmes, appliquez le test des constantes et rapportez les graphiques ici.</w:t>
+      </w:r>
+    </w:p>
+    <w:p>
+      <w:pPr>
+        <w:pStyle w:val="Textbody"/>
+        <w:outlineLvl w:val="0"/>
+        <w:rPr>
+          <w:iCs/>
+          <w:lang w:val="fr-FR"/>
+        </w:rPr>
+      </w:pPr>
+      <w:r>
+        <w:rPr>
+          <w:iCs/>
+          <w:lang w:val="fr-FR"/>
+        </w:rPr>
+        <w:t>Algorithme conventionnel :</w:t>
+      </w:r>
+    </w:p>
+    <w:p>
+      <w:pPr>
+        <w:pStyle w:val="Textbody"/>
+        <w:outlineLvl w:val="0"/>
+        <w:rPr>
+          <w:iCs/>
+          <w:lang w:val="fr-FR"/>
+        </w:rPr>
+      </w:pPr>
+    </w:p>
+    <w:p>
+      <w:pPr>
+        <w:pStyle w:val="Textbody"/>
+        <w:outlineLvl w:val="0"/>
+        <w:rPr>
+          <w:iCs/>
+          <w:lang w:val="fr-FR"/>
+        </w:rPr>
+      </w:pPr>
+    </w:p>
+    <w:p>
+      <w:pPr>
+        <w:pStyle w:val="Textbody"/>
+        <w:outlineLvl w:val="0"/>
+        <w:rPr>
+          <w:iCs/>
+          <w:lang w:val="fr-FR"/>
+        </w:rPr>
+      </w:pPr>
+      <w:r>
+        <w:rPr>
+          <w:noProof/>
+        </w:rPr>
+        <w:drawing>
+          <wp:inline distT="0" distB="0" distL="0" distR="0" wp14:anchorId="6C104C8C" wp14:editId="48558A66">
+            <wp:extent cx="4572000" cy="2743200"/>
+            <wp:effectExtent l="0" t="0" r="0" b="0"/>
+            <wp:docPr id="7" name="Graphique 7">
+              <a:extLst xmlns:a="http://schemas.openxmlformats.org/drawingml/2006/main">
+                <a:ext uri="{FF2B5EF4-FFF2-40B4-BE49-F238E27FC236}">
+                  <a16:creationId xmlns:a16="http://schemas.microsoft.com/office/drawing/2014/main" id="{FBBA1553-F04B-472A-B501-27EA651D6BAD}"/>
+                </a:ext>
+              </a:extLst>
+            </wp:docPr>
+            <wp:cNvGraphicFramePr/>
+            <a:graphic xmlns:a="http://schemas.openxmlformats.org/drawingml/2006/main">
+              <a:graphicData uri="http://schemas.openxmlformats.org/drawingml/2006/chart">
+                <c:chart xmlns:c="http://schemas.openxmlformats.org/drawingml/2006/chart" xmlns:r="http://schemas.openxmlformats.org/officeDocument/2006/relationships" r:id="rId13"/>
+              </a:graphicData>
+            </a:graphic>
+          </wp:inline>
+        </w:drawing>
+      </w:r>
+    </w:p>
+    <w:p>
+      <w:pPr>
+        <w:pStyle w:val="Textbody"/>
+        <w:outlineLvl w:val="0"/>
+        <w:rPr>
+          <w:iCs/>
+          <w:lang w:val="fr-FR"/>
+        </w:rPr>
+      </w:pPr>
+    </w:p>
+    <w:p>
+      <w:pPr>
+        <w:pStyle w:val="Textbody"/>
+        <w:outlineLvl w:val="0"/>
+        <w:rPr>
+          <w:iCs/>
+          <w:lang w:val="fr-FR"/>
+        </w:rPr>
+      </w:pPr>
+      <w:r>
+        <w:rPr>
+          <w:iCs/>
+          <w:lang w:val="fr-FR"/>
+        </w:rPr>
+        <w:t xml:space="preserve">Algorithme </w:t>
+      </w:r>
+      <w:proofErr w:type="spellStart"/>
+      <w:r>
+        <w:rPr>
+          <w:iCs/>
+          <w:lang w:val="fr-FR"/>
+        </w:rPr>
+        <w:t>Strassen</w:t>
+      </w:r>
+      <w:proofErr w:type="spellEnd"/>
+      <w:r>
+        <w:rPr>
+          <w:iCs/>
+          <w:lang w:val="fr-FR"/>
+        </w:rPr>
+        <w:t> :</w:t>
+      </w:r>
+    </w:p>
+    <w:p>
+      <w:pPr>
+        <w:pStyle w:val="Textbody"/>
+        <w:outlineLvl w:val="0"/>
+        <w:rPr>
+          <w:iCs/>
+          <w:lang w:val="fr-FR"/>
+        </w:rPr>
+      </w:pPr>
+    </w:p>
+    <w:p>
+      <w:pPr>
+        <w:pStyle w:val="Textbody"/>
+        <w:outlineLvl w:val="0"/>
+        <w:rPr>
+          <w:iCs/>
+          <w:lang w:val="fr-FR"/>
+        </w:rPr>
+      </w:pPr>
+      <w:r>
+        <w:rPr>
+          <w:noProof/>
+        </w:rPr>
+        <w:lastRenderedPageBreak/>
+        <w:drawing>
+          <wp:inline distT="0" distB="0" distL="0" distR="0" wp14:anchorId="18AFEB81" wp14:editId="2FEA66BE">
+            <wp:extent cx="4572000" cy="2743200"/>
+            <wp:effectExtent l="0" t="0" r="0" b="0"/>
+            <wp:docPr id="8" name="Graphique 8">
+              <a:extLst xmlns:a="http://schemas.openxmlformats.org/drawingml/2006/main">
+                <a:ext uri="{FF2B5EF4-FFF2-40B4-BE49-F238E27FC236}">
+                  <a16:creationId xmlns:a16="http://schemas.microsoft.com/office/drawing/2014/main" id="{D5334846-0328-4E77-9BEA-B7AB5A483501}"/>
+                </a:ext>
+              </a:extLst>
+            </wp:docPr>
+            <wp:cNvGraphicFramePr/>
+            <a:graphic xmlns:a="http://schemas.openxmlformats.org/drawingml/2006/main">
+              <a:graphicData uri="http://schemas.openxmlformats.org/drawingml/2006/chart">
+                <c:chart xmlns:c="http://schemas.openxmlformats.org/drawingml/2006/chart" xmlns:r="http://schemas.openxmlformats.org/officeDocument/2006/relationships" r:id="rId14"/>
+              </a:graphicData>
+            </a:graphic>
+          </wp:inline>
+        </w:drawing>
+      </w:r>
+    </w:p>
+    <w:p>
+      <w:pPr>
+        <w:pStyle w:val="Textbody"/>
+        <w:outlineLvl w:val="0"/>
+        <w:rPr>
+          <w:iCs/>
+          <w:lang w:val="fr-FR"/>
+        </w:rPr>
+      </w:pPr>
+    </w:p>
+    <w:p>
+      <w:pPr>
+        <w:pStyle w:val="Textbody"/>
+        <w:outlineLvl w:val="0"/>
+        <w:rPr>
+          <w:iCs/>
+          <w:lang w:val="fr-FR"/>
+        </w:rPr>
+      </w:pPr>
+    </w:p>
+    <w:p>
+      <w:pPr>
+        <w:pStyle w:val="Textbody"/>
+        <w:outlineLvl w:val="0"/>
+        <w:rPr>
+          <w:iCs/>
+          <w:lang w:val="fr-FR"/>
+        </w:rPr>
+      </w:pPr>
+      <w:r>
+        <w:rPr>
+          <w:iCs/>
+          <w:lang w:val="fr-FR"/>
+        </w:rPr>
+        <w:t xml:space="preserve">Algorithme </w:t>
+      </w:r>
+      <w:proofErr w:type="spellStart"/>
+      <w:r>
+        <w:rPr>
+          <w:iCs/>
+          <w:lang w:val="fr-FR"/>
+        </w:rPr>
+        <w:t>StrassenSeuil</w:t>
+      </w:r>
+      <w:proofErr w:type="spellEnd"/>
+      <w:r>
+        <w:rPr>
+          <w:iCs/>
+          <w:lang w:val="fr-FR"/>
+        </w:rPr>
+        <w:t> :</w:t>
+      </w:r>
+    </w:p>
+    <w:p>
+      <w:pPr>
+        <w:pStyle w:val="Textbody"/>
+        <w:outlineLvl w:val="0"/>
+        <w:rPr>
+          <w:iCs/>
+          <w:lang w:val="fr-FR"/>
+        </w:rPr>
+      </w:pPr>
+      <w:r>
+        <w:rPr>
+          <w:noProof/>
+        </w:rPr>
+        <w:drawing>
+          <wp:inline distT="0" distB="0" distL="0" distR="0" wp14:anchorId="7317AF44" wp14:editId="6EABA76E">
+            <wp:extent cx="4572000" cy="2743200"/>
+            <wp:effectExtent l="0" t="0" r="0" b="0"/>
+            <wp:docPr id="13" name="Graphique 13">
+              <a:extLst xmlns:a="http://schemas.openxmlformats.org/drawingml/2006/main">
+                <a:ext uri="{FF2B5EF4-FFF2-40B4-BE49-F238E27FC236}">
+                  <a16:creationId xmlns:a16="http://schemas.microsoft.com/office/drawing/2014/main" id="{D4920406-88E3-4796-A32F-D8CAFE9DB6DC}"/>
+                </a:ext>
+              </a:extLst>
+            </wp:docPr>
+            <wp:cNvGraphicFramePr/>
+            <a:graphic xmlns:a="http://schemas.openxmlformats.org/drawingml/2006/main">
+              <a:graphicData uri="http://schemas.openxmlformats.org/drawingml/2006/chart">
+                <c:chart xmlns:c="http://schemas.openxmlformats.org/drawingml/2006/chart" xmlns:r="http://schemas.openxmlformats.org/officeDocument/2006/relationships" r:id="rId15"/>
+              </a:graphicData>
+            </a:graphic>
+          </wp:inline>
+        </w:drawing>
+      </w:r>
+    </w:p>
+    <w:p>
+      <w:pPr>
+        <w:pStyle w:val="Textbody"/>
+        <w:outlineLvl w:val="0"/>
+        <w:rPr>
+          <w:iCs/>
+          <w:lang w:val="fr-FR"/>
+        </w:rPr>
+      </w:pPr>
+    </w:p>
+    <w:p>
+      <w:pPr>
+        <w:pStyle w:val="Textbody"/>
+        <w:outlineLvl w:val="0"/>
+        <w:rPr>
+          <w:iCs/>
+          <w:lang w:val="fr-FR"/>
+        </w:rPr>
+      </w:pPr>
     </w:p>
     <w:p>
       <w:pPr>
@@ -2310,21 +2561,281 @@
           <w:vertAlign w:val="superscript"/>
           <w:lang w:val="fr-FR"/>
         </w:rPr>
+        <w:t>2.</w:t>
+      </w:r>
+      <w:r>
+        <w:rPr>
+          <w:iCs/>
+          <w:vertAlign w:val="superscript"/>
+          <w:lang w:val="fr-FR"/>
+        </w:rPr>
+        <w:t>7</w:t>
+      </w:r>
+      <w:r>
+        <w:rPr>
+          <w:iCs/>
+          <w:lang w:val="fr-FR"/>
+        </w:rPr>
+        <w:t>)</w:t>
+      </w:r>
+    </w:p>
+    <w:p>
+      <w:pPr>
+        <w:pStyle w:val="Textbody"/>
+        <w:rPr>
+          <w:iCs/>
+          <w:lang w:val="fr-FR"/>
+        </w:rPr>
+      </w:pPr>
+    </w:p>
+    <w:p>
+      <w:pPr>
+        <w:pStyle w:val="Titre3"/>
+        <w:rPr>
+          <w:lang w:val="fr-FR"/>
+        </w:rPr>
+      </w:pPr>
+      <w:r>
+        <w:rPr>
+          <w:lang w:val="fr-FR"/>
+        </w:rPr>
+        <w:t xml:space="preserve">Que pouvez-vous déduire du test du </w:t>
+      </w:r>
+      <w:proofErr w:type="gramStart"/>
+      <w:r>
+        <w:rPr>
+          <w:lang w:val="fr-FR"/>
+        </w:rPr>
+        <w:t>rapport?</w:t>
+      </w:r>
+      <w:proofErr w:type="gramEnd"/>
+    </w:p>
+    <w:p>
+      <w:pPr>
+        <w:pStyle w:val="Textbody"/>
+        <w:rPr>
+          <w:lang w:val="fr-FR"/>
+        </w:rPr>
+      </w:pPr>
+      <w:r>
+        <w:rPr>
+          <w:lang w:val="fr-FR"/>
+        </w:rPr>
+        <w:t xml:space="preserve">On veut confirmer </w:t>
+      </w:r>
+      <w:r>
+        <w:rPr>
+          <w:lang w:val="fr-FR"/>
+        </w:rPr>
+        <w:t xml:space="preserve">les hypothèses </w:t>
+      </w:r>
+      <w:r>
+        <w:rPr>
+          <w:lang w:val="fr-FR"/>
+        </w:rPr>
+        <w:t>que les fonctions</w:t>
+      </w:r>
+      <w:r>
+        <w:rPr>
+          <w:lang w:val="fr-FR"/>
+        </w:rPr>
+        <w:t xml:space="preserve"> f(x) = x</w:t>
+      </w:r>
+      <w:r>
+        <w:rPr>
+          <w:vertAlign w:val="superscript"/>
+          <w:lang w:val="fr-FR"/>
+        </w:rPr>
+        <w:t>3</w:t>
+      </w:r>
+      <w:r>
+        <w:rPr>
+          <w:lang w:val="fr-FR"/>
+        </w:rPr>
+        <w:t>, f(x) = x</w:t>
+      </w:r>
+      <w:r>
+        <w:rPr>
+          <w:vertAlign w:val="superscript"/>
+          <w:lang w:val="fr-FR"/>
+        </w:rPr>
         <w:t>2.807</w:t>
       </w:r>
       <w:r>
         <w:rPr>
-          <w:iCs/>
-          <w:lang w:val="fr-FR"/>
-        </w:rPr>
-        <w:t>)</w:t>
+          <w:lang w:val="fr-FR"/>
+        </w:rPr>
+        <w:t xml:space="preserve"> et f(x) = </w:t>
+      </w:r>
+      <w:r>
+        <w:rPr>
+          <w:lang w:val="fr-FR"/>
+        </w:rPr>
+        <w:t>x</w:t>
+      </w:r>
+      <w:r>
+        <w:rPr>
+          <w:vertAlign w:val="superscript"/>
+          <w:lang w:val="fr-FR"/>
+        </w:rPr>
+        <w:t>2.7</w:t>
+      </w:r>
+      <w:r>
+        <w:rPr>
+          <w:lang w:val="fr-FR"/>
+        </w:rPr>
+        <w:t xml:space="preserve"> sont</w:t>
+      </w:r>
+      <w:r>
+        <w:rPr>
+          <w:lang w:val="fr-FR"/>
+        </w:rPr>
+        <w:t xml:space="preserve"> représentent respectivement la croissance de la consommation de ressource en temps. </w:t>
+      </w:r>
+      <w:r>
+        <w:rPr>
+          <w:lang w:val="fr-FR"/>
+        </w:rPr>
+        <w:t xml:space="preserve">Les courbes de </w:t>
+      </w:r>
+      <w:r>
+        <w:rPr>
+          <w:lang w:val="fr-FR"/>
+        </w:rPr>
+        <w:t xml:space="preserve">l’algorithme conventionnel, de </w:t>
+      </w:r>
+      <w:proofErr w:type="spellStart"/>
+      <w:r>
+        <w:rPr>
+          <w:lang w:val="fr-FR"/>
+        </w:rPr>
+        <w:t>strassen</w:t>
+      </w:r>
+      <w:proofErr w:type="spellEnd"/>
+      <w:r>
+        <w:rPr>
+          <w:lang w:val="fr-FR"/>
+        </w:rPr>
+        <w:t xml:space="preserve"> et de </w:t>
+      </w:r>
+      <w:proofErr w:type="spellStart"/>
+      <w:r>
+        <w:rPr>
+          <w:lang w:val="fr-FR"/>
+        </w:rPr>
+        <w:t>S</w:t>
+      </w:r>
+      <w:r>
+        <w:rPr>
+          <w:lang w:val="fr-FR"/>
+        </w:rPr>
+        <w:t>trassen</w:t>
+      </w:r>
+      <w:proofErr w:type="spellEnd"/>
+      <w:r>
+        <w:rPr>
+          <w:lang w:val="fr-FR"/>
+        </w:rPr>
+        <w:t xml:space="preserve"> avec seuil </w:t>
+      </w:r>
+      <w:r>
+        <w:rPr>
+          <w:lang w:val="fr-FR"/>
+        </w:rPr>
+        <w:t>convergent</w:t>
+      </w:r>
+      <w:r>
+        <w:rPr>
+          <w:lang w:val="fr-FR"/>
+        </w:rPr>
+        <w:t xml:space="preserve"> respectivement </w:t>
+      </w:r>
+      <w:r>
+        <w:rPr>
+          <w:lang w:val="fr-FR"/>
+        </w:rPr>
+        <w:t>vers :</w:t>
+      </w:r>
+      <w:r>
+        <w:rPr>
+          <w:lang w:val="fr-FR"/>
+        </w:rPr>
+        <w:t>6</w:t>
+      </w:r>
+      <w:r>
+        <w:rPr>
+          <w:vertAlign w:val="superscript"/>
+          <w:lang w:val="fr-FR"/>
+        </w:rPr>
+        <w:t>E</w:t>
+      </w:r>
+      <w:r>
+        <w:rPr>
+          <w:vertAlign w:val="superscript"/>
+          <w:lang w:val="fr-FR"/>
+        </w:rPr>
+        <w:t>-</w:t>
+      </w:r>
+      <w:r>
+        <w:rPr>
+          <w:vertAlign w:val="superscript"/>
+          <w:lang w:val="fr-FR"/>
+        </w:rPr>
+        <w:t>06</w:t>
+      </w:r>
+      <w:r>
+        <w:rPr>
+          <w:lang w:val="fr-FR"/>
+        </w:rPr>
+        <w:t>, 0.0001</w:t>
+      </w:r>
+      <w:r>
+        <w:rPr>
+          <w:lang w:val="fr-FR"/>
+        </w:rPr>
+        <w:t xml:space="preserve"> et </w:t>
+      </w:r>
+      <w:r>
+        <w:rPr>
+          <w:lang w:val="fr-FR"/>
+        </w:rPr>
+        <w:t>2E-0</w:t>
+      </w:r>
+      <w:r>
+        <w:rPr>
+          <w:lang w:val="fr-FR"/>
+        </w:rPr>
+        <w:t>5</w:t>
+      </w:r>
+      <w:r>
+        <w:rPr>
+          <w:lang w:val="fr-FR"/>
+        </w:rPr>
+        <w:t>.</w:t>
+      </w:r>
+      <w:r>
+        <w:rPr>
+          <w:lang w:val="fr-FR"/>
+        </w:rPr>
+        <w:t xml:space="preserve"> Les hypothèses peuvent alors être confirmés et les constantes trouvées sont les constantes multiplicatives respective</w:t>
+      </w:r>
+      <w:r>
+        <w:rPr>
+          <w:lang w:val="fr-FR"/>
+        </w:rPr>
+        <w:t xml:space="preserve">s </w:t>
+      </w:r>
+      <w:r>
+        <w:rPr>
+          <w:lang w:val="fr-FR"/>
+        </w:rPr>
+        <w:t>de chaque fonction.</w:t>
       </w:r>
     </w:p>
     <w:p>
       <w:pPr>
         <w:pStyle w:val="Textbody"/>
         <w:rPr>
-          <w:iCs/>
           <w:lang w:val="fr-FR"/>
         </w:rPr>
       </w:pPr>
@@ -2340,14 +2851,14 @@
         <w:rPr>
           <w:lang w:val="fr-FR"/>
         </w:rPr>
-        <w:t xml:space="preserve">Que pouvez-vous déduire du test du </w:t>
+        <w:t xml:space="preserve">Que pouvez-vous déduire du test des </w:t>
       </w:r>
       <w:proofErr w:type="gramStart"/>
       <w:r>
         <w:rPr>
           <w:lang w:val="fr-FR"/>
         </w:rPr>
-        <w:t>rapport?</w:t>
+        <w:t>constantes?</w:t>
       </w:r>
       <w:proofErr w:type="gramEnd"/>
     </w:p>
@@ -2362,25 +2873,37 @@
         <w:rPr>
           <w:lang w:val="fr-FR"/>
         </w:rPr>
-        <w:t xml:space="preserve">On veut confirmer </w:t>
-      </w:r>
-      <w:r>
-        <w:rPr>
-          <w:lang w:val="fr-FR"/>
-        </w:rPr>
-        <w:t xml:space="preserve">les hypothèses </w:t>
-      </w:r>
-      <w:r>
-        <w:rPr>
-          <w:lang w:val="fr-FR"/>
-        </w:rPr>
-        <w:t xml:space="preserve">que les fonctions … sont représentent respectivement la croissance de la consommation de ressource en temps. </w:t>
-      </w:r>
-      <w:r>
-        <w:rPr>
-          <w:lang w:val="fr-FR"/>
-        </w:rPr>
-        <w:t xml:space="preserve">Les courbes de </w:t>
+        <w:t>Pour le test des constantes,</w:t>
+      </w:r>
+      <w:r>
+        <w:rPr>
+          <w:lang w:val="fr-FR"/>
+        </w:rPr>
+        <w:t xml:space="preserve"> on cherche à confirmer que les fonctions trouvées lors du test de puissance pour chaque algorithme est en effet la fonction selon laquelle chaque algorithme croit. Pour cela nous avons </w:t>
+      </w:r>
+      <w:r>
+        <w:rPr>
+          <w:lang w:val="fr-FR"/>
+        </w:rPr>
+        <w:t>trouvé</w:t>
+      </w:r>
+      <w:r>
+        <w:rPr>
+          <w:lang w:val="fr-FR"/>
+        </w:rPr>
+        <w:t xml:space="preserve"> </w:t>
+      </w:r>
+      <w:r>
+        <w:rPr>
+          <w:lang w:val="fr-FR"/>
+        </w:rPr>
+        <w:t>la constante multiplicati</w:t>
+      </w:r>
+      <w:r>
+        <w:rPr>
+          <w:lang w:val="fr-FR"/>
+        </w:rPr>
+        <w:t xml:space="preserve">ve de chaque algorithme. Les constances multiplicatives de </w:t>
       </w:r>
       <w:r>
         <w:rPr>
@@ -2414,32 +2937,95 @@
         <w:rPr>
           <w:lang w:val="fr-FR"/>
         </w:rPr>
-        <w:t xml:space="preserve"> avec seuil </w:t>
-      </w:r>
-      <w:r>
-        <w:rPr>
-          <w:lang w:val="fr-FR"/>
-        </w:rPr>
-        <w:t>convergent</w:t>
-      </w:r>
-      <w:r>
-        <w:rPr>
-          <w:lang w:val="fr-FR"/>
-        </w:rPr>
-        <w:t xml:space="preserve"> respectivement </w:t>
-      </w:r>
-      <w:r>
-        <w:rPr>
-          <w:lang w:val="fr-FR"/>
-        </w:rPr>
-        <w:t xml:space="preserve">vers : … Les hypothèses peuvent alors être confirmés et les constantes trouvées sont les constantes multiplicatives </w:t>
-      </w:r>
-      <w:proofErr w:type="spellStart"/>
-      <w:r>
-        <w:rPr>
-          <w:lang w:val="fr-FR"/>
-        </w:rPr>
-        <w:t>respect</w:t>
+        <w:t xml:space="preserve"> avec seuil sont respectivement</w:t>
+      </w:r>
+      <w:r>
+        <w:rPr>
+          <w:lang w:val="fr-FR"/>
+        </w:rPr>
+        <w:t> :</w:t>
+      </w:r>
+      <w:r>
+        <w:rPr>
+          <w:lang w:val="fr-FR"/>
+        </w:rPr>
+        <w:t xml:space="preserve"> </w:t>
+      </w:r>
+      <w:r>
+        <w:rPr>
+          <w:lang w:val="fr-FR"/>
+        </w:rPr>
+        <w:t>6</w:t>
+      </w:r>
+      <w:r>
+        <w:rPr>
+          <w:vertAlign w:val="superscript"/>
+          <w:lang w:val="fr-FR"/>
+        </w:rPr>
+        <w:t>E</w:t>
+      </w:r>
+      <w:r>
+        <w:rPr>
+          <w:vertAlign w:val="superscript"/>
+          <w:lang w:val="fr-FR"/>
+        </w:rPr>
+        <w:t>-</w:t>
+      </w:r>
+      <w:r>
+        <w:rPr>
+          <w:vertAlign w:val="superscript"/>
+          <w:lang w:val="fr-FR"/>
+        </w:rPr>
+        <w:t>06</w:t>
+      </w:r>
+      <w:r>
+        <w:rPr>
+          <w:vertAlign w:val="superscript"/>
+          <w:lang w:val="fr-FR"/>
+        </w:rPr>
+        <w:t>,</w:t>
+      </w:r>
+      <w:r>
+        <w:rPr>
+          <w:lang w:val="fr-FR"/>
+        </w:rPr>
+        <w:t xml:space="preserve"> </w:t>
+      </w:r>
+      <w:r>
+        <w:rPr>
+          <w:lang w:val="fr-FR"/>
+        </w:rPr>
+        <w:t>0.0001</w:t>
+      </w:r>
+      <w:r>
+        <w:rPr>
+          <w:lang w:val="fr-FR"/>
+        </w:rPr>
+        <w:t xml:space="preserve"> </w:t>
+      </w:r>
+      <w:r>
+        <w:rPr>
+          <w:lang w:val="fr-FR"/>
+        </w:rPr>
+        <w:t xml:space="preserve">et </w:t>
+      </w:r>
+      <w:r>
+        <w:rPr>
+          <w:lang w:val="fr-FR"/>
+        </w:rPr>
+        <w:t>2E-0</w:t>
+      </w:r>
+      <w:r>
+        <w:rPr>
+          <w:lang w:val="fr-FR"/>
+        </w:rPr>
+        <w:t>5</w:t>
+      </w:r>
+      <w:r>
+        <w:rPr>
+          <w:lang w:val="fr-FR"/>
+        </w:rPr>
+        <w:t xml:space="preserve"> ( comme trouvées lors du test du rapport).</w:t>
       </w:r>
       <w:bookmarkStart w:id="0" w:name="_GoBack"/>
       <w:bookmarkEnd w:id="0"/>
@@ -2447,14 +3033,94 @@
         <w:rPr>
           <w:lang w:val="fr-FR"/>
         </w:rPr>
-        <w:t>ivent</w:t>
+        <w:t xml:space="preserve"> Cela nous permet ainsi de confirmer que les hypothèses que la consommation de ressource en temps de l’algorithme conventionnel, de </w:t>
+      </w:r>
+      <w:proofErr w:type="spellStart"/>
+      <w:r>
+        <w:rPr>
+          <w:lang w:val="fr-FR"/>
+        </w:rPr>
+        <w:t>strassen</w:t>
       </w:r>
       <w:proofErr w:type="spellEnd"/>
       <w:r>
         <w:rPr>
           <w:lang w:val="fr-FR"/>
         </w:rPr>
-        <w:t xml:space="preserve"> de chaque fonction.</w:t>
+        <w:t xml:space="preserve"> et de </w:t>
+      </w:r>
+      <w:proofErr w:type="spellStart"/>
+      <w:r>
+        <w:rPr>
+          <w:lang w:val="fr-FR"/>
+        </w:rPr>
+        <w:t>strassen</w:t>
+      </w:r>
+      <w:proofErr w:type="spellEnd"/>
+      <w:r>
+        <w:rPr>
+          <w:lang w:val="fr-FR"/>
+        </w:rPr>
+        <w:t xml:space="preserve"> avec seuil </w:t>
+      </w:r>
+      <w:proofErr w:type="gramStart"/>
+      <w:r>
+        <w:rPr>
+          <w:lang w:val="fr-FR"/>
+        </w:rPr>
+        <w:t>croitront</w:t>
+      </w:r>
+      <w:proofErr w:type="gramEnd"/>
+      <w:r>
+        <w:rPr>
+          <w:lang w:val="fr-FR"/>
+        </w:rPr>
+        <w:t xml:space="preserve"> respectivement selon </w:t>
+      </w:r>
+      <w:r>
+        <w:rPr>
+          <w:lang w:val="fr-FR"/>
+        </w:rPr>
+        <w:t>que les fonctions f(x) = x</w:t>
+      </w:r>
+      <w:r>
+        <w:rPr>
+          <w:vertAlign w:val="superscript"/>
+          <w:lang w:val="fr-FR"/>
+        </w:rPr>
+        <w:t>3</w:t>
+      </w:r>
+      <w:r>
+        <w:rPr>
+          <w:lang w:val="fr-FR"/>
+        </w:rPr>
+        <w:t>, f(x) = x</w:t>
+      </w:r>
+      <w:r>
+        <w:rPr>
+          <w:vertAlign w:val="superscript"/>
+          <w:lang w:val="fr-FR"/>
+        </w:rPr>
+        <w:t>2.807</w:t>
+      </w:r>
+      <w:r>
+        <w:rPr>
+          <w:lang w:val="fr-FR"/>
+        </w:rPr>
+        <w:t xml:space="preserve"> et f(x) = x</w:t>
+      </w:r>
+      <w:r>
+        <w:rPr>
+          <w:vertAlign w:val="superscript"/>
+          <w:lang w:val="fr-FR"/>
+        </w:rPr>
+        <w:t>2.7</w:t>
+      </w:r>
+      <w:r>
+        <w:rPr>
+          <w:lang w:val="fr-FR"/>
+        </w:rPr>
+        <w:t>.</w:t>
       </w:r>
     </w:p>
     <w:p>
@@ -2476,171 +3142,6 @@
         <w:rPr>
           <w:lang w:val="fr-FR"/>
         </w:rPr>
-        <w:t xml:space="preserve">Que pouvez-vous déduire du test des </w:t>
-      </w:r>
-      <w:proofErr w:type="gramStart"/>
-      <w:r>
-        <w:rPr>
-          <w:lang w:val="fr-FR"/>
-        </w:rPr>
-        <w:t>constantes?</w:t>
-      </w:r>
-      <w:proofErr w:type="gramEnd"/>
-    </w:p>
-    <w:p>
-      <w:pPr>
-        <w:pStyle w:val="Textbody"/>
-        <w:rPr>
-          <w:lang w:val="fr-FR"/>
-        </w:rPr>
-      </w:pPr>
-      <w:r>
-        <w:rPr>
-          <w:lang w:val="fr-FR"/>
-        </w:rPr>
-        <w:t>Pour le test des constantes,</w:t>
-      </w:r>
-      <w:r>
-        <w:rPr>
-          <w:lang w:val="fr-FR"/>
-        </w:rPr>
-        <w:t xml:space="preserve"> on cherche à confirmer que les fonctions trouvées lors du test de puissance pour chaque algorithme est en effet la fonction selon laquelle chaque algorithme croit. Pour cela nous avons </w:t>
-      </w:r>
-      <w:r>
-        <w:rPr>
-          <w:lang w:val="fr-FR"/>
-        </w:rPr>
-        <w:t>trouvé</w:t>
-      </w:r>
-      <w:r>
-        <w:rPr>
-          <w:lang w:val="fr-FR"/>
-        </w:rPr>
-        <w:t xml:space="preserve"> </w:t>
-      </w:r>
-      <w:r>
-        <w:rPr>
-          <w:lang w:val="fr-FR"/>
-        </w:rPr>
-        <w:t>la constante multiplicati</w:t>
-      </w:r>
-      <w:r>
-        <w:rPr>
-          <w:lang w:val="fr-FR"/>
-        </w:rPr>
-        <w:t xml:space="preserve">ve de chaque algorithme. Les constances multiplicatives de </w:t>
-      </w:r>
-      <w:r>
-        <w:rPr>
-          <w:lang w:val="fr-FR"/>
-        </w:rPr>
-        <w:t xml:space="preserve">l’algorithme conventionnel, de </w:t>
-      </w:r>
-      <w:proofErr w:type="spellStart"/>
-      <w:r>
-        <w:rPr>
-          <w:lang w:val="fr-FR"/>
-        </w:rPr>
-        <w:t>strassen</w:t>
-      </w:r>
-      <w:proofErr w:type="spellEnd"/>
-      <w:r>
-        <w:rPr>
-          <w:lang w:val="fr-FR"/>
-        </w:rPr>
-        <w:t xml:space="preserve"> et de </w:t>
-      </w:r>
-      <w:proofErr w:type="spellStart"/>
-      <w:r>
-        <w:rPr>
-          <w:lang w:val="fr-FR"/>
-        </w:rPr>
-        <w:t>strassen</w:t>
-      </w:r>
-      <w:proofErr w:type="spellEnd"/>
-      <w:r>
-        <w:rPr>
-          <w:lang w:val="fr-FR"/>
-        </w:rPr>
-        <w:t xml:space="preserve"> avec seuil sont respectivement</w:t>
-      </w:r>
-      <w:proofErr w:type="gramStart"/>
-      <w:r>
-        <w:rPr>
-          <w:lang w:val="fr-FR"/>
-        </w:rPr>
-        <w:t> :…</w:t>
-      </w:r>
-      <w:proofErr w:type="gramEnd"/>
-      <w:r>
-        <w:rPr>
-          <w:lang w:val="fr-FR"/>
-        </w:rPr>
-        <w:t xml:space="preserve"> Cela nous permet ainsi de confirmer que les hypothèses que la consommation de ressource en temps de l’algorithme conventionnel, de </w:t>
-      </w:r>
-      <w:proofErr w:type="spellStart"/>
-      <w:r>
-        <w:rPr>
-          <w:lang w:val="fr-FR"/>
-        </w:rPr>
-        <w:t>strassen</w:t>
-      </w:r>
-      <w:proofErr w:type="spellEnd"/>
-      <w:r>
-        <w:rPr>
-          <w:lang w:val="fr-FR"/>
-        </w:rPr>
-        <w:t xml:space="preserve"> et de </w:t>
-      </w:r>
-      <w:proofErr w:type="spellStart"/>
-      <w:r>
-        <w:rPr>
-          <w:lang w:val="fr-FR"/>
-        </w:rPr>
-        <w:t>strassen</w:t>
-      </w:r>
-      <w:proofErr w:type="spellEnd"/>
-      <w:r>
-        <w:rPr>
-          <w:lang w:val="fr-FR"/>
-        </w:rPr>
-        <w:t xml:space="preserve"> avec seuil </w:t>
-      </w:r>
-      <w:proofErr w:type="gramStart"/>
-      <w:r>
-        <w:rPr>
-          <w:lang w:val="fr-FR"/>
-        </w:rPr>
-        <w:t>sont</w:t>
-      </w:r>
-      <w:proofErr w:type="gramEnd"/>
-      <w:r>
-        <w:rPr>
-          <w:lang w:val="fr-FR"/>
-        </w:rPr>
-        <w:t xml:space="preserve"> respectivement : …</w:t>
-      </w:r>
-    </w:p>
-    <w:p>
-      <w:pPr>
-        <w:pStyle w:val="Textbody"/>
-        <w:rPr>
-          <w:lang w:val="fr-FR"/>
-        </w:rPr>
-      </w:pPr>
-    </w:p>
-    <w:p>
-      <w:pPr>
-        <w:pStyle w:val="Titre3"/>
-        <w:rPr>
-          <w:lang w:val="fr-FR"/>
-        </w:rPr>
-      </w:pPr>
-      <w:r>
-        <w:rPr>
-          <w:lang w:val="fr-FR"/>
-        </w:rPr>
-        <w:lastRenderedPageBreak/>
         <w:t>Discutez de l’impact du seuil de récursivité.</w:t>
       </w:r>
     </w:p>
@@ -6159,72 +6660,72 @@
           </c:marker>
           <c:xVal>
             <c:numRef>
-              <c:f>'Graphe de synthese'!$A$24:$A$32</c:f>
+              <c:f>'Graphe de synthese'!$A$13:$A$21</c:f>
               <c:numCache>
                 <c:formatCode>General</c:formatCode>
                 <c:ptCount val="9"/>
                 <c:pt idx="0">
-                  <c:v>-57.608880169327257</c:v>
+                  <c:v>2</c:v>
                 </c:pt>
                 <c:pt idx="1">
-                  <c:v>-57.608871773123738</c:v>
+                  <c:v>4</c:v>
                 </c:pt>
                 <c:pt idx="2">
-                  <c:v>-57.606730968151091</c:v>
+                  <c:v>8</c:v>
                 </c:pt>
                 <c:pt idx="3">
-                  <c:v>-57.572766509525771</c:v>
+                  <c:v>16</c:v>
                 </c:pt>
                 <c:pt idx="4">
-                  <c:v>-57.356526599485875</c:v>
+                  <c:v>32</c:v>
                 </c:pt>
                 <c:pt idx="5">
-                  <c:v>-55.555178741102225</c:v>
+                  <c:v>64</c:v>
                 </c:pt>
                 <c:pt idx="6">
-                  <c:v>-41.652812644453114</c:v>
+                  <c:v>128</c:v>
                 </c:pt>
                 <c:pt idx="7">
-                  <c:v>71.709413930971607</c:v>
+                  <c:v>256</c:v>
                 </c:pt>
                 <c:pt idx="8">
-                  <c:v>979.1903557709619</c:v>
+                  <c:v>512</c:v>
                 </c:pt>
               </c:numCache>
             </c:numRef>
           </c:xVal>
           <c:yVal>
             <c:numRef>
-              <c:f>'Graphe de synthese'!$B$24:$B$32</c:f>
+              <c:f>'Graphe de synthese'!$B$13:$B$21</c:f>
               <c:numCache>
                 <c:formatCode>General</c:formatCode>
                 <c:ptCount val="9"/>
                 <c:pt idx="0">
-                  <c:v>1.5590429306030201E-3</c:v>
+                  <c:v>1.9488036632537751E-4</c:v>
                 </c:pt>
                 <c:pt idx="1">
-                  <c:v>1.5652179718017498E-3</c:v>
+                  <c:v>2.445653080940234E-5</c:v>
                 </c:pt>
                 <c:pt idx="2">
-                  <c:v>3.1396865844726396E-3</c:v>
+                  <c:v>6.1322003602981242E-6</c:v>
                 </c:pt>
                 <c:pt idx="3">
-                  <c:v>2.8119063377380328E-2</c:v>
+                  <c:v>6.8650057073682442E-6</c:v>
                 </c:pt>
                 <c:pt idx="4">
-                  <c:v>0.18715407848358112</c:v>
+                  <c:v>5.7114892115350684E-6</c:v>
                 </c:pt>
                 <c:pt idx="5">
-                  <c:v>1.5119668006896931</c:v>
+                  <c:v>5.7676956203067518E-6</c:v>
                 </c:pt>
                 <c:pt idx="6">
-                  <c:v>11.73655023574824</c:v>
+                  <c:v>5.5964232615224075E-6</c:v>
                 </c:pt>
                 <c:pt idx="7">
-                  <c:v>95.109519696235637</c:v>
+                  <c:v>5.6689691362521432E-6</c:v>
                 </c:pt>
                 <c:pt idx="8">
-                  <c:v>762.52214148044573</c:v>
+                  <c:v>5.681232672039015E-6</c:v>
                 </c:pt>
               </c:numCache>
             </c:numRef>
@@ -6232,7 +6733,7 @@
           <c:smooth val="0"/>
           <c:extLst>
             <c:ext xmlns:c16="http://schemas.microsoft.com/office/drawing/2014/chart" uri="{C3380CC4-5D6E-409C-BE32-E72D297353CC}">
-              <c16:uniqueId val="{00000000-95FD-47BD-B357-C7FBEBD96F0B}"/>
+              <c16:uniqueId val="{00000000-10DD-4890-8F96-9D0D7AF2B009}"/>
             </c:ext>
           </c:extLst>
         </c:ser>
@@ -6244,11 +6745,11 @@
           <c:showPercent val="0"/>
           <c:showBubbleSize val="0"/>
         </c:dLbls>
-        <c:axId val="529030784"/>
-        <c:axId val="529029472"/>
+        <c:axId val="387399768"/>
+        <c:axId val="387397800"/>
       </c:scatterChart>
       <c:valAx>
-        <c:axId val="529030784"/>
+        <c:axId val="387399768"/>
         <c:scaling>
           <c:orientation val="minMax"/>
         </c:scaling>
@@ -6300,12 +6801,12 @@
             <a:endParaRPr lang="en-US"/>
           </a:p>
         </c:txPr>
-        <c:crossAx val="529029472"/>
+        <c:crossAx val="387397800"/>
         <c:crosses val="autoZero"/>
         <c:crossBetween val="midCat"/>
       </c:valAx>
       <c:valAx>
-        <c:axId val="529029472"/>
+        <c:axId val="387397800"/>
         <c:scaling>
           <c:orientation val="minMax"/>
         </c:scaling>
@@ -6361,7 +6862,7 @@
             <a:endParaRPr lang="en-US"/>
           </a:p>
         </c:txPr>
-        <c:crossAx val="529030784"/>
+        <c:crossAx val="387399768"/>
         <c:crosses val="autoZero"/>
         <c:crossBetween val="midCat"/>
       </c:valAx>
@@ -6492,6 +6993,17 @@
         <c:ser>
           <c:idx val="0"/>
           <c:order val="0"/>
+          <c:tx>
+            <c:strRef>
+              <c:f>'Graphe de synthese'!$C$12</c:f>
+              <c:strCache>
+                <c:ptCount val="1"/>
+                <c:pt idx="0">
+                  <c:v>y/x^2.807</c:v>
+                </c:pt>
+              </c:strCache>
+            </c:strRef>
+          </c:tx>
           <c:spPr>
             <a:ln w="22225" cap="rnd">
               <a:solidFill>
@@ -6532,72 +7044,72 @@
           </c:marker>
           <c:xVal>
             <c:numRef>
-              <c:f>'Graphe de synthese'!$D$24:$D$32</c:f>
+              <c:f>'Graphe de synthese'!$A$13:$A$21</c:f>
               <c:numCache>
                 <c:formatCode>General</c:formatCode>
                 <c:ptCount val="9"/>
                 <c:pt idx="0">
-                  <c:v>-370.85822203428268</c:v>
+                  <c:v>2</c:v>
                 </c:pt>
                 <c:pt idx="1">
-                  <c:v>-370.83279965143203</c:v>
+                  <c:v>4</c:v>
                 </c:pt>
                 <c:pt idx="2">
-                  <c:v>-370.54374867456437</c:v>
+                  <c:v>8</c:v>
                 </c:pt>
                 <c:pt idx="3">
-                  <c:v>-368.49777240926744</c:v>
+                  <c:v>16</c:v>
                 </c:pt>
                 <c:pt idx="4">
-                  <c:v>-354.51041970645912</c:v>
+                  <c:v>32</c:v>
                 </c:pt>
                 <c:pt idx="5">
-                  <c:v>-251.04619057800343</c:v>
+                  <c:v>64</c:v>
                 </c:pt>
                 <c:pt idx="6">
-                  <c:v>593.61157440748036</c:v>
+                  <c:v>128</c:v>
                 </c:pt>
                 <c:pt idx="7">
-                  <c:v>5503.7316457678362</c:v>
+                  <c:v>256</c:v>
                 </c:pt>
                 <c:pt idx="8">
-                  <c:v>43993.06382972822</c:v>
+                  <c:v>512</c:v>
                 </c:pt>
               </c:numCache>
             </c:numRef>
           </c:xVal>
           <c:yVal>
             <c:numRef>
-              <c:f>'Graphe de synthese'!$E$24:$E$32</c:f>
+              <c:f>'Graphe de synthese'!$C$13:$C$21</c:f>
               <c:numCache>
                 <c:formatCode>General</c:formatCode>
                 <c:ptCount val="9"/>
                 <c:pt idx="0">
-                  <c:v>1.9962787628173819E-4</c:v>
+                  <c:v>2.8525284774368172E-5</c:v>
                 </c:pt>
                 <c:pt idx="1">
-                  <c:v>3.0540227890014553E-3</c:v>
+                  <c:v>6.2357669769766015E-5</c:v>
                 </c:pt>
                 <c:pt idx="2">
-                  <c:v>3.5508322715759225E-2</c:v>
+                  <c:v>1.035992388911895E-4</c:v>
                 </c:pt>
                 <c:pt idx="3">
-                  <c:v>0.26522810459136908</c:v>
+                  <c:v>1.1057444045631101E-4</c:v>
                 </c:pt>
                 <c:pt idx="4">
-                  <c:v>1.835711431503291</c:v>
+                  <c:v>1.0935746220502935E-4</c:v>
                 </c:pt>
                 <c:pt idx="5">
-                  <c:v>13.452552032470649</c:v>
+                  <c:v>1.1451371222114659E-4</c:v>
                 </c:pt>
                 <c:pt idx="6">
-                  <c:v>108.28972136974315</c:v>
+                  <c:v>1.3171912936923142E-4</c:v>
                 </c:pt>
                 <c:pt idx="7">
-                  <c:v>659.59216358661592</c:v>
+                  <c:v>1.1464256771841124E-4</c:v>
                 </c:pt>
                 <c:pt idx="8">
-                  <c:v>4981.1286074876743</c:v>
+                  <c:v>1.2371061743266535E-4</c:v>
                 </c:pt>
               </c:numCache>
             </c:numRef>
@@ -6605,7 +7117,7 @@
           <c:smooth val="0"/>
           <c:extLst>
             <c:ext xmlns:c16="http://schemas.microsoft.com/office/drawing/2014/chart" uri="{C3380CC4-5D6E-409C-BE32-E72D297353CC}">
-              <c16:uniqueId val="{00000000-90C6-457E-BE70-1BA9ED43DF73}"/>
+              <c16:uniqueId val="{00000000-18C7-4886-9555-F6FBDE9A71D1}"/>
             </c:ext>
           </c:extLst>
         </c:ser>
@@ -6617,11 +7129,11 @@
           <c:showPercent val="0"/>
           <c:showBubbleSize val="0"/>
         </c:dLbls>
-        <c:axId val="302312992"/>
-        <c:axId val="302312008"/>
+        <c:axId val="471848952"/>
+        <c:axId val="471849280"/>
       </c:scatterChart>
       <c:valAx>
-        <c:axId val="302312992"/>
+        <c:axId val="471848952"/>
         <c:scaling>
           <c:orientation val="minMax"/>
         </c:scaling>
@@ -6673,12 +7185,12 @@
             <a:endParaRPr lang="en-US"/>
           </a:p>
         </c:txPr>
-        <c:crossAx val="302312008"/>
+        <c:crossAx val="471849280"/>
         <c:crosses val="autoZero"/>
         <c:crossBetween val="midCat"/>
       </c:valAx>
       <c:valAx>
-        <c:axId val="302312008"/>
+        <c:axId val="471849280"/>
         <c:scaling>
           <c:orientation val="minMax"/>
         </c:scaling>
@@ -6734,7 +7246,7 @@
             <a:endParaRPr lang="en-US"/>
           </a:p>
         </c:txPr>
-        <c:crossAx val="302312992"/>
+        <c:crossAx val="471848952"/>
         <c:crosses val="autoZero"/>
         <c:crossBetween val="midCat"/>
       </c:valAx>
@@ -6818,8 +7330,13 @@
             </a:pPr>
             <a:r>
               <a:rPr lang="en-US"/>
-              <a:t>Algo StrassenSeuil</a:t>
+              <a:t>ALgo</a:t>
             </a:r>
+            <a:r>
+              <a:rPr lang="en-US" baseline="0"/>
+              <a:t> StrassenSeuil</a:t>
+            </a:r>
+            <a:endParaRPr lang="en-US"/>
           </a:p>
         </c:rich>
       </c:tx>
@@ -6900,43 +7417,43 @@
           </c:marker>
           <c:xVal>
             <c:numRef>
-              <c:f>'Graphe de synthese'!$G$24:$G$32</c:f>
+              <c:f>'Graphe de synthese'!$A$13:$A$21</c:f>
               <c:numCache>
                 <c:formatCode>General</c:formatCode>
                 <c:ptCount val="9"/>
                 <c:pt idx="0">
-                  <c:v>-31.021999999999998</c:v>
+                  <c:v>2</c:v>
                 </c:pt>
                 <c:pt idx="1">
-                  <c:v>-31.021999999999998</c:v>
+                  <c:v>4</c:v>
                 </c:pt>
                 <c:pt idx="2">
-                  <c:v>-31.018463813807962</c:v>
+                  <c:v>8</c:v>
                 </c:pt>
                 <c:pt idx="3">
-                  <c:v>-31.000394332599637</c:v>
+                  <c:v>16</c:v>
                 </c:pt>
                 <c:pt idx="4">
-                  <c:v>-30.896340744163989</c:v>
+                  <c:v>32</c:v>
                 </c:pt>
                 <c:pt idx="5">
-                  <c:v>-30.139450419664385</c:v>
+                  <c:v>64</c:v>
                 </c:pt>
                 <c:pt idx="6">
-                  <c:v>-24.757361576082708</c:v>
+                  <c:v>128</c:v>
                 </c:pt>
                 <c:pt idx="7">
-                  <c:v>13.410816076142758</c:v>
+                  <c:v>256</c:v>
                 </c:pt>
                 <c:pt idx="8">
-                  <c:v>282.33814536951741</c:v>
+                  <c:v>512</c:v>
                 </c:pt>
               </c:numCache>
             </c:numRef>
           </c:xVal>
           <c:yVal>
             <c:numRef>
-              <c:f>'Graphe de synthese'!$H$24:$H$32</c:f>
+              <c:f>'Graphe de synthese'!$D$13:$D$21</c:f>
               <c:numCache>
                 <c:formatCode>General</c:formatCode>
                 <c:ptCount val="9"/>
@@ -6947,25 +7464,25 @@
                   <c:v>0</c:v>
                 </c:pt>
                 <c:pt idx="2">
-                  <c:v>4.7168016433715657E-3</c:v>
+                  <c:v>1.7191138858596495E-5</c:v>
                 </c:pt>
                 <c:pt idx="3">
-                  <c:v>2.881908416748042E-2</c:v>
+                  <c:v>1.6164274695168874E-5</c:v>
                 </c:pt>
                 <c:pt idx="4">
-                  <c:v>0.16761271953582707</c:v>
+                  <c:v>1.4467784496692163E-5</c:v>
                 </c:pt>
                 <c:pt idx="5">
-                  <c:v>1.177203655242915</c:v>
+                  <c:v>1.5637440569854375E-5</c:v>
                 </c:pt>
                 <c:pt idx="6">
-                  <c:v>8.3561937093734677</c:v>
+                  <c:v>1.7082112628019687E-5</c:v>
                 </c:pt>
                 <c:pt idx="7">
-                  <c:v>59.267461752891492</c:v>
+                  <c:v>1.8645259054749076E-5</c:v>
                 </c:pt>
                 <c:pt idx="8">
-                  <c:v>417.98071944713536</c:v>
+                  <c:v>2.0236125052072922E-5</c:v>
                 </c:pt>
               </c:numCache>
             </c:numRef>
@@ -6973,7 +7490,7 @@
           <c:smooth val="0"/>
           <c:extLst>
             <c:ext xmlns:c16="http://schemas.microsoft.com/office/drawing/2014/chart" uri="{C3380CC4-5D6E-409C-BE32-E72D297353CC}">
-              <c16:uniqueId val="{00000000-D172-4291-AC2C-3DA5FB20CE71}"/>
+              <c16:uniqueId val="{00000000-6833-4553-B9F6-F3D05ED75576}"/>
             </c:ext>
           </c:extLst>
         </c:ser>
@@ -6985,11 +7502,11 @@
           <c:showPercent val="0"/>
           <c:showBubbleSize val="0"/>
         </c:dLbls>
-        <c:axId val="402068840"/>
-        <c:axId val="402069496"/>
+        <c:axId val="301239696"/>
+        <c:axId val="301240024"/>
       </c:scatterChart>
       <c:valAx>
-        <c:axId val="402068840"/>
+        <c:axId val="301239696"/>
         <c:scaling>
           <c:orientation val="minMax"/>
         </c:scaling>
@@ -7041,12 +7558,12 @@
             <a:endParaRPr lang="en-US"/>
           </a:p>
         </c:txPr>
-        <c:crossAx val="402069496"/>
+        <c:crossAx val="301240024"/>
         <c:crosses val="autoZero"/>
         <c:crossBetween val="midCat"/>
       </c:valAx>
       <c:valAx>
-        <c:axId val="402069496"/>
+        <c:axId val="301240024"/>
         <c:scaling>
           <c:orientation val="minMax"/>
         </c:scaling>
@@ -7102,7 +7619,1281 @@
             <a:endParaRPr lang="en-US"/>
           </a:p>
         </c:txPr>
-        <c:crossAx val="402068840"/>
+        <c:crossAx val="301239696"/>
+        <c:crosses val="autoZero"/>
+        <c:crossBetween val="midCat"/>
+      </c:valAx>
+      <c:spPr>
+        <a:noFill/>
+        <a:ln>
+          <a:noFill/>
+        </a:ln>
+        <a:effectLst/>
+      </c:spPr>
+    </c:plotArea>
+    <c:plotVisOnly val="1"/>
+    <c:dispBlanksAs val="gap"/>
+    <c:showDLblsOverMax val="0"/>
+  </c:chart>
+  <c:spPr>
+    <a:solidFill>
+      <a:schemeClr val="dk1">
+        <a:lumMod val="75000"/>
+        <a:lumOff val="25000"/>
+      </a:schemeClr>
+    </a:solidFill>
+    <a:ln w="9525" cap="flat" cmpd="sng" algn="ctr">
+      <a:solidFill>
+        <a:schemeClr val="dk1">
+          <a:lumMod val="15000"/>
+          <a:lumOff val="85000"/>
+        </a:schemeClr>
+      </a:solidFill>
+      <a:round/>
+    </a:ln>
+    <a:effectLst/>
+  </c:spPr>
+  <c:txPr>
+    <a:bodyPr/>
+    <a:lstStyle/>
+    <a:p>
+      <a:pPr>
+        <a:defRPr/>
+      </a:pPr>
+      <a:endParaRPr lang="en-US"/>
+    </a:p>
+  </c:txPr>
+  <c:externalData r:id="rId3">
+    <c:autoUpdate val="0"/>
+  </c:externalData>
+</c:chartSpace>
+</file>
+
+<file path=word/charts/chart7.xml><?xml version="1.0" encoding="utf-8"?>
+<c:chartSpace xmlns:c="http://schemas.openxmlformats.org/drawingml/2006/chart" xmlns:a="http://schemas.openxmlformats.org/drawingml/2006/main" xmlns:r="http://schemas.openxmlformats.org/officeDocument/2006/relationships" xmlns:c16r2="http://schemas.microsoft.com/office/drawing/2015/06/chart">
+  <c:date1904 val="0"/>
+  <c:lang val="fr-FR"/>
+  <c:roundedCorners val="0"/>
+  <mc:AlternateContent xmlns:mc="http://schemas.openxmlformats.org/markup-compatibility/2006">
+    <mc:Choice xmlns:c14="http://schemas.microsoft.com/office/drawing/2007/8/2/chart" Requires="c14">
+      <c14:style val="102"/>
+    </mc:Choice>
+    <mc:Fallback>
+      <c:style val="2"/>
+    </mc:Fallback>
+  </mc:AlternateContent>
+  <c:chart>
+    <c:title>
+      <c:tx>
+        <c:rich>
+          <a:bodyPr rot="0" spcFirstLastPara="1" vertOverflow="ellipsis" vert="horz" wrap="square" anchor="ctr" anchorCtr="1"/>
+          <a:lstStyle/>
+          <a:p>
+            <a:pPr>
+              <a:defRPr sz="1400" b="1" i="0" u="none" strike="noStrike" kern="1200" cap="none" baseline="0">
+                <a:solidFill>
+                  <a:schemeClr val="lt1">
+                    <a:lumMod val="85000"/>
+                  </a:schemeClr>
+                </a:solidFill>
+                <a:latin typeface="+mn-lt"/>
+                <a:ea typeface="+mn-ea"/>
+                <a:cs typeface="+mn-cs"/>
+              </a:defRPr>
+            </a:pPr>
+            <a:r>
+              <a:rPr lang="en-US"/>
+              <a:t>Algo Conv</a:t>
+            </a:r>
+          </a:p>
+        </c:rich>
+      </c:tx>
+      <c:overlay val="0"/>
+      <c:spPr>
+        <a:noFill/>
+        <a:ln>
+          <a:noFill/>
+        </a:ln>
+        <a:effectLst/>
+      </c:spPr>
+      <c:txPr>
+        <a:bodyPr rot="0" spcFirstLastPara="1" vertOverflow="ellipsis" vert="horz" wrap="square" anchor="ctr" anchorCtr="1"/>
+        <a:lstStyle/>
+        <a:p>
+          <a:pPr>
+            <a:defRPr sz="1400" b="1" i="0" u="none" strike="noStrike" kern="1200" cap="none" baseline="0">
+              <a:solidFill>
+                <a:schemeClr val="lt1">
+                  <a:lumMod val="85000"/>
+                </a:schemeClr>
+              </a:solidFill>
+              <a:latin typeface="+mn-lt"/>
+              <a:ea typeface="+mn-ea"/>
+              <a:cs typeface="+mn-cs"/>
+            </a:defRPr>
+          </a:pPr>
+          <a:endParaRPr lang="en-US"/>
+        </a:p>
+      </c:txPr>
+    </c:title>
+    <c:autoTitleDeleted val="0"/>
+    <c:plotArea>
+      <c:layout/>
+      <c:scatterChart>
+        <c:scatterStyle val="lineMarker"/>
+        <c:varyColors val="0"/>
+        <c:ser>
+          <c:idx val="0"/>
+          <c:order val="0"/>
+          <c:tx>
+            <c:strRef>
+              <c:f>'Graphe de synthese'!$C$23</c:f>
+              <c:strCache>
+                <c:ptCount val="1"/>
+                <c:pt idx="0">
+                  <c:v>y</c:v>
+                </c:pt>
+              </c:strCache>
+            </c:strRef>
+          </c:tx>
+          <c:spPr>
+            <a:ln w="22225" cap="rnd">
+              <a:solidFill>
+                <a:schemeClr val="accent1"/>
+              </a:solidFill>
+            </a:ln>
+            <a:effectLst>
+              <a:glow rad="139700">
+                <a:schemeClr val="accent1">
+                  <a:satMod val="175000"/>
+                  <a:alpha val="14000"/>
+                </a:schemeClr>
+              </a:glow>
+            </a:effectLst>
+          </c:spPr>
+          <c:marker>
+            <c:symbol val="circle"/>
+            <c:size val="3"/>
+            <c:spPr>
+              <a:solidFill>
+                <a:schemeClr val="accent1">
+                  <a:lumMod val="60000"/>
+                  <a:lumOff val="40000"/>
+                </a:schemeClr>
+              </a:solidFill>
+              <a:ln>
+                <a:noFill/>
+              </a:ln>
+              <a:effectLst>
+                <a:glow rad="63500">
+                  <a:schemeClr val="accent1">
+                    <a:satMod val="175000"/>
+                    <a:alpha val="25000"/>
+                  </a:schemeClr>
+                </a:glow>
+              </a:effectLst>
+            </c:spPr>
+          </c:marker>
+          <c:trendline>
+            <c:spPr>
+              <a:ln w="25400" cap="rnd">
+                <a:solidFill>
+                  <a:schemeClr val="accent1">
+                    <a:alpha val="50000"/>
+                  </a:schemeClr>
+                </a:solidFill>
+              </a:ln>
+              <a:effectLst/>
+            </c:spPr>
+            <c:trendlineType val="linear"/>
+            <c:dispRSqr val="0"/>
+            <c:dispEq val="1"/>
+            <c:trendlineLbl>
+              <c:numFmt formatCode="General" sourceLinked="0"/>
+              <c:spPr>
+                <a:noFill/>
+                <a:ln>
+                  <a:noFill/>
+                </a:ln>
+                <a:effectLst/>
+              </c:spPr>
+              <c:txPr>
+                <a:bodyPr rot="0" spcFirstLastPara="1" vertOverflow="ellipsis" vert="horz" wrap="square" anchor="ctr" anchorCtr="1"/>
+                <a:lstStyle/>
+                <a:p>
+                  <a:pPr>
+                    <a:defRPr sz="900" b="0" i="0" u="none" strike="noStrike" kern="1200" baseline="0">
+                      <a:solidFill>
+                        <a:schemeClr val="lt1">
+                          <a:lumMod val="75000"/>
+                        </a:schemeClr>
+                      </a:solidFill>
+                      <a:latin typeface="+mn-lt"/>
+                      <a:ea typeface="+mn-ea"/>
+                      <a:cs typeface="+mn-cs"/>
+                    </a:defRPr>
+                  </a:pPr>
+                  <a:endParaRPr lang="en-US"/>
+                </a:p>
+              </c:txPr>
+            </c:trendlineLbl>
+          </c:trendline>
+          <c:xVal>
+            <c:numRef>
+              <c:f>'Graphe de synthese'!$B$24:$B$32</c:f>
+              <c:numCache>
+                <c:formatCode>General</c:formatCode>
+                <c:ptCount val="9"/>
+                <c:pt idx="0">
+                  <c:v>8</c:v>
+                </c:pt>
+                <c:pt idx="1">
+                  <c:v>64</c:v>
+                </c:pt>
+                <c:pt idx="2">
+                  <c:v>512</c:v>
+                </c:pt>
+                <c:pt idx="3">
+                  <c:v>4096</c:v>
+                </c:pt>
+                <c:pt idx="4">
+                  <c:v>32768</c:v>
+                </c:pt>
+                <c:pt idx="5">
+                  <c:v>262144</c:v>
+                </c:pt>
+                <c:pt idx="6">
+                  <c:v>2097152</c:v>
+                </c:pt>
+                <c:pt idx="7">
+                  <c:v>16777216</c:v>
+                </c:pt>
+                <c:pt idx="8">
+                  <c:v>134217728</c:v>
+                </c:pt>
+              </c:numCache>
+            </c:numRef>
+          </c:xVal>
+          <c:yVal>
+            <c:numRef>
+              <c:f>'Graphe de synthese'!$C$24:$C$32</c:f>
+              <c:numCache>
+                <c:formatCode>General</c:formatCode>
+                <c:ptCount val="9"/>
+                <c:pt idx="0">
+                  <c:v>1.5590429306030201E-3</c:v>
+                </c:pt>
+                <c:pt idx="1">
+                  <c:v>1.5652179718017498E-3</c:v>
+                </c:pt>
+                <c:pt idx="2">
+                  <c:v>3.1396865844726396E-3</c:v>
+                </c:pt>
+                <c:pt idx="3">
+                  <c:v>2.8119063377380328E-2</c:v>
+                </c:pt>
+                <c:pt idx="4">
+                  <c:v>0.18715407848358112</c:v>
+                </c:pt>
+                <c:pt idx="5">
+                  <c:v>1.5119668006896931</c:v>
+                </c:pt>
+                <c:pt idx="6">
+                  <c:v>11.73655023574824</c:v>
+                </c:pt>
+                <c:pt idx="7">
+                  <c:v>95.109519696235637</c:v>
+                </c:pt>
+                <c:pt idx="8">
+                  <c:v>762.52214148044573</c:v>
+                </c:pt>
+              </c:numCache>
+            </c:numRef>
+          </c:yVal>
+          <c:smooth val="0"/>
+          <c:extLst>
+            <c:ext xmlns:c16="http://schemas.microsoft.com/office/drawing/2014/chart" uri="{C3380CC4-5D6E-409C-BE32-E72D297353CC}">
+              <c16:uniqueId val="{00000001-2469-4087-A08E-D6662CB3EA4A}"/>
+            </c:ext>
+          </c:extLst>
+        </c:ser>
+        <c:dLbls>
+          <c:showLegendKey val="0"/>
+          <c:showVal val="0"/>
+          <c:showCatName val="0"/>
+          <c:showSerName val="0"/>
+          <c:showPercent val="0"/>
+          <c:showBubbleSize val="0"/>
+        </c:dLbls>
+        <c:axId val="535013072"/>
+        <c:axId val="535011760"/>
+      </c:scatterChart>
+      <c:valAx>
+        <c:axId val="535013072"/>
+        <c:scaling>
+          <c:orientation val="minMax"/>
+        </c:scaling>
+        <c:delete val="0"/>
+        <c:axPos val="b"/>
+        <c:majorGridlines>
+          <c:spPr>
+            <a:ln w="9525" cap="flat" cmpd="sng" algn="ctr">
+              <a:solidFill>
+                <a:schemeClr val="dk1">
+                  <a:lumMod val="65000"/>
+                  <a:lumOff val="35000"/>
+                  <a:alpha val="75000"/>
+                </a:schemeClr>
+              </a:solidFill>
+              <a:round/>
+            </a:ln>
+            <a:effectLst/>
+          </c:spPr>
+        </c:majorGridlines>
+        <c:numFmt formatCode="General" sourceLinked="1"/>
+        <c:majorTickMark val="none"/>
+        <c:minorTickMark val="none"/>
+        <c:tickLblPos val="nextTo"/>
+        <c:spPr>
+          <a:noFill/>
+          <a:ln w="9525" cap="flat" cmpd="sng" algn="ctr">
+            <a:noFill/>
+            <a:round/>
+          </a:ln>
+          <a:effectLst/>
+        </c:spPr>
+        <c:txPr>
+          <a:bodyPr rot="-60000000" spcFirstLastPara="1" vertOverflow="ellipsis" vert="horz" wrap="square" anchor="ctr" anchorCtr="1"/>
+          <a:lstStyle/>
+          <a:p>
+            <a:pPr>
+              <a:defRPr sz="900" b="0" i="0" u="none" strike="noStrike" kern="1200" baseline="0">
+                <a:solidFill>
+                  <a:schemeClr val="lt1">
+                    <a:lumMod val="75000"/>
+                  </a:schemeClr>
+                </a:solidFill>
+                <a:latin typeface="+mn-lt"/>
+                <a:ea typeface="+mn-ea"/>
+                <a:cs typeface="+mn-cs"/>
+              </a:defRPr>
+            </a:pPr>
+            <a:endParaRPr lang="en-US"/>
+          </a:p>
+        </c:txPr>
+        <c:crossAx val="535011760"/>
+        <c:crosses val="autoZero"/>
+        <c:crossBetween val="midCat"/>
+      </c:valAx>
+      <c:valAx>
+        <c:axId val="535011760"/>
+        <c:scaling>
+          <c:orientation val="minMax"/>
+        </c:scaling>
+        <c:delete val="0"/>
+        <c:axPos val="l"/>
+        <c:majorGridlines>
+          <c:spPr>
+            <a:ln w="9525" cap="flat" cmpd="sng" algn="ctr">
+              <a:solidFill>
+                <a:schemeClr val="dk1">
+                  <a:lumMod val="65000"/>
+                  <a:lumOff val="35000"/>
+                  <a:alpha val="75000"/>
+                </a:schemeClr>
+              </a:solidFill>
+              <a:round/>
+            </a:ln>
+            <a:effectLst/>
+          </c:spPr>
+        </c:majorGridlines>
+        <c:numFmt formatCode="General" sourceLinked="1"/>
+        <c:majorTickMark val="none"/>
+        <c:minorTickMark val="none"/>
+        <c:tickLblPos val="nextTo"/>
+        <c:spPr>
+          <a:noFill/>
+          <a:ln w="9525" cap="flat" cmpd="sng" algn="ctr">
+            <a:solidFill>
+              <a:schemeClr val="lt1">
+                <a:lumMod val="50000"/>
+              </a:schemeClr>
+            </a:solidFill>
+            <a:round/>
+          </a:ln>
+          <a:effectLst/>
+        </c:spPr>
+        <c:txPr>
+          <a:bodyPr rot="-60000000" spcFirstLastPara="1" vertOverflow="ellipsis" vert="horz" wrap="square" anchor="ctr" anchorCtr="1"/>
+          <a:lstStyle/>
+          <a:p>
+            <a:pPr>
+              <a:defRPr sz="900" b="0" i="0" u="none" strike="noStrike" kern="1200" baseline="0">
+                <a:solidFill>
+                  <a:schemeClr val="lt1">
+                    <a:lumMod val="75000"/>
+                  </a:schemeClr>
+                </a:solidFill>
+                <a:latin typeface="+mn-lt"/>
+                <a:ea typeface="+mn-ea"/>
+                <a:cs typeface="+mn-cs"/>
+              </a:defRPr>
+            </a:pPr>
+            <a:endParaRPr lang="en-US"/>
+          </a:p>
+        </c:txPr>
+        <c:crossAx val="535013072"/>
+        <c:crosses val="autoZero"/>
+        <c:crossBetween val="midCat"/>
+      </c:valAx>
+      <c:spPr>
+        <a:noFill/>
+        <a:ln>
+          <a:noFill/>
+        </a:ln>
+        <a:effectLst/>
+      </c:spPr>
+    </c:plotArea>
+    <c:plotVisOnly val="1"/>
+    <c:dispBlanksAs val="gap"/>
+    <c:showDLblsOverMax val="0"/>
+  </c:chart>
+  <c:spPr>
+    <a:solidFill>
+      <a:schemeClr val="dk1">
+        <a:lumMod val="75000"/>
+        <a:lumOff val="25000"/>
+      </a:schemeClr>
+    </a:solidFill>
+    <a:ln w="9525" cap="flat" cmpd="sng" algn="ctr">
+      <a:solidFill>
+        <a:schemeClr val="dk1">
+          <a:lumMod val="15000"/>
+          <a:lumOff val="85000"/>
+        </a:schemeClr>
+      </a:solidFill>
+      <a:round/>
+    </a:ln>
+    <a:effectLst/>
+  </c:spPr>
+  <c:txPr>
+    <a:bodyPr/>
+    <a:lstStyle/>
+    <a:p>
+      <a:pPr>
+        <a:defRPr/>
+      </a:pPr>
+      <a:endParaRPr lang="en-US"/>
+    </a:p>
+  </c:txPr>
+  <c:externalData r:id="rId3">
+    <c:autoUpdate val="0"/>
+  </c:externalData>
+</c:chartSpace>
+</file>
+
+<file path=word/charts/chart8.xml><?xml version="1.0" encoding="utf-8"?>
+<c:chartSpace xmlns:c="http://schemas.openxmlformats.org/drawingml/2006/chart" xmlns:a="http://schemas.openxmlformats.org/drawingml/2006/main" xmlns:r="http://schemas.openxmlformats.org/officeDocument/2006/relationships" xmlns:c16r2="http://schemas.microsoft.com/office/drawing/2015/06/chart">
+  <c:date1904 val="0"/>
+  <c:lang val="fr-FR"/>
+  <c:roundedCorners val="0"/>
+  <mc:AlternateContent xmlns:mc="http://schemas.openxmlformats.org/markup-compatibility/2006">
+    <mc:Choice xmlns:c14="http://schemas.microsoft.com/office/drawing/2007/8/2/chart" Requires="c14">
+      <c14:style val="102"/>
+    </mc:Choice>
+    <mc:Fallback>
+      <c:style val="2"/>
+    </mc:Fallback>
+  </mc:AlternateContent>
+  <c:chart>
+    <c:title>
+      <c:tx>
+        <c:rich>
+          <a:bodyPr rot="0" spcFirstLastPara="1" vertOverflow="ellipsis" vert="horz" wrap="square" anchor="ctr" anchorCtr="1"/>
+          <a:lstStyle/>
+          <a:p>
+            <a:pPr>
+              <a:defRPr sz="1400" b="1" i="0" u="none" strike="noStrike" kern="1200" cap="none" baseline="0">
+                <a:solidFill>
+                  <a:schemeClr val="lt1">
+                    <a:lumMod val="85000"/>
+                  </a:schemeClr>
+                </a:solidFill>
+                <a:latin typeface="+mn-lt"/>
+                <a:ea typeface="+mn-ea"/>
+                <a:cs typeface="+mn-cs"/>
+              </a:defRPr>
+            </a:pPr>
+            <a:r>
+              <a:rPr lang="en-US"/>
+              <a:t>Algo</a:t>
+            </a:r>
+            <a:r>
+              <a:rPr lang="en-US" baseline="0"/>
+              <a:t> Strassen</a:t>
+            </a:r>
+            <a:endParaRPr lang="en-US"/>
+          </a:p>
+        </c:rich>
+      </c:tx>
+      <c:overlay val="0"/>
+      <c:spPr>
+        <a:noFill/>
+        <a:ln>
+          <a:noFill/>
+        </a:ln>
+        <a:effectLst/>
+      </c:spPr>
+      <c:txPr>
+        <a:bodyPr rot="0" spcFirstLastPara="1" vertOverflow="ellipsis" vert="horz" wrap="square" anchor="ctr" anchorCtr="1"/>
+        <a:lstStyle/>
+        <a:p>
+          <a:pPr>
+            <a:defRPr sz="1400" b="1" i="0" u="none" strike="noStrike" kern="1200" cap="none" baseline="0">
+              <a:solidFill>
+                <a:schemeClr val="lt1">
+                  <a:lumMod val="85000"/>
+                </a:schemeClr>
+              </a:solidFill>
+              <a:latin typeface="+mn-lt"/>
+              <a:ea typeface="+mn-ea"/>
+              <a:cs typeface="+mn-cs"/>
+            </a:defRPr>
+          </a:pPr>
+          <a:endParaRPr lang="en-US"/>
+        </a:p>
+      </c:txPr>
+    </c:title>
+    <c:autoTitleDeleted val="0"/>
+    <c:plotArea>
+      <c:layout/>
+      <c:scatterChart>
+        <c:scatterStyle val="lineMarker"/>
+        <c:varyColors val="0"/>
+        <c:ser>
+          <c:idx val="0"/>
+          <c:order val="0"/>
+          <c:tx>
+            <c:strRef>
+              <c:f>'Graphe de synthese'!$F$23</c:f>
+              <c:strCache>
+                <c:ptCount val="1"/>
+                <c:pt idx="0">
+                  <c:v>y</c:v>
+                </c:pt>
+              </c:strCache>
+            </c:strRef>
+          </c:tx>
+          <c:spPr>
+            <a:ln w="22225" cap="rnd">
+              <a:solidFill>
+                <a:schemeClr val="accent1"/>
+              </a:solidFill>
+            </a:ln>
+            <a:effectLst>
+              <a:glow rad="139700">
+                <a:schemeClr val="accent1">
+                  <a:satMod val="175000"/>
+                  <a:alpha val="14000"/>
+                </a:schemeClr>
+              </a:glow>
+            </a:effectLst>
+          </c:spPr>
+          <c:marker>
+            <c:symbol val="circle"/>
+            <c:size val="3"/>
+            <c:spPr>
+              <a:solidFill>
+                <a:schemeClr val="accent1">
+                  <a:lumMod val="60000"/>
+                  <a:lumOff val="40000"/>
+                </a:schemeClr>
+              </a:solidFill>
+              <a:ln>
+                <a:noFill/>
+              </a:ln>
+              <a:effectLst>
+                <a:glow rad="63500">
+                  <a:schemeClr val="accent1">
+                    <a:satMod val="175000"/>
+                    <a:alpha val="25000"/>
+                  </a:schemeClr>
+                </a:glow>
+              </a:effectLst>
+            </c:spPr>
+          </c:marker>
+          <c:trendline>
+            <c:spPr>
+              <a:ln w="25400" cap="rnd">
+                <a:solidFill>
+                  <a:schemeClr val="accent1">
+                    <a:alpha val="50000"/>
+                  </a:schemeClr>
+                </a:solidFill>
+              </a:ln>
+              <a:effectLst/>
+            </c:spPr>
+            <c:trendlineType val="linear"/>
+            <c:dispRSqr val="0"/>
+            <c:dispEq val="1"/>
+            <c:trendlineLbl>
+              <c:numFmt formatCode="General" sourceLinked="0"/>
+              <c:spPr>
+                <a:noFill/>
+                <a:ln>
+                  <a:noFill/>
+                </a:ln>
+                <a:effectLst/>
+              </c:spPr>
+              <c:txPr>
+                <a:bodyPr rot="0" spcFirstLastPara="1" vertOverflow="ellipsis" vert="horz" wrap="square" anchor="ctr" anchorCtr="1"/>
+                <a:lstStyle/>
+                <a:p>
+                  <a:pPr>
+                    <a:defRPr sz="900" b="0" i="0" u="none" strike="noStrike" kern="1200" baseline="0">
+                      <a:solidFill>
+                        <a:schemeClr val="lt1">
+                          <a:lumMod val="75000"/>
+                        </a:schemeClr>
+                      </a:solidFill>
+                      <a:latin typeface="+mn-lt"/>
+                      <a:ea typeface="+mn-ea"/>
+                      <a:cs typeface="+mn-cs"/>
+                    </a:defRPr>
+                  </a:pPr>
+                  <a:endParaRPr lang="en-US"/>
+                </a:p>
+              </c:txPr>
+            </c:trendlineLbl>
+          </c:trendline>
+          <c:xVal>
+            <c:numRef>
+              <c:f>'Graphe de synthese'!$E$24:$E$32</c:f>
+              <c:numCache>
+                <c:formatCode>General</c:formatCode>
+                <c:ptCount val="9"/>
+                <c:pt idx="0">
+                  <c:v>6.9982781192465726</c:v>
+                </c:pt>
+                <c:pt idx="1">
+                  <c:v>48.975896634325352</c:v>
+                </c:pt>
+                <c:pt idx="2">
+                  <c:v>342.74694578648104</c:v>
+                </c:pt>
+                <c:pt idx="3">
+                  <c:v>2398.6384511361211</c:v>
+                </c:pt>
+                <c:pt idx="4">
+                  <c:v>16786.33898856942</c:v>
+                </c:pt>
+                <c:pt idx="5">
+                  <c:v>117475.46884596099</c:v>
+                </c:pt>
+                <c:pt idx="6">
+                  <c:v>822126.00317292102</c:v>
+                </c:pt>
+                <c:pt idx="7">
+                  <c:v>5753466.419268691</c:v>
+                </c:pt>
+                <c:pt idx="8">
+                  <c:v>40264358.151788071</c:v>
+                </c:pt>
+              </c:numCache>
+            </c:numRef>
+          </c:xVal>
+          <c:yVal>
+            <c:numRef>
+              <c:f>'Graphe de synthese'!$F$24:$F$32</c:f>
+              <c:numCache>
+                <c:formatCode>General</c:formatCode>
+                <c:ptCount val="9"/>
+                <c:pt idx="0">
+                  <c:v>1.9962787628173819E-4</c:v>
+                </c:pt>
+                <c:pt idx="1">
+                  <c:v>3.0540227890014553E-3</c:v>
+                </c:pt>
+                <c:pt idx="2">
+                  <c:v>3.5508322715759225E-2</c:v>
+                </c:pt>
+                <c:pt idx="3">
+                  <c:v>0.26522810459136908</c:v>
+                </c:pt>
+                <c:pt idx="4">
+                  <c:v>1.835711431503291</c:v>
+                </c:pt>
+                <c:pt idx="5">
+                  <c:v>13.452552032470649</c:v>
+                </c:pt>
+                <c:pt idx="6">
+                  <c:v>108.28972136974315</c:v>
+                </c:pt>
+                <c:pt idx="7">
+                  <c:v>659.59216358661592</c:v>
+                </c:pt>
+                <c:pt idx="8">
+                  <c:v>4981.1286074876743</c:v>
+                </c:pt>
+              </c:numCache>
+            </c:numRef>
+          </c:yVal>
+          <c:smooth val="0"/>
+          <c:extLst>
+            <c:ext xmlns:c16="http://schemas.microsoft.com/office/drawing/2014/chart" uri="{C3380CC4-5D6E-409C-BE32-E72D297353CC}">
+              <c16:uniqueId val="{00000001-E8D8-4717-8A5C-84CA93C0C6BC}"/>
+            </c:ext>
+          </c:extLst>
+        </c:ser>
+        <c:dLbls>
+          <c:showLegendKey val="0"/>
+          <c:showVal val="0"/>
+          <c:showCatName val="0"/>
+          <c:showSerName val="0"/>
+          <c:showPercent val="0"/>
+          <c:showBubbleSize val="0"/>
+        </c:dLbls>
+        <c:axId val="397891024"/>
+        <c:axId val="397891352"/>
+      </c:scatterChart>
+      <c:valAx>
+        <c:axId val="397891024"/>
+        <c:scaling>
+          <c:orientation val="minMax"/>
+        </c:scaling>
+        <c:delete val="0"/>
+        <c:axPos val="b"/>
+        <c:majorGridlines>
+          <c:spPr>
+            <a:ln w="9525" cap="flat" cmpd="sng" algn="ctr">
+              <a:solidFill>
+                <a:schemeClr val="dk1">
+                  <a:lumMod val="65000"/>
+                  <a:lumOff val="35000"/>
+                  <a:alpha val="75000"/>
+                </a:schemeClr>
+              </a:solidFill>
+              <a:round/>
+            </a:ln>
+            <a:effectLst/>
+          </c:spPr>
+        </c:majorGridlines>
+        <c:numFmt formatCode="General" sourceLinked="1"/>
+        <c:majorTickMark val="none"/>
+        <c:minorTickMark val="none"/>
+        <c:tickLblPos val="nextTo"/>
+        <c:spPr>
+          <a:noFill/>
+          <a:ln w="9525" cap="flat" cmpd="sng" algn="ctr">
+            <a:noFill/>
+            <a:round/>
+          </a:ln>
+          <a:effectLst/>
+        </c:spPr>
+        <c:txPr>
+          <a:bodyPr rot="-60000000" spcFirstLastPara="1" vertOverflow="ellipsis" vert="horz" wrap="square" anchor="ctr" anchorCtr="1"/>
+          <a:lstStyle/>
+          <a:p>
+            <a:pPr>
+              <a:defRPr sz="900" b="0" i="0" u="none" strike="noStrike" kern="1200" baseline="0">
+                <a:solidFill>
+                  <a:schemeClr val="lt1">
+                    <a:lumMod val="75000"/>
+                  </a:schemeClr>
+                </a:solidFill>
+                <a:latin typeface="+mn-lt"/>
+                <a:ea typeface="+mn-ea"/>
+                <a:cs typeface="+mn-cs"/>
+              </a:defRPr>
+            </a:pPr>
+            <a:endParaRPr lang="en-US"/>
+          </a:p>
+        </c:txPr>
+        <c:crossAx val="397891352"/>
+        <c:crosses val="autoZero"/>
+        <c:crossBetween val="midCat"/>
+      </c:valAx>
+      <c:valAx>
+        <c:axId val="397891352"/>
+        <c:scaling>
+          <c:orientation val="minMax"/>
+        </c:scaling>
+        <c:delete val="0"/>
+        <c:axPos val="l"/>
+        <c:majorGridlines>
+          <c:spPr>
+            <a:ln w="9525" cap="flat" cmpd="sng" algn="ctr">
+              <a:solidFill>
+                <a:schemeClr val="dk1">
+                  <a:lumMod val="65000"/>
+                  <a:lumOff val="35000"/>
+                  <a:alpha val="75000"/>
+                </a:schemeClr>
+              </a:solidFill>
+              <a:round/>
+            </a:ln>
+            <a:effectLst/>
+          </c:spPr>
+        </c:majorGridlines>
+        <c:numFmt formatCode="General" sourceLinked="1"/>
+        <c:majorTickMark val="none"/>
+        <c:minorTickMark val="none"/>
+        <c:tickLblPos val="nextTo"/>
+        <c:spPr>
+          <a:noFill/>
+          <a:ln w="9525" cap="flat" cmpd="sng" algn="ctr">
+            <a:solidFill>
+              <a:schemeClr val="lt1">
+                <a:lumMod val="50000"/>
+              </a:schemeClr>
+            </a:solidFill>
+            <a:round/>
+          </a:ln>
+          <a:effectLst/>
+        </c:spPr>
+        <c:txPr>
+          <a:bodyPr rot="-60000000" spcFirstLastPara="1" vertOverflow="ellipsis" vert="horz" wrap="square" anchor="ctr" anchorCtr="1"/>
+          <a:lstStyle/>
+          <a:p>
+            <a:pPr>
+              <a:defRPr sz="900" b="0" i="0" u="none" strike="noStrike" kern="1200" baseline="0">
+                <a:solidFill>
+                  <a:schemeClr val="lt1">
+                    <a:lumMod val="75000"/>
+                  </a:schemeClr>
+                </a:solidFill>
+                <a:latin typeface="+mn-lt"/>
+                <a:ea typeface="+mn-ea"/>
+                <a:cs typeface="+mn-cs"/>
+              </a:defRPr>
+            </a:pPr>
+            <a:endParaRPr lang="en-US"/>
+          </a:p>
+        </c:txPr>
+        <c:crossAx val="397891024"/>
+        <c:crosses val="autoZero"/>
+        <c:crossBetween val="midCat"/>
+      </c:valAx>
+      <c:spPr>
+        <a:noFill/>
+        <a:ln>
+          <a:noFill/>
+        </a:ln>
+        <a:effectLst/>
+      </c:spPr>
+    </c:plotArea>
+    <c:plotVisOnly val="1"/>
+    <c:dispBlanksAs val="gap"/>
+    <c:showDLblsOverMax val="0"/>
+  </c:chart>
+  <c:spPr>
+    <a:solidFill>
+      <a:schemeClr val="dk1">
+        <a:lumMod val="75000"/>
+        <a:lumOff val="25000"/>
+      </a:schemeClr>
+    </a:solidFill>
+    <a:ln w="9525" cap="flat" cmpd="sng" algn="ctr">
+      <a:solidFill>
+        <a:schemeClr val="dk1">
+          <a:lumMod val="15000"/>
+          <a:lumOff val="85000"/>
+        </a:schemeClr>
+      </a:solidFill>
+      <a:round/>
+    </a:ln>
+    <a:effectLst/>
+  </c:spPr>
+  <c:txPr>
+    <a:bodyPr/>
+    <a:lstStyle/>
+    <a:p>
+      <a:pPr>
+        <a:defRPr/>
+      </a:pPr>
+      <a:endParaRPr lang="en-US"/>
+    </a:p>
+  </c:txPr>
+  <c:externalData r:id="rId3">
+    <c:autoUpdate val="0"/>
+  </c:externalData>
+</c:chartSpace>
+</file>
+
+<file path=word/charts/chart9.xml><?xml version="1.0" encoding="utf-8"?>
+<c:chartSpace xmlns:c="http://schemas.openxmlformats.org/drawingml/2006/chart" xmlns:a="http://schemas.openxmlformats.org/drawingml/2006/main" xmlns:r="http://schemas.openxmlformats.org/officeDocument/2006/relationships" xmlns:c16r2="http://schemas.microsoft.com/office/drawing/2015/06/chart">
+  <c:date1904 val="0"/>
+  <c:lang val="fr-FR"/>
+  <c:roundedCorners val="0"/>
+  <mc:AlternateContent xmlns:mc="http://schemas.openxmlformats.org/markup-compatibility/2006">
+    <mc:Choice xmlns:c14="http://schemas.microsoft.com/office/drawing/2007/8/2/chart" Requires="c14">
+      <c14:style val="102"/>
+    </mc:Choice>
+    <mc:Fallback>
+      <c:style val="2"/>
+    </mc:Fallback>
+  </mc:AlternateContent>
+  <c:chart>
+    <c:title>
+      <c:tx>
+        <c:rich>
+          <a:bodyPr rot="0" spcFirstLastPara="1" vertOverflow="ellipsis" vert="horz" wrap="square" anchor="ctr" anchorCtr="1"/>
+          <a:lstStyle/>
+          <a:p>
+            <a:pPr>
+              <a:defRPr sz="1400" b="1" i="0" u="none" strike="noStrike" kern="1200" cap="none" baseline="0">
+                <a:solidFill>
+                  <a:schemeClr val="lt1">
+                    <a:lumMod val="85000"/>
+                  </a:schemeClr>
+                </a:solidFill>
+                <a:latin typeface="+mn-lt"/>
+                <a:ea typeface="+mn-ea"/>
+                <a:cs typeface="+mn-cs"/>
+              </a:defRPr>
+            </a:pPr>
+            <a:r>
+              <a:rPr lang="en-US"/>
+              <a:t>Algo StrassenSeuil</a:t>
+            </a:r>
+          </a:p>
+        </c:rich>
+      </c:tx>
+      <c:overlay val="0"/>
+      <c:spPr>
+        <a:noFill/>
+        <a:ln>
+          <a:noFill/>
+        </a:ln>
+        <a:effectLst/>
+      </c:spPr>
+      <c:txPr>
+        <a:bodyPr rot="0" spcFirstLastPara="1" vertOverflow="ellipsis" vert="horz" wrap="square" anchor="ctr" anchorCtr="1"/>
+        <a:lstStyle/>
+        <a:p>
+          <a:pPr>
+            <a:defRPr sz="1400" b="1" i="0" u="none" strike="noStrike" kern="1200" cap="none" baseline="0">
+              <a:solidFill>
+                <a:schemeClr val="lt1">
+                  <a:lumMod val="85000"/>
+                </a:schemeClr>
+              </a:solidFill>
+              <a:latin typeface="+mn-lt"/>
+              <a:ea typeface="+mn-ea"/>
+              <a:cs typeface="+mn-cs"/>
+            </a:defRPr>
+          </a:pPr>
+          <a:endParaRPr lang="en-US"/>
+        </a:p>
+      </c:txPr>
+    </c:title>
+    <c:autoTitleDeleted val="0"/>
+    <c:plotArea>
+      <c:layout/>
+      <c:scatterChart>
+        <c:scatterStyle val="lineMarker"/>
+        <c:varyColors val="0"/>
+        <c:ser>
+          <c:idx val="0"/>
+          <c:order val="0"/>
+          <c:tx>
+            <c:strRef>
+              <c:f>'Graphe de synthese'!$I$23</c:f>
+              <c:strCache>
+                <c:ptCount val="1"/>
+                <c:pt idx="0">
+                  <c:v>y</c:v>
+                </c:pt>
+              </c:strCache>
+            </c:strRef>
+          </c:tx>
+          <c:spPr>
+            <a:ln w="22225" cap="rnd">
+              <a:solidFill>
+                <a:schemeClr val="accent1"/>
+              </a:solidFill>
+            </a:ln>
+            <a:effectLst>
+              <a:glow rad="139700">
+                <a:schemeClr val="accent1">
+                  <a:satMod val="175000"/>
+                  <a:alpha val="14000"/>
+                </a:schemeClr>
+              </a:glow>
+            </a:effectLst>
+          </c:spPr>
+          <c:marker>
+            <c:symbol val="circle"/>
+            <c:size val="3"/>
+            <c:spPr>
+              <a:solidFill>
+                <a:schemeClr val="accent1">
+                  <a:lumMod val="60000"/>
+                  <a:lumOff val="40000"/>
+                </a:schemeClr>
+              </a:solidFill>
+              <a:ln>
+                <a:noFill/>
+              </a:ln>
+              <a:effectLst>
+                <a:glow rad="63500">
+                  <a:schemeClr val="accent1">
+                    <a:satMod val="175000"/>
+                    <a:alpha val="25000"/>
+                  </a:schemeClr>
+                </a:glow>
+              </a:effectLst>
+            </c:spPr>
+          </c:marker>
+          <c:trendline>
+            <c:spPr>
+              <a:ln w="25400" cap="rnd">
+                <a:solidFill>
+                  <a:schemeClr val="accent1">
+                    <a:alpha val="50000"/>
+                  </a:schemeClr>
+                </a:solidFill>
+              </a:ln>
+              <a:effectLst/>
+            </c:spPr>
+            <c:trendlineType val="linear"/>
+            <c:dispRSqr val="0"/>
+            <c:dispEq val="1"/>
+            <c:trendlineLbl>
+              <c:numFmt formatCode="General" sourceLinked="0"/>
+              <c:spPr>
+                <a:noFill/>
+                <a:ln>
+                  <a:noFill/>
+                </a:ln>
+                <a:effectLst/>
+              </c:spPr>
+              <c:txPr>
+                <a:bodyPr rot="0" spcFirstLastPara="1" vertOverflow="ellipsis" vert="horz" wrap="square" anchor="ctr" anchorCtr="1"/>
+                <a:lstStyle/>
+                <a:p>
+                  <a:pPr>
+                    <a:defRPr sz="900" b="0" i="0" u="none" strike="noStrike" kern="1200" baseline="0">
+                      <a:solidFill>
+                        <a:schemeClr val="lt1">
+                          <a:lumMod val="75000"/>
+                        </a:schemeClr>
+                      </a:solidFill>
+                      <a:latin typeface="+mn-lt"/>
+                      <a:ea typeface="+mn-ea"/>
+                      <a:cs typeface="+mn-cs"/>
+                    </a:defRPr>
+                  </a:pPr>
+                  <a:endParaRPr lang="en-US"/>
+                </a:p>
+              </c:txPr>
+            </c:trendlineLbl>
+          </c:trendline>
+          <c:xVal>
+            <c:numRef>
+              <c:f>'Graphe de synthese'!$H$24:$H$32</c:f>
+              <c:numCache>
+                <c:formatCode>General</c:formatCode>
+                <c:ptCount val="9"/>
+                <c:pt idx="0">
+                  <c:v>6.4980191708498847</c:v>
+                </c:pt>
+                <c:pt idx="1">
+                  <c:v>42.224253144732614</c:v>
+                </c:pt>
+                <c:pt idx="2">
+                  <c:v>274.37400640929098</c:v>
+                </c:pt>
+                <c:pt idx="3">
+                  <c:v>1782.8875536304624</c:v>
+                </c:pt>
+                <c:pt idx="4">
+                  <c:v>11585.237502960397</c:v>
+                </c:pt>
+                <c:pt idx="5">
+                  <c:v>75281.095393085663</c:v>
+                </c:pt>
+                <c:pt idx="6">
+                  <c:v>489178.00106685009</c:v>
+                </c:pt>
+                <c:pt idx="7">
+                  <c:v>3178688.0288904146</c:v>
+                </c:pt>
+                <c:pt idx="8">
+                  <c:v>20655175.74988097</c:v>
+                </c:pt>
+              </c:numCache>
+            </c:numRef>
+          </c:xVal>
+          <c:yVal>
+            <c:numRef>
+              <c:f>'Graphe de synthese'!$I$24:$I$32</c:f>
+              <c:numCache>
+                <c:formatCode>General</c:formatCode>
+                <c:ptCount val="9"/>
+                <c:pt idx="0">
+                  <c:v>0</c:v>
+                </c:pt>
+                <c:pt idx="1">
+                  <c:v>0</c:v>
+                </c:pt>
+                <c:pt idx="2">
+                  <c:v>4.7168016433715657E-3</c:v>
+                </c:pt>
+                <c:pt idx="3">
+                  <c:v>2.881908416748042E-2</c:v>
+                </c:pt>
+                <c:pt idx="4">
+                  <c:v>0.16761271953582707</c:v>
+                </c:pt>
+                <c:pt idx="5">
+                  <c:v>1.177203655242915</c:v>
+                </c:pt>
+                <c:pt idx="6">
+                  <c:v>8.3561937093734677</c:v>
+                </c:pt>
+                <c:pt idx="7">
+                  <c:v>59.267461752891492</c:v>
+                </c:pt>
+                <c:pt idx="8">
+                  <c:v>417.98071944713536</c:v>
+                </c:pt>
+              </c:numCache>
+            </c:numRef>
+          </c:yVal>
+          <c:smooth val="0"/>
+          <c:extLst>
+            <c:ext xmlns:c16="http://schemas.microsoft.com/office/drawing/2014/chart" uri="{C3380CC4-5D6E-409C-BE32-E72D297353CC}">
+              <c16:uniqueId val="{00000001-520B-4A15-B037-62C269C93A71}"/>
+            </c:ext>
+          </c:extLst>
+        </c:ser>
+        <c:dLbls>
+          <c:showLegendKey val="0"/>
+          <c:showVal val="0"/>
+          <c:showCatName val="0"/>
+          <c:showSerName val="0"/>
+          <c:showPercent val="0"/>
+          <c:showBubbleSize val="0"/>
+        </c:dLbls>
+        <c:axId val="529044888"/>
+        <c:axId val="529044232"/>
+      </c:scatterChart>
+      <c:valAx>
+        <c:axId val="529044888"/>
+        <c:scaling>
+          <c:orientation val="minMax"/>
+        </c:scaling>
+        <c:delete val="0"/>
+        <c:axPos val="b"/>
+        <c:majorGridlines>
+          <c:spPr>
+            <a:ln w="9525" cap="flat" cmpd="sng" algn="ctr">
+              <a:solidFill>
+                <a:schemeClr val="dk1">
+                  <a:lumMod val="65000"/>
+                  <a:lumOff val="35000"/>
+                  <a:alpha val="75000"/>
+                </a:schemeClr>
+              </a:solidFill>
+              <a:round/>
+            </a:ln>
+            <a:effectLst/>
+          </c:spPr>
+        </c:majorGridlines>
+        <c:numFmt formatCode="General" sourceLinked="1"/>
+        <c:majorTickMark val="none"/>
+        <c:minorTickMark val="none"/>
+        <c:tickLblPos val="nextTo"/>
+        <c:spPr>
+          <a:noFill/>
+          <a:ln w="9525" cap="flat" cmpd="sng" algn="ctr">
+            <a:noFill/>
+            <a:round/>
+          </a:ln>
+          <a:effectLst/>
+        </c:spPr>
+        <c:txPr>
+          <a:bodyPr rot="-60000000" spcFirstLastPara="1" vertOverflow="ellipsis" vert="horz" wrap="square" anchor="ctr" anchorCtr="1"/>
+          <a:lstStyle/>
+          <a:p>
+            <a:pPr>
+              <a:defRPr sz="900" b="0" i="0" u="none" strike="noStrike" kern="1200" baseline="0">
+                <a:solidFill>
+                  <a:schemeClr val="lt1">
+                    <a:lumMod val="75000"/>
+                  </a:schemeClr>
+                </a:solidFill>
+                <a:latin typeface="+mn-lt"/>
+                <a:ea typeface="+mn-ea"/>
+                <a:cs typeface="+mn-cs"/>
+              </a:defRPr>
+            </a:pPr>
+            <a:endParaRPr lang="en-US"/>
+          </a:p>
+        </c:txPr>
+        <c:crossAx val="529044232"/>
+        <c:crosses val="autoZero"/>
+        <c:crossBetween val="midCat"/>
+      </c:valAx>
+      <c:valAx>
+        <c:axId val="529044232"/>
+        <c:scaling>
+          <c:orientation val="minMax"/>
+        </c:scaling>
+        <c:delete val="0"/>
+        <c:axPos val="l"/>
+        <c:majorGridlines>
+          <c:spPr>
+            <a:ln w="9525" cap="flat" cmpd="sng" algn="ctr">
+              <a:solidFill>
+                <a:schemeClr val="dk1">
+                  <a:lumMod val="65000"/>
+                  <a:lumOff val="35000"/>
+                  <a:alpha val="75000"/>
+                </a:schemeClr>
+              </a:solidFill>
+              <a:round/>
+            </a:ln>
+            <a:effectLst/>
+          </c:spPr>
+        </c:majorGridlines>
+        <c:numFmt formatCode="General" sourceLinked="1"/>
+        <c:majorTickMark val="none"/>
+        <c:minorTickMark val="none"/>
+        <c:tickLblPos val="nextTo"/>
+        <c:spPr>
+          <a:noFill/>
+          <a:ln w="9525" cap="flat" cmpd="sng" algn="ctr">
+            <a:solidFill>
+              <a:schemeClr val="lt1">
+                <a:lumMod val="50000"/>
+              </a:schemeClr>
+            </a:solidFill>
+            <a:round/>
+          </a:ln>
+          <a:effectLst/>
+        </c:spPr>
+        <c:txPr>
+          <a:bodyPr rot="-60000000" spcFirstLastPara="1" vertOverflow="ellipsis" vert="horz" wrap="square" anchor="ctr" anchorCtr="1"/>
+          <a:lstStyle/>
+          <a:p>
+            <a:pPr>
+              <a:defRPr sz="900" b="0" i="0" u="none" strike="noStrike" kern="1200" baseline="0">
+                <a:solidFill>
+                  <a:schemeClr val="lt1">
+                    <a:lumMod val="75000"/>
+                  </a:schemeClr>
+                </a:solidFill>
+                <a:latin typeface="+mn-lt"/>
+                <a:ea typeface="+mn-ea"/>
+                <a:cs typeface="+mn-cs"/>
+              </a:defRPr>
+            </a:pPr>
+            <a:endParaRPr lang="en-US"/>
+          </a:p>
+        </c:txPr>
+        <c:crossAx val="529044888"/>
         <c:crosses val="autoZero"/>
         <c:crossBetween val="midCat"/>
       </c:valAx>
@@ -7389,6 +9180,126 @@
 </cs:colorStyle>
 </file>
 
+<file path=word/charts/colors7.xml><?xml version="1.0" encoding="utf-8"?>
+<cs:colorStyle xmlns:cs="http://schemas.microsoft.com/office/drawing/2012/chartStyle" xmlns:a="http://schemas.openxmlformats.org/drawingml/2006/main" meth="cycle" id="10">
+  <a:schemeClr val="accent1"/>
+  <a:schemeClr val="accent2"/>
+  <a:schemeClr val="accent3"/>
+  <a:schemeClr val="accent4"/>
+  <a:schemeClr val="accent5"/>
+  <a:schemeClr val="accent6"/>
+  <cs:variation/>
+  <cs:variation>
+    <a:lumMod val="60000"/>
+  </cs:variation>
+  <cs:variation>
+    <a:lumMod val="80000"/>
+    <a:lumOff val="20000"/>
+  </cs:variation>
+  <cs:variation>
+    <a:lumMod val="80000"/>
+  </cs:variation>
+  <cs:variation>
+    <a:lumMod val="60000"/>
+    <a:lumOff val="40000"/>
+  </cs:variation>
+  <cs:variation>
+    <a:lumMod val="50000"/>
+  </cs:variation>
+  <cs:variation>
+    <a:lumMod val="70000"/>
+    <a:lumOff val="30000"/>
+  </cs:variation>
+  <cs:variation>
+    <a:lumMod val="70000"/>
+  </cs:variation>
+  <cs:variation>
+    <a:lumMod val="50000"/>
+    <a:lumOff val="50000"/>
+  </cs:variation>
+</cs:colorStyle>
+</file>
+
+<file path=word/charts/colors8.xml><?xml version="1.0" encoding="utf-8"?>
+<cs:colorStyle xmlns:cs="http://schemas.microsoft.com/office/drawing/2012/chartStyle" xmlns:a="http://schemas.openxmlformats.org/drawingml/2006/main" meth="cycle" id="10">
+  <a:schemeClr val="accent1"/>
+  <a:schemeClr val="accent2"/>
+  <a:schemeClr val="accent3"/>
+  <a:schemeClr val="accent4"/>
+  <a:schemeClr val="accent5"/>
+  <a:schemeClr val="accent6"/>
+  <cs:variation/>
+  <cs:variation>
+    <a:lumMod val="60000"/>
+  </cs:variation>
+  <cs:variation>
+    <a:lumMod val="80000"/>
+    <a:lumOff val="20000"/>
+  </cs:variation>
+  <cs:variation>
+    <a:lumMod val="80000"/>
+  </cs:variation>
+  <cs:variation>
+    <a:lumMod val="60000"/>
+    <a:lumOff val="40000"/>
+  </cs:variation>
+  <cs:variation>
+    <a:lumMod val="50000"/>
+  </cs:variation>
+  <cs:variation>
+    <a:lumMod val="70000"/>
+    <a:lumOff val="30000"/>
+  </cs:variation>
+  <cs:variation>
+    <a:lumMod val="70000"/>
+  </cs:variation>
+  <cs:variation>
+    <a:lumMod val="50000"/>
+    <a:lumOff val="50000"/>
+  </cs:variation>
+</cs:colorStyle>
+</file>
+
+<file path=word/charts/colors9.xml><?xml version="1.0" encoding="utf-8"?>
+<cs:colorStyle xmlns:cs="http://schemas.microsoft.com/office/drawing/2012/chartStyle" xmlns:a="http://schemas.openxmlformats.org/drawingml/2006/main" meth="cycle" id="10">
+  <a:schemeClr val="accent1"/>
+  <a:schemeClr val="accent2"/>
+  <a:schemeClr val="accent3"/>
+  <a:schemeClr val="accent4"/>
+  <a:schemeClr val="accent5"/>
+  <a:schemeClr val="accent6"/>
+  <cs:variation/>
+  <cs:variation>
+    <a:lumMod val="60000"/>
+  </cs:variation>
+  <cs:variation>
+    <a:lumMod val="80000"/>
+    <a:lumOff val="20000"/>
+  </cs:variation>
+  <cs:variation>
+    <a:lumMod val="80000"/>
+  </cs:variation>
+  <cs:variation>
+    <a:lumMod val="60000"/>
+    <a:lumOff val="40000"/>
+  </cs:variation>
+  <cs:variation>
+    <a:lumMod val="50000"/>
+  </cs:variation>
+  <cs:variation>
+    <a:lumMod val="70000"/>
+    <a:lumOff val="30000"/>
+  </cs:variation>
+  <cs:variation>
+    <a:lumMod val="70000"/>
+  </cs:variation>
+  <cs:variation>
+    <a:lumMod val="50000"/>
+    <a:lumOff val="50000"/>
+  </cs:variation>
+</cs:colorStyle>
+</file>
+
 <file path=word/charts/style1.xml><?xml version="1.0" encoding="utf-8"?>
 <cs:chartStyle xmlns:cs="http://schemas.microsoft.com/office/drawing/2012/chartStyle" xmlns:a="http://schemas.openxmlformats.org/drawingml/2006/main" id="245">
   <cs:axisTitle>
@@ -10080,6 +11991,1620 @@
 </file>
 
 <file path=word/charts/style6.xml><?xml version="1.0" encoding="utf-8"?>
+<cs:chartStyle xmlns:cs="http://schemas.microsoft.com/office/drawing/2012/chartStyle" xmlns:a="http://schemas.openxmlformats.org/drawingml/2006/main" id="245">
+  <cs:axisTitle>
+    <cs:lnRef idx="0"/>
+    <cs:fillRef idx="0"/>
+    <cs:effectRef idx="0"/>
+    <cs:fontRef idx="minor">
+      <a:schemeClr val="lt1">
+        <a:lumMod val="75000"/>
+      </a:schemeClr>
+    </cs:fontRef>
+    <cs:defRPr sz="900" b="1" kern="1200"/>
+  </cs:axisTitle>
+  <cs:categoryAxis>
+    <cs:lnRef idx="0"/>
+    <cs:fillRef idx="0"/>
+    <cs:effectRef idx="0"/>
+    <cs:fontRef idx="minor">
+      <a:schemeClr val="lt1">
+        <a:lumMod val="75000"/>
+      </a:schemeClr>
+    </cs:fontRef>
+    <cs:defRPr sz="900" kern="1200"/>
+  </cs:categoryAxis>
+  <cs:chartArea>
+    <cs:lnRef idx="0"/>
+    <cs:fillRef idx="0"/>
+    <cs:effectRef idx="0"/>
+    <cs:fontRef idx="minor">
+      <a:schemeClr val="dk1"/>
+    </cs:fontRef>
+    <cs:spPr>
+      <a:solidFill>
+        <a:schemeClr val="dk1">
+          <a:lumMod val="75000"/>
+          <a:lumOff val="25000"/>
+        </a:schemeClr>
+      </a:solidFill>
+      <a:ln w="9525" cap="flat" cmpd="sng" algn="ctr">
+        <a:solidFill>
+          <a:schemeClr val="dk1">
+            <a:lumMod val="15000"/>
+            <a:lumOff val="85000"/>
+          </a:schemeClr>
+        </a:solidFill>
+        <a:round/>
+      </a:ln>
+    </cs:spPr>
+    <cs:defRPr sz="900" kern="1200"/>
+  </cs:chartArea>
+  <cs:dataLabel>
+    <cs:lnRef idx="0"/>
+    <cs:fillRef idx="0"/>
+    <cs:effectRef idx="0"/>
+    <cs:fontRef idx="minor">
+      <a:schemeClr val="lt1">
+        <a:lumMod val="75000"/>
+      </a:schemeClr>
+    </cs:fontRef>
+    <cs:defRPr sz="900" kern="1200"/>
+  </cs:dataLabel>
+  <cs:dataLabelCallout>
+    <cs:lnRef idx="0"/>
+    <cs:fillRef idx="0"/>
+    <cs:effectRef idx="0"/>
+    <cs:fontRef idx="minor">
+      <a:schemeClr val="lt1">
+        <a:lumMod val="15000"/>
+        <a:lumOff val="85000"/>
+      </a:schemeClr>
+    </cs:fontRef>
+    <cs:spPr>
+      <a:solidFill>
+        <a:schemeClr val="dk1">
+          <a:lumMod val="65000"/>
+          <a:lumOff val="35000"/>
+        </a:schemeClr>
+      </a:solidFill>
+    </cs:spPr>
+    <cs:defRPr sz="900" kern="1200"/>
+    <cs:bodyPr rot="0" spcFirstLastPara="1" vertOverflow="clip" horzOverflow="clip" vert="horz" wrap="square" lIns="36576" tIns="18288" rIns="36576" bIns="18288" anchor="ctr" anchorCtr="1">
+      <a:spAutoFit/>
+    </cs:bodyPr>
+  </cs:dataLabelCallout>
+  <cs:dataPoint>
+    <cs:lnRef idx="0">
+      <cs:styleClr val="auto"/>
+    </cs:lnRef>
+    <cs:fillRef idx="0"/>
+    <cs:effectRef idx="0">
+      <cs:styleClr val="auto"/>
+    </cs:effectRef>
+    <cs:fontRef idx="minor">
+      <a:schemeClr val="dk1"/>
+    </cs:fontRef>
+    <cs:spPr>
+      <a:ln w="9525" cap="flat" cmpd="sng" algn="ctr">
+        <a:solidFill>
+          <a:schemeClr val="phClr"/>
+        </a:solidFill>
+        <a:miter lim="800000"/>
+      </a:ln>
+      <a:effectLst>
+        <a:glow rad="63500">
+          <a:schemeClr val="phClr">
+            <a:satMod val="175000"/>
+            <a:alpha val="25000"/>
+          </a:schemeClr>
+        </a:glow>
+      </a:effectLst>
+    </cs:spPr>
+  </cs:dataPoint>
+  <cs:dataPoint3D>
+    <cs:lnRef idx="0">
+      <cs:styleClr val="auto"/>
+    </cs:lnRef>
+    <cs:fillRef idx="0">
+      <cs:styleClr val="auto"/>
+    </cs:fillRef>
+    <cs:effectRef idx="0">
+      <cs:styleClr val="auto"/>
+    </cs:effectRef>
+    <cs:fontRef idx="minor">
+      <a:schemeClr val="dk1"/>
+    </cs:fontRef>
+    <cs:spPr>
+      <a:ln w="9525" cap="flat" cmpd="sng" algn="ctr">
+        <a:solidFill>
+          <a:schemeClr val="phClr"/>
+        </a:solidFill>
+        <a:miter lim="800000"/>
+      </a:ln>
+      <a:effectLst>
+        <a:glow rad="63500">
+          <a:schemeClr val="phClr">
+            <a:satMod val="175000"/>
+            <a:alpha val="25000"/>
+          </a:schemeClr>
+        </a:glow>
+      </a:effectLst>
+    </cs:spPr>
+  </cs:dataPoint3D>
+  <cs:dataPointLine>
+    <cs:lnRef idx="0">
+      <cs:styleClr val="auto"/>
+    </cs:lnRef>
+    <cs:fillRef idx="0">
+      <cs:styleClr val="auto"/>
+    </cs:fillRef>
+    <cs:effectRef idx="0">
+      <cs:styleClr val="auto"/>
+    </cs:effectRef>
+    <cs:fontRef idx="minor">
+      <a:schemeClr val="dk1"/>
+    </cs:fontRef>
+    <cs:spPr>
+      <a:ln w="22225" cap="rnd">
+        <a:solidFill>
+          <a:schemeClr val="phClr"/>
+        </a:solidFill>
+      </a:ln>
+      <a:effectLst>
+        <a:glow rad="139700">
+          <a:schemeClr val="phClr">
+            <a:satMod val="175000"/>
+            <a:alpha val="14000"/>
+          </a:schemeClr>
+        </a:glow>
+      </a:effectLst>
+    </cs:spPr>
+  </cs:dataPointLine>
+  <cs:dataPointMarker>
+    <cs:lnRef idx="0">
+      <cs:styleClr val="auto"/>
+    </cs:lnRef>
+    <cs:fillRef idx="0">
+      <cs:styleClr val="auto"/>
+    </cs:fillRef>
+    <cs:effectRef idx="0">
+      <cs:styleClr val="auto"/>
+    </cs:effectRef>
+    <cs:fontRef idx="minor">
+      <a:schemeClr val="dk1"/>
+    </cs:fontRef>
+    <cs:spPr>
+      <a:solidFill>
+        <a:schemeClr val="phClr">
+          <a:lumMod val="60000"/>
+          <a:lumOff val="40000"/>
+        </a:schemeClr>
+      </a:solidFill>
+      <a:effectLst>
+        <a:glow rad="63500">
+          <a:schemeClr val="phClr">
+            <a:satMod val="175000"/>
+            <a:alpha val="25000"/>
+          </a:schemeClr>
+        </a:glow>
+      </a:effectLst>
+    </cs:spPr>
+  </cs:dataPointMarker>
+  <cs:dataPointMarkerLayout symbol="circle" size="3"/>
+  <cs:dataPointWireframe>
+    <cs:lnRef idx="0">
+      <cs:styleClr val="auto"/>
+    </cs:lnRef>
+    <cs:fillRef idx="0"/>
+    <cs:effectRef idx="0"/>
+    <cs:fontRef idx="minor">
+      <a:schemeClr val="dk1"/>
+    </cs:fontRef>
+    <cs:spPr>
+      <a:ln w="9525" cap="rnd">
+        <a:solidFill>
+          <a:schemeClr val="phClr"/>
+        </a:solidFill>
+        <a:round/>
+      </a:ln>
+    </cs:spPr>
+  </cs:dataPointWireframe>
+  <cs:dataTable>
+    <cs:lnRef idx="0"/>
+    <cs:fillRef idx="0"/>
+    <cs:effectRef idx="0"/>
+    <cs:fontRef idx="minor">
+      <a:schemeClr val="lt1">
+        <a:lumMod val="75000"/>
+      </a:schemeClr>
+    </cs:fontRef>
+    <cs:spPr>
+      <a:ln w="9525">
+        <a:solidFill>
+          <a:schemeClr val="dk1">
+            <a:lumMod val="50000"/>
+            <a:lumOff val="50000"/>
+          </a:schemeClr>
+        </a:solidFill>
+      </a:ln>
+    </cs:spPr>
+    <cs:defRPr sz="900" kern="1200"/>
+  </cs:dataTable>
+  <cs:downBar>
+    <cs:lnRef idx="0"/>
+    <cs:fillRef idx="0"/>
+    <cs:effectRef idx="0"/>
+    <cs:fontRef idx="minor">
+      <a:schemeClr val="lt1"/>
+    </cs:fontRef>
+    <cs:spPr>
+      <a:solidFill>
+        <a:schemeClr val="dk1">
+          <a:lumMod val="50000"/>
+          <a:lumOff val="50000"/>
+        </a:schemeClr>
+      </a:solidFill>
+      <a:ln w="9525">
+        <a:solidFill>
+          <a:schemeClr val="dk1">
+            <a:lumMod val="75000"/>
+          </a:schemeClr>
+        </a:solidFill>
+        <a:round/>
+      </a:ln>
+    </cs:spPr>
+  </cs:downBar>
+  <cs:dropLine>
+    <cs:lnRef idx="0"/>
+    <cs:fillRef idx="0"/>
+    <cs:effectRef idx="0"/>
+    <cs:fontRef idx="minor">
+      <a:schemeClr val="dk1"/>
+    </cs:fontRef>
+    <cs:spPr>
+      <a:ln w="9525">
+        <a:solidFill>
+          <a:schemeClr val="lt1">
+            <a:lumMod val="50000"/>
+          </a:schemeClr>
+        </a:solidFill>
+        <a:round/>
+      </a:ln>
+    </cs:spPr>
+  </cs:dropLine>
+  <cs:errorBar>
+    <cs:lnRef idx="0"/>
+    <cs:fillRef idx="0"/>
+    <cs:effectRef idx="0"/>
+    <cs:fontRef idx="minor">
+      <a:schemeClr val="dk1"/>
+    </cs:fontRef>
+    <cs:spPr>
+      <a:ln w="9525">
+        <a:solidFill>
+          <a:schemeClr val="lt1">
+            <a:lumMod val="50000"/>
+          </a:schemeClr>
+        </a:solidFill>
+        <a:round/>
+      </a:ln>
+    </cs:spPr>
+  </cs:errorBar>
+  <cs:floor>
+    <cs:lnRef idx="0"/>
+    <cs:fillRef idx="0"/>
+    <cs:effectRef idx="0"/>
+    <cs:fontRef idx="minor">
+      <a:schemeClr val="dk1"/>
+    </cs:fontRef>
+  </cs:floor>
+  <cs:gridlineMajor>
+    <cs:lnRef idx="0"/>
+    <cs:fillRef idx="0"/>
+    <cs:effectRef idx="0"/>
+    <cs:fontRef idx="minor">
+      <a:schemeClr val="tx1"/>
+    </cs:fontRef>
+    <cs:spPr>
+      <a:ln w="9525" cap="flat" cmpd="sng" algn="ctr">
+        <a:solidFill>
+          <a:schemeClr val="dk1">
+            <a:lumMod val="65000"/>
+            <a:lumOff val="35000"/>
+            <a:alpha val="75000"/>
+          </a:schemeClr>
+        </a:solidFill>
+        <a:round/>
+      </a:ln>
+    </cs:spPr>
+  </cs:gridlineMajor>
+  <cs:gridlineMinor>
+    <cs:lnRef idx="0"/>
+    <cs:fillRef idx="0"/>
+    <cs:effectRef idx="0"/>
+    <cs:fontRef idx="minor">
+      <a:schemeClr val="tx1"/>
+    </cs:fontRef>
+    <cs:spPr>
+      <a:ln w="9525" cap="flat" cmpd="sng" algn="ctr">
+        <a:solidFill>
+          <a:schemeClr val="dk1">
+            <a:lumMod val="65000"/>
+            <a:lumOff val="35000"/>
+            <a:alpha val="25000"/>
+          </a:schemeClr>
+        </a:solidFill>
+        <a:round/>
+      </a:ln>
+    </cs:spPr>
+  </cs:gridlineMinor>
+  <cs:hiLoLine>
+    <cs:lnRef idx="0"/>
+    <cs:fillRef idx="0"/>
+    <cs:effectRef idx="0"/>
+    <cs:fontRef idx="minor">
+      <a:schemeClr val="dk1"/>
+    </cs:fontRef>
+    <cs:spPr>
+      <a:ln w="9525">
+        <a:solidFill>
+          <a:schemeClr val="lt1">
+            <a:lumMod val="50000"/>
+          </a:schemeClr>
+        </a:solidFill>
+        <a:round/>
+      </a:ln>
+    </cs:spPr>
+  </cs:hiLoLine>
+  <cs:leaderLine>
+    <cs:lnRef idx="0"/>
+    <cs:fillRef idx="0"/>
+    <cs:effectRef idx="0"/>
+    <cs:fontRef idx="minor">
+      <a:schemeClr val="dk1"/>
+    </cs:fontRef>
+    <cs:spPr>
+      <a:ln w="9525">
+        <a:solidFill>
+          <a:schemeClr val="lt1">
+            <a:lumMod val="50000"/>
+          </a:schemeClr>
+        </a:solidFill>
+        <a:round/>
+      </a:ln>
+    </cs:spPr>
+  </cs:leaderLine>
+  <cs:legend>
+    <cs:lnRef idx="0"/>
+    <cs:fillRef idx="0"/>
+    <cs:effectRef idx="0"/>
+    <cs:fontRef idx="minor">
+      <a:schemeClr val="lt1">
+        <a:lumMod val="75000"/>
+      </a:schemeClr>
+    </cs:fontRef>
+    <cs:defRPr sz="900" kern="1200"/>
+  </cs:legend>
+  <cs:plotArea>
+    <cs:lnRef idx="0"/>
+    <cs:fillRef idx="0"/>
+    <cs:effectRef idx="0"/>
+    <cs:fontRef idx="minor">
+      <a:schemeClr val="dk1"/>
+    </cs:fontRef>
+  </cs:plotArea>
+  <cs:plotArea3D>
+    <cs:lnRef idx="0"/>
+    <cs:fillRef idx="0"/>
+    <cs:effectRef idx="0"/>
+    <cs:fontRef idx="minor">
+      <a:schemeClr val="dk1"/>
+    </cs:fontRef>
+  </cs:plotArea3D>
+  <cs:seriesAxis>
+    <cs:lnRef idx="0"/>
+    <cs:fillRef idx="0"/>
+    <cs:effectRef idx="0"/>
+    <cs:fontRef idx="minor">
+      <a:schemeClr val="lt1">
+        <a:lumMod val="75000"/>
+      </a:schemeClr>
+    </cs:fontRef>
+    <cs:defRPr sz="900" kern="1200"/>
+  </cs:seriesAxis>
+  <cs:seriesLine>
+    <cs:lnRef idx="0"/>
+    <cs:fillRef idx="0"/>
+    <cs:effectRef idx="0"/>
+    <cs:fontRef idx="minor">
+      <a:schemeClr val="dk1"/>
+    </cs:fontRef>
+    <cs:spPr>
+      <a:ln w="9525">
+        <a:solidFill>
+          <a:schemeClr val="lt1">
+            <a:lumMod val="50000"/>
+          </a:schemeClr>
+        </a:solidFill>
+        <a:round/>
+      </a:ln>
+    </cs:spPr>
+  </cs:seriesLine>
+  <cs:title>
+    <cs:lnRef idx="0"/>
+    <cs:fillRef idx="0"/>
+    <cs:effectRef idx="0"/>
+    <cs:fontRef idx="minor">
+      <a:schemeClr val="lt1">
+        <a:lumMod val="85000"/>
+      </a:schemeClr>
+    </cs:fontRef>
+    <cs:defRPr sz="1400" b="1" kern="1200" cap="none" baseline="0"/>
+  </cs:title>
+  <cs:trendline>
+    <cs:lnRef idx="0">
+      <cs:styleClr val="auto"/>
+    </cs:lnRef>
+    <cs:fillRef idx="0"/>
+    <cs:effectRef idx="0"/>
+    <cs:fontRef idx="minor">
+      <a:schemeClr val="lt1"/>
+    </cs:fontRef>
+    <cs:spPr>
+      <a:ln w="25400" cap="rnd">
+        <a:solidFill>
+          <a:schemeClr val="phClr">
+            <a:alpha val="50000"/>
+          </a:schemeClr>
+        </a:solidFill>
+      </a:ln>
+    </cs:spPr>
+  </cs:trendline>
+  <cs:trendlineLabel>
+    <cs:lnRef idx="0"/>
+    <cs:fillRef idx="0"/>
+    <cs:effectRef idx="0"/>
+    <cs:fontRef idx="minor">
+      <a:schemeClr val="lt1">
+        <a:lumMod val="75000"/>
+      </a:schemeClr>
+    </cs:fontRef>
+    <cs:defRPr sz="900" kern="1200"/>
+  </cs:trendlineLabel>
+  <cs:upBar>
+    <cs:lnRef idx="0"/>
+    <cs:fillRef idx="0"/>
+    <cs:effectRef idx="0"/>
+    <cs:fontRef idx="minor">
+      <a:schemeClr val="dk1"/>
+    </cs:fontRef>
+    <cs:spPr>
+      <a:solidFill>
+        <a:schemeClr val="lt1">
+          <a:lumMod val="85000"/>
+        </a:schemeClr>
+      </a:solidFill>
+      <a:ln w="9525">
+        <a:solidFill>
+          <a:schemeClr val="dk1">
+            <a:lumMod val="50000"/>
+          </a:schemeClr>
+        </a:solidFill>
+        <a:round/>
+      </a:ln>
+    </cs:spPr>
+  </cs:upBar>
+  <cs:valueAxis>
+    <cs:lnRef idx="0"/>
+    <cs:fillRef idx="0"/>
+    <cs:effectRef idx="0"/>
+    <cs:fontRef idx="minor">
+      <a:schemeClr val="lt1">
+        <a:lumMod val="75000"/>
+      </a:schemeClr>
+    </cs:fontRef>
+    <cs:spPr>
+      <a:ln w="9525" cap="flat" cmpd="sng" algn="ctr">
+        <a:solidFill>
+          <a:schemeClr val="lt1">
+            <a:lumMod val="50000"/>
+          </a:schemeClr>
+        </a:solidFill>
+        <a:round/>
+      </a:ln>
+    </cs:spPr>
+    <cs:defRPr sz="900" kern="1200"/>
+    <cs:bodyPr/>
+  </cs:valueAxis>
+  <cs:wall>
+    <cs:lnRef idx="0"/>
+    <cs:fillRef idx="0"/>
+    <cs:effectRef idx="0"/>
+    <cs:fontRef idx="minor">
+      <a:schemeClr val="dk1"/>
+    </cs:fontRef>
+  </cs:wall>
+</cs:chartStyle>
+</file>
+
+<file path=word/charts/style7.xml><?xml version="1.0" encoding="utf-8"?>
+<cs:chartStyle xmlns:cs="http://schemas.microsoft.com/office/drawing/2012/chartStyle" xmlns:a="http://schemas.openxmlformats.org/drawingml/2006/main" id="245">
+  <cs:axisTitle>
+    <cs:lnRef idx="0"/>
+    <cs:fillRef idx="0"/>
+    <cs:effectRef idx="0"/>
+    <cs:fontRef idx="minor">
+      <a:schemeClr val="lt1">
+        <a:lumMod val="75000"/>
+      </a:schemeClr>
+    </cs:fontRef>
+    <cs:defRPr sz="900" b="1" kern="1200"/>
+  </cs:axisTitle>
+  <cs:categoryAxis>
+    <cs:lnRef idx="0"/>
+    <cs:fillRef idx="0"/>
+    <cs:effectRef idx="0"/>
+    <cs:fontRef idx="minor">
+      <a:schemeClr val="lt1">
+        <a:lumMod val="75000"/>
+      </a:schemeClr>
+    </cs:fontRef>
+    <cs:defRPr sz="900" kern="1200"/>
+  </cs:categoryAxis>
+  <cs:chartArea>
+    <cs:lnRef idx="0"/>
+    <cs:fillRef idx="0"/>
+    <cs:effectRef idx="0"/>
+    <cs:fontRef idx="minor">
+      <a:schemeClr val="dk1"/>
+    </cs:fontRef>
+    <cs:spPr>
+      <a:solidFill>
+        <a:schemeClr val="dk1">
+          <a:lumMod val="75000"/>
+          <a:lumOff val="25000"/>
+        </a:schemeClr>
+      </a:solidFill>
+      <a:ln w="9525" cap="flat" cmpd="sng" algn="ctr">
+        <a:solidFill>
+          <a:schemeClr val="dk1">
+            <a:lumMod val="15000"/>
+            <a:lumOff val="85000"/>
+          </a:schemeClr>
+        </a:solidFill>
+        <a:round/>
+      </a:ln>
+    </cs:spPr>
+    <cs:defRPr sz="900" kern="1200"/>
+  </cs:chartArea>
+  <cs:dataLabel>
+    <cs:lnRef idx="0"/>
+    <cs:fillRef idx="0"/>
+    <cs:effectRef idx="0"/>
+    <cs:fontRef idx="minor">
+      <a:schemeClr val="lt1">
+        <a:lumMod val="75000"/>
+      </a:schemeClr>
+    </cs:fontRef>
+    <cs:defRPr sz="900" kern="1200"/>
+  </cs:dataLabel>
+  <cs:dataLabelCallout>
+    <cs:lnRef idx="0"/>
+    <cs:fillRef idx="0"/>
+    <cs:effectRef idx="0"/>
+    <cs:fontRef idx="minor">
+      <a:schemeClr val="lt1">
+        <a:lumMod val="15000"/>
+        <a:lumOff val="85000"/>
+      </a:schemeClr>
+    </cs:fontRef>
+    <cs:spPr>
+      <a:solidFill>
+        <a:schemeClr val="dk1">
+          <a:lumMod val="65000"/>
+          <a:lumOff val="35000"/>
+        </a:schemeClr>
+      </a:solidFill>
+    </cs:spPr>
+    <cs:defRPr sz="900" kern="1200"/>
+    <cs:bodyPr rot="0" spcFirstLastPara="1" vertOverflow="clip" horzOverflow="clip" vert="horz" wrap="square" lIns="36576" tIns="18288" rIns="36576" bIns="18288" anchor="ctr" anchorCtr="1">
+      <a:spAutoFit/>
+    </cs:bodyPr>
+  </cs:dataLabelCallout>
+  <cs:dataPoint>
+    <cs:lnRef idx="0">
+      <cs:styleClr val="auto"/>
+    </cs:lnRef>
+    <cs:fillRef idx="0"/>
+    <cs:effectRef idx="0">
+      <cs:styleClr val="auto"/>
+    </cs:effectRef>
+    <cs:fontRef idx="minor">
+      <a:schemeClr val="dk1"/>
+    </cs:fontRef>
+    <cs:spPr>
+      <a:ln w="9525" cap="flat" cmpd="sng" algn="ctr">
+        <a:solidFill>
+          <a:schemeClr val="phClr"/>
+        </a:solidFill>
+        <a:miter lim="800000"/>
+      </a:ln>
+      <a:effectLst>
+        <a:glow rad="63500">
+          <a:schemeClr val="phClr">
+            <a:satMod val="175000"/>
+            <a:alpha val="25000"/>
+          </a:schemeClr>
+        </a:glow>
+      </a:effectLst>
+    </cs:spPr>
+  </cs:dataPoint>
+  <cs:dataPoint3D>
+    <cs:lnRef idx="0">
+      <cs:styleClr val="auto"/>
+    </cs:lnRef>
+    <cs:fillRef idx="0">
+      <cs:styleClr val="auto"/>
+    </cs:fillRef>
+    <cs:effectRef idx="0">
+      <cs:styleClr val="auto"/>
+    </cs:effectRef>
+    <cs:fontRef idx="minor">
+      <a:schemeClr val="dk1"/>
+    </cs:fontRef>
+    <cs:spPr>
+      <a:ln w="9525" cap="flat" cmpd="sng" algn="ctr">
+        <a:solidFill>
+          <a:schemeClr val="phClr"/>
+        </a:solidFill>
+        <a:miter lim="800000"/>
+      </a:ln>
+      <a:effectLst>
+        <a:glow rad="63500">
+          <a:schemeClr val="phClr">
+            <a:satMod val="175000"/>
+            <a:alpha val="25000"/>
+          </a:schemeClr>
+        </a:glow>
+      </a:effectLst>
+    </cs:spPr>
+  </cs:dataPoint3D>
+  <cs:dataPointLine>
+    <cs:lnRef idx="0">
+      <cs:styleClr val="auto"/>
+    </cs:lnRef>
+    <cs:fillRef idx="0">
+      <cs:styleClr val="auto"/>
+    </cs:fillRef>
+    <cs:effectRef idx="0">
+      <cs:styleClr val="auto"/>
+    </cs:effectRef>
+    <cs:fontRef idx="minor">
+      <a:schemeClr val="dk1"/>
+    </cs:fontRef>
+    <cs:spPr>
+      <a:ln w="22225" cap="rnd">
+        <a:solidFill>
+          <a:schemeClr val="phClr"/>
+        </a:solidFill>
+      </a:ln>
+      <a:effectLst>
+        <a:glow rad="139700">
+          <a:schemeClr val="phClr">
+            <a:satMod val="175000"/>
+            <a:alpha val="14000"/>
+          </a:schemeClr>
+        </a:glow>
+      </a:effectLst>
+    </cs:spPr>
+  </cs:dataPointLine>
+  <cs:dataPointMarker>
+    <cs:lnRef idx="0">
+      <cs:styleClr val="auto"/>
+    </cs:lnRef>
+    <cs:fillRef idx="0">
+      <cs:styleClr val="auto"/>
+    </cs:fillRef>
+    <cs:effectRef idx="0">
+      <cs:styleClr val="auto"/>
+    </cs:effectRef>
+    <cs:fontRef idx="minor">
+      <a:schemeClr val="dk1"/>
+    </cs:fontRef>
+    <cs:spPr>
+      <a:solidFill>
+        <a:schemeClr val="phClr">
+          <a:lumMod val="60000"/>
+          <a:lumOff val="40000"/>
+        </a:schemeClr>
+      </a:solidFill>
+      <a:effectLst>
+        <a:glow rad="63500">
+          <a:schemeClr val="phClr">
+            <a:satMod val="175000"/>
+            <a:alpha val="25000"/>
+          </a:schemeClr>
+        </a:glow>
+      </a:effectLst>
+    </cs:spPr>
+  </cs:dataPointMarker>
+  <cs:dataPointMarkerLayout symbol="circle" size="3"/>
+  <cs:dataPointWireframe>
+    <cs:lnRef idx="0">
+      <cs:styleClr val="auto"/>
+    </cs:lnRef>
+    <cs:fillRef idx="0"/>
+    <cs:effectRef idx="0"/>
+    <cs:fontRef idx="minor">
+      <a:schemeClr val="dk1"/>
+    </cs:fontRef>
+    <cs:spPr>
+      <a:ln w="9525" cap="rnd">
+        <a:solidFill>
+          <a:schemeClr val="phClr"/>
+        </a:solidFill>
+        <a:round/>
+      </a:ln>
+    </cs:spPr>
+  </cs:dataPointWireframe>
+  <cs:dataTable>
+    <cs:lnRef idx="0"/>
+    <cs:fillRef idx="0"/>
+    <cs:effectRef idx="0"/>
+    <cs:fontRef idx="minor">
+      <a:schemeClr val="lt1">
+        <a:lumMod val="75000"/>
+      </a:schemeClr>
+    </cs:fontRef>
+    <cs:spPr>
+      <a:ln w="9525">
+        <a:solidFill>
+          <a:schemeClr val="dk1">
+            <a:lumMod val="50000"/>
+            <a:lumOff val="50000"/>
+          </a:schemeClr>
+        </a:solidFill>
+      </a:ln>
+    </cs:spPr>
+    <cs:defRPr sz="900" kern="1200"/>
+  </cs:dataTable>
+  <cs:downBar>
+    <cs:lnRef idx="0"/>
+    <cs:fillRef idx="0"/>
+    <cs:effectRef idx="0"/>
+    <cs:fontRef idx="minor">
+      <a:schemeClr val="lt1"/>
+    </cs:fontRef>
+    <cs:spPr>
+      <a:solidFill>
+        <a:schemeClr val="dk1">
+          <a:lumMod val="50000"/>
+          <a:lumOff val="50000"/>
+        </a:schemeClr>
+      </a:solidFill>
+      <a:ln w="9525">
+        <a:solidFill>
+          <a:schemeClr val="dk1">
+            <a:lumMod val="75000"/>
+          </a:schemeClr>
+        </a:solidFill>
+        <a:round/>
+      </a:ln>
+    </cs:spPr>
+  </cs:downBar>
+  <cs:dropLine>
+    <cs:lnRef idx="0"/>
+    <cs:fillRef idx="0"/>
+    <cs:effectRef idx="0"/>
+    <cs:fontRef idx="minor">
+      <a:schemeClr val="dk1"/>
+    </cs:fontRef>
+    <cs:spPr>
+      <a:ln w="9525">
+        <a:solidFill>
+          <a:schemeClr val="lt1">
+            <a:lumMod val="50000"/>
+          </a:schemeClr>
+        </a:solidFill>
+        <a:round/>
+      </a:ln>
+    </cs:spPr>
+  </cs:dropLine>
+  <cs:errorBar>
+    <cs:lnRef idx="0"/>
+    <cs:fillRef idx="0"/>
+    <cs:effectRef idx="0"/>
+    <cs:fontRef idx="minor">
+      <a:schemeClr val="dk1"/>
+    </cs:fontRef>
+    <cs:spPr>
+      <a:ln w="9525">
+        <a:solidFill>
+          <a:schemeClr val="lt1">
+            <a:lumMod val="50000"/>
+          </a:schemeClr>
+        </a:solidFill>
+        <a:round/>
+      </a:ln>
+    </cs:spPr>
+  </cs:errorBar>
+  <cs:floor>
+    <cs:lnRef idx="0"/>
+    <cs:fillRef idx="0"/>
+    <cs:effectRef idx="0"/>
+    <cs:fontRef idx="minor">
+      <a:schemeClr val="dk1"/>
+    </cs:fontRef>
+  </cs:floor>
+  <cs:gridlineMajor>
+    <cs:lnRef idx="0"/>
+    <cs:fillRef idx="0"/>
+    <cs:effectRef idx="0"/>
+    <cs:fontRef idx="minor">
+      <a:schemeClr val="tx1"/>
+    </cs:fontRef>
+    <cs:spPr>
+      <a:ln w="9525" cap="flat" cmpd="sng" algn="ctr">
+        <a:solidFill>
+          <a:schemeClr val="dk1">
+            <a:lumMod val="65000"/>
+            <a:lumOff val="35000"/>
+            <a:alpha val="75000"/>
+          </a:schemeClr>
+        </a:solidFill>
+        <a:round/>
+      </a:ln>
+    </cs:spPr>
+  </cs:gridlineMajor>
+  <cs:gridlineMinor>
+    <cs:lnRef idx="0"/>
+    <cs:fillRef idx="0"/>
+    <cs:effectRef idx="0"/>
+    <cs:fontRef idx="minor">
+      <a:schemeClr val="tx1"/>
+    </cs:fontRef>
+    <cs:spPr>
+      <a:ln w="9525" cap="flat" cmpd="sng" algn="ctr">
+        <a:solidFill>
+          <a:schemeClr val="dk1">
+            <a:lumMod val="65000"/>
+            <a:lumOff val="35000"/>
+            <a:alpha val="25000"/>
+          </a:schemeClr>
+        </a:solidFill>
+        <a:round/>
+      </a:ln>
+    </cs:spPr>
+  </cs:gridlineMinor>
+  <cs:hiLoLine>
+    <cs:lnRef idx="0"/>
+    <cs:fillRef idx="0"/>
+    <cs:effectRef idx="0"/>
+    <cs:fontRef idx="minor">
+      <a:schemeClr val="dk1"/>
+    </cs:fontRef>
+    <cs:spPr>
+      <a:ln w="9525">
+        <a:solidFill>
+          <a:schemeClr val="lt1">
+            <a:lumMod val="50000"/>
+          </a:schemeClr>
+        </a:solidFill>
+        <a:round/>
+      </a:ln>
+    </cs:spPr>
+  </cs:hiLoLine>
+  <cs:leaderLine>
+    <cs:lnRef idx="0"/>
+    <cs:fillRef idx="0"/>
+    <cs:effectRef idx="0"/>
+    <cs:fontRef idx="minor">
+      <a:schemeClr val="dk1"/>
+    </cs:fontRef>
+    <cs:spPr>
+      <a:ln w="9525">
+        <a:solidFill>
+          <a:schemeClr val="lt1">
+            <a:lumMod val="50000"/>
+          </a:schemeClr>
+        </a:solidFill>
+        <a:round/>
+      </a:ln>
+    </cs:spPr>
+  </cs:leaderLine>
+  <cs:legend>
+    <cs:lnRef idx="0"/>
+    <cs:fillRef idx="0"/>
+    <cs:effectRef idx="0"/>
+    <cs:fontRef idx="minor">
+      <a:schemeClr val="lt1">
+        <a:lumMod val="75000"/>
+      </a:schemeClr>
+    </cs:fontRef>
+    <cs:defRPr sz="900" kern="1200"/>
+  </cs:legend>
+  <cs:plotArea>
+    <cs:lnRef idx="0"/>
+    <cs:fillRef idx="0"/>
+    <cs:effectRef idx="0"/>
+    <cs:fontRef idx="minor">
+      <a:schemeClr val="dk1"/>
+    </cs:fontRef>
+  </cs:plotArea>
+  <cs:plotArea3D>
+    <cs:lnRef idx="0"/>
+    <cs:fillRef idx="0"/>
+    <cs:effectRef idx="0"/>
+    <cs:fontRef idx="minor">
+      <a:schemeClr val="dk1"/>
+    </cs:fontRef>
+  </cs:plotArea3D>
+  <cs:seriesAxis>
+    <cs:lnRef idx="0"/>
+    <cs:fillRef idx="0"/>
+    <cs:effectRef idx="0"/>
+    <cs:fontRef idx="minor">
+      <a:schemeClr val="lt1">
+        <a:lumMod val="75000"/>
+      </a:schemeClr>
+    </cs:fontRef>
+    <cs:defRPr sz="900" kern="1200"/>
+  </cs:seriesAxis>
+  <cs:seriesLine>
+    <cs:lnRef idx="0"/>
+    <cs:fillRef idx="0"/>
+    <cs:effectRef idx="0"/>
+    <cs:fontRef idx="minor">
+      <a:schemeClr val="dk1"/>
+    </cs:fontRef>
+    <cs:spPr>
+      <a:ln w="9525">
+        <a:solidFill>
+          <a:schemeClr val="lt1">
+            <a:lumMod val="50000"/>
+          </a:schemeClr>
+        </a:solidFill>
+        <a:round/>
+      </a:ln>
+    </cs:spPr>
+  </cs:seriesLine>
+  <cs:title>
+    <cs:lnRef idx="0"/>
+    <cs:fillRef idx="0"/>
+    <cs:effectRef idx="0"/>
+    <cs:fontRef idx="minor">
+      <a:schemeClr val="lt1">
+        <a:lumMod val="85000"/>
+      </a:schemeClr>
+    </cs:fontRef>
+    <cs:defRPr sz="1400" b="1" kern="1200" cap="none" baseline="0"/>
+  </cs:title>
+  <cs:trendline>
+    <cs:lnRef idx="0">
+      <cs:styleClr val="auto"/>
+    </cs:lnRef>
+    <cs:fillRef idx="0"/>
+    <cs:effectRef idx="0"/>
+    <cs:fontRef idx="minor">
+      <a:schemeClr val="lt1"/>
+    </cs:fontRef>
+    <cs:spPr>
+      <a:ln w="25400" cap="rnd">
+        <a:solidFill>
+          <a:schemeClr val="phClr">
+            <a:alpha val="50000"/>
+          </a:schemeClr>
+        </a:solidFill>
+      </a:ln>
+    </cs:spPr>
+  </cs:trendline>
+  <cs:trendlineLabel>
+    <cs:lnRef idx="0"/>
+    <cs:fillRef idx="0"/>
+    <cs:effectRef idx="0"/>
+    <cs:fontRef idx="minor">
+      <a:schemeClr val="lt1">
+        <a:lumMod val="75000"/>
+      </a:schemeClr>
+    </cs:fontRef>
+    <cs:defRPr sz="900" kern="1200"/>
+  </cs:trendlineLabel>
+  <cs:upBar>
+    <cs:lnRef idx="0"/>
+    <cs:fillRef idx="0"/>
+    <cs:effectRef idx="0"/>
+    <cs:fontRef idx="minor">
+      <a:schemeClr val="dk1"/>
+    </cs:fontRef>
+    <cs:spPr>
+      <a:solidFill>
+        <a:schemeClr val="lt1">
+          <a:lumMod val="85000"/>
+        </a:schemeClr>
+      </a:solidFill>
+      <a:ln w="9525">
+        <a:solidFill>
+          <a:schemeClr val="dk1">
+            <a:lumMod val="50000"/>
+          </a:schemeClr>
+        </a:solidFill>
+        <a:round/>
+      </a:ln>
+    </cs:spPr>
+  </cs:upBar>
+  <cs:valueAxis>
+    <cs:lnRef idx="0"/>
+    <cs:fillRef idx="0"/>
+    <cs:effectRef idx="0"/>
+    <cs:fontRef idx="minor">
+      <a:schemeClr val="lt1">
+        <a:lumMod val="75000"/>
+      </a:schemeClr>
+    </cs:fontRef>
+    <cs:spPr>
+      <a:ln w="9525" cap="flat" cmpd="sng" algn="ctr">
+        <a:solidFill>
+          <a:schemeClr val="lt1">
+            <a:lumMod val="50000"/>
+          </a:schemeClr>
+        </a:solidFill>
+        <a:round/>
+      </a:ln>
+    </cs:spPr>
+    <cs:defRPr sz="900" kern="1200"/>
+    <cs:bodyPr/>
+  </cs:valueAxis>
+  <cs:wall>
+    <cs:lnRef idx="0"/>
+    <cs:fillRef idx="0"/>
+    <cs:effectRef idx="0"/>
+    <cs:fontRef idx="minor">
+      <a:schemeClr val="dk1"/>
+    </cs:fontRef>
+  </cs:wall>
+</cs:chartStyle>
+</file>
+
+<file path=word/charts/style8.xml><?xml version="1.0" encoding="utf-8"?>
+<cs:chartStyle xmlns:cs="http://schemas.microsoft.com/office/drawing/2012/chartStyle" xmlns:a="http://schemas.openxmlformats.org/drawingml/2006/main" id="245">
+  <cs:axisTitle>
+    <cs:lnRef idx="0"/>
+    <cs:fillRef idx="0"/>
+    <cs:effectRef idx="0"/>
+    <cs:fontRef idx="minor">
+      <a:schemeClr val="lt1">
+        <a:lumMod val="75000"/>
+      </a:schemeClr>
+    </cs:fontRef>
+    <cs:defRPr sz="900" b="1" kern="1200"/>
+  </cs:axisTitle>
+  <cs:categoryAxis>
+    <cs:lnRef idx="0"/>
+    <cs:fillRef idx="0"/>
+    <cs:effectRef idx="0"/>
+    <cs:fontRef idx="minor">
+      <a:schemeClr val="lt1">
+        <a:lumMod val="75000"/>
+      </a:schemeClr>
+    </cs:fontRef>
+    <cs:defRPr sz="900" kern="1200"/>
+  </cs:categoryAxis>
+  <cs:chartArea>
+    <cs:lnRef idx="0"/>
+    <cs:fillRef idx="0"/>
+    <cs:effectRef idx="0"/>
+    <cs:fontRef idx="minor">
+      <a:schemeClr val="dk1"/>
+    </cs:fontRef>
+    <cs:spPr>
+      <a:solidFill>
+        <a:schemeClr val="dk1">
+          <a:lumMod val="75000"/>
+          <a:lumOff val="25000"/>
+        </a:schemeClr>
+      </a:solidFill>
+      <a:ln w="9525" cap="flat" cmpd="sng" algn="ctr">
+        <a:solidFill>
+          <a:schemeClr val="dk1">
+            <a:lumMod val="15000"/>
+            <a:lumOff val="85000"/>
+          </a:schemeClr>
+        </a:solidFill>
+        <a:round/>
+      </a:ln>
+    </cs:spPr>
+    <cs:defRPr sz="900" kern="1200"/>
+  </cs:chartArea>
+  <cs:dataLabel>
+    <cs:lnRef idx="0"/>
+    <cs:fillRef idx="0"/>
+    <cs:effectRef idx="0"/>
+    <cs:fontRef idx="minor">
+      <a:schemeClr val="lt1">
+        <a:lumMod val="75000"/>
+      </a:schemeClr>
+    </cs:fontRef>
+    <cs:defRPr sz="900" kern="1200"/>
+  </cs:dataLabel>
+  <cs:dataLabelCallout>
+    <cs:lnRef idx="0"/>
+    <cs:fillRef idx="0"/>
+    <cs:effectRef idx="0"/>
+    <cs:fontRef idx="minor">
+      <a:schemeClr val="lt1">
+        <a:lumMod val="15000"/>
+        <a:lumOff val="85000"/>
+      </a:schemeClr>
+    </cs:fontRef>
+    <cs:spPr>
+      <a:solidFill>
+        <a:schemeClr val="dk1">
+          <a:lumMod val="65000"/>
+          <a:lumOff val="35000"/>
+        </a:schemeClr>
+      </a:solidFill>
+    </cs:spPr>
+    <cs:defRPr sz="900" kern="1200"/>
+    <cs:bodyPr rot="0" spcFirstLastPara="1" vertOverflow="clip" horzOverflow="clip" vert="horz" wrap="square" lIns="36576" tIns="18288" rIns="36576" bIns="18288" anchor="ctr" anchorCtr="1">
+      <a:spAutoFit/>
+    </cs:bodyPr>
+  </cs:dataLabelCallout>
+  <cs:dataPoint>
+    <cs:lnRef idx="0">
+      <cs:styleClr val="auto"/>
+    </cs:lnRef>
+    <cs:fillRef idx="0"/>
+    <cs:effectRef idx="0">
+      <cs:styleClr val="auto"/>
+    </cs:effectRef>
+    <cs:fontRef idx="minor">
+      <a:schemeClr val="dk1"/>
+    </cs:fontRef>
+    <cs:spPr>
+      <a:ln w="9525" cap="flat" cmpd="sng" algn="ctr">
+        <a:solidFill>
+          <a:schemeClr val="phClr"/>
+        </a:solidFill>
+        <a:miter lim="800000"/>
+      </a:ln>
+      <a:effectLst>
+        <a:glow rad="63500">
+          <a:schemeClr val="phClr">
+            <a:satMod val="175000"/>
+            <a:alpha val="25000"/>
+          </a:schemeClr>
+        </a:glow>
+      </a:effectLst>
+    </cs:spPr>
+  </cs:dataPoint>
+  <cs:dataPoint3D>
+    <cs:lnRef idx="0">
+      <cs:styleClr val="auto"/>
+    </cs:lnRef>
+    <cs:fillRef idx="0">
+      <cs:styleClr val="auto"/>
+    </cs:fillRef>
+    <cs:effectRef idx="0">
+      <cs:styleClr val="auto"/>
+    </cs:effectRef>
+    <cs:fontRef idx="minor">
+      <a:schemeClr val="dk1"/>
+    </cs:fontRef>
+    <cs:spPr>
+      <a:ln w="9525" cap="flat" cmpd="sng" algn="ctr">
+        <a:solidFill>
+          <a:schemeClr val="phClr"/>
+        </a:solidFill>
+        <a:miter lim="800000"/>
+      </a:ln>
+      <a:effectLst>
+        <a:glow rad="63500">
+          <a:schemeClr val="phClr">
+            <a:satMod val="175000"/>
+            <a:alpha val="25000"/>
+          </a:schemeClr>
+        </a:glow>
+      </a:effectLst>
+    </cs:spPr>
+  </cs:dataPoint3D>
+  <cs:dataPointLine>
+    <cs:lnRef idx="0">
+      <cs:styleClr val="auto"/>
+    </cs:lnRef>
+    <cs:fillRef idx="0">
+      <cs:styleClr val="auto"/>
+    </cs:fillRef>
+    <cs:effectRef idx="0">
+      <cs:styleClr val="auto"/>
+    </cs:effectRef>
+    <cs:fontRef idx="minor">
+      <a:schemeClr val="dk1"/>
+    </cs:fontRef>
+    <cs:spPr>
+      <a:ln w="22225" cap="rnd">
+        <a:solidFill>
+          <a:schemeClr val="phClr"/>
+        </a:solidFill>
+      </a:ln>
+      <a:effectLst>
+        <a:glow rad="139700">
+          <a:schemeClr val="phClr">
+            <a:satMod val="175000"/>
+            <a:alpha val="14000"/>
+          </a:schemeClr>
+        </a:glow>
+      </a:effectLst>
+    </cs:spPr>
+  </cs:dataPointLine>
+  <cs:dataPointMarker>
+    <cs:lnRef idx="0">
+      <cs:styleClr val="auto"/>
+    </cs:lnRef>
+    <cs:fillRef idx="0">
+      <cs:styleClr val="auto"/>
+    </cs:fillRef>
+    <cs:effectRef idx="0">
+      <cs:styleClr val="auto"/>
+    </cs:effectRef>
+    <cs:fontRef idx="minor">
+      <a:schemeClr val="dk1"/>
+    </cs:fontRef>
+    <cs:spPr>
+      <a:solidFill>
+        <a:schemeClr val="phClr">
+          <a:lumMod val="60000"/>
+          <a:lumOff val="40000"/>
+        </a:schemeClr>
+      </a:solidFill>
+      <a:effectLst>
+        <a:glow rad="63500">
+          <a:schemeClr val="phClr">
+            <a:satMod val="175000"/>
+            <a:alpha val="25000"/>
+          </a:schemeClr>
+        </a:glow>
+      </a:effectLst>
+    </cs:spPr>
+  </cs:dataPointMarker>
+  <cs:dataPointMarkerLayout symbol="circle" size="3"/>
+  <cs:dataPointWireframe>
+    <cs:lnRef idx="0">
+      <cs:styleClr val="auto"/>
+    </cs:lnRef>
+    <cs:fillRef idx="0"/>
+    <cs:effectRef idx="0"/>
+    <cs:fontRef idx="minor">
+      <a:schemeClr val="dk1"/>
+    </cs:fontRef>
+    <cs:spPr>
+      <a:ln w="9525" cap="rnd">
+        <a:solidFill>
+          <a:schemeClr val="phClr"/>
+        </a:solidFill>
+        <a:round/>
+      </a:ln>
+    </cs:spPr>
+  </cs:dataPointWireframe>
+  <cs:dataTable>
+    <cs:lnRef idx="0"/>
+    <cs:fillRef idx="0"/>
+    <cs:effectRef idx="0"/>
+    <cs:fontRef idx="minor">
+      <a:schemeClr val="lt1">
+        <a:lumMod val="75000"/>
+      </a:schemeClr>
+    </cs:fontRef>
+    <cs:spPr>
+      <a:ln w="9525">
+        <a:solidFill>
+          <a:schemeClr val="dk1">
+            <a:lumMod val="50000"/>
+            <a:lumOff val="50000"/>
+          </a:schemeClr>
+        </a:solidFill>
+      </a:ln>
+    </cs:spPr>
+    <cs:defRPr sz="900" kern="1200"/>
+  </cs:dataTable>
+  <cs:downBar>
+    <cs:lnRef idx="0"/>
+    <cs:fillRef idx="0"/>
+    <cs:effectRef idx="0"/>
+    <cs:fontRef idx="minor">
+      <a:schemeClr val="lt1"/>
+    </cs:fontRef>
+    <cs:spPr>
+      <a:solidFill>
+        <a:schemeClr val="dk1">
+          <a:lumMod val="50000"/>
+          <a:lumOff val="50000"/>
+        </a:schemeClr>
+      </a:solidFill>
+      <a:ln w="9525">
+        <a:solidFill>
+          <a:schemeClr val="dk1">
+            <a:lumMod val="75000"/>
+          </a:schemeClr>
+        </a:solidFill>
+        <a:round/>
+      </a:ln>
+    </cs:spPr>
+  </cs:downBar>
+  <cs:dropLine>
+    <cs:lnRef idx="0"/>
+    <cs:fillRef idx="0"/>
+    <cs:effectRef idx="0"/>
+    <cs:fontRef idx="minor">
+      <a:schemeClr val="dk1"/>
+    </cs:fontRef>
+    <cs:spPr>
+      <a:ln w="9525">
+        <a:solidFill>
+          <a:schemeClr val="lt1">
+            <a:lumMod val="50000"/>
+          </a:schemeClr>
+        </a:solidFill>
+        <a:round/>
+      </a:ln>
+    </cs:spPr>
+  </cs:dropLine>
+  <cs:errorBar>
+    <cs:lnRef idx="0"/>
+    <cs:fillRef idx="0"/>
+    <cs:effectRef idx="0"/>
+    <cs:fontRef idx="minor">
+      <a:schemeClr val="dk1"/>
+    </cs:fontRef>
+    <cs:spPr>
+      <a:ln w="9525">
+        <a:solidFill>
+          <a:schemeClr val="lt1">
+            <a:lumMod val="50000"/>
+          </a:schemeClr>
+        </a:solidFill>
+        <a:round/>
+      </a:ln>
+    </cs:spPr>
+  </cs:errorBar>
+  <cs:floor>
+    <cs:lnRef idx="0"/>
+    <cs:fillRef idx="0"/>
+    <cs:effectRef idx="0"/>
+    <cs:fontRef idx="minor">
+      <a:schemeClr val="dk1"/>
+    </cs:fontRef>
+  </cs:floor>
+  <cs:gridlineMajor>
+    <cs:lnRef idx="0"/>
+    <cs:fillRef idx="0"/>
+    <cs:effectRef idx="0"/>
+    <cs:fontRef idx="minor">
+      <a:schemeClr val="tx1"/>
+    </cs:fontRef>
+    <cs:spPr>
+      <a:ln w="9525" cap="flat" cmpd="sng" algn="ctr">
+        <a:solidFill>
+          <a:schemeClr val="dk1">
+            <a:lumMod val="65000"/>
+            <a:lumOff val="35000"/>
+            <a:alpha val="75000"/>
+          </a:schemeClr>
+        </a:solidFill>
+        <a:round/>
+      </a:ln>
+    </cs:spPr>
+  </cs:gridlineMajor>
+  <cs:gridlineMinor>
+    <cs:lnRef idx="0"/>
+    <cs:fillRef idx="0"/>
+    <cs:effectRef idx="0"/>
+    <cs:fontRef idx="minor">
+      <a:schemeClr val="tx1"/>
+    </cs:fontRef>
+    <cs:spPr>
+      <a:ln w="9525" cap="flat" cmpd="sng" algn="ctr">
+        <a:solidFill>
+          <a:schemeClr val="dk1">
+            <a:lumMod val="65000"/>
+            <a:lumOff val="35000"/>
+            <a:alpha val="25000"/>
+          </a:schemeClr>
+        </a:solidFill>
+        <a:round/>
+      </a:ln>
+    </cs:spPr>
+  </cs:gridlineMinor>
+  <cs:hiLoLine>
+    <cs:lnRef idx="0"/>
+    <cs:fillRef idx="0"/>
+    <cs:effectRef idx="0"/>
+    <cs:fontRef idx="minor">
+      <a:schemeClr val="dk1"/>
+    </cs:fontRef>
+    <cs:spPr>
+      <a:ln w="9525">
+        <a:solidFill>
+          <a:schemeClr val="lt1">
+            <a:lumMod val="50000"/>
+          </a:schemeClr>
+        </a:solidFill>
+        <a:round/>
+      </a:ln>
+    </cs:spPr>
+  </cs:hiLoLine>
+  <cs:leaderLine>
+    <cs:lnRef idx="0"/>
+    <cs:fillRef idx="0"/>
+    <cs:effectRef idx="0"/>
+    <cs:fontRef idx="minor">
+      <a:schemeClr val="dk1"/>
+    </cs:fontRef>
+    <cs:spPr>
+      <a:ln w="9525">
+        <a:solidFill>
+          <a:schemeClr val="lt1">
+            <a:lumMod val="50000"/>
+          </a:schemeClr>
+        </a:solidFill>
+        <a:round/>
+      </a:ln>
+    </cs:spPr>
+  </cs:leaderLine>
+  <cs:legend>
+    <cs:lnRef idx="0"/>
+    <cs:fillRef idx="0"/>
+    <cs:effectRef idx="0"/>
+    <cs:fontRef idx="minor">
+      <a:schemeClr val="lt1">
+        <a:lumMod val="75000"/>
+      </a:schemeClr>
+    </cs:fontRef>
+    <cs:defRPr sz="900" kern="1200"/>
+  </cs:legend>
+  <cs:plotArea>
+    <cs:lnRef idx="0"/>
+    <cs:fillRef idx="0"/>
+    <cs:effectRef idx="0"/>
+    <cs:fontRef idx="minor">
+      <a:schemeClr val="dk1"/>
+    </cs:fontRef>
+  </cs:plotArea>
+  <cs:plotArea3D>
+    <cs:lnRef idx="0"/>
+    <cs:fillRef idx="0"/>
+    <cs:effectRef idx="0"/>
+    <cs:fontRef idx="minor">
+      <a:schemeClr val="dk1"/>
+    </cs:fontRef>
+  </cs:plotArea3D>
+  <cs:seriesAxis>
+    <cs:lnRef idx="0"/>
+    <cs:fillRef idx="0"/>
+    <cs:effectRef idx="0"/>
+    <cs:fontRef idx="minor">
+      <a:schemeClr val="lt1">
+        <a:lumMod val="75000"/>
+      </a:schemeClr>
+    </cs:fontRef>
+    <cs:defRPr sz="900" kern="1200"/>
+  </cs:seriesAxis>
+  <cs:seriesLine>
+    <cs:lnRef idx="0"/>
+    <cs:fillRef idx="0"/>
+    <cs:effectRef idx="0"/>
+    <cs:fontRef idx="minor">
+      <a:schemeClr val="dk1"/>
+    </cs:fontRef>
+    <cs:spPr>
+      <a:ln w="9525">
+        <a:solidFill>
+          <a:schemeClr val="lt1">
+            <a:lumMod val="50000"/>
+          </a:schemeClr>
+        </a:solidFill>
+        <a:round/>
+      </a:ln>
+    </cs:spPr>
+  </cs:seriesLine>
+  <cs:title>
+    <cs:lnRef idx="0"/>
+    <cs:fillRef idx="0"/>
+    <cs:effectRef idx="0"/>
+    <cs:fontRef idx="minor">
+      <a:schemeClr val="lt1">
+        <a:lumMod val="85000"/>
+      </a:schemeClr>
+    </cs:fontRef>
+    <cs:defRPr sz="1400" b="1" kern="1200" cap="none" baseline="0"/>
+  </cs:title>
+  <cs:trendline>
+    <cs:lnRef idx="0">
+      <cs:styleClr val="auto"/>
+    </cs:lnRef>
+    <cs:fillRef idx="0"/>
+    <cs:effectRef idx="0"/>
+    <cs:fontRef idx="minor">
+      <a:schemeClr val="lt1"/>
+    </cs:fontRef>
+    <cs:spPr>
+      <a:ln w="25400" cap="rnd">
+        <a:solidFill>
+          <a:schemeClr val="phClr">
+            <a:alpha val="50000"/>
+          </a:schemeClr>
+        </a:solidFill>
+      </a:ln>
+    </cs:spPr>
+  </cs:trendline>
+  <cs:trendlineLabel>
+    <cs:lnRef idx="0"/>
+    <cs:fillRef idx="0"/>
+    <cs:effectRef idx="0"/>
+    <cs:fontRef idx="minor">
+      <a:schemeClr val="lt1">
+        <a:lumMod val="75000"/>
+      </a:schemeClr>
+    </cs:fontRef>
+    <cs:defRPr sz="900" kern="1200"/>
+  </cs:trendlineLabel>
+  <cs:upBar>
+    <cs:lnRef idx="0"/>
+    <cs:fillRef idx="0"/>
+    <cs:effectRef idx="0"/>
+    <cs:fontRef idx="minor">
+      <a:schemeClr val="dk1"/>
+    </cs:fontRef>
+    <cs:spPr>
+      <a:solidFill>
+        <a:schemeClr val="lt1">
+          <a:lumMod val="85000"/>
+        </a:schemeClr>
+      </a:solidFill>
+      <a:ln w="9525">
+        <a:solidFill>
+          <a:schemeClr val="dk1">
+            <a:lumMod val="50000"/>
+          </a:schemeClr>
+        </a:solidFill>
+        <a:round/>
+      </a:ln>
+    </cs:spPr>
+  </cs:upBar>
+  <cs:valueAxis>
+    <cs:lnRef idx="0"/>
+    <cs:fillRef idx="0"/>
+    <cs:effectRef idx="0"/>
+    <cs:fontRef idx="minor">
+      <a:schemeClr val="lt1">
+        <a:lumMod val="75000"/>
+      </a:schemeClr>
+    </cs:fontRef>
+    <cs:spPr>
+      <a:ln w="9525" cap="flat" cmpd="sng" algn="ctr">
+        <a:solidFill>
+          <a:schemeClr val="lt1">
+            <a:lumMod val="50000"/>
+          </a:schemeClr>
+        </a:solidFill>
+        <a:round/>
+      </a:ln>
+    </cs:spPr>
+    <cs:defRPr sz="900" kern="1200"/>
+    <cs:bodyPr/>
+  </cs:valueAxis>
+  <cs:wall>
+    <cs:lnRef idx="0"/>
+    <cs:fillRef idx="0"/>
+    <cs:effectRef idx="0"/>
+    <cs:fontRef idx="minor">
+      <a:schemeClr val="dk1"/>
+    </cs:fontRef>
+  </cs:wall>
+</cs:chartStyle>
+</file>
+
+<file path=word/charts/style9.xml><?xml version="1.0" encoding="utf-8"?>
 <cs:chartStyle xmlns:cs="http://schemas.microsoft.com/office/drawing/2012/chartStyle" xmlns:a="http://schemas.openxmlformats.org/drawingml/2006/main" id="245">
   <cs:axisTitle>
     <cs:lnRef idx="0"/>

</xml_diff>